<commit_message>
first update in 2025/03/26
</commit_message>
<xml_diff>
--- a/毕设初稿.docx
+++ b/毕设初稿.docx
@@ -1,6 +1,6 @@
 
 <file path=word/document.xml><?xml version="1.0" encoding="utf-8"?>
-<w:document xmlns:wpc="http://schemas.microsoft.com/office/word/2010/wordprocessingCanvas" xmlns:cx="http://schemas.microsoft.com/office/drawing/2014/chartex" xmlns:cx1="http://schemas.microsoft.com/office/drawing/2015/9/8/chartex" xmlns:cx2="http://schemas.microsoft.com/office/drawing/2015/10/21/chartex" xmlns:cx3="http://schemas.microsoft.com/office/drawing/2016/5/9/chartex" xmlns:cx4="http://schemas.microsoft.com/office/drawing/2016/5/10/chartex" xmlns:cx5="http://schemas.microsoft.com/office/drawing/2016/5/11/chartex" xmlns:cx6="http://schemas.microsoft.com/office/drawing/2016/5/12/chartex" xmlns:cx7="http://schemas.microsoft.com/office/drawing/2016/5/13/chartex" xmlns:cx8="http://schemas.microsoft.com/office/drawing/2016/5/14/chartex" xmlns:mc="http://schemas.openxmlformats.org/markup-compatibility/2006" xmlns:aink="http://schemas.microsoft.com/office/drawing/2016/ink" xmlns:am3d="http://schemas.microsoft.com/office/drawing/2017/model3d" xmlns:o="urn:schemas-microsoft-com:office:office" xmlns:oel="http://schemas.microsoft.com/office/2019/extlst" xmlns:r="http://schemas.openxmlformats.org/officeDocument/2006/relationships" xmlns:m="http://schemas.openxmlformats.org/officeDocument/2006/math" xmlns:v="urn:schemas-microsoft-com:vml" xmlns:wp14="http://schemas.microsoft.com/office/word/2010/wordprocessingDrawing" xmlns:wp="http://schemas.openxmlformats.org/drawingml/2006/wordprocessingDrawing" xmlns:w10="urn:schemas-microsoft-com:office:word" xmlns:w="http://schemas.openxmlformats.org/wordprocessingml/2006/main" xmlns:w14="http://schemas.microsoft.com/office/word/2010/wordml" xmlns:w15="http://schemas.microsoft.com/office/word/2012/wordml" xmlns:w16cex="http://schemas.microsoft.com/office/word/2018/wordml/cex" xmlns:w16cid="http://schemas.microsoft.com/office/word/2016/wordml/cid" xmlns:w16="http://schemas.microsoft.com/office/word/2018/wordml" xmlns:w16du="http://schemas.microsoft.com/office/word/2023/wordml/word16du" xmlns:w16sdtdh="http://schemas.microsoft.com/office/word/2020/wordml/sdtdatahash" xmlns:w16sdtfl="http://schemas.microsoft.com/office/word/2024/wordml/sdtformatlock" xmlns:w16se="http://schemas.microsoft.com/office/word/2015/wordml/symex" xmlns:wpg="http://schemas.microsoft.com/office/word/2010/wordprocessingGroup" xmlns:wpi="http://schemas.microsoft.com/office/word/2010/wordprocessingInk" xmlns:wne="http://schemas.microsoft.com/office/word/2006/wordml" xmlns:wps="http://schemas.microsoft.com/office/word/2010/wordprocessingShape" mc:Ignorable="w14 w15 w16se w16cid w16 w16cex w16sdtdh w16sdtfl w16du wp14">
+<w:document xmlns:wpc="http://schemas.microsoft.com/office/word/2010/wordprocessingCanvas" xmlns:cx="http://schemas.microsoft.com/office/drawing/2014/chartex" xmlns:cx1="http://schemas.microsoft.com/office/drawing/2015/9/8/chartex" xmlns:cx2="http://schemas.microsoft.com/office/drawing/2015/10/21/chartex" xmlns:cx3="http://schemas.microsoft.com/office/drawing/2016/5/9/chartex" xmlns:cx4="http://schemas.microsoft.com/office/drawing/2016/5/10/chartex" xmlns:cx5="http://schemas.microsoft.com/office/drawing/2016/5/11/chartex" xmlns:cx6="http://schemas.microsoft.com/office/drawing/2016/5/12/chartex" xmlns:cx7="http://schemas.microsoft.com/office/drawing/2016/5/13/chartex" xmlns:cx8="http://schemas.microsoft.com/office/drawing/2016/5/14/chartex" xmlns:mc="http://schemas.openxmlformats.org/markup-compatibility/2006" xmlns:aink="http://schemas.microsoft.com/office/drawing/2016/ink" xmlns:am3d="http://schemas.microsoft.com/office/drawing/2017/model3d" xmlns:o="urn:schemas-microsoft-com:office:office" xmlns:oel="http://schemas.microsoft.com/office/2019/extlst" xmlns:r="http://schemas.openxmlformats.org/officeDocument/2006/relationships" xmlns:m="http://schemas.openxmlformats.org/officeDocument/2006/math" xmlns:v="urn:schemas-microsoft-com:vml" xmlns:wp14="http://schemas.microsoft.com/office/word/2010/wordprocessingDrawing" xmlns:wp="http://schemas.openxmlformats.org/drawingml/2006/wordprocessingDrawing" xmlns:w10="urn:schemas-microsoft-com:office:word" xmlns:w="http://schemas.openxmlformats.org/wordprocessingml/2006/main" xmlns:w14="http://schemas.microsoft.com/office/word/2010/wordml" xmlns:w15="http://schemas.microsoft.com/office/word/2012/wordml" xmlns:w16cex="http://schemas.microsoft.com/office/word/2018/wordml/cex" xmlns:w16cid="http://schemas.microsoft.com/office/word/2016/wordml/cid" xmlns:w16="http://schemas.microsoft.com/office/word/2018/wordml" xmlns:w16sdtdh="http://schemas.microsoft.com/office/word/2020/wordml/sdtdatahash" xmlns:w16se="http://schemas.microsoft.com/office/word/2015/wordml/symex" xmlns:wpg="http://schemas.microsoft.com/office/word/2010/wordprocessingGroup" xmlns:wpi="http://schemas.microsoft.com/office/word/2010/wordprocessingInk" xmlns:wne="http://schemas.microsoft.com/office/word/2006/wordml" xmlns:wps="http://schemas.microsoft.com/office/word/2010/wordprocessingShape" mc:Ignorable="w14 w15 w16se w16cid w16 w16cex w16sdtdh wp14">
   <w:body>
     <w:p>
       <w:pPr>
@@ -68,7 +68,7 @@
         <w:ind w:firstLineChars="0" w:firstLine="0"/>
         <w:jc w:val="center"/>
         <w:rPr>
-          <w:rFonts w:ascii="宋体" w:hAnsi="宋体" w:hint="eastAsia"/>
+          <w:rFonts w:ascii="宋体" w:hAnsi="宋体"/>
           <w:b/>
           <w:bCs/>
           <w:sz w:val="44"/>
@@ -92,7 +92,7 @@
         <w:spacing w:after="326" w:line="900" w:lineRule="exact"/>
         <w:ind w:firstLineChars="0" w:firstLine="0"/>
         <w:rPr>
-          <w:rFonts w:ascii="宋体" w:hAnsi="宋体" w:cs="宋体" w:hint="eastAsia"/>
+          <w:rFonts w:ascii="宋体" w:hAnsi="宋体" w:cs="宋体"/>
           <w:color w:val="000000"/>
           <w:sz w:val="28"/>
           <w:szCs w:val="28"/>
@@ -1501,22 +1501,22 @@
         <w:ind w:firstLineChars="0" w:firstLine="0"/>
         <w:jc w:val="center"/>
         <w:rPr>
-          <w:rFonts w:ascii="黑体" w:eastAsia="黑体" w:hAnsi="黑体" w:hint="eastAsia"/>
-          <w:b/>
-          <w:bCs/>
-          <w:sz w:val="44"/>
-          <w:szCs w:val="44"/>
-        </w:rPr>
-      </w:pPr>
-      <w:bookmarkStart w:id="1" w:name="_Hlk193315079"/>
-      <w:r>
-        <w:rPr>
           <w:rFonts w:ascii="黑体" w:eastAsia="黑体" w:hAnsi="黑体"/>
           <w:b/>
           <w:bCs/>
           <w:sz w:val="44"/>
           <w:szCs w:val="44"/>
         </w:rPr>
+      </w:pPr>
+      <w:bookmarkStart w:id="1" w:name="_Hlk193315079"/>
+      <w:r>
+        <w:rPr>
+          <w:rFonts w:ascii="黑体" w:eastAsia="黑体" w:hAnsi="黑体"/>
+          <w:b/>
+          <w:bCs/>
+          <w:sz w:val="44"/>
+          <w:szCs w:val="44"/>
+        </w:rPr>
         <w:lastRenderedPageBreak/>
         <w:t>基于微调大语言模型与多Agent协作的数学推理工作流系统研究</w:t>
       </w:r>
@@ -1525,8 +1525,18 @@
     <w:p>
       <w:pPr>
         <w:spacing w:afterLines="100" w:after="326"/>
-        <w:ind w:firstLineChars="1000" w:firstLine="3614"/>
+        <w:ind w:firstLineChars="1000" w:firstLine="3670"/>
         <w:outlineLvl w:val="0"/>
+        <w:rPr>
+          <w:rFonts w:ascii="黑体" w:eastAsia="黑体" w:hAnsi="黑体"/>
+          <w:b/>
+          <w:bCs/>
+          <w:sz w:val="36"/>
+          <w:szCs w:val="36"/>
+        </w:rPr>
+      </w:pPr>
+      <w:bookmarkStart w:id="2" w:name="_Toc193759437"/>
+      <w:r>
         <w:rPr>
           <w:rFonts w:ascii="黑体" w:eastAsia="黑体" w:hAnsi="黑体" w:hint="eastAsia"/>
           <w:b/>
@@ -1534,16 +1544,6 @@
           <w:sz w:val="36"/>
           <w:szCs w:val="36"/>
         </w:rPr>
-      </w:pPr>
-      <w:bookmarkStart w:id="2" w:name="_Toc193759437"/>
-      <w:r>
-        <w:rPr>
-          <w:rFonts w:ascii="黑体" w:eastAsia="黑体" w:hAnsi="黑体" w:hint="eastAsia"/>
-          <w:b/>
-          <w:bCs/>
-          <w:sz w:val="36"/>
-          <w:szCs w:val="36"/>
-        </w:rPr>
         <w:t>摘 要</w:t>
       </w:r>
       <w:bookmarkEnd w:id="2"/>
@@ -1578,8 +1578,16 @@
         <w:rPr>
           <w:rFonts w:eastAsiaTheme="minorEastAsia"/>
         </w:rPr>
-        <w:t>Chain of Thought, CoT</w:t>
-      </w:r>
+        <w:t xml:space="preserve">Chain of Thought, </w:t>
+      </w:r>
+      <w:proofErr w:type="spellStart"/>
+      <w:r>
+        <w:rPr>
+          <w:rFonts w:eastAsiaTheme="minorEastAsia"/>
+        </w:rPr>
+        <w:t>CoT</w:t>
+      </w:r>
+      <w:proofErr w:type="spellEnd"/>
       <w:r>
         <w:rPr>
           <w:rFonts w:eastAsiaTheme="minorEastAsia"/>
@@ -1653,12 +1661,26 @@
         <w:rPr>
           <w:rFonts w:eastAsiaTheme="minorEastAsia"/>
         </w:rPr>
-        <w:t xml:space="preserve"> CoT </w:t>
-      </w:r>
+        <w:t xml:space="preserve"> </w:t>
+      </w:r>
+      <w:proofErr w:type="spellStart"/>
       <w:r>
         <w:rPr>
           <w:rFonts w:eastAsiaTheme="minorEastAsia"/>
         </w:rPr>
+        <w:t>CoT</w:t>
+      </w:r>
+      <w:proofErr w:type="spellEnd"/>
+      <w:r>
+        <w:rPr>
+          <w:rFonts w:eastAsiaTheme="minorEastAsia"/>
+        </w:rPr>
+        <w:t xml:space="preserve"> </w:t>
+      </w:r>
+      <w:r>
+        <w:rPr>
+          <w:rFonts w:eastAsiaTheme="minorEastAsia"/>
+        </w:rPr>
         <w:t>数据集，分别对这两条分支进行了</w:t>
       </w:r>
       <w:r>
@@ -1749,8 +1771,16 @@
         <w:rPr>
           <w:rFonts w:eastAsiaTheme="minorEastAsia"/>
         </w:rPr>
-        <w:t>Mixture of Experts, MoE</w:t>
-      </w:r>
+        <w:t xml:space="preserve">Mixture of Experts, </w:t>
+      </w:r>
+      <w:proofErr w:type="spellStart"/>
+      <w:r>
+        <w:rPr>
+          <w:rFonts w:eastAsiaTheme="minorEastAsia"/>
+        </w:rPr>
+        <w:t>MoE</w:t>
+      </w:r>
+      <w:proofErr w:type="spellEnd"/>
       <w:r>
         <w:rPr>
           <w:rFonts w:eastAsiaTheme="minorEastAsia"/>
@@ -2055,7 +2085,21 @@
         <w:rPr>
           <w:rFonts w:eastAsiaTheme="minorEastAsia"/>
         </w:rPr>
-        <w:t xml:space="preserve"> Dify </w:t>
+        <w:t xml:space="preserve"> </w:t>
+      </w:r>
+      <w:proofErr w:type="spellStart"/>
+      <w:r>
+        <w:rPr>
+          <w:rFonts w:eastAsiaTheme="minorEastAsia"/>
+        </w:rPr>
+        <w:t>Dify</w:t>
+      </w:r>
+      <w:proofErr w:type="spellEnd"/>
+      <w:r>
+        <w:rPr>
+          <w:rFonts w:eastAsiaTheme="minorEastAsia"/>
+        </w:rPr>
+        <w:t xml:space="preserve"> </w:t>
       </w:r>
       <w:r>
         <w:rPr>
@@ -2164,7 +2208,7 @@
         <w:ind w:firstLineChars="83" w:firstLine="199"/>
         <w:jc w:val="left"/>
         <w:rPr>
-          <w:rFonts w:asciiTheme="minorEastAsia" w:eastAsiaTheme="minorEastAsia" w:hAnsiTheme="minorEastAsia" w:hint="eastAsia"/>
+          <w:rFonts w:asciiTheme="minorEastAsia" w:eastAsiaTheme="minorEastAsia" w:hAnsiTheme="minorEastAsia"/>
         </w:rPr>
       </w:pPr>
     </w:p>
@@ -2174,7 +2218,7 @@
         <w:ind w:firstLineChars="0" w:firstLine="0"/>
         <w:jc w:val="left"/>
         <w:rPr>
-          <w:rFonts w:asciiTheme="minorEastAsia" w:eastAsiaTheme="minorEastAsia" w:hAnsiTheme="minorEastAsia" w:hint="eastAsia"/>
+          <w:rFonts w:asciiTheme="minorEastAsia" w:eastAsiaTheme="minorEastAsia" w:hAnsiTheme="minorEastAsia"/>
         </w:rPr>
       </w:pPr>
       <w:r>
@@ -2198,24 +2242,24 @@
         <w:ind w:firstLineChars="0" w:firstLine="0"/>
         <w:jc w:val="left"/>
         <w:rPr>
+          <w:rFonts w:ascii="黑体" w:eastAsia="黑体" w:hAnsi="黑体"/>
+          <w:sz w:val="36"/>
+          <w:szCs w:val="36"/>
+        </w:rPr>
+      </w:pPr>
+      <w:r>
+        <w:rPr>
           <w:rFonts w:ascii="黑体" w:eastAsia="黑体" w:hAnsi="黑体" w:hint="eastAsia"/>
           <w:sz w:val="36"/>
           <w:szCs w:val="36"/>
         </w:rPr>
-      </w:pPr>
-      <w:r>
-        <w:rPr>
-          <w:rFonts w:ascii="黑体" w:eastAsia="黑体" w:hAnsi="黑体" w:hint="eastAsia"/>
-          <w:sz w:val="36"/>
-          <w:szCs w:val="36"/>
-        </w:rPr>
         <w:br w:type="page"/>
       </w:r>
     </w:p>
     <w:p>
       <w:pPr>
         <w:spacing w:beforeLines="100" w:before="326" w:afterLines="200" w:after="652"/>
-        <w:ind w:firstLineChars="55" w:firstLine="199"/>
+        <w:ind w:firstLineChars="55" w:firstLine="202"/>
         <w:jc w:val="center"/>
         <w:rPr>
           <w:rFonts w:eastAsia="黑体"/>
@@ -2240,7 +2284,7 @@
     <w:p>
       <w:pPr>
         <w:spacing w:afterLines="100" w:after="326"/>
-        <w:ind w:firstLineChars="55" w:firstLine="199"/>
+        <w:ind w:firstLineChars="55" w:firstLine="202"/>
         <w:jc w:val="center"/>
         <w:outlineLvl w:val="0"/>
         <w:rPr>
@@ -2276,7 +2320,21 @@
         <w:rPr>
           <w:rFonts w:eastAsia="黑体"/>
         </w:rPr>
-        <w:t>This research focuses on the targeted optimization of reasoning capabilities in large language models (LLMs) and the construction of multi-agent collaborative systems. The core objective is to explore and optimize the reasoning abilities of LLMs starting from their Chain of Thought (CoT) reasoning mechanism, aiming to enhance model performance in complex tasks. A progressive experimental framework is adopted, with a phased optimization approach to systematically improve model performance across multiple levels.</w:t>
+        <w:t>This research focuses on the targeted optimization of reasoning capabilities in large language models (LLMs) and the construction of multi-agent collaborative systems. The core objective is to explore and optimize the reasoning abilities of LLMs starting from their Chain of Thought (</w:t>
+      </w:r>
+      <w:proofErr w:type="spellStart"/>
+      <w:r>
+        <w:rPr>
+          <w:rFonts w:eastAsia="黑体"/>
+        </w:rPr>
+        <w:t>CoT</w:t>
+      </w:r>
+      <w:proofErr w:type="spellEnd"/>
+      <w:r>
+        <w:rPr>
+          <w:rFonts w:eastAsia="黑体"/>
+        </w:rPr>
+        <w:t>) reasoning mechanism, aiming to enhance model performance in complex tasks. A progressive experimental framework is adopted, with a phased optimization approach to systematically improve model performance across multiple levels.</w:t>
       </w:r>
     </w:p>
     <w:p>
@@ -2305,7 +2363,35 @@
         <w:rPr>
           <w:rFonts w:eastAsia="黑体"/>
         </w:rPr>
-        <w:t>, Qwen2-1.5B-Instruct is used as the base model for supervised fine-tuning (SFT). A dual-branch training strategy is designed, with one branch dedicated to foundational reasoning and the other to knowledge enhancement. The two branches are fine-tuned using publicly available CoT datasets, and the resulting models are evaluated across multiple dimensions using benchmark sets such as MMLU, GSM8K, and HUMANEVAL. Additionally, a Mixture of Experts (MoE) architecture is introduced to explore model capacity expansion, enhancing the generalization ability of large models in reasoning tasks.</w:t>
+        <w:t xml:space="preserve">, Qwen2-1.5B-Instruct is used as the base model for supervised fine-tuning (SFT). A dual-branch training strategy is designed, with one branch dedicated to foundational reasoning and the other to knowledge enhancement. The two branches are fine-tuned using publicly available </w:t>
+      </w:r>
+      <w:proofErr w:type="spellStart"/>
+      <w:r>
+        <w:rPr>
+          <w:rFonts w:eastAsia="黑体"/>
+        </w:rPr>
+        <w:t>CoT</w:t>
+      </w:r>
+      <w:proofErr w:type="spellEnd"/>
+      <w:r>
+        <w:rPr>
+          <w:rFonts w:eastAsia="黑体"/>
+        </w:rPr>
+        <w:t xml:space="preserve"> datasets, and the resulting models are evaluated across multiple dimensions using benchmark sets such as MMLU, GSM8K, and HUMANEVAL. Additionally, a Mixture of Experts (</w:t>
+      </w:r>
+      <w:proofErr w:type="spellStart"/>
+      <w:r>
+        <w:rPr>
+          <w:rFonts w:eastAsia="黑体"/>
+        </w:rPr>
+        <w:t>MoE</w:t>
+      </w:r>
+      <w:proofErr w:type="spellEnd"/>
+      <w:r>
+        <w:rPr>
+          <w:rFonts w:eastAsia="黑体"/>
+        </w:rPr>
+        <w:t>) architecture is introduced to explore model capacity expansion, enhancing the generalization ability of large models in reasoning tasks.</w:t>
       </w:r>
     </w:p>
     <w:p>
@@ -2334,14 +2420,28 @@
         <w:rPr>
           <w:rFonts w:eastAsia="黑体"/>
         </w:rPr>
-        <w:t xml:space="preserve">, a two-stage optimization system combining "knowledge distillation (KD) - reinforcement learning" is constructed using Qwen2.5-1.5B-Instruct as the core model. Knowledge distillation is first applied using the DeepSeek R1 distillation dataset to generate two versions of the R1-Distilled-1.5B base model. Subsequently, training routes from R1-Zero are replicated using the Qwen2.5 base </w:t>
-      </w:r>
+        <w:t xml:space="preserve">, a two-stage optimization system combining "knowledge distillation (KD) - reinforcement learning" is constructed using Qwen2.5-1.5B-Instruct as the core model. Knowledge distillation is first applied using the </w:t>
+      </w:r>
+      <w:proofErr w:type="spellStart"/>
       <w:r>
         <w:rPr>
           <w:rFonts w:eastAsia="黑体"/>
         </w:rPr>
+        <w:t>DeepSeek</w:t>
+      </w:r>
+      <w:proofErr w:type="spellEnd"/>
+      <w:r>
+        <w:rPr>
+          <w:rFonts w:eastAsia="黑体"/>
+        </w:rPr>
+        <w:t xml:space="preserve"> R1 distillation dataset to generate two versions of the R1-Distilled-1.5B base model. Subsequently, training routes from R1-Zero are replicated using the Qwen2.5 base model and </w:t>
+      </w:r>
+      <w:r>
+        <w:rPr>
+          <w:rFonts w:eastAsia="黑体"/>
+        </w:rPr>
         <w:lastRenderedPageBreak/>
-        <w:t>model and the DeepSeek</w:t>
+        <w:t>the DeepSeek</w:t>
       </w:r>
       <w:r>
         <w:rPr>
@@ -2368,7 +2468,21 @@
         <w:rPr>
           <w:rFonts w:eastAsia="黑体"/>
         </w:rPr>
-        <w:t>Finally, a prototype system is developed by integrating self-developed models with mainstream API models, using the Dify open-source framework to create an application layer for the scene-based validation of mathematical reasoning capabilities.</w:t>
+        <w:t xml:space="preserve">Finally, a prototype system is developed by integrating self-developed models with mainstream API models, using the </w:t>
+      </w:r>
+      <w:proofErr w:type="spellStart"/>
+      <w:r>
+        <w:rPr>
+          <w:rFonts w:eastAsia="黑体"/>
+        </w:rPr>
+        <w:t>Dify</w:t>
+      </w:r>
+      <w:proofErr w:type="spellEnd"/>
+      <w:r>
+        <w:rPr>
+          <w:rFonts w:eastAsia="黑体"/>
+        </w:rPr>
+        <w:t xml:space="preserve"> open-source framework to create an application layer for the scene-based validation of mathematical reasoning capabilities.</w:t>
       </w:r>
     </w:p>
     <w:p>
@@ -2383,7 +2497,21 @@
         <w:rPr>
           <w:rFonts w:eastAsia="黑体"/>
         </w:rPr>
-        <w:t>This study proposes a three-tier optimization paradigm of "supervised training - knowledge transfer - reinforcement learning policy optimization" and validates the effectiveness of the GRPO algorithm in reasoning tasks. The findings demonstrate that this paradigm significantly improves the reasoning capabilities of models and provides a reproducible technical pathway for optimizing domain-specific LLMs, with significant academic and practical implications.</w:t>
+        <w:t xml:space="preserve">This study proposes a three-tier optimization paradigm of "supervised training - knowledge transfer - reinforcement learning policy optimization" and validates the effectiveness of the GRPO algorithm in reasoning tasks. The findings demonstrate that this paradigm significantly improves the reasoning capabilities of models and provides a reproducible technical pathway for optimizing </w:t>
+      </w:r>
+      <w:proofErr w:type="gramStart"/>
+      <w:r>
+        <w:rPr>
+          <w:rFonts w:eastAsia="黑体"/>
+        </w:rPr>
+        <w:t>domain-specific</w:t>
+      </w:r>
+      <w:proofErr w:type="gramEnd"/>
+      <w:r>
+        <w:rPr>
+          <w:rFonts w:eastAsia="黑体"/>
+        </w:rPr>
+        <w:t xml:space="preserve"> LLMs, with significant academic and practical implications.</w:t>
       </w:r>
     </w:p>
     <w:p>
@@ -2525,7 +2653,7 @@
             <w:ind w:firstLine="480"/>
             <w:jc w:val="center"/>
             <w:rPr>
-              <w:rFonts w:ascii="黑体" w:eastAsia="黑体" w:hAnsi="黑体" w:hint="eastAsia"/>
+              <w:rFonts w:ascii="黑体" w:eastAsia="黑体" w:hAnsi="黑体"/>
               <w:color w:val="auto"/>
               <w:sz w:val="36"/>
               <w:szCs w:val="36"/>
@@ -5467,7 +5595,7 @@
         </w:p>
         <w:p>
           <w:pPr>
-            <w:ind w:firstLine="482"/>
+            <w:ind w:firstLine="489"/>
           </w:pPr>
           <w:r>
             <w:rPr>
@@ -5702,8 +5830,13 @@
         <w:t>的推理能力，近年来涌现出诸多方法，如思维链推理（</w:t>
       </w:r>
       <w:r>
-        <w:t>Chain of Thought, CoT</w:t>
-      </w:r>
+        <w:t xml:space="preserve">Chain of Thought, </w:t>
+      </w:r>
+      <w:proofErr w:type="spellStart"/>
+      <w:r>
+        <w:t>CoT</w:t>
+      </w:r>
+      <w:proofErr w:type="spellEnd"/>
       <w:r>
         <w:t>）、自回归推理增强、检索增强生成（</w:t>
       </w:r>
@@ -5840,14 +5973,27 @@
       <w:r>
         <w:t>等。其中，</w:t>
       </w:r>
-      <w:r>
-        <w:t xml:space="preserve">CoT </w:t>
+      <w:proofErr w:type="spellStart"/>
+      <w:r>
+        <w:t>CoT</w:t>
+      </w:r>
+      <w:proofErr w:type="spellEnd"/>
+      <w:r>
+        <w:t xml:space="preserve"> </w:t>
       </w:r>
       <w:r>
         <w:t>通过引导模型进行逐步推理，使其在多步骤推理任务中具备更好的逻辑一致性，已被广泛应用于数学推理、代码生成等任务。然而，当前主流的</w:t>
       </w:r>
       <w:r>
-        <w:t xml:space="preserve"> CoT </w:t>
+        <w:t xml:space="preserve"> </w:t>
+      </w:r>
+      <w:proofErr w:type="spellStart"/>
+      <w:r>
+        <w:t>CoT</w:t>
+      </w:r>
+      <w:proofErr w:type="spellEnd"/>
+      <w:r>
+        <w:t xml:space="preserve"> </w:t>
       </w:r>
       <w:r>
         <w:t>方法多依赖于大规模预训练和少量的指令微调，缺乏对推理能力的定向优化。此外，由于</w:t>
@@ -5988,9 +6134,11 @@
       <w:r>
         <w:t>的三级优化范式。通过构建多智能体协同优化体系，本研究探索了如何在不同参数量级的模型上增强推理能力，并采用混合专家模型（</w:t>
       </w:r>
+      <w:proofErr w:type="spellStart"/>
       <w:r>
         <w:t>MoE</w:t>
       </w:r>
+      <w:proofErr w:type="spellEnd"/>
       <w:r>
         <w:t>）架构</w:t>
       </w:r>
@@ -6017,8 +6165,13 @@
         <w:t>扩展模型容量，以进一步提升其在多任务环境下的泛化能力。此外，研究还基于</w:t>
       </w:r>
       <w:r>
-        <w:t xml:space="preserve"> Dify</w:t>
-      </w:r>
+        <w:t xml:space="preserve"> </w:t>
+      </w:r>
+      <w:proofErr w:type="spellStart"/>
+      <w:r>
+        <w:t>Dify</w:t>
+      </w:r>
+      <w:proofErr w:type="spellEnd"/>
       <w:r>
         <w:t xml:space="preserve"> </w:t>
       </w:r>
@@ -6350,7 +6503,7 @@
     </w:p>
     <w:p>
       <w:pPr>
-        <w:ind w:firstLine="482"/>
+        <w:ind w:firstLine="489"/>
         <w:rPr>
           <w:b/>
           <w:bCs/>
@@ -6432,9 +6585,11 @@
         </w:rPr>
         <w:t>高质量</w:t>
       </w:r>
+      <w:proofErr w:type="spellStart"/>
       <w:r>
         <w:t>CoT</w:t>
       </w:r>
+      <w:proofErr w:type="spellEnd"/>
       <w:r>
         <w:rPr>
           <w:rFonts w:hint="eastAsia"/>
@@ -6591,15 +6746,20 @@
         <w:t>对优化后的模型进行多维度评估，确保模型的推理能力在不同任务上的有效性。进一步地，为探索如何提升模型推理性能，研究引入了混合专家模型（</w:t>
       </w:r>
       <w:r>
-        <w:t>Mixture of Experts, MoE</w:t>
-      </w:r>
+        <w:t xml:space="preserve">Mixture of Experts, </w:t>
+      </w:r>
+      <w:proofErr w:type="spellStart"/>
+      <w:r>
+        <w:t>MoE</w:t>
+      </w:r>
+      <w:proofErr w:type="spellEnd"/>
       <w:r>
         <w:t>）架构，以扩展模型容量，并提升模型在多任务推理中的泛化能力。</w:t>
       </w:r>
     </w:p>
     <w:p>
       <w:pPr>
-        <w:ind w:firstLine="482"/>
+        <w:ind w:firstLine="489"/>
         <w:rPr>
           <w:b/>
           <w:bCs/>
@@ -6691,7 +6851,15 @@
         <w:t>二级优化体系。首先，研究通过</w:t>
       </w:r>
       <w:r>
-        <w:t xml:space="preserve"> DeepSeek R1</w:t>
+        <w:t xml:space="preserve"> </w:t>
+      </w:r>
+      <w:proofErr w:type="spellStart"/>
+      <w:r>
+        <w:t>DeepSeek</w:t>
+      </w:r>
+      <w:proofErr w:type="spellEnd"/>
+      <w:r>
+        <w:t xml:space="preserve"> R1</w:t>
       </w:r>
       <w:r>
         <w:fldChar w:fldCharType="begin"/>
@@ -6737,7 +6905,15 @@
         <w:t>基座模型和</w:t>
       </w:r>
       <w:r>
-        <w:t xml:space="preserve"> DeepSeek </w:t>
+        <w:t xml:space="preserve"> </w:t>
+      </w:r>
+      <w:proofErr w:type="spellStart"/>
+      <w:r>
+        <w:t>DeepSeek</w:t>
+      </w:r>
+      <w:proofErr w:type="spellEnd"/>
+      <w:r>
+        <w:t xml:space="preserve"> </w:t>
       </w:r>
       <w:r>
         <w:t>官方蒸馏模型，研究复现了</w:t>
@@ -6779,7 +6955,7 @@
     </w:p>
     <w:p>
       <w:pPr>
-        <w:ind w:firstLine="482"/>
+        <w:ind w:firstLine="489"/>
         <w:rPr>
           <w:b/>
           <w:bCs/>
@@ -6836,7 +7012,15 @@
         <w:t>模型进行整合，并基于</w:t>
       </w:r>
       <w:r>
-        <w:t xml:space="preserve"> Dify </w:t>
+        <w:t xml:space="preserve"> </w:t>
+      </w:r>
+      <w:proofErr w:type="spellStart"/>
+      <w:r>
+        <w:t>Dify</w:t>
+      </w:r>
+      <w:proofErr w:type="spellEnd"/>
+      <w:r>
+        <w:t xml:space="preserve"> </w:t>
       </w:r>
       <w:r>
         <w:t>开源框架开发了一个简单的演示框架。该框架用于封装推理能力模块，并实现数学推理任务的场景化验证。通过该验证系统，评估模型在实际应用中的表现，进一步证明了所提优化方法在真实场景中的可行性和有效性。</w:t>
@@ -6892,7 +7076,7 @@
     </w:p>
     <w:p>
       <w:pPr>
-        <w:ind w:firstLine="482"/>
+        <w:ind w:firstLine="489"/>
       </w:pPr>
       <w:r>
         <w:rPr>
@@ -6951,7 +7135,7 @@
     </w:p>
     <w:p>
       <w:pPr>
-        <w:ind w:firstLine="482"/>
+        <w:ind w:firstLine="489"/>
       </w:pPr>
       <w:r>
         <w:rPr>
@@ -6982,7 +7166,15 @@
         <w:t>一分支专注于基础推理能力的提升，另一分支则专注于知识增强。通过对</w:t>
       </w:r>
       <w:r>
-        <w:t xml:space="preserve"> CoT </w:t>
+        <w:t xml:space="preserve"> </w:t>
+      </w:r>
+      <w:proofErr w:type="spellStart"/>
+      <w:r>
+        <w:t>CoT</w:t>
+      </w:r>
+      <w:proofErr w:type="spellEnd"/>
+      <w:r>
+        <w:t xml:space="preserve"> </w:t>
       </w:r>
       <w:r>
         <w:t>数据集的利用，双分支路径能在不同层次上强化模型的推理能力，为复杂任务提供更加精细的优化手段。</w:t>
@@ -6990,7 +7182,7 @@
     </w:p>
     <w:p>
       <w:pPr>
-        <w:ind w:firstLine="482"/>
+        <w:ind w:firstLine="489"/>
       </w:pPr>
       <w:r>
         <w:rPr>
@@ -7007,6 +7199,7 @@
         </w:rPr>
         <w:t>混合专家模型（</w:t>
       </w:r>
+      <w:proofErr w:type="spellStart"/>
       <w:r>
         <w:rPr>
           <w:b/>
@@ -7014,6 +7207,7 @@
         </w:rPr>
         <w:t>MoE</w:t>
       </w:r>
+      <w:proofErr w:type="spellEnd"/>
       <w:r>
         <w:rPr>
           <w:b/>
@@ -7031,8 +7225,13 @@
         <w:t>在推理能力提升的过程中，研究引入了混合专家模型（</w:t>
       </w:r>
       <w:r>
-        <w:t>Mixture of Experts, MoE</w:t>
-      </w:r>
+        <w:t xml:space="preserve">Mixture of Experts, </w:t>
+      </w:r>
+      <w:proofErr w:type="spellStart"/>
+      <w:r>
+        <w:t>MoE</w:t>
+      </w:r>
+      <w:proofErr w:type="spellEnd"/>
       <w:r>
         <w:t>）架构。这一架构能够在模型容量扩展的同时提高计算效率，进而优化大模型的推理</w:t>
       </w:r>
@@ -7048,7 +7247,7 @@
     </w:p>
     <w:p>
       <w:pPr>
-        <w:ind w:firstLine="482"/>
+        <w:ind w:firstLine="489"/>
       </w:pPr>
       <w:r>
         <w:rPr>
@@ -7208,7 +7407,7 @@
     </w:p>
     <w:p>
       <w:pPr>
-        <w:ind w:firstLine="482"/>
+        <w:ind w:firstLine="489"/>
       </w:pPr>
       <w:r>
         <w:rPr>
@@ -7547,9 +7746,11 @@
         </w:rPr>
         <w:t>，</w:t>
       </w:r>
+      <w:proofErr w:type="spellStart"/>
       <w:r>
         <w:t>Dify</w:t>
       </w:r>
+      <w:proofErr w:type="spellEnd"/>
       <w:r>
         <w:t>应用模版的搭建与演示</w:t>
       </w:r>
@@ -7564,9 +7765,11 @@
       <w:r>
         <w:t>本章介绍了基于</w:t>
       </w:r>
+      <w:proofErr w:type="spellStart"/>
       <w:r>
         <w:t>Dify</w:t>
       </w:r>
+      <w:proofErr w:type="spellEnd"/>
       <w:r>
         <w:t>开源框架开发</w:t>
       </w:r>
@@ -8061,9 +8264,11 @@
       <w:r>
         <w:t>（由</w:t>
       </w:r>
+      <w:proofErr w:type="spellStart"/>
       <w:r>
         <w:t>OpenAI</w:t>
       </w:r>
+      <w:proofErr w:type="spellEnd"/>
       <w:r>
         <w:t>提出）更侧重于生成任务。</w:t>
       </w:r>
@@ -8360,12 +8565,14 @@
       <w:pPr>
         <w:ind w:firstLine="480"/>
       </w:pPr>
+      <w:proofErr w:type="spellStart"/>
       <w:r>
         <w:rPr>
           <w:rFonts w:hint="eastAsia"/>
         </w:rPr>
         <w:t>LLaMA</w:t>
       </w:r>
+      <w:proofErr w:type="spellEnd"/>
       <w:r>
         <w:t>是</w:t>
       </w:r>
@@ -8403,12 +8610,14 @@
       <w:r>
         <w:t>，旨在通过较小的计算资源实现较大的性能突破。</w:t>
       </w:r>
+      <w:proofErr w:type="spellStart"/>
       <w:r>
         <w:rPr>
           <w:rFonts w:hint="eastAsia"/>
         </w:rPr>
         <w:t>LLaMA</w:t>
       </w:r>
+      <w:proofErr w:type="spellEnd"/>
       <w:r>
         <w:t>的核心创新之一是其对不同规模模型的训练进行了优化</w:t>
       </w:r>
@@ -8457,24 +8666,28 @@
         </w:rPr>
         <w:t>使用</w:t>
       </w:r>
+      <w:proofErr w:type="spellStart"/>
       <w:r>
         <w:rPr>
           <w:rFonts w:hint="eastAsia"/>
         </w:rPr>
         <w:t>SwiGLU</w:t>
       </w:r>
+      <w:proofErr w:type="spellEnd"/>
       <w:r>
         <w:rPr>
           <w:rFonts w:hint="eastAsia"/>
         </w:rPr>
         <w:t>替代了</w:t>
       </w:r>
+      <w:proofErr w:type="spellStart"/>
       <w:r>
         <w:rPr>
           <w:rFonts w:hint="eastAsia"/>
         </w:rPr>
         <w:t>ReLU</w:t>
       </w:r>
+      <w:proofErr w:type="spellEnd"/>
       <w:r>
         <w:rPr>
           <w:rFonts w:hint="eastAsia"/>
@@ -8527,6 +8740,7 @@
       <w:r>
         <w:t>采用了高效的参数量与计算资源的平衡，使得较小的</w:t>
       </w:r>
+      <w:proofErr w:type="spellStart"/>
       <w:r>
         <w:t>LL</w:t>
       </w:r>
@@ -8539,15 +8753,18 @@
       <w:r>
         <w:t>MA</w:t>
       </w:r>
+      <w:proofErr w:type="spellEnd"/>
       <w:r>
         <w:t>模型能够在处理复杂任务时仍保持较高的性能。</w:t>
       </w:r>
+      <w:proofErr w:type="spellStart"/>
       <w:r>
         <w:rPr>
           <w:rFonts w:hint="eastAsia"/>
         </w:rPr>
         <w:t>LLaMA</w:t>
       </w:r>
+      <w:proofErr w:type="spellEnd"/>
       <w:r>
         <w:t>系列在数据处理、模型训练和推理效率上做出了创新，其主要目标是通过在更少的计算资源上训练出更强的语言能力，进而为广泛的</w:t>
       </w:r>
@@ -8557,12 +8774,14 @@
       <w:r>
         <w:t>应用提供更高效的解决方案。</w:t>
       </w:r>
+      <w:proofErr w:type="spellStart"/>
       <w:r>
         <w:rPr>
           <w:rFonts w:hint="eastAsia"/>
         </w:rPr>
         <w:t>LLaMA</w:t>
       </w:r>
+      <w:proofErr w:type="spellEnd"/>
       <w:r>
         <w:t>在多个标准基准上展示了优异的性能，特别是在低资源设备上，能够有效进行推理任务。</w:t>
       </w:r>
@@ -8595,12 +8814,14 @@
         </w:rPr>
         <w:t>推出</w:t>
       </w:r>
+      <w:proofErr w:type="spellStart"/>
       <w:r>
         <w:rPr>
           <w:rFonts w:hint="eastAsia"/>
         </w:rPr>
         <w:t>Qwen</w:t>
       </w:r>
+      <w:proofErr w:type="spellEnd"/>
       <w:r>
         <w:rPr>
           <w:rFonts w:hint="eastAsia"/>
@@ -8720,15 +8941,19 @@
       <w:r>
         <w:t>。</w:t>
       </w:r>
+      <w:proofErr w:type="spellStart"/>
       <w:r>
         <w:t>Qwen</w:t>
       </w:r>
+      <w:proofErr w:type="spellEnd"/>
       <w:r>
         <w:t>的核心优势在于其针对特定任务的定向优化策略，包括在基础推理能力和知识增强方面的双分支训练路径。通过这种优化策略，</w:t>
       </w:r>
+      <w:proofErr w:type="spellStart"/>
       <w:r>
         <w:t>Qwen</w:t>
       </w:r>
+      <w:proofErr w:type="spellEnd"/>
       <w:r>
         <w:t>能够在多个</w:t>
       </w:r>
@@ -8738,9 +8963,11 @@
       <w:r>
         <w:t>和推理任务中展现出强大的性能，并且具有更好的泛化能力和计算效率。</w:t>
       </w:r>
+      <w:proofErr w:type="spellStart"/>
       <w:r>
         <w:t>Qwen</w:t>
       </w:r>
+      <w:proofErr w:type="spellEnd"/>
       <w:r>
         <w:t>系列的推出，标志着国内大语言模型在推理能力和技术创新方面的快速发展，进一步推动了大语言模型技术的多元化应用。</w:t>
       </w:r>
@@ -8769,36 +8996,42 @@
         </w:rPr>
         <w:t>模型，如</w:t>
       </w:r>
+      <w:proofErr w:type="spellStart"/>
       <w:r>
         <w:rPr>
           <w:rFonts w:hint="eastAsia"/>
         </w:rPr>
         <w:t>Baichuan</w:t>
       </w:r>
+      <w:proofErr w:type="spellEnd"/>
       <w:r>
         <w:rPr>
           <w:rFonts w:hint="eastAsia"/>
         </w:rPr>
         <w:t>、</w:t>
       </w:r>
+      <w:proofErr w:type="spellStart"/>
       <w:r>
         <w:rPr>
           <w:rFonts w:hint="eastAsia"/>
         </w:rPr>
         <w:t>InternLM</w:t>
       </w:r>
+      <w:proofErr w:type="spellEnd"/>
       <w:r>
         <w:rPr>
           <w:rFonts w:hint="eastAsia"/>
         </w:rPr>
         <w:t>、</w:t>
       </w:r>
+      <w:proofErr w:type="spellStart"/>
       <w:r>
         <w:rPr>
           <w:rFonts w:hint="eastAsia"/>
         </w:rPr>
         <w:t>Minicpm</w:t>
       </w:r>
+      <w:proofErr w:type="spellEnd"/>
       <w:r>
         <w:fldChar w:fldCharType="begin">
           <w:fldData xml:space="preserve">PEVuZE5vdGU+PENpdGU+PEF1dGhvcj5ZYW5nPC9BdXRob3I+PFllYXI+MjAyMzwvWWVhcj48UmVj
@@ -9190,6 +9423,7 @@
         </w:rPr>
         <w:t>等技术日益成为提升模型表现的重要方法。这些技术通过细化问题的理解过程，再通过部分示例样本促使模型能够更系统性地分步推理，从而显著提升其在复杂任务中的表现。</w:t>
       </w:r>
+      <w:proofErr w:type="spellStart"/>
       <w:r>
         <w:rPr>
           <w:rFonts w:hint="eastAsia"/>
@@ -9208,27 +9442,34 @@
         </w:rPr>
         <w:t>T</w:t>
       </w:r>
+      <w:proofErr w:type="spellEnd"/>
       <w:r>
         <w:rPr>
           <w:rFonts w:hint="eastAsia"/>
         </w:rPr>
         <w:t>推理通过内嵌推理链条，引导模型逐步分解任务，以实现更连贯的推理路径，尤其适用于多步骤逻辑推理与数学问题。</w:t>
       </w:r>
+      <w:proofErr w:type="spellStart"/>
       <w:r>
         <w:t>CoT</w:t>
       </w:r>
+      <w:proofErr w:type="spellEnd"/>
       <w:r>
         <w:t>的核心思想是，在推理过程中，模型通过模拟思考链的方式逐步展开推理，而不是直接给出答案。这种方法可以显著提升模型在复杂推理任务中的表现。</w:t>
       </w:r>
+      <w:proofErr w:type="spellStart"/>
       <w:r>
         <w:t>CoT</w:t>
       </w:r>
+      <w:proofErr w:type="spellEnd"/>
       <w:r>
         <w:t>机制通过将推理过程显式化，允许模型逐步推导出结论。这种逐步推理的方法不仅提高了模型在复杂推理任务中的准确性，也增强了模型的解释性和可控性。例如，在数学问题求解时，</w:t>
       </w:r>
+      <w:proofErr w:type="spellStart"/>
       <w:r>
         <w:t>CoT</w:t>
       </w:r>
+      <w:proofErr w:type="spellEnd"/>
       <w:r>
         <w:t>使得模型能够分</w:t>
       </w:r>
@@ -9333,9 +9574,11 @@
       <w:r>
         <w:t>提出的</w:t>
       </w:r>
+      <w:proofErr w:type="spellStart"/>
       <w:r>
         <w:t>AlphaCode</w:t>
       </w:r>
+      <w:proofErr w:type="spellEnd"/>
       <w:r>
         <w:t>模型</w:t>
       </w:r>
@@ -9361,9 +9604,11 @@
       <w:r>
         <w:t>，通过在编程和推理任务中的强化学习微调，取得了显著的成功。</w:t>
       </w:r>
+      <w:proofErr w:type="spellStart"/>
       <w:r>
         <w:t>AlphaCode</w:t>
       </w:r>
+      <w:proofErr w:type="spellEnd"/>
       <w:r>
         <w:t>能够通过学习大量编程题目中的输入输出模式，逐步推理并生成符合题意的代码，标志着推理大模型在代码理解和生成上的一大突破。</w:t>
       </w:r>
@@ -9580,12 +9825,14 @@
         </w:rPr>
         <w:t>程序及其输出。其遵循微软的</w:t>
       </w:r>
+      <w:proofErr w:type="spellStart"/>
       <w:r>
         <w:rPr>
           <w:rFonts w:hint="eastAsia"/>
         </w:rPr>
         <w:t>ToRA</w:t>
       </w:r>
+      <w:proofErr w:type="spellEnd"/>
       <w:r>
         <w:t xml:space="preserve"> </w:t>
       </w:r>
@@ -9626,12 +9873,14 @@
         </w:rPr>
         <w:t>以</w:t>
       </w:r>
+      <w:proofErr w:type="spellStart"/>
       <w:r>
         <w:rPr>
           <w:rFonts w:hint="eastAsia"/>
         </w:rPr>
         <w:t>ToRA</w:t>
       </w:r>
+      <w:proofErr w:type="spellEnd"/>
       <w:r>
         <w:rPr>
           <w:rFonts w:hint="eastAsia"/>
@@ -9680,12 +9929,14 @@
         </w:rPr>
         <w:t>即</w:t>
       </w:r>
+      <w:proofErr w:type="spellStart"/>
       <w:r>
         <w:rPr>
           <w:rFonts w:hint="eastAsia"/>
         </w:rPr>
         <w:t>CoT+TIR</w:t>
       </w:r>
+      <w:proofErr w:type="spellEnd"/>
       <w:r>
         <w:rPr>
           <w:rFonts w:hint="eastAsia"/>
@@ -9795,12 +10046,14 @@
         </w:rPr>
         <w:t>月份，</w:t>
       </w:r>
+      <w:proofErr w:type="spellStart"/>
       <w:r>
         <w:rPr>
           <w:rFonts w:hint="eastAsia"/>
         </w:rPr>
         <w:t>OpenAI</w:t>
       </w:r>
+      <w:proofErr w:type="spellEnd"/>
       <w:r>
         <w:rPr>
           <w:rFonts w:hint="eastAsia"/>
@@ -9855,8 +10108,13 @@
         <w:t>推理（</w:t>
       </w:r>
       <w:r>
-        <w:t>Chain of Thought, CoT</w:t>
-      </w:r>
+        <w:t xml:space="preserve">Chain of Thought, </w:t>
+      </w:r>
+      <w:proofErr w:type="spellStart"/>
+      <w:r>
+        <w:t>CoT</w:t>
+      </w:r>
+      <w:proofErr w:type="spellEnd"/>
       <w:r>
         <w:t>）能力，优化了模型在多步骤推理中的表现。</w:t>
       </w:r>
@@ -9955,11 +10213,19 @@
         </w:rPr>
         <w:t>国内</w:t>
       </w:r>
-      <w:r>
-        <w:rPr>
-          <w:rFonts w:hint="eastAsia"/>
-        </w:rPr>
-        <w:t>Deepseek-AI</w:t>
+      <w:proofErr w:type="spellStart"/>
+      <w:r>
+        <w:rPr>
+          <w:rFonts w:hint="eastAsia"/>
+        </w:rPr>
+        <w:t>Deepseek</w:t>
+      </w:r>
+      <w:proofErr w:type="spellEnd"/>
+      <w:r>
+        <w:rPr>
+          <w:rFonts w:hint="eastAsia"/>
+        </w:rPr>
+        <w:t>-AI</w:t>
       </w:r>
       <w:r>
         <w:rPr>
@@ -9973,11 +10239,19 @@
         </w:rPr>
         <w:t>在推理模型的领域发光发热，从</w:t>
       </w:r>
-      <w:r>
-        <w:rPr>
-          <w:rFonts w:hint="eastAsia"/>
-        </w:rPr>
-        <w:t>Deepseek-Math</w:t>
+      <w:proofErr w:type="spellStart"/>
+      <w:r>
+        <w:rPr>
+          <w:rFonts w:hint="eastAsia"/>
+        </w:rPr>
+        <w:t>Deepseek</w:t>
+      </w:r>
+      <w:proofErr w:type="spellEnd"/>
+      <w:r>
+        <w:rPr>
+          <w:rFonts w:hint="eastAsia"/>
+        </w:rPr>
+        <w:t>-Math</w:t>
       </w:r>
       <w:r>
         <w:rPr>
@@ -9985,11 +10259,19 @@
         </w:rPr>
         <w:t>到</w:t>
       </w:r>
-      <w:r>
-        <w:rPr>
-          <w:rFonts w:hint="eastAsia"/>
-        </w:rPr>
-        <w:t>Deepseek-Coder</w:t>
+      <w:proofErr w:type="spellStart"/>
+      <w:r>
+        <w:rPr>
+          <w:rFonts w:hint="eastAsia"/>
+        </w:rPr>
+        <w:t>Deepseek</w:t>
+      </w:r>
+      <w:proofErr w:type="spellEnd"/>
+      <w:r>
+        <w:rPr>
+          <w:rFonts w:hint="eastAsia"/>
+        </w:rPr>
+        <w:t>-Coder</w:t>
       </w:r>
       <w:r>
         <w:t xml:space="preserve"> </w:t>
@@ -10258,12 +10540,14 @@
         </w:rPr>
         <w:t>利用</w:t>
       </w:r>
+      <w:proofErr w:type="spellStart"/>
       <w:r>
         <w:rPr>
           <w:rFonts w:hint="eastAsia"/>
         </w:rPr>
         <w:t>MoE</w:t>
       </w:r>
+      <w:proofErr w:type="spellEnd"/>
       <w:r>
         <w:rPr>
           <w:rFonts w:hint="eastAsia"/>
@@ -10522,24 +10806,28 @@
         </w:rPr>
         <w:t>、</w:t>
       </w:r>
+      <w:proofErr w:type="spellStart"/>
       <w:r>
         <w:rPr>
           <w:rFonts w:hint="eastAsia"/>
         </w:rPr>
         <w:t>Qwen</w:t>
       </w:r>
+      <w:proofErr w:type="spellEnd"/>
       <w:r>
         <w:rPr>
           <w:rFonts w:hint="eastAsia"/>
         </w:rPr>
         <w:t>、</w:t>
       </w:r>
+      <w:proofErr w:type="spellStart"/>
       <w:r>
         <w:rPr>
           <w:rFonts w:hint="eastAsia"/>
         </w:rPr>
         <w:t>LLaMA</w:t>
       </w:r>
+      <w:proofErr w:type="spellEnd"/>
       <w:r>
         <w:t>等）的不断发展和复杂度</w:t>
       </w:r>
@@ -10894,15 +11182,19 @@
       <w:r>
         <w:t>）中。通过蒸馏，大模型的知识可以转移到更小的模型中，从而提升小模型的性能。尤其在大规模模型无法直接应用的场景中，知识蒸馏成为了一种有效的微调方法。许多现代的推理大模型（如</w:t>
       </w:r>
+      <w:proofErr w:type="spellStart"/>
       <w:r>
         <w:t>Deepseek</w:t>
       </w:r>
+      <w:proofErr w:type="spellEnd"/>
       <w:r>
         <w:t>、</w:t>
       </w:r>
+      <w:proofErr w:type="spellStart"/>
       <w:r>
         <w:t>Qwen</w:t>
       </w:r>
+      <w:proofErr w:type="spellEnd"/>
       <w:r>
         <w:t>等）都在微调过程中使用了蒸馏方法，以提高模型的推理性能。</w:t>
       </w:r>
@@ -11144,29 +11436,26 @@
         <w:rPr>
           <w:rFonts w:hint="eastAsia"/>
         </w:rPr>
-        <w:t>后的大模</w:t>
-      </w:r>
-      <w:r>
-        <w:rPr>
-          <w:rFonts w:hint="eastAsia"/>
-        </w:rPr>
+        <w:t>后的大模型，</w:t>
+      </w:r>
+      <w:r>
+        <w:rPr>
+          <w:rFonts w:hint="eastAsia"/>
+        </w:rPr>
+        <w:t>从而提升大模型的任务适应性和响应能力。</w:t>
+      </w:r>
+      <w:r>
+        <w:t>GRPO</w:t>
+      </w:r>
+      <w:r>
+        <w:t>（</w:t>
+      </w:r>
+      <w:r>
+        <w:t>Group Relative Policy O</w:t>
+      </w:r>
+      <w:r>
         <w:lastRenderedPageBreak/>
-        <w:t>型，</w:t>
-      </w:r>
-      <w:r>
-        <w:rPr>
-          <w:rFonts w:hint="eastAsia"/>
-        </w:rPr>
-        <w:t>从而提升大模型的任务适应性和响应能力。</w:t>
-      </w:r>
-      <w:r>
-        <w:t>GRPO</w:t>
-      </w:r>
-      <w:r>
-        <w:t>（</w:t>
-      </w:r>
-      <w:r>
-        <w:t>Group Relative Policy Optimization</w:t>
+        <w:t>ptimization</w:t>
       </w:r>
       <w:r>
         <w:t>）是近期提出的一种强化学习算法，旨在优化多个模型之间的协作策略，尤其适用于多智能体系统和集体决策的场景。在大模型训练中，</w:t>
@@ -11392,8 +11681,13 @@
       <w:r>
         <w:t>混合专家模型</w:t>
       </w:r>
-      <w:r>
-        <w:t>MoE (Mixture of Experts)</w:t>
+      <w:proofErr w:type="spellStart"/>
+      <w:r>
+        <w:t>MoE</w:t>
+      </w:r>
+      <w:proofErr w:type="spellEnd"/>
+      <w:r>
+        <w:t xml:space="preserve"> (Mixture of Experts)</w:t>
       </w:r>
       <w:r>
         <w:rPr>
@@ -11405,87 +11699,95 @@
         <w:rPr>
           <w:rFonts w:hint="eastAsia"/>
         </w:rPr>
-        <w:t>是一种基于模型容量和计算资</w:t>
+        <w:t>是一种基于模型容量和计算资源有效分配的推理优化方法。</w:t>
+      </w:r>
+      <w:proofErr w:type="spellStart"/>
+      <w:r>
+        <w:rPr>
+          <w:rFonts w:hint="eastAsia"/>
+        </w:rPr>
+        <w:t>MoE</w:t>
+      </w:r>
+      <w:proofErr w:type="spellEnd"/>
+      <w:r>
+        <w:rPr>
+          <w:rFonts w:hint="eastAsia"/>
+        </w:rPr>
+        <w:t>模型通过将不同的专家（子模型）分配</w:t>
       </w:r>
       <w:r>
         <w:rPr>
           <w:rFonts w:hint="eastAsia"/>
         </w:rPr>
         <w:lastRenderedPageBreak/>
-        <w:t>源有效分配的推理优化方法。</w:t>
-      </w:r>
+        <w:t>给不同的任务或输入，而不是使用单一的模型进行所有任务。它的主要特点</w:t>
+      </w:r>
+      <w:r>
+        <w:rPr>
+          <w:rFonts w:hint="eastAsia"/>
+        </w:rPr>
+        <w:t>在于：</w:t>
+      </w:r>
+      <w:r>
+        <w:rPr>
+          <w:rFonts w:hint="eastAsia"/>
+        </w:rPr>
+        <w:t>专家动态选择</w:t>
+      </w:r>
+      <w:r>
+        <w:rPr>
+          <w:rFonts w:hint="eastAsia"/>
+        </w:rPr>
+        <w:t>，</w:t>
+      </w:r>
+      <w:r>
+        <w:rPr>
+          <w:rFonts w:hint="eastAsia"/>
+        </w:rPr>
+        <w:t>在每次推理时，根据输入数据动态选择若干个专家进行推理，而不是全模型参与计算。这有效减少了计算量，并提高了推理速度。容量与计算的平衡</w:t>
+      </w:r>
+      <w:r>
+        <w:rPr>
+          <w:rFonts w:hint="eastAsia"/>
+        </w:rPr>
+        <w:t>，</w:t>
+      </w:r>
+      <w:proofErr w:type="spellStart"/>
       <w:r>
         <w:rPr>
           <w:rFonts w:hint="eastAsia"/>
         </w:rPr>
         <w:t>MoE</w:t>
       </w:r>
-      <w:r>
-        <w:rPr>
-          <w:rFonts w:hint="eastAsia"/>
-        </w:rPr>
-        <w:t>模型通过将不同的专家（子模型）分配给不同的任务或输入，而不是使用单一的模型进行所有任务。它的主要特点</w:t>
-      </w:r>
-      <w:r>
-        <w:rPr>
-          <w:rFonts w:hint="eastAsia"/>
-        </w:rPr>
-        <w:t>在于：</w:t>
-      </w:r>
-      <w:r>
-        <w:rPr>
-          <w:rFonts w:hint="eastAsia"/>
-        </w:rPr>
-        <w:t>专家动态选择</w:t>
-      </w:r>
-      <w:r>
-        <w:rPr>
-          <w:rFonts w:hint="eastAsia"/>
-        </w:rPr>
-        <w:t>，</w:t>
-      </w:r>
-      <w:r>
-        <w:rPr>
-          <w:rFonts w:hint="eastAsia"/>
-        </w:rPr>
-        <w:t>在每次推理时，根据输入数据动态选择若干个专家进行推理，而不是全模型参与计算。这有效减少了计算量，并提高了推理速度。容量与计算的平衡</w:t>
-      </w:r>
-      <w:r>
-        <w:rPr>
-          <w:rFonts w:hint="eastAsia"/>
-        </w:rPr>
-        <w:t>，</w:t>
-      </w:r>
+      <w:proofErr w:type="spellEnd"/>
+      <w:r>
+        <w:rPr>
+          <w:rFonts w:hint="eastAsia"/>
+        </w:rPr>
+        <w:t>使得模型可以在不同的任务中充分利用计算资源，同时避免在不需要全部专家时浪费计算能力。</w:t>
+      </w:r>
+      <w:proofErr w:type="spellStart"/>
       <w:r>
         <w:rPr>
           <w:rFonts w:hint="eastAsia"/>
         </w:rPr>
         <w:t>MoE</w:t>
       </w:r>
-      <w:r>
-        <w:rPr>
-          <w:rFonts w:hint="eastAsia"/>
-        </w:rPr>
-        <w:t>使得模型可以在不同的任务中充分利用计算资源，同时避免在不需要全部专家时浪费计算能力。</w:t>
-      </w:r>
+      <w:proofErr w:type="spellEnd"/>
+      <w:r>
+        <w:rPr>
+          <w:rFonts w:hint="eastAsia"/>
+        </w:rPr>
+        <w:t>的应用让大规模模型能够在推理过程中进行更高效的计算资源调度，尤其在大规模任务中，</w:t>
+      </w:r>
+      <w:proofErr w:type="spellStart"/>
       <w:r>
         <w:rPr>
           <w:rFonts w:hint="eastAsia"/>
         </w:rPr>
         <w:t>MoE</w:t>
       </w:r>
-      <w:r>
-        <w:rPr>
-          <w:rFonts w:hint="eastAsia"/>
-        </w:rPr>
-        <w:t>的应用让大规模模型能够在推理过程中进行更高效的计算资源调度，尤其在大规模任务中，</w:t>
-      </w:r>
-      <w:r>
-        <w:rPr>
-          <w:rFonts w:hint="eastAsia"/>
-        </w:rPr>
-        <w:t>MoE</w:t>
-      </w:r>
+      <w:proofErr w:type="spellEnd"/>
       <w:r>
         <w:rPr>
           <w:rFonts w:hint="eastAsia"/>
@@ -11522,8 +11824,16 @@
         <w:rPr>
           <w:rFonts w:hint="eastAsia"/>
         </w:rPr>
-        <w:t>Page-Attentin</w:t>
-      </w:r>
+        <w:t>Page-</w:t>
+      </w:r>
+      <w:proofErr w:type="spellStart"/>
+      <w:r>
+        <w:rPr>
+          <w:rFonts w:hint="eastAsia"/>
+        </w:rPr>
+        <w:t>Attentin</w:t>
+      </w:r>
+      <w:proofErr w:type="spellEnd"/>
       <w:r>
         <w:rPr>
           <w:rFonts w:hint="eastAsia"/>
@@ -11558,18 +11868,22 @@
         </w:rPr>
         <w:t>除此之外，</w:t>
       </w:r>
+      <w:proofErr w:type="spellStart"/>
       <w:r>
         <w:t>SGLang</w:t>
       </w:r>
+      <w:proofErr w:type="spellEnd"/>
       <w:r>
         <w:rPr>
           <w:rFonts w:hint="eastAsia"/>
         </w:rPr>
         <w:t>、</w:t>
       </w:r>
+      <w:proofErr w:type="spellStart"/>
       <w:r>
         <w:t>LMDeploy</w:t>
       </w:r>
+      <w:proofErr w:type="spellEnd"/>
       <w:r>
         <w:fldChar w:fldCharType="begin"/>
       </w:r>
@@ -11689,12 +12003,14 @@
         </w:rPr>
         <w:t>底座模型</w:t>
       </w:r>
+      <w:proofErr w:type="spellStart"/>
       <w:r>
         <w:rPr>
           <w:rFonts w:hint="eastAsia"/>
         </w:rPr>
         <w:t>Qwen</w:t>
       </w:r>
+      <w:proofErr w:type="spellEnd"/>
       <w:r>
         <w:rPr>
           <w:rFonts w:hint="eastAsia"/>
@@ -11850,29 +12166,32 @@
         <w:t>CNN</w:t>
       </w:r>
       <w:r>
-        <w:t>）的局部计算方式，转而采用全局自注意</w:t>
-      </w:r>
-      <w:r>
+        <w:t>）的局部计算方式，转而采用全局自注意力机制（</w:t>
+      </w:r>
+      <w:r>
+        <w:t>Self-Attention</w:t>
+      </w:r>
+      <w:r>
+        <w:t>）来进行序列建模</w:t>
+      </w:r>
+      <w:r>
+        <w:rPr>
+          <w:rFonts w:hint="eastAsia"/>
+        </w:rPr>
+        <w:t>，解决序列到序列</w:t>
+      </w:r>
+      <w:r>
+        <w:rPr>
+          <w:rFonts w:hint="eastAsia"/>
+        </w:rPr>
+        <w:t>(Sequence-to-</w:t>
+      </w:r>
+      <w:r>
+        <w:rPr>
+          <w:rFonts w:hint="eastAsia"/>
+        </w:rPr>
         <w:lastRenderedPageBreak/>
-        <w:t>力机制（</w:t>
-      </w:r>
-      <w:r>
-        <w:t>Self-Attention</w:t>
-      </w:r>
-      <w:r>
-        <w:t>）来进行序列建模</w:t>
-      </w:r>
-      <w:r>
-        <w:rPr>
-          <w:rFonts w:hint="eastAsia"/>
-        </w:rPr>
-        <w:t>，解决序列到序列</w:t>
-      </w:r>
-      <w:r>
-        <w:rPr>
-          <w:rFonts w:hint="eastAsia"/>
-        </w:rPr>
-        <w:t>(Sequence-to-Sequence)</w:t>
+        <w:t>Sequence)</w:t>
       </w:r>
       <w:r>
         <w:rPr>
@@ -12038,8 +12357,16 @@
         <w:rPr>
           <w:rFonts w:hint="eastAsia"/>
         </w:rPr>
-        <w:t>, LayerNorm</w:t>
-      </w:r>
+        <w:t xml:space="preserve">, </w:t>
+      </w:r>
+      <w:proofErr w:type="spellStart"/>
+      <w:r>
+        <w:rPr>
+          <w:rFonts w:hint="eastAsia"/>
+        </w:rPr>
+        <w:t>LayerNorm</w:t>
+      </w:r>
+      <w:proofErr w:type="spellEnd"/>
       <w:r>
         <w:rPr>
           <w:rFonts w:hint="eastAsia"/>
@@ -12209,14 +12536,17 @@
         <w:ind w:firstLine="480"/>
       </w:pPr>
       <w:r>
+        <w:t>自注意力机制是</w:t>
+      </w:r>
+      <w:r>
+        <w:t>Transformers</w:t>
+      </w:r>
+      <w:r>
+        <w:t>架构的核心，其目的是在输入序列中捕捉单词</w:t>
+      </w:r>
+      <w:r>
         <w:lastRenderedPageBreak/>
-        <w:t>自注意力机制是</w:t>
-      </w:r>
-      <w:r>
-        <w:t>Transformers</w:t>
-      </w:r>
-      <w:r>
-        <w:t>架构的核心，其目的是在输入序列中捕捉单词之间的依赖关系。在自注意力机制中，输入的每个词都会计算出一个加权和，这个加权和依赖于其他所有词的表示。</w:t>
+        <w:t>之间的依赖关系。在自注意力机制中，输入的每个词都会计算出一个加权和，这个加权和依赖于其他所有词的表示。</w:t>
       </w:r>
       <w:r>
         <w:rPr>
@@ -12676,6 +13006,7 @@
       <w:pPr>
         <w:pStyle w:val="af6"/>
       </w:pPr>
+      <w:proofErr w:type="spellStart"/>
       <m:oMath>
         <m:r>
           <m:rPr>
@@ -12683,6 +13014,7 @@
           </m:rPr>
           <m:t>MultiHead</m:t>
         </m:r>
+        <w:proofErr w:type="spellEnd"/>
         <m:d>
           <m:dPr>
             <m:ctrlPr>
@@ -12723,12 +13055,14 @@
             </m:ctrlPr>
           </m:dPr>
           <m:e>
+            <w:proofErr w:type="spellStart"/>
             <m:r>
               <m:rPr>
                 <m:nor/>
               </m:rPr>
               <m:t>hea</m:t>
             </m:r>
+            <w:proofErr w:type="spellEnd"/>
             <m:sSub>
               <m:sSubPr>
                 <m:ctrlPr>
@@ -13034,6 +13368,7 @@
       <w:r>
         <w:t>进行变换，得到不同头的注意力结果</w:t>
       </w:r>
+      <w:proofErr w:type="spellStart"/>
       <m:oMath>
         <m:r>
           <m:rPr>
@@ -13041,6 +13376,7 @@
           </m:rPr>
           <m:t>hea</m:t>
         </m:r>
+        <w:proofErr w:type="spellEnd"/>
         <m:sSub>
           <m:sSubPr>
             <m:ctrlPr>
@@ -13058,12 +13394,14 @@
             </m:r>
           </m:e>
           <m:sub>
+            <w:proofErr w:type="spellStart"/>
             <m:r>
               <m:rPr>
                 <m:nor/>
               </m:rPr>
               <m:t>i</m:t>
             </m:r>
+            <w:proofErr w:type="spellEnd"/>
           </m:sub>
         </m:sSub>
       </m:oMath>
@@ -13188,17 +13526,20 @@
         <w:fldChar w:fldCharType="end"/>
       </w:r>
       <w:r>
-        <w:t>，它无法自动捕捉输入序列的顺序信息。因此，位置编码被引入以补充位置信息。位置编码是通过对输入序列的每个元素添加一个独特的向量来实现的，这个向量与元素在序列中</w:t>
-      </w:r>
-      <w:r>
+        <w:t>，它无法自动捕捉输入序列的顺序信息。因此，位置编码被引入以补充位置信息。位置编码是通过对输入序列的每个元素添加一个独特的向量来实现的，这个向量与元素在序列中的位置相关。常见的做法是使用正弦和余弦函数来生成位置编码</w:t>
+      </w:r>
+      <w:r>
+        <w:rPr>
+          <w:rFonts w:hint="eastAsia"/>
+        </w:rPr>
+        <w:t>，计算同时如</w:t>
+      </w:r>
+      <w:r>
+        <w:rPr>
+          <w:rFonts w:hint="eastAsia"/>
+        </w:rPr>
         <w:lastRenderedPageBreak/>
-        <w:t>的位置相关。常见的做法是使用正弦和余弦函数来生成位置编码</w:t>
-      </w:r>
-      <w:r>
-        <w:rPr>
-          <w:rFonts w:hint="eastAsia"/>
-        </w:rPr>
-        <w:t>，计算同时如下：</w:t>
+        <w:t>下：</w:t>
       </w:r>
     </w:p>
     <w:p>
@@ -14453,9 +14794,11 @@
         </w:rPr>
         <w:t xml:space="preserve">3.2  </w:t>
       </w:r>
+      <w:proofErr w:type="spellStart"/>
       <w:r>
         <w:t>Qwen</w:t>
       </w:r>
+      <w:proofErr w:type="spellEnd"/>
       <w:r>
         <w:rPr>
           <w:rFonts w:hint="eastAsia"/>
@@ -14477,12 +14820,14 @@
       <w:pPr>
         <w:ind w:firstLine="480"/>
       </w:pPr>
+      <w:proofErr w:type="spellStart"/>
       <w:r>
         <w:rPr>
           <w:rFonts w:hint="eastAsia"/>
         </w:rPr>
         <w:t>Qwen</w:t>
       </w:r>
+      <w:proofErr w:type="spellEnd"/>
       <w:r>
         <w:rPr>
           <w:rFonts w:hint="eastAsia"/>
@@ -14501,12 +14846,14 @@
         </w:rPr>
         <w:t>会基于</w:t>
       </w:r>
+      <w:proofErr w:type="spellStart"/>
       <w:r>
         <w:rPr>
           <w:rFonts w:hint="eastAsia"/>
         </w:rPr>
         <w:t>Qwen</w:t>
       </w:r>
+      <w:proofErr w:type="spellEnd"/>
       <w:r>
         <w:rPr>
           <w:rFonts w:hint="eastAsia"/>
@@ -14537,12 +14884,14 @@
         </w:rPr>
         <w:t>，在实验的设计中也会涉及到与</w:t>
       </w:r>
+      <w:proofErr w:type="spellStart"/>
       <w:r>
         <w:rPr>
           <w:rFonts w:hint="eastAsia"/>
         </w:rPr>
         <w:t>Qwen</w:t>
       </w:r>
+      <w:proofErr w:type="spellEnd"/>
       <w:r>
         <w:rPr>
           <w:rFonts w:hint="eastAsia"/>
@@ -14559,8 +14908,16 @@
         <w:rPr>
           <w:rFonts w:hint="eastAsia"/>
         </w:rPr>
-        <w:t>3.2.1  Qwen</w:t>
-      </w:r>
+        <w:t xml:space="preserve">3.2.1  </w:t>
+      </w:r>
+      <w:proofErr w:type="spellStart"/>
+      <w:r>
+        <w:rPr>
+          <w:rFonts w:hint="eastAsia"/>
+        </w:rPr>
+        <w:t>Qwen</w:t>
+      </w:r>
+      <w:proofErr w:type="spellEnd"/>
       <w:r>
         <w:rPr>
           <w:rFonts w:hint="eastAsia"/>
@@ -14609,12 +14966,14 @@
         </w:rPr>
         <w:t>年底</w:t>
       </w:r>
+      <w:proofErr w:type="spellStart"/>
       <w:r>
         <w:rPr>
           <w:rFonts w:hint="eastAsia"/>
         </w:rPr>
         <w:t>ChatGPT</w:t>
       </w:r>
+      <w:proofErr w:type="spellEnd"/>
       <w:r>
         <w:rPr>
           <w:rFonts w:hint="eastAsia"/>
@@ -14703,7 +15062,6 @@
         <w:rPr>
           <w:rFonts w:hint="eastAsia"/>
         </w:rPr>
-        <w:lastRenderedPageBreak/>
         <w:t>Qwen-14B</w:t>
       </w:r>
       <w:r>
@@ -14767,14 +15125,17 @@
         <w:rPr>
           <w:rFonts w:hint="eastAsia"/>
         </w:rPr>
+        <w:lastRenderedPageBreak/>
         <w:t>在该系列中，</w:t>
       </w:r>
+      <w:proofErr w:type="spellStart"/>
       <w:r>
         <w:rPr>
           <w:rFonts w:hint="eastAsia"/>
         </w:rPr>
         <w:t>Qwen</w:t>
       </w:r>
+      <w:proofErr w:type="spellEnd"/>
       <w:r>
         <w:rPr>
           <w:rFonts w:hint="eastAsia"/>
@@ -14891,12 +15252,14 @@
         </w:rPr>
         <w:t>，包括规范化后的精确匹配重复数据删除方法以及使用</w:t>
       </w:r>
+      <w:proofErr w:type="spellStart"/>
       <w:r>
         <w:rPr>
           <w:rFonts w:hint="eastAsia"/>
         </w:rPr>
         <w:t>MinHash</w:t>
       </w:r>
+      <w:proofErr w:type="spellEnd"/>
       <w:r>
         <w:rPr>
           <w:rFonts w:hint="eastAsia"/>
@@ -14999,12 +15362,14 @@
       <w:pPr>
         <w:ind w:firstLine="480"/>
       </w:pPr>
+      <w:proofErr w:type="spellStart"/>
       <w:r>
         <w:rPr>
           <w:rFonts w:hint="eastAsia"/>
         </w:rPr>
         <w:t>Qwen</w:t>
       </w:r>
+      <w:proofErr w:type="spellEnd"/>
       <w:r>
         <w:rPr>
           <w:rFonts w:hint="eastAsia"/>
@@ -15114,12 +15479,14 @@
         </w:rPr>
         <w:t>对于模型嵌入层和</w:t>
       </w:r>
+      <w:proofErr w:type="spellStart"/>
       <w:r>
         <w:rPr>
           <w:rFonts w:hint="eastAsia"/>
         </w:rPr>
         <w:t>lm_head</w:t>
       </w:r>
+      <w:proofErr w:type="spellEnd"/>
       <w:r>
         <w:rPr>
           <w:rFonts w:hint="eastAsia"/>
@@ -15142,12 +15509,14 @@
         </w:rPr>
         <w:t>采用</w:t>
       </w:r>
+      <w:proofErr w:type="spellStart"/>
       <w:r>
         <w:rPr>
           <w:rFonts w:hint="eastAsia"/>
         </w:rPr>
         <w:t>RoPE</w:t>
       </w:r>
+      <w:proofErr w:type="spellEnd"/>
       <w:r>
         <w:rPr>
           <w:rFonts w:hint="eastAsia"/>
@@ -15210,12 +15579,14 @@
         </w:rPr>
         <w:t>采用预归一化来提高训练稳定性，并将传统的归一化方法替换为</w:t>
       </w:r>
+      <w:proofErr w:type="spellStart"/>
       <w:r>
         <w:rPr>
           <w:rFonts w:hint="eastAsia"/>
         </w:rPr>
         <w:t>RMSNorm</w:t>
       </w:r>
+      <w:proofErr w:type="spellEnd"/>
       <w:r>
         <w:rPr>
           <w:rFonts w:hint="eastAsia"/>
@@ -15238,12 +15609,14 @@
         </w:rPr>
         <w:t>采用</w:t>
       </w:r>
+      <w:proofErr w:type="spellStart"/>
       <w:r>
         <w:rPr>
           <w:rFonts w:hint="eastAsia"/>
         </w:rPr>
         <w:t>SwiGLU</w:t>
       </w:r>
+      <w:proofErr w:type="spellEnd"/>
       <w:r>
         <w:rPr>
           <w:rFonts w:hint="eastAsia"/>
@@ -15259,15 +15632,16 @@
         <w:rPr>
           <w:rFonts w:hint="eastAsia"/>
         </w:rPr>
-        <w:lastRenderedPageBreak/>
         <w:t>在模型预训练过程中，</w:t>
       </w:r>
+      <w:proofErr w:type="spellStart"/>
       <w:r>
         <w:rPr>
           <w:rFonts w:hint="eastAsia"/>
         </w:rPr>
         <w:t>Qwen</w:t>
       </w:r>
+      <w:proofErr w:type="spellEnd"/>
       <w:r>
         <w:rPr>
           <w:rFonts w:hint="eastAsia"/>
@@ -15309,7 +15683,14 @@
         <w:rPr>
           <w:rFonts w:hint="eastAsia"/>
         </w:rPr>
-        <w:t>提高训练速度，</w:t>
+        <w:t>提高训练速</w:t>
+      </w:r>
+      <w:r>
+        <w:rPr>
+          <w:rFonts w:hint="eastAsia"/>
+        </w:rPr>
+        <w:lastRenderedPageBreak/>
+        <w:t>度，</w:t>
       </w:r>
       <w:r>
         <w:rPr>
@@ -15339,8 +15720,16 @@
         <w:rPr>
           <w:rFonts w:hint="eastAsia"/>
         </w:rPr>
-        <w:t xml:space="preserve"> FlashAttention</w:t>
-      </w:r>
+        <w:t xml:space="preserve"> </w:t>
+      </w:r>
+      <w:proofErr w:type="spellStart"/>
+      <w:r>
+        <w:rPr>
+          <w:rFonts w:hint="eastAsia"/>
+        </w:rPr>
+        <w:t>FlashAttention</w:t>
+      </w:r>
+      <w:proofErr w:type="spellEnd"/>
       <w:r>
         <w:rPr>
           <w:rFonts w:hint="eastAsia"/>
@@ -15359,12 +15748,14 @@
         </w:rPr>
         <w:t>）的读写操作。具体而言，</w:t>
       </w:r>
+      <w:proofErr w:type="spellStart"/>
       <w:r>
         <w:rPr>
           <w:rFonts w:hint="eastAsia"/>
         </w:rPr>
         <w:t>FlashAttention</w:t>
       </w:r>
+      <w:proofErr w:type="spellEnd"/>
       <w:r>
         <w:rPr>
           <w:rFonts w:hint="eastAsia"/>
@@ -15419,12 +15810,14 @@
         </w:rPr>
         <w:t>。</w:t>
       </w:r>
+      <w:proofErr w:type="spellStart"/>
       <w:r>
         <w:rPr>
           <w:rFonts w:hint="eastAsia"/>
         </w:rPr>
         <w:t>FlashAttention</w:t>
       </w:r>
+      <w:proofErr w:type="spellEnd"/>
       <w:r>
         <w:rPr>
           <w:rFonts w:hint="eastAsia"/>
@@ -15469,12 +15862,14 @@
         </w:rPr>
         <w:t>模型的注意力机制在上下文长度上有很大的限制，随着上下文长度的增加，模型的计算成本和所需内存会成倍增加。而</w:t>
       </w:r>
+      <w:proofErr w:type="spellStart"/>
       <w:r>
         <w:rPr>
           <w:rFonts w:hint="eastAsia"/>
         </w:rPr>
         <w:t>Qwen</w:t>
       </w:r>
+      <w:proofErr w:type="spellEnd"/>
       <w:r>
         <w:rPr>
           <w:rFonts w:hint="eastAsia"/>
@@ -15499,11 +15894,19 @@
         </w:rPr>
         <w:t>，</w:t>
       </w:r>
-      <w:r>
-        <w:rPr>
-          <w:rFonts w:hint="eastAsia"/>
-        </w:rPr>
-        <w:t>LogN-</w:t>
+      <w:proofErr w:type="spellStart"/>
+      <w:r>
+        <w:rPr>
+          <w:rFonts w:hint="eastAsia"/>
+        </w:rPr>
+        <w:t>LogN</w:t>
+      </w:r>
+      <w:proofErr w:type="spellEnd"/>
+      <w:r>
+        <w:rPr>
+          <w:rFonts w:hint="eastAsia"/>
+        </w:rPr>
+        <w:t>-</w:t>
       </w:r>
       <w:r>
         <w:rPr>
@@ -15639,12 +16042,14 @@
         </w:rPr>
         <w:t>得到奖励模型，再利用高质量偏好数据进行奖励模型微调。奖励模型是由同等参数量的</w:t>
       </w:r>
+      <w:proofErr w:type="spellStart"/>
       <w:r>
         <w:rPr>
           <w:rFonts w:hint="eastAsia"/>
         </w:rPr>
         <w:t>Qwen</w:t>
       </w:r>
+      <w:proofErr w:type="spellEnd"/>
       <w:r>
         <w:rPr>
           <w:rFonts w:hint="eastAsia"/>
@@ -16047,7 +16452,15 @@
         <w:t>与前一代</w:t>
       </w:r>
       <w:r>
-        <w:t xml:space="preserve"> Qwen </w:t>
+        <w:t xml:space="preserve"> </w:t>
+      </w:r>
+      <w:proofErr w:type="spellStart"/>
+      <w:r>
+        <w:t>Qwen</w:t>
+      </w:r>
+      <w:proofErr w:type="spellEnd"/>
+      <w:r>
+        <w:t xml:space="preserve"> </w:t>
       </w:r>
       <w:r>
         <w:t>模型相比，</w:t>
@@ -16091,9 +16504,11 @@
       <w:r>
         <w:t>的预训练过程中，核心关注点之一是数据集的质量提升与有效处理扩展上下文长度的方法。首先，数据质量的优化是通过改进过滤算法实现的，结合了额外的启发式规则和基于模型的筛选策略。具体来说，</w:t>
       </w:r>
+      <w:proofErr w:type="spellStart"/>
       <w:r>
         <w:t>Qwen</w:t>
       </w:r>
+      <w:proofErr w:type="spellEnd"/>
       <w:r>
         <w:t>模型被用来筛选和去除低质量数据，并且通过生成高质量预训练数据进一步强化了模型的训练质量。此外，</w:t>
       </w:r>
@@ -16227,9 +16642,11 @@
         <w:lastRenderedPageBreak/>
         <w:t>其</w:t>
       </w:r>
+      <w:proofErr w:type="spellStart"/>
       <w:r>
         <w:t>MoE</w:t>
       </w:r>
+      <w:proofErr w:type="spellEnd"/>
       <w:r>
         <w:t>模型也遵循了增益再利用原则，额外使用了</w:t>
       </w:r>
@@ -19041,8 +19458,13 @@
         <w:t>将</w:t>
       </w:r>
       <w:r>
-        <w:t xml:space="preserve"> RoPE</w:t>
-      </w:r>
+        <w:t xml:space="preserve"> </w:t>
+      </w:r>
+      <w:proofErr w:type="spellStart"/>
+      <w:r>
+        <w:t>RoPE</w:t>
+      </w:r>
+      <w:proofErr w:type="spellEnd"/>
       <w:r>
         <w:t>的频率从</w:t>
       </w:r>
@@ -20568,11 +20990,19 @@
         </w:rPr>
         <w:t>系列这一需要深度逻辑思考推理能力的模型中表现尤为突出，这也是本研究实验过程中强化学习的重要过程。</w:t>
       </w:r>
-      <w:r>
-        <w:rPr>
-          <w:rFonts w:hint="eastAsia"/>
-        </w:rPr>
-        <w:t>Qwen-Math</w:t>
+      <w:proofErr w:type="spellStart"/>
+      <w:r>
+        <w:rPr>
+          <w:rFonts w:hint="eastAsia"/>
+        </w:rPr>
+        <w:t>Qwen</w:t>
+      </w:r>
+      <w:proofErr w:type="spellEnd"/>
+      <w:r>
+        <w:rPr>
+          <w:rFonts w:hint="eastAsia"/>
+        </w:rPr>
+        <w:t>-Math</w:t>
       </w:r>
       <w:r>
         <w:rPr>
@@ -20753,12 +21183,14 @@
         </w:rPr>
         <w:t>过程中</w:t>
       </w:r>
+      <w:proofErr w:type="spellStart"/>
       <w:r>
         <w:rPr>
           <w:rFonts w:hint="eastAsia"/>
         </w:rPr>
         <w:t>CoT</w:t>
       </w:r>
+      <w:proofErr w:type="spellEnd"/>
       <w:r>
         <w:rPr>
           <w:rFonts w:hint="eastAsia"/>
@@ -21064,12 +21496,14 @@
       <w:r>
         <w:t>在进行有监督微调前，首先需要一个经过大规模数据预训练的模型（如</w:t>
       </w:r>
+      <w:proofErr w:type="spellStart"/>
       <w:r>
         <w:rPr>
           <w:rFonts w:hint="eastAsia"/>
         </w:rPr>
         <w:t>Qwen</w:t>
       </w:r>
+      <w:proofErr w:type="spellEnd"/>
       <w:r>
         <w:rPr>
           <w:rFonts w:hint="eastAsia"/>
@@ -21079,12 +21513,14 @@
       <w:r>
         <w:t>、</w:t>
       </w:r>
+      <w:proofErr w:type="spellStart"/>
       <w:r>
         <w:rPr>
           <w:rFonts w:hint="eastAsia"/>
         </w:rPr>
         <w:t>LLaMA</w:t>
       </w:r>
+      <w:proofErr w:type="spellEnd"/>
       <w:r>
         <w:t>系列等）</w:t>
       </w:r>
@@ -24216,13 +24652,7 @@
         <w:rPr>
           <w:rFonts w:hint="eastAsia"/>
         </w:rPr>
-        <w:t>3-</w:t>
-      </w:r>
-      <w:r>
-        <w:rPr>
-          <w:rFonts w:hint="eastAsia"/>
-        </w:rPr>
-        <w:t>5</w:t>
+        <w:t>3-5</w:t>
       </w:r>
       <w:r>
         <w:rPr>
@@ -24351,14 +24781,11 @@
     <w:p>
       <w:pPr>
         <w:ind w:firstLine="480"/>
-        <w:rPr>
-          <w:rFonts w:hint="eastAsia"/>
-        </w:rPr>
       </w:pPr>
     </w:p>
     <w:p>
       <w:pPr>
-        <w:ind w:firstLine="482"/>
+        <w:ind w:firstLine="489"/>
       </w:pPr>
       <w:r>
         <w:rPr>
@@ -24483,12 +24910,14 @@
       <w:r>
         <w:t>，记为</w:t>
       </w:r>
+      <w:proofErr w:type="spellStart"/>
       <w:r>
         <w:rPr>
           <w:rFonts w:hint="eastAsia"/>
         </w:rPr>
         <w:t>old_log_prob</w:t>
       </w:r>
+      <w:proofErr w:type="spellEnd"/>
       <w:r>
         <w:t>，是一个张量，长度就是</w:t>
       </w:r>
@@ -24528,14 +24957,14 @@
         <w:rPr>
           <w:rFonts w:hint="eastAsia"/>
         </w:rPr>
-        <w:t>采样就是学生回答问题的过程，是模型</w:t>
+        <w:t>采样就是学生回答问题的过程，是模</w:t>
       </w:r>
       <w:r>
         <w:rPr>
           <w:rFonts w:hint="eastAsia"/>
         </w:rPr>
         <w:lastRenderedPageBreak/>
-        <w:t>根据提示（</w:t>
+        <w:t>型根据提示（</w:t>
       </w:r>
       <w:r>
         <w:rPr>
@@ -24993,12 +25422,14 @@
         </w:rPr>
         <w:t>的对数概率</w:t>
       </w:r>
+      <w:proofErr w:type="spellStart"/>
       <w:r>
         <w:rPr>
           <w:rFonts w:hint="eastAsia"/>
         </w:rPr>
         <w:t>old_log_prob</w:t>
       </w:r>
+      <w:proofErr w:type="spellEnd"/>
       <w:r>
         <w:rPr>
           <w:rFonts w:hint="eastAsia"/>
@@ -25041,12 +25472,14 @@
         </w:rPr>
         <w:t>时预估的收益</w:t>
       </w:r>
+      <w:proofErr w:type="spellStart"/>
       <w:r>
         <w:rPr>
           <w:rFonts w:hint="eastAsia"/>
         </w:rPr>
         <w:t>critic_score</w:t>
       </w:r>
+      <w:proofErr w:type="spellEnd"/>
       <w:r>
         <w:rPr>
           <w:rFonts w:hint="eastAsia"/>
@@ -25094,9 +25527,9 @@
           <w:noProof/>
         </w:rPr>
         <w:drawing>
-          <wp:inline distT="0" distB="0" distL="0" distR="0" wp14:anchorId="637E677B" wp14:editId="1EB12984">
-            <wp:extent cx="4587890" cy="2277374"/>
-            <wp:effectExtent l="0" t="0" r="3175" b="8890"/>
+          <wp:inline distT="0" distB="0" distL="0" distR="0" wp14:anchorId="637E677B" wp14:editId="4B54025C">
+            <wp:extent cx="3654705" cy="2284191"/>
+            <wp:effectExtent l="0" t="0" r="3175" b="1905"/>
             <wp:docPr id="1173308107" name="图片 2"/>
             <wp:cNvGraphicFramePr>
               <a:graphicFrameLocks xmlns:a="http://schemas.openxmlformats.org/drawingml/2006/main" noChangeAspect="1"/>
@@ -25105,20 +25538,13 @@
               <a:graphicData uri="http://schemas.openxmlformats.org/drawingml/2006/picture">
                 <pic:pic xmlns:pic="http://schemas.openxmlformats.org/drawingml/2006/picture">
                   <pic:nvPicPr>
-                    <pic:cNvPr id="0" name="Picture 3"/>
+                    <pic:cNvPr id="1173308107" name="图片 2"/>
                     <pic:cNvPicPr>
                       <a:picLocks noChangeAspect="1" noChangeArrowheads="1"/>
                     </pic:cNvPicPr>
                   </pic:nvPicPr>
                   <pic:blipFill>
-                    <a:blip r:embed="rId14" cstate="print">
-                      <a:extLst>
-                        <a:ext uri="{28A0092B-C50C-407E-A947-70E740481C1C}">
-                          <a14:useLocalDpi xmlns:a14="http://schemas.microsoft.com/office/drawing/2010/main" val="0"/>
-                        </a:ext>
-                      </a:extLst>
-                    </a:blip>
-                    <a:srcRect/>
+                    <a:blip r:embed="rId14"/>
                     <a:stretch>
                       <a:fillRect/>
                     </a:stretch>
@@ -25126,7 +25552,7 @@
                   <pic:spPr bwMode="auto">
                     <a:xfrm>
                       <a:off x="0" y="0"/>
-                      <a:ext cx="4601623" cy="2284191"/>
+                      <a:ext cx="3654705" cy="2284191"/>
                     </a:xfrm>
                     <a:prstGeom prst="rect">
                       <a:avLst/>
@@ -25179,12 +25605,24 @@
         <w:t>过程</w:t>
       </w:r>
       <w:r>
-        <w:t>中的采样流程图</w:t>
+        <w:t>中的采样流程</w:t>
+      </w:r>
+      <w:r>
+        <w:rPr>
+          <w:rFonts w:hint="eastAsia"/>
+        </w:rPr>
+        <w:t>简化</w:t>
+      </w:r>
+      <w:r>
+        <w:rPr>
+          <w:rFonts w:hint="eastAsia"/>
+        </w:rPr>
+        <w:t>图</w:t>
       </w:r>
     </w:p>
     <w:p>
       <w:pPr>
-        <w:ind w:firstLine="482"/>
+        <w:ind w:firstLine="489"/>
       </w:pPr>
       <w:r>
         <w:rPr>
@@ -25390,12 +25828,14 @@
       <w:r>
         <w:t>，记为</w:t>
       </w:r>
+      <w:proofErr w:type="spellStart"/>
       <w:r>
         <w:rPr>
           <w:rFonts w:hint="eastAsia"/>
         </w:rPr>
         <w:t>ref_log_prob</w:t>
       </w:r>
+      <w:proofErr w:type="spellEnd"/>
       <w:r>
         <w:t>，</w:t>
       </w:r>
@@ -25706,7 +26146,16 @@
         <w:t>奖励</w:t>
       </w:r>
       <w:r>
-        <w:t>流程图</w:t>
+        <w:t>流程</w:t>
+      </w:r>
+      <w:r>
+        <w:rPr>
+          <w:rFonts w:hint="eastAsia"/>
+        </w:rPr>
+        <w:t>简化</w:t>
+      </w:r>
+      <w:r>
+        <w:t>图</w:t>
       </w:r>
     </w:p>
     <w:p>
@@ -25856,6 +26305,7 @@
         </w:rPr>
         <w:t>计算对数概率，得到一个二维张量</w:t>
       </w:r>
+      <w:proofErr w:type="spellStart"/>
       <w:r>
         <w:rPr>
           <w:rFonts w:hint="eastAsia"/>
@@ -25868,6 +26318,7 @@
         </w:rPr>
         <w:t>b</w:t>
       </w:r>
+      <w:proofErr w:type="spellEnd"/>
       <w:r>
         <w:rPr>
           <w:rFonts w:hint="eastAsia"/>
@@ -25892,6 +26343,7 @@
         </w:rPr>
         <w:t>来看</w:t>
       </w:r>
+      <w:proofErr w:type="spellStart"/>
       <w:r>
         <w:rPr>
           <w:rFonts w:hint="eastAsia"/>
@@ -25904,6 +26356,7 @@
         </w:rPr>
         <w:t>Actor_Model</w:t>
       </w:r>
+      <w:proofErr w:type="spellEnd"/>
       <w:r>
         <w:rPr>
           <w:rFonts w:hint="eastAsia"/>
@@ -26236,11 +26689,33 @@
         </w:rPr>
         <w:t>可以这样理解</w:t>
       </w:r>
-      <w:r>
-        <w:rPr>
-          <w:rFonts w:hint="eastAsia"/>
-        </w:rPr>
-        <w:t>ref_log_prob[i, j]</w:t>
+      <w:proofErr w:type="spellStart"/>
+      <w:r>
+        <w:rPr>
+          <w:rFonts w:hint="eastAsia"/>
+        </w:rPr>
+        <w:t>ref_log_prob</w:t>
+      </w:r>
+      <w:proofErr w:type="spellEnd"/>
+      <w:r>
+        <w:rPr>
+          <w:rFonts w:hint="eastAsia"/>
+        </w:rPr>
+        <w:t>[</w:t>
+      </w:r>
+      <w:proofErr w:type="spellStart"/>
+      <w:r>
+        <w:rPr>
+          <w:rFonts w:hint="eastAsia"/>
+        </w:rPr>
+        <w:t>i</w:t>
+      </w:r>
+      <w:proofErr w:type="spellEnd"/>
+      <w:r>
+        <w:rPr>
+          <w:rFonts w:hint="eastAsia"/>
+        </w:rPr>
+        <w:t>, j]</w:t>
       </w:r>
       <w:r>
         <w:rPr>
@@ -26260,6 +26735,7 @@
         </w:rPr>
         <w:t>越认可</w:t>
       </w:r>
+      <w:proofErr w:type="spellStart"/>
       <w:r>
         <w:rPr>
           <w:rFonts w:hint="eastAsia"/>
@@ -26272,6 +26748,7 @@
         </w:rPr>
         <w:t>Actor_Model</w:t>
       </w:r>
+      <w:proofErr w:type="spellEnd"/>
       <w:r>
         <w:rPr>
           <w:rFonts w:hint="eastAsia"/>
@@ -26332,11 +26809,33 @@
         </w:rPr>
         <w:t>值，</w:t>
       </w:r>
-      <w:r>
-        <w:rPr>
-          <w:rFonts w:hint="eastAsia"/>
-        </w:rPr>
-        <w:t>old_log_prob[i, j]</w:t>
+      <w:proofErr w:type="spellStart"/>
+      <w:r>
+        <w:rPr>
+          <w:rFonts w:hint="eastAsia"/>
+        </w:rPr>
+        <w:t>old_log_prob</w:t>
+      </w:r>
+      <w:proofErr w:type="spellEnd"/>
+      <w:r>
+        <w:rPr>
+          <w:rFonts w:hint="eastAsia"/>
+        </w:rPr>
+        <w:t>[</w:t>
+      </w:r>
+      <w:proofErr w:type="spellStart"/>
+      <w:r>
+        <w:rPr>
+          <w:rFonts w:hint="eastAsia"/>
+        </w:rPr>
+        <w:t>i</w:t>
+      </w:r>
+      <w:proofErr w:type="spellEnd"/>
+      <w:r>
+        <w:rPr>
+          <w:rFonts w:hint="eastAsia"/>
+        </w:rPr>
+        <w:t>, j]</w:t>
       </w:r>
       <w:r>
         <w:rPr>
@@ -26344,23 +26843,47 @@
         </w:rPr>
         <w:t>越高，</w:t>
       </w:r>
+      <w:proofErr w:type="spellStart"/>
       <w:r>
         <w:rPr>
           <w:rFonts w:hint="eastAsia"/>
         </w:rPr>
         <w:t>old_policy</w:t>
       </w:r>
+      <w:proofErr w:type="spellEnd"/>
       <w:r>
         <w:rPr>
           <w:rFonts w:hint="eastAsia"/>
         </w:rPr>
         <w:t>获得的奖励反而越低。</w:t>
       </w:r>
-      <w:r>
-        <w:rPr>
-          <w:rFonts w:hint="eastAsia"/>
-        </w:rPr>
-        <w:t>old_log_prob[i, j]</w:t>
+      <w:proofErr w:type="spellStart"/>
+      <w:r>
+        <w:rPr>
+          <w:rFonts w:hint="eastAsia"/>
+        </w:rPr>
+        <w:t>old_log_prob</w:t>
+      </w:r>
+      <w:proofErr w:type="spellEnd"/>
+      <w:r>
+        <w:rPr>
+          <w:rFonts w:hint="eastAsia"/>
+        </w:rPr>
+        <w:t>[</w:t>
+      </w:r>
+      <w:proofErr w:type="spellStart"/>
+      <w:r>
+        <w:rPr>
+          <w:rFonts w:hint="eastAsia"/>
+        </w:rPr>
+        <w:t>i</w:t>
+      </w:r>
+      <w:proofErr w:type="spellEnd"/>
+      <w:r>
+        <w:rPr>
+          <w:rFonts w:hint="eastAsia"/>
+        </w:rPr>
+        <w:t>, j]</w:t>
       </w:r>
       <w:r>
         <w:rPr>
@@ -28254,6 +28777,12 @@
         <w:t>)</w:t>
       </w:r>
       <w:r>
+        <w:rPr>
+          <w:rFonts w:hint="eastAsia"/>
+        </w:rPr>
+        <w:t>简化</w:t>
+      </w:r>
+      <w:r>
         <w:t>流程图</w:t>
       </w:r>
     </w:p>
@@ -30204,16 +30733,18 @@
         <w:t>信任区域策略优化</w:t>
       </w:r>
       <w:r>
-        <w:t>(Trust Region Policy Opimization</w:t>
-      </w:r>
+        <w:t xml:space="preserve">(Trust Region Policy </w:t>
+      </w:r>
+      <w:proofErr w:type="spellStart"/>
+      <w:r>
+        <w:t>Opimization</w:t>
+      </w:r>
+      <w:proofErr w:type="spellEnd"/>
       <w:r>
         <w:t>，</w:t>
       </w:r>
       <w:r>
-        <w:t>TRPO)</w:t>
-      </w:r>
-      <w:r>
-        <w:t xml:space="preserve"> </w:t>
+        <w:t xml:space="preserve">TRPO) </w:t>
       </w:r>
       <w:r>
         <w:fldChar w:fldCharType="begin"/>
@@ -30399,9 +30930,6 @@
       <w:pPr>
         <w:pStyle w:val="af6"/>
         <w:wordWrap w:val="0"/>
-        <w:rPr>
-          <w:rFonts w:hint="eastAsia"/>
-        </w:rPr>
       </w:pPr>
       <w:r>
         <w:rPr>
@@ -30956,13 +31484,7 @@
         <w:rPr>
           <w:rFonts w:hint="eastAsia"/>
         </w:rPr>
-        <w:t>目标是最大化</w:t>
-      </w:r>
-      <w:r>
-        <w:rPr>
-          <w:rFonts w:hint="eastAsia"/>
-        </w:rPr>
-        <w:t>公式</w:t>
+        <w:t>目标是最大化公式</w:t>
       </w:r>
       <w:r>
         <w:rPr>
@@ -33026,13 +33548,7 @@
         <w:rPr>
           <w:rFonts w:hint="eastAsia"/>
         </w:rPr>
-        <w:t xml:space="preserve">  </w:t>
-      </w:r>
-      <w:r>
-        <w:rPr>
-          <w:rFonts w:hint="eastAsia"/>
-        </w:rPr>
-        <w:t xml:space="preserve">- </w:t>
+        <w:t xml:space="preserve">  - </w:t>
       </w:r>
       <m:oMath>
         <m:sSup>
@@ -33198,15 +33714,26 @@
         <w:rPr>
           <w:rFonts w:hint="eastAsia"/>
         </w:rPr>
-        <w:t xml:space="preserve">    (3-18)</w:t>
+        <w:t xml:space="preserve"> </w:t>
+      </w:r>
+      <w:proofErr w:type="gramStart"/>
+      <w:r>
+        <w:rPr>
+          <w:rFonts w:hint="eastAsia"/>
+        </w:rPr>
+        <w:t xml:space="preserve">   (</w:t>
+      </w:r>
+      <w:proofErr w:type="gramEnd"/>
+      <w:r>
+        <w:rPr>
+          <w:rFonts w:hint="eastAsia"/>
+        </w:rPr>
+        <w:t>3-18)</w:t>
       </w:r>
     </w:p>
     <w:p>
       <w:pPr>
         <w:ind w:firstLine="480"/>
-        <w:rPr>
-          <w:rFonts w:hint="eastAsia"/>
-        </w:rPr>
       </w:pPr>
       <w:r>
         <w:t>近端策略优化裁剪（</w:t>
@@ -33227,7 +33754,51 @@
         <w:rPr>
           <w:rFonts w:hint="eastAsia"/>
         </w:rPr>
-        <w:t>，但使用了一个裁剪函数，在此由于篇幅问题，不做更多赘述</w:t>
+        <w:t>，但使用了一个裁剪函数</w:t>
+      </w:r>
+      <w:r>
+        <w:t>(</w:t>
+      </w:r>
+      <w:r>
+        <w:rPr>
+          <w:rFonts w:hint="eastAsia"/>
+        </w:rPr>
+        <w:t>可视为在</w:t>
+      </w:r>
+      <m:oMath>
+        <m:r>
+          <m:rPr>
+            <m:sty m:val="p"/>
+          </m:rPr>
+          <w:rPr>
+            <w:rFonts w:ascii="Cambria Math" w:hAnsi="Cambria Math"/>
+          </w:rPr>
+          <m:t>ε</m:t>
+        </m:r>
+      </m:oMath>
+      <w:r>
+        <w:rPr>
+          <w:rFonts w:hint="eastAsia"/>
+        </w:rPr>
+        <w:t>的控制下对模型的策略学习步长进行一定的裁剪</w:t>
+      </w:r>
+      <w:r>
+        <w:rPr>
+          <w:rFonts w:hint="eastAsia"/>
+        </w:rPr>
+        <w:t>)</w:t>
+      </w:r>
+      <w:r>
+        <w:rPr>
+          <w:rFonts w:hint="eastAsia"/>
+        </w:rPr>
+        <w:t>，在此由于篇幅问题，不做更多赘述</w:t>
+      </w:r>
+      <w:r>
+        <w:rPr>
+          <w:rFonts w:hint="eastAsia"/>
+        </w:rPr>
+        <w:t>，</w:t>
       </w:r>
       <w:r>
         <w:rPr>
@@ -33874,9 +34445,6 @@
     <w:p>
       <w:pPr>
         <w:pStyle w:val="af6"/>
-        <w:rPr>
-          <w:rFonts w:hint="eastAsia"/>
-        </w:rPr>
       </w:pPr>
       <w:r>
         <w:rPr>
@@ -34349,9 +34917,35 @@
     </w:p>
     <w:p>
       <w:pPr>
-        <w:ind w:firstLineChars="0" w:firstLine="0"/>
-        <w:jc w:val="left"/>
-      </w:pPr>
+        <w:pStyle w:val="2"/>
+        <w:rPr>
+          <w:rFonts w:hint="eastAsia"/>
+        </w:rPr>
+      </w:pPr>
+      <w:r>
+        <w:rPr>
+          <w:rFonts w:hint="eastAsia"/>
+        </w:rPr>
+        <w:t>3.</w:t>
+      </w:r>
+      <w:r>
+        <w:rPr>
+          <w:rFonts w:hint="eastAsia"/>
+        </w:rPr>
+        <w:t>5</w:t>
+      </w:r>
+      <w:r>
+        <w:rPr>
+          <w:rFonts w:hint="eastAsia"/>
+        </w:rPr>
+        <w:t xml:space="preserve">  </w:t>
+      </w:r>
+      <w:r>
+        <w:rPr>
+          <w:rFonts w:hint="eastAsia"/>
+        </w:rPr>
+        <w:t>直接优化策略算法解析</w:t>
+      </w:r>
     </w:p>
     <w:p>
       <w:pPr>
@@ -34362,7 +34956,19 @@
         <w:rPr>
           <w:rFonts w:hint="eastAsia"/>
         </w:rPr>
-        <w:t xml:space="preserve">3.5  Deepseek-R1 </w:t>
+        <w:t>3.</w:t>
+      </w:r>
+      <w:r>
+        <w:rPr>
+          <w:rFonts w:hint="eastAsia"/>
+        </w:rPr>
+        <w:t>6</w:t>
+      </w:r>
+      <w:r>
+        <w:rPr>
+          <w:rFonts w:hint="eastAsia"/>
+        </w:rPr>
+        <w:t xml:space="preserve">  Deepseek-R1 </w:t>
       </w:r>
       <w:r>
         <w:rPr>
@@ -35314,9 +35920,6 @@
     <w:p>
       <w:pPr>
         <w:ind w:firstLine="480"/>
-        <w:rPr>
-          <w:rFonts w:hint="eastAsia"/>
-        </w:rPr>
       </w:pPr>
     </w:p>
     <w:p>
@@ -35399,7 +36002,6 @@
         <w:pStyle w:val="EndNoteBibliography"/>
         <w:ind w:firstLine="420"/>
         <w:rPr>
-          <w:rFonts w:hint="eastAsia"/>
           <w:noProof/>
         </w:rPr>
       </w:pPr>
@@ -37131,7 +37733,7 @@
 </file>
 
 <file path=word/endnotes.xml><?xml version="1.0" encoding="utf-8"?>
-<w:endnotes xmlns:wpc="http://schemas.microsoft.com/office/word/2010/wordprocessingCanvas" xmlns:cx="http://schemas.microsoft.com/office/drawing/2014/chartex" xmlns:cx1="http://schemas.microsoft.com/office/drawing/2015/9/8/chartex" xmlns:cx2="http://schemas.microsoft.com/office/drawing/2015/10/21/chartex" xmlns:cx3="http://schemas.microsoft.com/office/drawing/2016/5/9/chartex" xmlns:cx4="http://schemas.microsoft.com/office/drawing/2016/5/10/chartex" xmlns:cx5="http://schemas.microsoft.com/office/drawing/2016/5/11/chartex" xmlns:cx6="http://schemas.microsoft.com/office/drawing/2016/5/12/chartex" xmlns:cx7="http://schemas.microsoft.com/office/drawing/2016/5/13/chartex" xmlns:cx8="http://schemas.microsoft.com/office/drawing/2016/5/14/chartex" xmlns:mc="http://schemas.openxmlformats.org/markup-compatibility/2006" xmlns:aink="http://schemas.microsoft.com/office/drawing/2016/ink" xmlns:am3d="http://schemas.microsoft.com/office/drawing/2017/model3d" xmlns:o="urn:schemas-microsoft-com:office:office" xmlns:oel="http://schemas.microsoft.com/office/2019/extlst" xmlns:r="http://schemas.openxmlformats.org/officeDocument/2006/relationships" xmlns:m="http://schemas.openxmlformats.org/officeDocument/2006/math" xmlns:v="urn:schemas-microsoft-com:vml" xmlns:wp14="http://schemas.microsoft.com/office/word/2010/wordprocessingDrawing" xmlns:wp="http://schemas.openxmlformats.org/drawingml/2006/wordprocessingDrawing" xmlns:w10="urn:schemas-microsoft-com:office:word" xmlns:w="http://schemas.openxmlformats.org/wordprocessingml/2006/main" xmlns:w14="http://schemas.microsoft.com/office/word/2010/wordml" xmlns:w15="http://schemas.microsoft.com/office/word/2012/wordml" xmlns:w16cex="http://schemas.microsoft.com/office/word/2018/wordml/cex" xmlns:w16cid="http://schemas.microsoft.com/office/word/2016/wordml/cid" xmlns:w16="http://schemas.microsoft.com/office/word/2018/wordml" xmlns:w16du="http://schemas.microsoft.com/office/word/2023/wordml/word16du" xmlns:w16sdtdh="http://schemas.microsoft.com/office/word/2020/wordml/sdtdatahash" xmlns:w16sdtfl="http://schemas.microsoft.com/office/word/2024/wordml/sdtformatlock" xmlns:w16se="http://schemas.microsoft.com/office/word/2015/wordml/symex" xmlns:wpg="http://schemas.microsoft.com/office/word/2010/wordprocessingGroup" xmlns:wpi="http://schemas.microsoft.com/office/word/2010/wordprocessingInk" xmlns:wne="http://schemas.microsoft.com/office/word/2006/wordml" xmlns:wps="http://schemas.microsoft.com/office/word/2010/wordprocessingShape" mc:Ignorable="w14 w15 w16se w16cid w16 w16cex w16sdtdh w16sdtfl w16du wp14">
+<w:endnotes xmlns:wpc="http://schemas.microsoft.com/office/word/2010/wordprocessingCanvas" xmlns:cx="http://schemas.microsoft.com/office/drawing/2014/chartex" xmlns:cx1="http://schemas.microsoft.com/office/drawing/2015/9/8/chartex" xmlns:cx2="http://schemas.microsoft.com/office/drawing/2015/10/21/chartex" xmlns:cx3="http://schemas.microsoft.com/office/drawing/2016/5/9/chartex" xmlns:cx4="http://schemas.microsoft.com/office/drawing/2016/5/10/chartex" xmlns:cx5="http://schemas.microsoft.com/office/drawing/2016/5/11/chartex" xmlns:cx6="http://schemas.microsoft.com/office/drawing/2016/5/12/chartex" xmlns:cx7="http://schemas.microsoft.com/office/drawing/2016/5/13/chartex" xmlns:cx8="http://schemas.microsoft.com/office/drawing/2016/5/14/chartex" xmlns:mc="http://schemas.openxmlformats.org/markup-compatibility/2006" xmlns:aink="http://schemas.microsoft.com/office/drawing/2016/ink" xmlns:am3d="http://schemas.microsoft.com/office/drawing/2017/model3d" xmlns:o="urn:schemas-microsoft-com:office:office" xmlns:oel="http://schemas.microsoft.com/office/2019/extlst" xmlns:r="http://schemas.openxmlformats.org/officeDocument/2006/relationships" xmlns:m="http://schemas.openxmlformats.org/officeDocument/2006/math" xmlns:v="urn:schemas-microsoft-com:vml" xmlns:wp14="http://schemas.microsoft.com/office/word/2010/wordprocessingDrawing" xmlns:wp="http://schemas.openxmlformats.org/drawingml/2006/wordprocessingDrawing" xmlns:w10="urn:schemas-microsoft-com:office:word" xmlns:w="http://schemas.openxmlformats.org/wordprocessingml/2006/main" xmlns:w14="http://schemas.microsoft.com/office/word/2010/wordml" xmlns:w15="http://schemas.microsoft.com/office/word/2012/wordml" xmlns:w16cex="http://schemas.microsoft.com/office/word/2018/wordml/cex" xmlns:w16cid="http://schemas.microsoft.com/office/word/2016/wordml/cid" xmlns:w16="http://schemas.microsoft.com/office/word/2018/wordml" xmlns:w16sdtdh="http://schemas.microsoft.com/office/word/2020/wordml/sdtdatahash" xmlns:w16se="http://schemas.microsoft.com/office/word/2015/wordml/symex" xmlns:wpg="http://schemas.microsoft.com/office/word/2010/wordprocessingGroup" xmlns:wpi="http://schemas.microsoft.com/office/word/2010/wordprocessingInk" xmlns:wne="http://schemas.microsoft.com/office/word/2006/wordml" xmlns:wps="http://schemas.microsoft.com/office/word/2010/wordprocessingShape" mc:Ignorable="w14 w15 w16se w16cid w16 w16cex w16sdtdh wp14">
   <w:endnote w:type="separator" w:id="-1">
     <w:p>
       <w:pPr>
@@ -37158,7 +37760,7 @@
 </file>
 
 <file path=word/footer1.xml><?xml version="1.0" encoding="utf-8"?>
-<w:ftr xmlns:wpc="http://schemas.microsoft.com/office/word/2010/wordprocessingCanvas" xmlns:cx="http://schemas.microsoft.com/office/drawing/2014/chartex" xmlns:cx1="http://schemas.microsoft.com/office/drawing/2015/9/8/chartex" xmlns:cx2="http://schemas.microsoft.com/office/drawing/2015/10/21/chartex" xmlns:cx3="http://schemas.microsoft.com/office/drawing/2016/5/9/chartex" xmlns:cx4="http://schemas.microsoft.com/office/drawing/2016/5/10/chartex" xmlns:cx5="http://schemas.microsoft.com/office/drawing/2016/5/11/chartex" xmlns:cx6="http://schemas.microsoft.com/office/drawing/2016/5/12/chartex" xmlns:cx7="http://schemas.microsoft.com/office/drawing/2016/5/13/chartex" xmlns:cx8="http://schemas.microsoft.com/office/drawing/2016/5/14/chartex" xmlns:mc="http://schemas.openxmlformats.org/markup-compatibility/2006" xmlns:aink="http://schemas.microsoft.com/office/drawing/2016/ink" xmlns:am3d="http://schemas.microsoft.com/office/drawing/2017/model3d" xmlns:o="urn:schemas-microsoft-com:office:office" xmlns:oel="http://schemas.microsoft.com/office/2019/extlst" xmlns:r="http://schemas.openxmlformats.org/officeDocument/2006/relationships" xmlns:m="http://schemas.openxmlformats.org/officeDocument/2006/math" xmlns:v="urn:schemas-microsoft-com:vml" xmlns:wp14="http://schemas.microsoft.com/office/word/2010/wordprocessingDrawing" xmlns:wp="http://schemas.openxmlformats.org/drawingml/2006/wordprocessingDrawing" xmlns:w10="urn:schemas-microsoft-com:office:word" xmlns:w="http://schemas.openxmlformats.org/wordprocessingml/2006/main" xmlns:w14="http://schemas.microsoft.com/office/word/2010/wordml" xmlns:w15="http://schemas.microsoft.com/office/word/2012/wordml" xmlns:w16cex="http://schemas.microsoft.com/office/word/2018/wordml/cex" xmlns:w16cid="http://schemas.microsoft.com/office/word/2016/wordml/cid" xmlns:w16="http://schemas.microsoft.com/office/word/2018/wordml" xmlns:w16du="http://schemas.microsoft.com/office/word/2023/wordml/word16du" xmlns:w16sdtdh="http://schemas.microsoft.com/office/word/2020/wordml/sdtdatahash" xmlns:w16sdtfl="http://schemas.microsoft.com/office/word/2024/wordml/sdtformatlock" xmlns:w16se="http://schemas.microsoft.com/office/word/2015/wordml/symex" xmlns:wpg="http://schemas.microsoft.com/office/word/2010/wordprocessingGroup" xmlns:wpi="http://schemas.microsoft.com/office/word/2010/wordprocessingInk" xmlns:wne="http://schemas.microsoft.com/office/word/2006/wordml" xmlns:wps="http://schemas.microsoft.com/office/word/2010/wordprocessingShape" mc:Ignorable="w14 w15 w16se w16cid w16 w16cex w16sdtdh w16sdtfl w16du wp14">
+<w:ftr xmlns:wpc="http://schemas.microsoft.com/office/word/2010/wordprocessingCanvas" xmlns:cx="http://schemas.microsoft.com/office/drawing/2014/chartex" xmlns:cx1="http://schemas.microsoft.com/office/drawing/2015/9/8/chartex" xmlns:cx2="http://schemas.microsoft.com/office/drawing/2015/10/21/chartex" xmlns:cx3="http://schemas.microsoft.com/office/drawing/2016/5/9/chartex" xmlns:cx4="http://schemas.microsoft.com/office/drawing/2016/5/10/chartex" xmlns:cx5="http://schemas.microsoft.com/office/drawing/2016/5/11/chartex" xmlns:cx6="http://schemas.microsoft.com/office/drawing/2016/5/12/chartex" xmlns:cx7="http://schemas.microsoft.com/office/drawing/2016/5/13/chartex" xmlns:cx8="http://schemas.microsoft.com/office/drawing/2016/5/14/chartex" xmlns:mc="http://schemas.openxmlformats.org/markup-compatibility/2006" xmlns:aink="http://schemas.microsoft.com/office/drawing/2016/ink" xmlns:am3d="http://schemas.microsoft.com/office/drawing/2017/model3d" xmlns:o="urn:schemas-microsoft-com:office:office" xmlns:oel="http://schemas.microsoft.com/office/2019/extlst" xmlns:r="http://schemas.openxmlformats.org/officeDocument/2006/relationships" xmlns:m="http://schemas.openxmlformats.org/officeDocument/2006/math" xmlns:v="urn:schemas-microsoft-com:vml" xmlns:wp14="http://schemas.microsoft.com/office/word/2010/wordprocessingDrawing" xmlns:wp="http://schemas.openxmlformats.org/drawingml/2006/wordprocessingDrawing" xmlns:w10="urn:schemas-microsoft-com:office:word" xmlns:w="http://schemas.openxmlformats.org/wordprocessingml/2006/main" xmlns:w14="http://schemas.microsoft.com/office/word/2010/wordml" xmlns:w15="http://schemas.microsoft.com/office/word/2012/wordml" xmlns:w16cex="http://schemas.microsoft.com/office/word/2018/wordml/cex" xmlns:w16cid="http://schemas.microsoft.com/office/word/2016/wordml/cid" xmlns:w16="http://schemas.microsoft.com/office/word/2018/wordml" xmlns:w16sdtdh="http://schemas.microsoft.com/office/word/2020/wordml/sdtdatahash" xmlns:w16se="http://schemas.microsoft.com/office/word/2015/wordml/symex" xmlns:wpg="http://schemas.microsoft.com/office/word/2010/wordprocessingGroup" xmlns:wpi="http://schemas.microsoft.com/office/word/2010/wordprocessingInk" xmlns:wne="http://schemas.microsoft.com/office/word/2006/wordml" xmlns:wps="http://schemas.microsoft.com/office/word/2010/wordprocessingShape" mc:Ignorable="w14 w15 w16se w16cid w16 w16cex w16sdtdh wp14">
   <w:p>
     <w:pPr>
       <w:pStyle w:val="a7"/>
@@ -37170,7 +37772,7 @@
 </file>
 
 <file path=word/footer2.xml><?xml version="1.0" encoding="utf-8"?>
-<w:ftr xmlns:wpc="http://schemas.microsoft.com/office/word/2010/wordprocessingCanvas" xmlns:cx="http://schemas.microsoft.com/office/drawing/2014/chartex" xmlns:cx1="http://schemas.microsoft.com/office/drawing/2015/9/8/chartex" xmlns:cx2="http://schemas.microsoft.com/office/drawing/2015/10/21/chartex" xmlns:cx3="http://schemas.microsoft.com/office/drawing/2016/5/9/chartex" xmlns:cx4="http://schemas.microsoft.com/office/drawing/2016/5/10/chartex" xmlns:cx5="http://schemas.microsoft.com/office/drawing/2016/5/11/chartex" xmlns:cx6="http://schemas.microsoft.com/office/drawing/2016/5/12/chartex" xmlns:cx7="http://schemas.microsoft.com/office/drawing/2016/5/13/chartex" xmlns:cx8="http://schemas.microsoft.com/office/drawing/2016/5/14/chartex" xmlns:mc="http://schemas.openxmlformats.org/markup-compatibility/2006" xmlns:aink="http://schemas.microsoft.com/office/drawing/2016/ink" xmlns:am3d="http://schemas.microsoft.com/office/drawing/2017/model3d" xmlns:o="urn:schemas-microsoft-com:office:office" xmlns:oel="http://schemas.microsoft.com/office/2019/extlst" xmlns:r="http://schemas.openxmlformats.org/officeDocument/2006/relationships" xmlns:m="http://schemas.openxmlformats.org/officeDocument/2006/math" xmlns:v="urn:schemas-microsoft-com:vml" xmlns:wp14="http://schemas.microsoft.com/office/word/2010/wordprocessingDrawing" xmlns:wp="http://schemas.openxmlformats.org/drawingml/2006/wordprocessingDrawing" xmlns:w10="urn:schemas-microsoft-com:office:word" xmlns:w="http://schemas.openxmlformats.org/wordprocessingml/2006/main" xmlns:w14="http://schemas.microsoft.com/office/word/2010/wordml" xmlns:w15="http://schemas.microsoft.com/office/word/2012/wordml" xmlns:w16cex="http://schemas.microsoft.com/office/word/2018/wordml/cex" xmlns:w16cid="http://schemas.microsoft.com/office/word/2016/wordml/cid" xmlns:w16="http://schemas.microsoft.com/office/word/2018/wordml" xmlns:w16du="http://schemas.microsoft.com/office/word/2023/wordml/word16du" xmlns:w16sdtdh="http://schemas.microsoft.com/office/word/2020/wordml/sdtdatahash" xmlns:w16sdtfl="http://schemas.microsoft.com/office/word/2024/wordml/sdtformatlock" xmlns:w16se="http://schemas.microsoft.com/office/word/2015/wordml/symex" xmlns:wpg="http://schemas.microsoft.com/office/word/2010/wordprocessingGroup" xmlns:wpi="http://schemas.microsoft.com/office/word/2010/wordprocessingInk" xmlns:wne="http://schemas.microsoft.com/office/word/2006/wordml" xmlns:wps="http://schemas.microsoft.com/office/word/2010/wordprocessingShape" mc:Ignorable="w14 w15 w16se w16cid w16 w16cex w16sdtdh w16sdtfl w16du wp14">
+<w:ftr xmlns:wpc="http://schemas.microsoft.com/office/word/2010/wordprocessingCanvas" xmlns:cx="http://schemas.microsoft.com/office/drawing/2014/chartex" xmlns:cx1="http://schemas.microsoft.com/office/drawing/2015/9/8/chartex" xmlns:cx2="http://schemas.microsoft.com/office/drawing/2015/10/21/chartex" xmlns:cx3="http://schemas.microsoft.com/office/drawing/2016/5/9/chartex" xmlns:cx4="http://schemas.microsoft.com/office/drawing/2016/5/10/chartex" xmlns:cx5="http://schemas.microsoft.com/office/drawing/2016/5/11/chartex" xmlns:cx6="http://schemas.microsoft.com/office/drawing/2016/5/12/chartex" xmlns:cx7="http://schemas.microsoft.com/office/drawing/2016/5/13/chartex" xmlns:cx8="http://schemas.microsoft.com/office/drawing/2016/5/14/chartex" xmlns:mc="http://schemas.openxmlformats.org/markup-compatibility/2006" xmlns:aink="http://schemas.microsoft.com/office/drawing/2016/ink" xmlns:am3d="http://schemas.microsoft.com/office/drawing/2017/model3d" xmlns:o="urn:schemas-microsoft-com:office:office" xmlns:oel="http://schemas.microsoft.com/office/2019/extlst" xmlns:r="http://schemas.openxmlformats.org/officeDocument/2006/relationships" xmlns:m="http://schemas.openxmlformats.org/officeDocument/2006/math" xmlns:v="urn:schemas-microsoft-com:vml" xmlns:wp14="http://schemas.microsoft.com/office/word/2010/wordprocessingDrawing" xmlns:wp="http://schemas.openxmlformats.org/drawingml/2006/wordprocessingDrawing" xmlns:w10="urn:schemas-microsoft-com:office:word" xmlns:w="http://schemas.openxmlformats.org/wordprocessingml/2006/main" xmlns:w14="http://schemas.microsoft.com/office/word/2010/wordml" xmlns:w15="http://schemas.microsoft.com/office/word/2012/wordml" xmlns:w16cex="http://schemas.microsoft.com/office/word/2018/wordml/cex" xmlns:w16cid="http://schemas.microsoft.com/office/word/2016/wordml/cid" xmlns:w16="http://schemas.microsoft.com/office/word/2018/wordml" xmlns:w16sdtdh="http://schemas.microsoft.com/office/word/2020/wordml/sdtdatahash" xmlns:w16se="http://schemas.microsoft.com/office/word/2015/wordml/symex" xmlns:wpg="http://schemas.microsoft.com/office/word/2010/wordprocessingGroup" xmlns:wpi="http://schemas.microsoft.com/office/word/2010/wordprocessingInk" xmlns:wne="http://schemas.microsoft.com/office/word/2006/wordml" xmlns:wps="http://schemas.microsoft.com/office/word/2010/wordprocessingShape" mc:Ignorable="w14 w15 w16se w16cid w16 w16cex w16sdtdh wp14">
   <w:sdt>
     <w:sdtPr>
       <w:id w:val="870810024"/>
@@ -37218,7 +37820,7 @@
 </file>
 
 <file path=word/footer3.xml><?xml version="1.0" encoding="utf-8"?>
-<w:ftr xmlns:wpc="http://schemas.microsoft.com/office/word/2010/wordprocessingCanvas" xmlns:cx="http://schemas.microsoft.com/office/drawing/2014/chartex" xmlns:cx1="http://schemas.microsoft.com/office/drawing/2015/9/8/chartex" xmlns:cx2="http://schemas.microsoft.com/office/drawing/2015/10/21/chartex" xmlns:cx3="http://schemas.microsoft.com/office/drawing/2016/5/9/chartex" xmlns:cx4="http://schemas.microsoft.com/office/drawing/2016/5/10/chartex" xmlns:cx5="http://schemas.microsoft.com/office/drawing/2016/5/11/chartex" xmlns:cx6="http://schemas.microsoft.com/office/drawing/2016/5/12/chartex" xmlns:cx7="http://schemas.microsoft.com/office/drawing/2016/5/13/chartex" xmlns:cx8="http://schemas.microsoft.com/office/drawing/2016/5/14/chartex" xmlns:mc="http://schemas.openxmlformats.org/markup-compatibility/2006" xmlns:aink="http://schemas.microsoft.com/office/drawing/2016/ink" xmlns:am3d="http://schemas.microsoft.com/office/drawing/2017/model3d" xmlns:o="urn:schemas-microsoft-com:office:office" xmlns:oel="http://schemas.microsoft.com/office/2019/extlst" xmlns:r="http://schemas.openxmlformats.org/officeDocument/2006/relationships" xmlns:m="http://schemas.openxmlformats.org/officeDocument/2006/math" xmlns:v="urn:schemas-microsoft-com:vml" xmlns:wp14="http://schemas.microsoft.com/office/word/2010/wordprocessingDrawing" xmlns:wp="http://schemas.openxmlformats.org/drawingml/2006/wordprocessingDrawing" xmlns:w10="urn:schemas-microsoft-com:office:word" xmlns:w="http://schemas.openxmlformats.org/wordprocessingml/2006/main" xmlns:w14="http://schemas.microsoft.com/office/word/2010/wordml" xmlns:w15="http://schemas.microsoft.com/office/word/2012/wordml" xmlns:w16cex="http://schemas.microsoft.com/office/word/2018/wordml/cex" xmlns:w16cid="http://schemas.microsoft.com/office/word/2016/wordml/cid" xmlns:w16="http://schemas.microsoft.com/office/word/2018/wordml" xmlns:w16du="http://schemas.microsoft.com/office/word/2023/wordml/word16du" xmlns:w16sdtdh="http://schemas.microsoft.com/office/word/2020/wordml/sdtdatahash" xmlns:w16sdtfl="http://schemas.microsoft.com/office/word/2024/wordml/sdtformatlock" xmlns:w16se="http://schemas.microsoft.com/office/word/2015/wordml/symex" xmlns:wpg="http://schemas.microsoft.com/office/word/2010/wordprocessingGroup" xmlns:wpi="http://schemas.microsoft.com/office/word/2010/wordprocessingInk" xmlns:wne="http://schemas.microsoft.com/office/word/2006/wordml" xmlns:wps="http://schemas.microsoft.com/office/word/2010/wordprocessingShape" mc:Ignorable="w14 w15 w16se w16cid w16 w16cex w16sdtdh w16sdtfl w16du wp14">
+<w:ftr xmlns:wpc="http://schemas.microsoft.com/office/word/2010/wordprocessingCanvas" xmlns:cx="http://schemas.microsoft.com/office/drawing/2014/chartex" xmlns:cx1="http://schemas.microsoft.com/office/drawing/2015/9/8/chartex" xmlns:cx2="http://schemas.microsoft.com/office/drawing/2015/10/21/chartex" xmlns:cx3="http://schemas.microsoft.com/office/drawing/2016/5/9/chartex" xmlns:cx4="http://schemas.microsoft.com/office/drawing/2016/5/10/chartex" xmlns:cx5="http://schemas.microsoft.com/office/drawing/2016/5/11/chartex" xmlns:cx6="http://schemas.microsoft.com/office/drawing/2016/5/12/chartex" xmlns:cx7="http://schemas.microsoft.com/office/drawing/2016/5/13/chartex" xmlns:cx8="http://schemas.microsoft.com/office/drawing/2016/5/14/chartex" xmlns:mc="http://schemas.openxmlformats.org/markup-compatibility/2006" xmlns:aink="http://schemas.microsoft.com/office/drawing/2016/ink" xmlns:am3d="http://schemas.microsoft.com/office/drawing/2017/model3d" xmlns:o="urn:schemas-microsoft-com:office:office" xmlns:oel="http://schemas.microsoft.com/office/2019/extlst" xmlns:r="http://schemas.openxmlformats.org/officeDocument/2006/relationships" xmlns:m="http://schemas.openxmlformats.org/officeDocument/2006/math" xmlns:v="urn:schemas-microsoft-com:vml" xmlns:wp14="http://schemas.microsoft.com/office/word/2010/wordprocessingDrawing" xmlns:wp="http://schemas.openxmlformats.org/drawingml/2006/wordprocessingDrawing" xmlns:w10="urn:schemas-microsoft-com:office:word" xmlns:w="http://schemas.openxmlformats.org/wordprocessingml/2006/main" xmlns:w14="http://schemas.microsoft.com/office/word/2010/wordml" xmlns:w15="http://schemas.microsoft.com/office/word/2012/wordml" xmlns:w16cex="http://schemas.microsoft.com/office/word/2018/wordml/cex" xmlns:w16cid="http://schemas.microsoft.com/office/word/2016/wordml/cid" xmlns:w16="http://schemas.microsoft.com/office/word/2018/wordml" xmlns:w16sdtdh="http://schemas.microsoft.com/office/word/2020/wordml/sdtdatahash" xmlns:w16se="http://schemas.microsoft.com/office/word/2015/wordml/symex" xmlns:wpg="http://schemas.microsoft.com/office/word/2010/wordprocessingGroup" xmlns:wpi="http://schemas.microsoft.com/office/word/2010/wordprocessingInk" xmlns:wne="http://schemas.microsoft.com/office/word/2006/wordml" xmlns:wps="http://schemas.microsoft.com/office/word/2010/wordprocessingShape" mc:Ignorable="w14 w15 w16se w16cid w16 w16cex w16sdtdh wp14">
   <w:p>
     <w:pPr>
       <w:pStyle w:val="a7"/>
@@ -37230,7 +37832,7 @@
 </file>
 
 <file path=word/footnotes.xml><?xml version="1.0" encoding="utf-8"?>
-<w:footnotes xmlns:wpc="http://schemas.microsoft.com/office/word/2010/wordprocessingCanvas" xmlns:cx="http://schemas.microsoft.com/office/drawing/2014/chartex" xmlns:cx1="http://schemas.microsoft.com/office/drawing/2015/9/8/chartex" xmlns:cx2="http://schemas.microsoft.com/office/drawing/2015/10/21/chartex" xmlns:cx3="http://schemas.microsoft.com/office/drawing/2016/5/9/chartex" xmlns:cx4="http://schemas.microsoft.com/office/drawing/2016/5/10/chartex" xmlns:cx5="http://schemas.microsoft.com/office/drawing/2016/5/11/chartex" xmlns:cx6="http://schemas.microsoft.com/office/drawing/2016/5/12/chartex" xmlns:cx7="http://schemas.microsoft.com/office/drawing/2016/5/13/chartex" xmlns:cx8="http://schemas.microsoft.com/office/drawing/2016/5/14/chartex" xmlns:mc="http://schemas.openxmlformats.org/markup-compatibility/2006" xmlns:aink="http://schemas.microsoft.com/office/drawing/2016/ink" xmlns:am3d="http://schemas.microsoft.com/office/drawing/2017/model3d" xmlns:o="urn:schemas-microsoft-com:office:office" xmlns:oel="http://schemas.microsoft.com/office/2019/extlst" xmlns:r="http://schemas.openxmlformats.org/officeDocument/2006/relationships" xmlns:m="http://schemas.openxmlformats.org/officeDocument/2006/math" xmlns:v="urn:schemas-microsoft-com:vml" xmlns:wp14="http://schemas.microsoft.com/office/word/2010/wordprocessingDrawing" xmlns:wp="http://schemas.openxmlformats.org/drawingml/2006/wordprocessingDrawing" xmlns:w10="urn:schemas-microsoft-com:office:word" xmlns:w="http://schemas.openxmlformats.org/wordprocessingml/2006/main" xmlns:w14="http://schemas.microsoft.com/office/word/2010/wordml" xmlns:w15="http://schemas.microsoft.com/office/word/2012/wordml" xmlns:w16cex="http://schemas.microsoft.com/office/word/2018/wordml/cex" xmlns:w16cid="http://schemas.microsoft.com/office/word/2016/wordml/cid" xmlns:w16="http://schemas.microsoft.com/office/word/2018/wordml" xmlns:w16du="http://schemas.microsoft.com/office/word/2023/wordml/word16du" xmlns:w16sdtdh="http://schemas.microsoft.com/office/word/2020/wordml/sdtdatahash" xmlns:w16sdtfl="http://schemas.microsoft.com/office/word/2024/wordml/sdtformatlock" xmlns:w16se="http://schemas.microsoft.com/office/word/2015/wordml/symex" xmlns:wpg="http://schemas.microsoft.com/office/word/2010/wordprocessingGroup" xmlns:wpi="http://schemas.microsoft.com/office/word/2010/wordprocessingInk" xmlns:wne="http://schemas.microsoft.com/office/word/2006/wordml" xmlns:wps="http://schemas.microsoft.com/office/word/2010/wordprocessingShape" mc:Ignorable="w14 w15 w16se w16cid w16 w16cex w16sdtdh w16sdtfl w16du wp14">
+<w:footnotes xmlns:wpc="http://schemas.microsoft.com/office/word/2010/wordprocessingCanvas" xmlns:cx="http://schemas.microsoft.com/office/drawing/2014/chartex" xmlns:cx1="http://schemas.microsoft.com/office/drawing/2015/9/8/chartex" xmlns:cx2="http://schemas.microsoft.com/office/drawing/2015/10/21/chartex" xmlns:cx3="http://schemas.microsoft.com/office/drawing/2016/5/9/chartex" xmlns:cx4="http://schemas.microsoft.com/office/drawing/2016/5/10/chartex" xmlns:cx5="http://schemas.microsoft.com/office/drawing/2016/5/11/chartex" xmlns:cx6="http://schemas.microsoft.com/office/drawing/2016/5/12/chartex" xmlns:cx7="http://schemas.microsoft.com/office/drawing/2016/5/13/chartex" xmlns:cx8="http://schemas.microsoft.com/office/drawing/2016/5/14/chartex" xmlns:mc="http://schemas.openxmlformats.org/markup-compatibility/2006" xmlns:aink="http://schemas.microsoft.com/office/drawing/2016/ink" xmlns:am3d="http://schemas.microsoft.com/office/drawing/2017/model3d" xmlns:o="urn:schemas-microsoft-com:office:office" xmlns:oel="http://schemas.microsoft.com/office/2019/extlst" xmlns:r="http://schemas.openxmlformats.org/officeDocument/2006/relationships" xmlns:m="http://schemas.openxmlformats.org/officeDocument/2006/math" xmlns:v="urn:schemas-microsoft-com:vml" xmlns:wp14="http://schemas.microsoft.com/office/word/2010/wordprocessingDrawing" xmlns:wp="http://schemas.openxmlformats.org/drawingml/2006/wordprocessingDrawing" xmlns:w10="urn:schemas-microsoft-com:office:word" xmlns:w="http://schemas.openxmlformats.org/wordprocessingml/2006/main" xmlns:w14="http://schemas.microsoft.com/office/word/2010/wordml" xmlns:w15="http://schemas.microsoft.com/office/word/2012/wordml" xmlns:w16cex="http://schemas.microsoft.com/office/word/2018/wordml/cex" xmlns:w16cid="http://schemas.microsoft.com/office/word/2016/wordml/cid" xmlns:w16="http://schemas.microsoft.com/office/word/2018/wordml" xmlns:w16sdtdh="http://schemas.microsoft.com/office/word/2020/wordml/sdtdatahash" xmlns:w16se="http://schemas.microsoft.com/office/word/2015/wordml/symex" xmlns:wpg="http://schemas.microsoft.com/office/word/2010/wordprocessingGroup" xmlns:wpi="http://schemas.microsoft.com/office/word/2010/wordprocessingInk" xmlns:wne="http://schemas.microsoft.com/office/word/2006/wordml" xmlns:wps="http://schemas.microsoft.com/office/word/2010/wordprocessingShape" mc:Ignorable="w14 w15 w16se w16cid w16 w16cex w16sdtdh wp14">
   <w:footnote w:type="separator" w:id="-1">
     <w:p>
       <w:pPr>
@@ -37257,7 +37859,7 @@
 </file>
 
 <file path=word/header1.xml><?xml version="1.0" encoding="utf-8"?>
-<w:hdr xmlns:wpc="http://schemas.microsoft.com/office/word/2010/wordprocessingCanvas" xmlns:cx="http://schemas.microsoft.com/office/drawing/2014/chartex" xmlns:cx1="http://schemas.microsoft.com/office/drawing/2015/9/8/chartex" xmlns:cx2="http://schemas.microsoft.com/office/drawing/2015/10/21/chartex" xmlns:cx3="http://schemas.microsoft.com/office/drawing/2016/5/9/chartex" xmlns:cx4="http://schemas.microsoft.com/office/drawing/2016/5/10/chartex" xmlns:cx5="http://schemas.microsoft.com/office/drawing/2016/5/11/chartex" xmlns:cx6="http://schemas.microsoft.com/office/drawing/2016/5/12/chartex" xmlns:cx7="http://schemas.microsoft.com/office/drawing/2016/5/13/chartex" xmlns:cx8="http://schemas.microsoft.com/office/drawing/2016/5/14/chartex" xmlns:mc="http://schemas.openxmlformats.org/markup-compatibility/2006" xmlns:aink="http://schemas.microsoft.com/office/drawing/2016/ink" xmlns:am3d="http://schemas.microsoft.com/office/drawing/2017/model3d" xmlns:o="urn:schemas-microsoft-com:office:office" xmlns:oel="http://schemas.microsoft.com/office/2019/extlst" xmlns:r="http://schemas.openxmlformats.org/officeDocument/2006/relationships" xmlns:m="http://schemas.openxmlformats.org/officeDocument/2006/math" xmlns:v="urn:schemas-microsoft-com:vml" xmlns:wp14="http://schemas.microsoft.com/office/word/2010/wordprocessingDrawing" xmlns:wp="http://schemas.openxmlformats.org/drawingml/2006/wordprocessingDrawing" xmlns:w10="urn:schemas-microsoft-com:office:word" xmlns:w="http://schemas.openxmlformats.org/wordprocessingml/2006/main" xmlns:w14="http://schemas.microsoft.com/office/word/2010/wordml" xmlns:w15="http://schemas.microsoft.com/office/word/2012/wordml" xmlns:w16cex="http://schemas.microsoft.com/office/word/2018/wordml/cex" xmlns:w16cid="http://schemas.microsoft.com/office/word/2016/wordml/cid" xmlns:w16="http://schemas.microsoft.com/office/word/2018/wordml" xmlns:w16du="http://schemas.microsoft.com/office/word/2023/wordml/word16du" xmlns:w16sdtdh="http://schemas.microsoft.com/office/word/2020/wordml/sdtdatahash" xmlns:w16sdtfl="http://schemas.microsoft.com/office/word/2024/wordml/sdtformatlock" xmlns:w16se="http://schemas.microsoft.com/office/word/2015/wordml/symex" xmlns:wpg="http://schemas.microsoft.com/office/word/2010/wordprocessingGroup" xmlns:wpi="http://schemas.microsoft.com/office/word/2010/wordprocessingInk" xmlns:wne="http://schemas.microsoft.com/office/word/2006/wordml" xmlns:wps="http://schemas.microsoft.com/office/word/2010/wordprocessingShape" mc:Ignorable="w14 w15 w16se w16cid w16 w16cex w16sdtdh w16sdtfl w16du wp14">
+<w:hdr xmlns:wpc="http://schemas.microsoft.com/office/word/2010/wordprocessingCanvas" xmlns:cx="http://schemas.microsoft.com/office/drawing/2014/chartex" xmlns:cx1="http://schemas.microsoft.com/office/drawing/2015/9/8/chartex" xmlns:cx2="http://schemas.microsoft.com/office/drawing/2015/10/21/chartex" xmlns:cx3="http://schemas.microsoft.com/office/drawing/2016/5/9/chartex" xmlns:cx4="http://schemas.microsoft.com/office/drawing/2016/5/10/chartex" xmlns:cx5="http://schemas.microsoft.com/office/drawing/2016/5/11/chartex" xmlns:cx6="http://schemas.microsoft.com/office/drawing/2016/5/12/chartex" xmlns:cx7="http://schemas.microsoft.com/office/drawing/2016/5/13/chartex" xmlns:cx8="http://schemas.microsoft.com/office/drawing/2016/5/14/chartex" xmlns:mc="http://schemas.openxmlformats.org/markup-compatibility/2006" xmlns:aink="http://schemas.microsoft.com/office/drawing/2016/ink" xmlns:am3d="http://schemas.microsoft.com/office/drawing/2017/model3d" xmlns:o="urn:schemas-microsoft-com:office:office" xmlns:oel="http://schemas.microsoft.com/office/2019/extlst" xmlns:r="http://schemas.openxmlformats.org/officeDocument/2006/relationships" xmlns:m="http://schemas.openxmlformats.org/officeDocument/2006/math" xmlns:v="urn:schemas-microsoft-com:vml" xmlns:wp14="http://schemas.microsoft.com/office/word/2010/wordprocessingDrawing" xmlns:wp="http://schemas.openxmlformats.org/drawingml/2006/wordprocessingDrawing" xmlns:w10="urn:schemas-microsoft-com:office:word" xmlns:w="http://schemas.openxmlformats.org/wordprocessingml/2006/main" xmlns:w14="http://schemas.microsoft.com/office/word/2010/wordml" xmlns:w15="http://schemas.microsoft.com/office/word/2012/wordml" xmlns:w16cex="http://schemas.microsoft.com/office/word/2018/wordml/cex" xmlns:w16cid="http://schemas.microsoft.com/office/word/2016/wordml/cid" xmlns:w16="http://schemas.microsoft.com/office/word/2018/wordml" xmlns:w16sdtdh="http://schemas.microsoft.com/office/word/2020/wordml/sdtdatahash" xmlns:w16se="http://schemas.microsoft.com/office/word/2015/wordml/symex" xmlns:wpg="http://schemas.microsoft.com/office/word/2010/wordprocessingGroup" xmlns:wpi="http://schemas.microsoft.com/office/word/2010/wordprocessingInk" xmlns:wne="http://schemas.microsoft.com/office/word/2006/wordml" xmlns:wps="http://schemas.microsoft.com/office/word/2010/wordprocessingShape" mc:Ignorable="w14 w15 w16se w16cid w16 w16cex w16sdtdh wp14">
   <w:p>
     <w:pPr>
       <w:pStyle w:val="a9"/>
@@ -37272,7 +37874,7 @@
 </file>
 
 <file path=word/header2.xml><?xml version="1.0" encoding="utf-8"?>
-<w:hdr xmlns:wpc="http://schemas.microsoft.com/office/word/2010/wordprocessingCanvas" xmlns:cx="http://schemas.microsoft.com/office/drawing/2014/chartex" xmlns:cx1="http://schemas.microsoft.com/office/drawing/2015/9/8/chartex" xmlns:cx2="http://schemas.microsoft.com/office/drawing/2015/10/21/chartex" xmlns:cx3="http://schemas.microsoft.com/office/drawing/2016/5/9/chartex" xmlns:cx4="http://schemas.microsoft.com/office/drawing/2016/5/10/chartex" xmlns:cx5="http://schemas.microsoft.com/office/drawing/2016/5/11/chartex" xmlns:cx6="http://schemas.microsoft.com/office/drawing/2016/5/12/chartex" xmlns:cx7="http://schemas.microsoft.com/office/drawing/2016/5/13/chartex" xmlns:cx8="http://schemas.microsoft.com/office/drawing/2016/5/14/chartex" xmlns:mc="http://schemas.openxmlformats.org/markup-compatibility/2006" xmlns:aink="http://schemas.microsoft.com/office/drawing/2016/ink" xmlns:am3d="http://schemas.microsoft.com/office/drawing/2017/model3d" xmlns:o="urn:schemas-microsoft-com:office:office" xmlns:oel="http://schemas.microsoft.com/office/2019/extlst" xmlns:r="http://schemas.openxmlformats.org/officeDocument/2006/relationships" xmlns:m="http://schemas.openxmlformats.org/officeDocument/2006/math" xmlns:v="urn:schemas-microsoft-com:vml" xmlns:wp14="http://schemas.microsoft.com/office/word/2010/wordprocessingDrawing" xmlns:wp="http://schemas.openxmlformats.org/drawingml/2006/wordprocessingDrawing" xmlns:w10="urn:schemas-microsoft-com:office:word" xmlns:w="http://schemas.openxmlformats.org/wordprocessingml/2006/main" xmlns:w14="http://schemas.microsoft.com/office/word/2010/wordml" xmlns:w15="http://schemas.microsoft.com/office/word/2012/wordml" xmlns:w16cex="http://schemas.microsoft.com/office/word/2018/wordml/cex" xmlns:w16cid="http://schemas.microsoft.com/office/word/2016/wordml/cid" xmlns:w16="http://schemas.microsoft.com/office/word/2018/wordml" xmlns:w16du="http://schemas.microsoft.com/office/word/2023/wordml/word16du" xmlns:w16sdtdh="http://schemas.microsoft.com/office/word/2020/wordml/sdtdatahash" xmlns:w16sdtfl="http://schemas.microsoft.com/office/word/2024/wordml/sdtformatlock" xmlns:w16se="http://schemas.microsoft.com/office/word/2015/wordml/symex" xmlns:wpg="http://schemas.microsoft.com/office/word/2010/wordprocessingGroup" xmlns:wpi="http://schemas.microsoft.com/office/word/2010/wordprocessingInk" xmlns:wne="http://schemas.microsoft.com/office/word/2006/wordml" xmlns:wps="http://schemas.microsoft.com/office/word/2010/wordprocessingShape" mc:Ignorable="w14 w15 w16se w16cid w16 w16cex w16sdtdh w16sdtfl w16du wp14">
+<w:hdr xmlns:wpc="http://schemas.microsoft.com/office/word/2010/wordprocessingCanvas" xmlns:cx="http://schemas.microsoft.com/office/drawing/2014/chartex" xmlns:cx1="http://schemas.microsoft.com/office/drawing/2015/9/8/chartex" xmlns:cx2="http://schemas.microsoft.com/office/drawing/2015/10/21/chartex" xmlns:cx3="http://schemas.microsoft.com/office/drawing/2016/5/9/chartex" xmlns:cx4="http://schemas.microsoft.com/office/drawing/2016/5/10/chartex" xmlns:cx5="http://schemas.microsoft.com/office/drawing/2016/5/11/chartex" xmlns:cx6="http://schemas.microsoft.com/office/drawing/2016/5/12/chartex" xmlns:cx7="http://schemas.microsoft.com/office/drawing/2016/5/13/chartex" xmlns:cx8="http://schemas.microsoft.com/office/drawing/2016/5/14/chartex" xmlns:mc="http://schemas.openxmlformats.org/markup-compatibility/2006" xmlns:aink="http://schemas.microsoft.com/office/drawing/2016/ink" xmlns:am3d="http://schemas.microsoft.com/office/drawing/2017/model3d" xmlns:o="urn:schemas-microsoft-com:office:office" xmlns:oel="http://schemas.microsoft.com/office/2019/extlst" xmlns:r="http://schemas.openxmlformats.org/officeDocument/2006/relationships" xmlns:m="http://schemas.openxmlformats.org/officeDocument/2006/math" xmlns:v="urn:schemas-microsoft-com:vml" xmlns:wp14="http://schemas.microsoft.com/office/word/2010/wordprocessingDrawing" xmlns:wp="http://schemas.openxmlformats.org/drawingml/2006/wordprocessingDrawing" xmlns:w10="urn:schemas-microsoft-com:office:word" xmlns:w="http://schemas.openxmlformats.org/wordprocessingml/2006/main" xmlns:w14="http://schemas.microsoft.com/office/word/2010/wordml" xmlns:w15="http://schemas.microsoft.com/office/word/2012/wordml" xmlns:w16cex="http://schemas.microsoft.com/office/word/2018/wordml/cex" xmlns:w16cid="http://schemas.microsoft.com/office/word/2016/wordml/cid" xmlns:w16="http://schemas.microsoft.com/office/word/2018/wordml" xmlns:w16sdtdh="http://schemas.microsoft.com/office/word/2020/wordml/sdtdatahash" xmlns:w16se="http://schemas.microsoft.com/office/word/2015/wordml/symex" xmlns:wpg="http://schemas.microsoft.com/office/word/2010/wordprocessingGroup" xmlns:wpi="http://schemas.microsoft.com/office/word/2010/wordprocessingInk" xmlns:wne="http://schemas.microsoft.com/office/word/2006/wordml" xmlns:wps="http://schemas.microsoft.com/office/word/2010/wordprocessingShape" mc:Ignorable="w14 w15 w16se w16cid w16 w16cex w16sdtdh wp14">
   <w:p>
     <w:pPr>
       <w:pStyle w:val="a9"/>
@@ -37287,7 +37889,7 @@
 </file>
 
 <file path=word/header3.xml><?xml version="1.0" encoding="utf-8"?>
-<w:hdr xmlns:wpc="http://schemas.microsoft.com/office/word/2010/wordprocessingCanvas" xmlns:cx="http://schemas.microsoft.com/office/drawing/2014/chartex" xmlns:cx1="http://schemas.microsoft.com/office/drawing/2015/9/8/chartex" xmlns:cx2="http://schemas.microsoft.com/office/drawing/2015/10/21/chartex" xmlns:cx3="http://schemas.microsoft.com/office/drawing/2016/5/9/chartex" xmlns:cx4="http://schemas.microsoft.com/office/drawing/2016/5/10/chartex" xmlns:cx5="http://schemas.microsoft.com/office/drawing/2016/5/11/chartex" xmlns:cx6="http://schemas.microsoft.com/office/drawing/2016/5/12/chartex" xmlns:cx7="http://schemas.microsoft.com/office/drawing/2016/5/13/chartex" xmlns:cx8="http://schemas.microsoft.com/office/drawing/2016/5/14/chartex" xmlns:mc="http://schemas.openxmlformats.org/markup-compatibility/2006" xmlns:aink="http://schemas.microsoft.com/office/drawing/2016/ink" xmlns:am3d="http://schemas.microsoft.com/office/drawing/2017/model3d" xmlns:o="urn:schemas-microsoft-com:office:office" xmlns:oel="http://schemas.microsoft.com/office/2019/extlst" xmlns:r="http://schemas.openxmlformats.org/officeDocument/2006/relationships" xmlns:m="http://schemas.openxmlformats.org/officeDocument/2006/math" xmlns:v="urn:schemas-microsoft-com:vml" xmlns:wp14="http://schemas.microsoft.com/office/word/2010/wordprocessingDrawing" xmlns:wp="http://schemas.openxmlformats.org/drawingml/2006/wordprocessingDrawing" xmlns:w10="urn:schemas-microsoft-com:office:word" xmlns:w="http://schemas.openxmlformats.org/wordprocessingml/2006/main" xmlns:w14="http://schemas.microsoft.com/office/word/2010/wordml" xmlns:w15="http://schemas.microsoft.com/office/word/2012/wordml" xmlns:w16cex="http://schemas.microsoft.com/office/word/2018/wordml/cex" xmlns:w16cid="http://schemas.microsoft.com/office/word/2016/wordml/cid" xmlns:w16="http://schemas.microsoft.com/office/word/2018/wordml" xmlns:w16du="http://schemas.microsoft.com/office/word/2023/wordml/word16du" xmlns:w16sdtdh="http://schemas.microsoft.com/office/word/2020/wordml/sdtdatahash" xmlns:w16sdtfl="http://schemas.microsoft.com/office/word/2024/wordml/sdtformatlock" xmlns:w16se="http://schemas.microsoft.com/office/word/2015/wordml/symex" xmlns:wpg="http://schemas.microsoft.com/office/word/2010/wordprocessingGroup" xmlns:wpi="http://schemas.microsoft.com/office/word/2010/wordprocessingInk" xmlns:wne="http://schemas.microsoft.com/office/word/2006/wordml" xmlns:wps="http://schemas.microsoft.com/office/word/2010/wordprocessingShape" mc:Ignorable="w14 w15 w16se w16cid w16 w16cex w16sdtdh w16sdtfl w16du wp14">
+<w:hdr xmlns:wpc="http://schemas.microsoft.com/office/word/2010/wordprocessingCanvas" xmlns:cx="http://schemas.microsoft.com/office/drawing/2014/chartex" xmlns:cx1="http://schemas.microsoft.com/office/drawing/2015/9/8/chartex" xmlns:cx2="http://schemas.microsoft.com/office/drawing/2015/10/21/chartex" xmlns:cx3="http://schemas.microsoft.com/office/drawing/2016/5/9/chartex" xmlns:cx4="http://schemas.microsoft.com/office/drawing/2016/5/10/chartex" xmlns:cx5="http://schemas.microsoft.com/office/drawing/2016/5/11/chartex" xmlns:cx6="http://schemas.microsoft.com/office/drawing/2016/5/12/chartex" xmlns:cx7="http://schemas.microsoft.com/office/drawing/2016/5/13/chartex" xmlns:cx8="http://schemas.microsoft.com/office/drawing/2016/5/14/chartex" xmlns:mc="http://schemas.openxmlformats.org/markup-compatibility/2006" xmlns:aink="http://schemas.microsoft.com/office/drawing/2016/ink" xmlns:am3d="http://schemas.microsoft.com/office/drawing/2017/model3d" xmlns:o="urn:schemas-microsoft-com:office:office" xmlns:oel="http://schemas.microsoft.com/office/2019/extlst" xmlns:r="http://schemas.openxmlformats.org/officeDocument/2006/relationships" xmlns:m="http://schemas.openxmlformats.org/officeDocument/2006/math" xmlns:v="urn:schemas-microsoft-com:vml" xmlns:wp14="http://schemas.microsoft.com/office/word/2010/wordprocessingDrawing" xmlns:wp="http://schemas.openxmlformats.org/drawingml/2006/wordprocessingDrawing" xmlns:w10="urn:schemas-microsoft-com:office:word" xmlns:w="http://schemas.openxmlformats.org/wordprocessingml/2006/main" xmlns:w14="http://schemas.microsoft.com/office/word/2010/wordml" xmlns:w15="http://schemas.microsoft.com/office/word/2012/wordml" xmlns:w16cex="http://schemas.microsoft.com/office/word/2018/wordml/cex" xmlns:w16cid="http://schemas.microsoft.com/office/word/2016/wordml/cid" xmlns:w16="http://schemas.microsoft.com/office/word/2018/wordml" xmlns:w16sdtdh="http://schemas.microsoft.com/office/word/2020/wordml/sdtdatahash" xmlns:w16se="http://schemas.microsoft.com/office/word/2015/wordml/symex" xmlns:wpg="http://schemas.microsoft.com/office/word/2010/wordprocessingGroup" xmlns:wpi="http://schemas.microsoft.com/office/word/2010/wordprocessingInk" xmlns:wne="http://schemas.microsoft.com/office/word/2006/wordml" xmlns:wps="http://schemas.microsoft.com/office/word/2010/wordprocessingShape" mc:Ignorable="w14 w15 w16se w16cid w16 w16cex w16sdtdh wp14">
   <w:p>
     <w:pPr>
       <w:pStyle w:val="a9"/>
@@ -37299,7 +37901,7 @@
 </file>
 
 <file path=word/numbering.xml><?xml version="1.0" encoding="utf-8"?>
-<w:numbering xmlns:wpc="http://schemas.microsoft.com/office/word/2010/wordprocessingCanvas" xmlns:cx="http://schemas.microsoft.com/office/drawing/2014/chartex" xmlns:cx1="http://schemas.microsoft.com/office/drawing/2015/9/8/chartex" xmlns:cx2="http://schemas.microsoft.com/office/drawing/2015/10/21/chartex" xmlns:cx3="http://schemas.microsoft.com/office/drawing/2016/5/9/chartex" xmlns:cx4="http://schemas.microsoft.com/office/drawing/2016/5/10/chartex" xmlns:cx5="http://schemas.microsoft.com/office/drawing/2016/5/11/chartex" xmlns:cx6="http://schemas.microsoft.com/office/drawing/2016/5/12/chartex" xmlns:cx7="http://schemas.microsoft.com/office/drawing/2016/5/13/chartex" xmlns:cx8="http://schemas.microsoft.com/office/drawing/2016/5/14/chartex" xmlns:mc="http://schemas.openxmlformats.org/markup-compatibility/2006" xmlns:aink="http://schemas.microsoft.com/office/drawing/2016/ink" xmlns:am3d="http://schemas.microsoft.com/office/drawing/2017/model3d" xmlns:o="urn:schemas-microsoft-com:office:office" xmlns:oel="http://schemas.microsoft.com/office/2019/extlst" xmlns:r="http://schemas.openxmlformats.org/officeDocument/2006/relationships" xmlns:m="http://schemas.openxmlformats.org/officeDocument/2006/math" xmlns:v="urn:schemas-microsoft-com:vml" xmlns:wp14="http://schemas.microsoft.com/office/word/2010/wordprocessingDrawing" xmlns:wp="http://schemas.openxmlformats.org/drawingml/2006/wordprocessingDrawing" xmlns:w10="urn:schemas-microsoft-com:office:word" xmlns:w="http://schemas.openxmlformats.org/wordprocessingml/2006/main" xmlns:w14="http://schemas.microsoft.com/office/word/2010/wordml" xmlns:w15="http://schemas.microsoft.com/office/word/2012/wordml" xmlns:w16cex="http://schemas.microsoft.com/office/word/2018/wordml/cex" xmlns:w16cid="http://schemas.microsoft.com/office/word/2016/wordml/cid" xmlns:w16="http://schemas.microsoft.com/office/word/2018/wordml" xmlns:w16du="http://schemas.microsoft.com/office/word/2023/wordml/word16du" xmlns:w16sdtdh="http://schemas.microsoft.com/office/word/2020/wordml/sdtdatahash" xmlns:w16sdtfl="http://schemas.microsoft.com/office/word/2024/wordml/sdtformatlock" xmlns:w16se="http://schemas.microsoft.com/office/word/2015/wordml/symex" xmlns:wpg="http://schemas.microsoft.com/office/word/2010/wordprocessingGroup" xmlns:wpi="http://schemas.microsoft.com/office/word/2010/wordprocessingInk" xmlns:wne="http://schemas.microsoft.com/office/word/2006/wordml" xmlns:wps="http://schemas.microsoft.com/office/word/2010/wordprocessingShape" mc:Ignorable="w14 w15 w16se w16cid w16 w16cex w16sdtdh w16sdtfl w16du wp14">
+<w:numbering xmlns:wpc="http://schemas.microsoft.com/office/word/2010/wordprocessingCanvas" xmlns:cx="http://schemas.microsoft.com/office/drawing/2014/chartex" xmlns:cx1="http://schemas.microsoft.com/office/drawing/2015/9/8/chartex" xmlns:cx2="http://schemas.microsoft.com/office/drawing/2015/10/21/chartex" xmlns:cx3="http://schemas.microsoft.com/office/drawing/2016/5/9/chartex" xmlns:cx4="http://schemas.microsoft.com/office/drawing/2016/5/10/chartex" xmlns:cx5="http://schemas.microsoft.com/office/drawing/2016/5/11/chartex" xmlns:cx6="http://schemas.microsoft.com/office/drawing/2016/5/12/chartex" xmlns:cx7="http://schemas.microsoft.com/office/drawing/2016/5/13/chartex" xmlns:cx8="http://schemas.microsoft.com/office/drawing/2016/5/14/chartex" xmlns:mc="http://schemas.openxmlformats.org/markup-compatibility/2006" xmlns:aink="http://schemas.microsoft.com/office/drawing/2016/ink" xmlns:am3d="http://schemas.microsoft.com/office/drawing/2017/model3d" xmlns:o="urn:schemas-microsoft-com:office:office" xmlns:oel="http://schemas.microsoft.com/office/2019/extlst" xmlns:r="http://schemas.openxmlformats.org/officeDocument/2006/relationships" xmlns:m="http://schemas.openxmlformats.org/officeDocument/2006/math" xmlns:v="urn:schemas-microsoft-com:vml" xmlns:wp14="http://schemas.microsoft.com/office/word/2010/wordprocessingDrawing" xmlns:wp="http://schemas.openxmlformats.org/drawingml/2006/wordprocessingDrawing" xmlns:w10="urn:schemas-microsoft-com:office:word" xmlns:w="http://schemas.openxmlformats.org/wordprocessingml/2006/main" xmlns:w14="http://schemas.microsoft.com/office/word/2010/wordml" xmlns:w15="http://schemas.microsoft.com/office/word/2012/wordml" xmlns:w16cex="http://schemas.microsoft.com/office/word/2018/wordml/cex" xmlns:w16cid="http://schemas.microsoft.com/office/word/2016/wordml/cid" xmlns:w16="http://schemas.microsoft.com/office/word/2018/wordml" xmlns:w16sdtdh="http://schemas.microsoft.com/office/word/2020/wordml/sdtdatahash" xmlns:w16se="http://schemas.microsoft.com/office/word/2015/wordml/symex" xmlns:wpg="http://schemas.microsoft.com/office/word/2010/wordprocessingGroup" xmlns:wpi="http://schemas.microsoft.com/office/word/2010/wordprocessingInk" xmlns:wne="http://schemas.microsoft.com/office/word/2006/wordml" xmlns:wps="http://schemas.microsoft.com/office/word/2010/wordprocessingShape" mc:Ignorable="w14 w15 w16se w16cid w16 w16cex w16sdtdh wp14">
   <w:abstractNum w:abstractNumId="0" w15:restartNumberingAfterBreak="0">
     <w:nsid w:val="02B757C0"/>
     <w:multiLevelType w:val="hybridMultilevel"/>
@@ -40228,7 +40830,7 @@
 </file>
 
 <file path=word/styles.xml><?xml version="1.0" encoding="utf-8"?>
-<w:styles xmlns:mc="http://schemas.openxmlformats.org/markup-compatibility/2006" xmlns:r="http://schemas.openxmlformats.org/officeDocument/2006/relationships" xmlns:w="http://schemas.openxmlformats.org/wordprocessingml/2006/main" xmlns:w14="http://schemas.microsoft.com/office/word/2010/wordml" xmlns:w15="http://schemas.microsoft.com/office/word/2012/wordml" xmlns:w16cex="http://schemas.microsoft.com/office/word/2018/wordml/cex" xmlns:w16cid="http://schemas.microsoft.com/office/word/2016/wordml/cid" xmlns:w16="http://schemas.microsoft.com/office/word/2018/wordml" xmlns:w16du="http://schemas.microsoft.com/office/word/2023/wordml/word16du" xmlns:w16sdtdh="http://schemas.microsoft.com/office/word/2020/wordml/sdtdatahash" xmlns:w16sdtfl="http://schemas.microsoft.com/office/word/2024/wordml/sdtformatlock" xmlns:w16se="http://schemas.microsoft.com/office/word/2015/wordml/symex" mc:Ignorable="w14 w15 w16se w16cid w16 w16cex w16sdtdh w16sdtfl w16du">
+<w:styles xmlns:mc="http://schemas.openxmlformats.org/markup-compatibility/2006" xmlns:r="http://schemas.openxmlformats.org/officeDocument/2006/relationships" xmlns:w="http://schemas.openxmlformats.org/wordprocessingml/2006/main" xmlns:w14="http://schemas.microsoft.com/office/word/2010/wordml" xmlns:w15="http://schemas.microsoft.com/office/word/2012/wordml" xmlns:w16cex="http://schemas.microsoft.com/office/word/2018/wordml/cex" xmlns:w16cid="http://schemas.microsoft.com/office/word/2016/wordml/cid" xmlns:w16="http://schemas.microsoft.com/office/word/2018/wordml" xmlns:w16sdtdh="http://schemas.microsoft.com/office/word/2020/wordml/sdtdatahash" xmlns:w16se="http://schemas.microsoft.com/office/word/2015/wordml/symex" mc:Ignorable="w14 w15 w16se w16cid w16 w16cex w16sdtdh">
   <w:docDefaults>
     <w:rPrDefault>
       <w:rPr>
@@ -40622,6 +41224,7 @@
   <w:style w:type="character" w:default="1" w:styleId="a1">
     <w:name w:val="Default Paragraph Font"/>
     <w:uiPriority w:val="1"/>
+    <w:semiHidden/>
     <w:unhideWhenUsed/>
   </w:style>
   <w:style w:type="table" w:default="1" w:styleId="a2">

</xml_diff>

<commit_message>
second update in 2025/03/28
</commit_message>
<xml_diff>
--- a/毕设初稿.docx
+++ b/毕设初稿.docx
@@ -1535,7 +1535,7 @@
           <w:szCs w:val="36"/>
         </w:rPr>
       </w:pPr>
-      <w:bookmarkStart w:id="2" w:name="_Toc194008280"/>
+      <w:bookmarkStart w:id="2" w:name="_Toc194019589"/>
       <w:r>
         <w:rPr>
           <w:rFonts w:ascii="黑体" w:eastAsia="黑体" w:hAnsi="黑体" w:hint="eastAsia"/>
@@ -1578,8 +1578,16 @@
         <w:rPr>
           <w:rFonts w:eastAsiaTheme="minorEastAsia"/>
         </w:rPr>
-        <w:t>Chain of Thought, CoT</w:t>
-      </w:r>
+        <w:t xml:space="preserve">Chain of Thought, </w:t>
+      </w:r>
+      <w:proofErr w:type="spellStart"/>
+      <w:r>
+        <w:rPr>
+          <w:rFonts w:eastAsiaTheme="minorEastAsia"/>
+        </w:rPr>
+        <w:t>CoT</w:t>
+      </w:r>
+      <w:proofErr w:type="spellEnd"/>
       <w:r>
         <w:rPr>
           <w:rFonts w:eastAsiaTheme="minorEastAsia"/>
@@ -1653,12 +1661,26 @@
         <w:rPr>
           <w:rFonts w:eastAsiaTheme="minorEastAsia"/>
         </w:rPr>
-        <w:t xml:space="preserve"> CoT </w:t>
-      </w:r>
+        <w:t xml:space="preserve"> </w:t>
+      </w:r>
+      <w:proofErr w:type="spellStart"/>
       <w:r>
         <w:rPr>
           <w:rFonts w:eastAsiaTheme="minorEastAsia"/>
         </w:rPr>
+        <w:t>CoT</w:t>
+      </w:r>
+      <w:proofErr w:type="spellEnd"/>
+      <w:r>
+        <w:rPr>
+          <w:rFonts w:eastAsiaTheme="minorEastAsia"/>
+        </w:rPr>
+        <w:t xml:space="preserve"> </w:t>
+      </w:r>
+      <w:r>
+        <w:rPr>
+          <w:rFonts w:eastAsiaTheme="minorEastAsia"/>
+        </w:rPr>
         <w:t>数据集，分别对这两条分支进行了</w:t>
       </w:r>
       <w:r>
@@ -1749,8 +1771,16 @@
         <w:rPr>
           <w:rFonts w:eastAsiaTheme="minorEastAsia"/>
         </w:rPr>
-        <w:t>Mixture of Experts, MoE</w:t>
-      </w:r>
+        <w:t xml:space="preserve">Mixture of Experts, </w:t>
+      </w:r>
+      <w:proofErr w:type="spellStart"/>
+      <w:r>
+        <w:rPr>
+          <w:rFonts w:eastAsiaTheme="minorEastAsia"/>
+        </w:rPr>
+        <w:t>MoE</w:t>
+      </w:r>
+      <w:proofErr w:type="spellEnd"/>
       <w:r>
         <w:rPr>
           <w:rFonts w:eastAsiaTheme="minorEastAsia"/>
@@ -2055,7 +2085,21 @@
         <w:rPr>
           <w:rFonts w:eastAsiaTheme="minorEastAsia"/>
         </w:rPr>
-        <w:t xml:space="preserve"> Dify </w:t>
+        <w:t xml:space="preserve"> </w:t>
+      </w:r>
+      <w:proofErr w:type="spellStart"/>
+      <w:r>
+        <w:rPr>
+          <w:rFonts w:eastAsiaTheme="minorEastAsia"/>
+        </w:rPr>
+        <w:t>Dify</w:t>
+      </w:r>
+      <w:proofErr w:type="spellEnd"/>
+      <w:r>
+        <w:rPr>
+          <w:rFonts w:eastAsiaTheme="minorEastAsia"/>
+        </w:rPr>
+        <w:t xml:space="preserve"> </w:t>
       </w:r>
       <w:r>
         <w:rPr>
@@ -2251,7 +2295,7 @@
           <w:szCs w:val="36"/>
         </w:rPr>
       </w:pPr>
-      <w:bookmarkStart w:id="3" w:name="_Toc194008281"/>
+      <w:bookmarkStart w:id="3" w:name="_Toc194019590"/>
       <w:r>
         <w:rPr>
           <w:rFonts w:eastAsia="黑体"/>
@@ -2276,7 +2320,21 @@
         <w:rPr>
           <w:rFonts w:eastAsia="黑体"/>
         </w:rPr>
-        <w:t>This research focuses on the targeted optimization of reasoning capabilities in large language models (LLMs) and the construction of multi-agent collaborative systems. The core objective is to explore and optimize the reasoning abilities of LLMs starting from their Chain of Thought (CoT) reasoning mechanism, aiming to enhance model performance in complex tasks. A progressive experimental framework is adopted, with a phased optimization approach to systematically improve model performance across multiple levels.</w:t>
+        <w:t>This research focuses on the targeted optimization of reasoning capabilities in large language models (LLMs) and the construction of multi-agent collaborative systems. The core objective is to explore and optimize the reasoning abilities of LLMs starting from their Chain of Thought (</w:t>
+      </w:r>
+      <w:proofErr w:type="spellStart"/>
+      <w:r>
+        <w:rPr>
+          <w:rFonts w:eastAsia="黑体"/>
+        </w:rPr>
+        <w:t>CoT</w:t>
+      </w:r>
+      <w:proofErr w:type="spellEnd"/>
+      <w:r>
+        <w:rPr>
+          <w:rFonts w:eastAsia="黑体"/>
+        </w:rPr>
+        <w:t>) reasoning mechanism, aiming to enhance model performance in complex tasks. A progressive experimental framework is adopted, with a phased optimization approach to systematically improve model performance across multiple levels.</w:t>
       </w:r>
     </w:p>
     <w:p>
@@ -2305,7 +2363,35 @@
         <w:rPr>
           <w:rFonts w:eastAsia="黑体"/>
         </w:rPr>
-        <w:t>, Qwen2-1.5B-Instruct is used as the base model for supervised fine-tuning (SFT). A dual-branch training strategy is designed, with one branch dedicated to foundational reasoning and the other to knowledge enhancement. The two branches are fine-tuned using publicly available CoT datasets, and the resulting models are evaluated across multiple dimensions using benchmark sets such as MMLU, GSM8K, and HUMANEVAL. Additionally, a Mixture of Experts (MoE) architecture is introduced to explore model capacity expansion, enhancing the generalization ability of large models in reasoning tasks.</w:t>
+        <w:t xml:space="preserve">, Qwen2-1.5B-Instruct is used as the base model for supervised fine-tuning (SFT). A dual-branch training strategy is designed, with one branch dedicated to foundational reasoning and the other to knowledge enhancement. The two branches are fine-tuned using publicly available </w:t>
+      </w:r>
+      <w:proofErr w:type="spellStart"/>
+      <w:r>
+        <w:rPr>
+          <w:rFonts w:eastAsia="黑体"/>
+        </w:rPr>
+        <w:t>CoT</w:t>
+      </w:r>
+      <w:proofErr w:type="spellEnd"/>
+      <w:r>
+        <w:rPr>
+          <w:rFonts w:eastAsia="黑体"/>
+        </w:rPr>
+        <w:t xml:space="preserve"> datasets, and the resulting models are evaluated across multiple dimensions using benchmark sets such as MMLU, GSM8K, and HUMANEVAL. Additionally, a Mixture of Experts (</w:t>
+      </w:r>
+      <w:proofErr w:type="spellStart"/>
+      <w:r>
+        <w:rPr>
+          <w:rFonts w:eastAsia="黑体"/>
+        </w:rPr>
+        <w:t>MoE</w:t>
+      </w:r>
+      <w:proofErr w:type="spellEnd"/>
+      <w:r>
+        <w:rPr>
+          <w:rFonts w:eastAsia="黑体"/>
+        </w:rPr>
+        <w:t>) architecture is introduced to explore model capacity expansion, enhancing the generalization ability of large models in reasoning tasks.</w:t>
       </w:r>
     </w:p>
     <w:p>
@@ -2334,7 +2420,21 @@
         <w:rPr>
           <w:rFonts w:eastAsia="黑体"/>
         </w:rPr>
-        <w:t xml:space="preserve">, a two-stage optimization system combining "knowledge distillation (KD) - reinforcement learning" is constructed using Qwen2.5-1.5B-Instruct as the core model. Knowledge distillation is first applied using the DeepSeek R1 distillation dataset to generate two versions of the R1-Distilled-1.5B base model. Subsequently, training routes from R1-Zero are replicated using the Qwen2.5 base </w:t>
+        <w:t xml:space="preserve">, a two-stage optimization system combining "knowledge distillation (KD) - reinforcement learning" is constructed using Qwen2.5-1.5B-Instruct as the core model. Knowledge distillation is first applied using the </w:t>
+      </w:r>
+      <w:proofErr w:type="spellStart"/>
+      <w:r>
+        <w:rPr>
+          <w:rFonts w:eastAsia="黑体"/>
+        </w:rPr>
+        <w:t>DeepSeek</w:t>
+      </w:r>
+      <w:proofErr w:type="spellEnd"/>
+      <w:r>
+        <w:rPr>
+          <w:rFonts w:eastAsia="黑体"/>
+        </w:rPr>
+        <w:t xml:space="preserve"> R1 distillation dataset to generate two versions of the R1-Distilled-1.5B base model. Subsequently, training routes from R1-Zero are replicated using the Qwen2.5 base </w:t>
       </w:r>
       <w:r>
         <w:rPr>
@@ -2368,7 +2468,21 @@
         <w:rPr>
           <w:rFonts w:eastAsia="黑体"/>
         </w:rPr>
-        <w:t>Finally, a prototype system is developed by integrating self-developed models with mainstream API models, using the Dify open-source framework to create an application layer for the scene-based validation of mathematical reasoning capabilities.</w:t>
+        <w:t xml:space="preserve">Finally, a prototype system is developed by integrating self-developed models with mainstream API models, using the </w:t>
+      </w:r>
+      <w:proofErr w:type="spellStart"/>
+      <w:r>
+        <w:rPr>
+          <w:rFonts w:eastAsia="黑体"/>
+        </w:rPr>
+        <w:t>Dify</w:t>
+      </w:r>
+      <w:proofErr w:type="spellEnd"/>
+      <w:r>
+        <w:rPr>
+          <w:rFonts w:eastAsia="黑体"/>
+        </w:rPr>
+        <w:t xml:space="preserve"> open-source framework to create an application layer for the scene-based validation of mathematical reasoning capabilities.</w:t>
       </w:r>
     </w:p>
     <w:p>
@@ -2585,7 +2699,7 @@
           <w:r>
             <w:fldChar w:fldCharType="separate"/>
           </w:r>
-          <w:hyperlink w:anchor="_Toc194008280" w:history="1">
+          <w:hyperlink w:anchor="_Toc194019589" w:history="1">
             <w:r>
               <w:rPr>
                 <w:rStyle w:val="af0"/>
@@ -2625,7 +2739,7 @@
                 <w:noProof/>
                 <w:webHidden/>
               </w:rPr>
-              <w:instrText>PAGEREF _Toc194008280 \h</w:instrText>
+              <w:instrText>PAGEREF _Toc194019589 \h</w:instrText>
             </w:r>
             <w:r>
               <w:rPr>
@@ -2680,7 +2794,7 @@
               <w14:ligatures w14:val="standardContextual"/>
             </w:rPr>
           </w:pPr>
-          <w:hyperlink w:anchor="_Toc194008281" w:history="1">
+          <w:hyperlink w:anchor="_Toc194019590" w:history="1">
             <w:r>
               <w:rPr>
                 <w:rStyle w:val="af0"/>
@@ -2720,7 +2834,7 @@
                 <w:noProof/>
                 <w:webHidden/>
               </w:rPr>
-              <w:instrText>PAGEREF _Toc194008281 \h</w:instrText>
+              <w:instrText>PAGEREF _Toc194019590 \h</w:instrText>
             </w:r>
             <w:r>
               <w:rPr>
@@ -2776,7 +2890,7 @@
               <w14:ligatures w14:val="standardContextual"/>
             </w:rPr>
           </w:pPr>
-          <w:hyperlink w:anchor="_Toc194008282" w:history="1">
+          <w:hyperlink w:anchor="_Toc194019591" w:history="1">
             <w:r>
               <w:rPr>
                 <w:rStyle w:val="af0"/>
@@ -2831,7 +2945,7 @@
                 <w:noProof/>
                 <w:webHidden/>
               </w:rPr>
-              <w:instrText>PAGEREF _Toc194008282 \h</w:instrText>
+              <w:instrText>PAGEREF _Toc194019591 \h</w:instrText>
             </w:r>
             <w:r>
               <w:rPr>
@@ -2886,7 +3000,7 @@
               <w14:ligatures w14:val="standardContextual"/>
             </w:rPr>
           </w:pPr>
-          <w:hyperlink w:anchor="_Toc194008283" w:history="1">
+          <w:hyperlink w:anchor="_Toc194019592" w:history="1">
             <w:r>
               <w:rPr>
                 <w:rStyle w:val="af0"/>
@@ -2932,7 +3046,7 @@
                 <w:noProof/>
                 <w:webHidden/>
               </w:rPr>
-              <w:instrText>PAGEREF _Toc194008283 \h</w:instrText>
+              <w:instrText>PAGEREF _Toc194019592 \h</w:instrText>
             </w:r>
             <w:r>
               <w:rPr>
@@ -2987,7 +3101,7 @@
               <w14:ligatures w14:val="standardContextual"/>
             </w:rPr>
           </w:pPr>
-          <w:hyperlink w:anchor="_Toc194008284" w:history="1">
+          <w:hyperlink w:anchor="_Toc194019593" w:history="1">
             <w:r>
               <w:rPr>
                 <w:rStyle w:val="af0"/>
@@ -3033,7 +3147,7 @@
                 <w:noProof/>
                 <w:webHidden/>
               </w:rPr>
-              <w:instrText>PAGEREF _Toc194008284 \h</w:instrText>
+              <w:instrText>PAGEREF _Toc194019593 \h</w:instrText>
             </w:r>
             <w:r>
               <w:rPr>
@@ -3088,7 +3202,7 @@
               <w14:ligatures w14:val="standardContextual"/>
             </w:rPr>
           </w:pPr>
-          <w:hyperlink w:anchor="_Toc194008285" w:history="1">
+          <w:hyperlink w:anchor="_Toc194019594" w:history="1">
             <w:r>
               <w:rPr>
                 <w:rStyle w:val="af0"/>
@@ -3134,7 +3248,7 @@
                 <w:noProof/>
                 <w:webHidden/>
               </w:rPr>
-              <w:instrText>PAGEREF _Toc194008285 \h</w:instrText>
+              <w:instrText>PAGEREF _Toc194019594 \h</w:instrText>
             </w:r>
             <w:r>
               <w:rPr>
@@ -3189,7 +3303,7 @@
               <w14:ligatures w14:val="standardContextual"/>
             </w:rPr>
           </w:pPr>
-          <w:hyperlink w:anchor="_Toc194008286" w:history="1">
+          <w:hyperlink w:anchor="_Toc194019595" w:history="1">
             <w:r>
               <w:rPr>
                 <w:rStyle w:val="af0"/>
@@ -3235,7 +3349,7 @@
                 <w:noProof/>
                 <w:webHidden/>
               </w:rPr>
-              <w:instrText>PAGEREF _Toc194008286 \h</w:instrText>
+              <w:instrText>PAGEREF _Toc194019595 \h</w:instrText>
             </w:r>
             <w:r>
               <w:rPr>
@@ -3290,7 +3404,7 @@
               <w14:ligatures w14:val="standardContextual"/>
             </w:rPr>
           </w:pPr>
-          <w:hyperlink w:anchor="_Toc194008287" w:history="1">
+          <w:hyperlink w:anchor="_Toc194019596" w:history="1">
             <w:r>
               <w:rPr>
                 <w:rStyle w:val="af0"/>
@@ -3336,7 +3450,7 @@
                 <w:noProof/>
                 <w:webHidden/>
               </w:rPr>
-              <w:instrText>PAGEREF _Toc194008287 \h</w:instrText>
+              <w:instrText>PAGEREF _Toc194019596 \h</w:instrText>
             </w:r>
             <w:r>
               <w:rPr>
@@ -3391,7 +3505,7 @@
               <w14:ligatures w14:val="standardContextual"/>
             </w:rPr>
           </w:pPr>
-          <w:hyperlink w:anchor="_Toc194008288" w:history="1">
+          <w:hyperlink w:anchor="_Toc194019597" w:history="1">
             <w:r>
               <w:rPr>
                 <w:rStyle w:val="af0"/>
@@ -3445,7 +3559,7 @@
                 <w:noProof/>
                 <w:webHidden/>
               </w:rPr>
-              <w:instrText>PAGEREF _Toc194008288 \h</w:instrText>
+              <w:instrText>PAGEREF _Toc194019597 \h</w:instrText>
             </w:r>
             <w:r>
               <w:rPr>
@@ -3500,7 +3614,7 @@
               <w14:ligatures w14:val="standardContextual"/>
             </w:rPr>
           </w:pPr>
-          <w:hyperlink w:anchor="_Toc194008289" w:history="1">
+          <w:hyperlink w:anchor="_Toc194019598" w:history="1">
             <w:r>
               <w:rPr>
                 <w:rStyle w:val="af0"/>
@@ -3546,7 +3660,7 @@
                 <w:noProof/>
                 <w:webHidden/>
               </w:rPr>
-              <w:instrText>PAGEREF _Toc194008289 \h</w:instrText>
+              <w:instrText>PAGEREF _Toc194019598 \h</w:instrText>
             </w:r>
             <w:r>
               <w:rPr>
@@ -3601,7 +3715,7 @@
               <w14:ligatures w14:val="standardContextual"/>
             </w:rPr>
           </w:pPr>
-          <w:hyperlink w:anchor="_Toc194008290" w:history="1">
+          <w:hyperlink w:anchor="_Toc194019599" w:history="1">
             <w:r>
               <w:rPr>
                 <w:rStyle w:val="af0"/>
@@ -3647,7 +3761,7 @@
                 <w:noProof/>
                 <w:webHidden/>
               </w:rPr>
-              <w:instrText>PAGEREF _Toc194008290 \h</w:instrText>
+              <w:instrText>PAGEREF _Toc194019599 \h</w:instrText>
             </w:r>
             <w:r>
               <w:rPr>
@@ -3702,7 +3816,7 @@
               <w14:ligatures w14:val="standardContextual"/>
             </w:rPr>
           </w:pPr>
-          <w:hyperlink w:anchor="_Toc194008291" w:history="1">
+          <w:hyperlink w:anchor="_Toc194019600" w:history="1">
             <w:r>
               <w:rPr>
                 <w:rStyle w:val="af0"/>
@@ -3748,7 +3862,7 @@
                 <w:noProof/>
                 <w:webHidden/>
               </w:rPr>
-              <w:instrText>PAGEREF _Toc194008291 \h</w:instrText>
+              <w:instrText>PAGEREF _Toc194019600 \h</w:instrText>
             </w:r>
             <w:r>
               <w:rPr>
@@ -3803,7 +3917,7 @@
               <w14:ligatures w14:val="standardContextual"/>
             </w:rPr>
           </w:pPr>
-          <w:hyperlink w:anchor="_Toc194008292" w:history="1">
+          <w:hyperlink w:anchor="_Toc194019601" w:history="1">
             <w:r>
               <w:rPr>
                 <w:rStyle w:val="af0"/>
@@ -3849,7 +3963,7 @@
                 <w:noProof/>
                 <w:webHidden/>
               </w:rPr>
-              <w:instrText>PAGEREF _Toc194008292 \h</w:instrText>
+              <w:instrText>PAGEREF _Toc194019601 \h</w:instrText>
             </w:r>
             <w:r>
               <w:rPr>
@@ -3904,7 +4018,7 @@
               <w14:ligatures w14:val="standardContextual"/>
             </w:rPr>
           </w:pPr>
-          <w:hyperlink w:anchor="_Toc194008293" w:history="1">
+          <w:hyperlink w:anchor="_Toc194019602" w:history="1">
             <w:r>
               <w:rPr>
                 <w:rStyle w:val="af0"/>
@@ -3958,7 +4072,7 @@
                 <w:noProof/>
                 <w:webHidden/>
               </w:rPr>
-              <w:instrText>PAGEREF _Toc194008293 \h</w:instrText>
+              <w:instrText>PAGEREF _Toc194019602 \h</w:instrText>
             </w:r>
             <w:r>
               <w:rPr>
@@ -4013,7 +4127,7 @@
               <w14:ligatures w14:val="standardContextual"/>
             </w:rPr>
           </w:pPr>
-          <w:hyperlink w:anchor="_Toc194008294" w:history="1">
+          <w:hyperlink w:anchor="_Toc194019603" w:history="1">
             <w:r>
               <w:rPr>
                 <w:rStyle w:val="af0"/>
@@ -4059,7 +4173,7 @@
                 <w:noProof/>
                 <w:webHidden/>
               </w:rPr>
-              <w:instrText>PAGEREF _Toc194008294 \h</w:instrText>
+              <w:instrText>PAGEREF _Toc194019603 \h</w:instrText>
             </w:r>
             <w:r>
               <w:rPr>
@@ -4114,7 +4228,7 @@
               <w14:ligatures w14:val="standardContextual"/>
             </w:rPr>
           </w:pPr>
-          <w:hyperlink w:anchor="_Toc194008295" w:history="1">
+          <w:hyperlink w:anchor="_Toc194019604" w:history="1">
             <w:r>
               <w:rPr>
                 <w:rStyle w:val="af0"/>
@@ -4160,7 +4274,7 @@
                 <w:noProof/>
                 <w:webHidden/>
               </w:rPr>
-              <w:instrText>PAGEREF _Toc194008295 \h</w:instrText>
+              <w:instrText>PAGEREF _Toc194019604 \h</w:instrText>
             </w:r>
             <w:r>
               <w:rPr>
@@ -4215,7 +4329,7 @@
               <w14:ligatures w14:val="standardContextual"/>
             </w:rPr>
           </w:pPr>
-          <w:hyperlink w:anchor="_Toc194008296" w:history="1">
+          <w:hyperlink w:anchor="_Toc194019605" w:history="1">
             <w:r>
               <w:rPr>
                 <w:rStyle w:val="af0"/>
@@ -4261,7 +4375,7 @@
                 <w:noProof/>
                 <w:webHidden/>
               </w:rPr>
-              <w:instrText>PAGEREF _Toc194008296 \h</w:instrText>
+              <w:instrText>PAGEREF _Toc194019605 \h</w:instrText>
             </w:r>
             <w:r>
               <w:rPr>
@@ -4316,7 +4430,7 @@
               <w14:ligatures w14:val="standardContextual"/>
             </w:rPr>
           </w:pPr>
-          <w:hyperlink w:anchor="_Toc194008297" w:history="1">
+          <w:hyperlink w:anchor="_Toc194019606" w:history="1">
             <w:r>
               <w:rPr>
                 <w:rStyle w:val="af0"/>
@@ -4362,7 +4476,7 @@
                 <w:noProof/>
                 <w:webHidden/>
               </w:rPr>
-              <w:instrText>PAGEREF _Toc194008297 \h</w:instrText>
+              <w:instrText>PAGEREF _Toc194019606 \h</w:instrText>
             </w:r>
             <w:r>
               <w:rPr>
@@ -4417,7 +4531,7 @@
               <w14:ligatures w14:val="standardContextual"/>
             </w:rPr>
           </w:pPr>
-          <w:hyperlink w:anchor="_Toc194008298" w:history="1">
+          <w:hyperlink w:anchor="_Toc194019607" w:history="1">
             <w:r>
               <w:rPr>
                 <w:rStyle w:val="af0"/>
@@ -4463,7 +4577,7 @@
                 <w:noProof/>
                 <w:webHidden/>
               </w:rPr>
-              <w:instrText>PAGEREF _Toc194008298 \h</w:instrText>
+              <w:instrText>PAGEREF _Toc194019607 \h</w:instrText>
             </w:r>
             <w:r>
               <w:rPr>
@@ -4518,7 +4632,7 @@
               <w14:ligatures w14:val="standardContextual"/>
             </w:rPr>
           </w:pPr>
-          <w:hyperlink w:anchor="_Toc194008299" w:history="1">
+          <w:hyperlink w:anchor="_Toc194019608" w:history="1">
             <w:r>
               <w:rPr>
                 <w:rStyle w:val="af0"/>
@@ -4564,7 +4678,7 @@
                 <w:noProof/>
                 <w:webHidden/>
               </w:rPr>
-              <w:instrText>PAGEREF _Toc194008299 \h</w:instrText>
+              <w:instrText>PAGEREF _Toc194019608 \h</w:instrText>
             </w:r>
             <w:r>
               <w:rPr>
@@ -4619,7 +4733,7 @@
               <w14:ligatures w14:val="standardContextual"/>
             </w:rPr>
           </w:pPr>
-          <w:hyperlink w:anchor="_Toc194008300" w:history="1">
+          <w:hyperlink w:anchor="_Toc194019609" w:history="1">
             <w:r>
               <w:rPr>
                 <w:rStyle w:val="af0"/>
@@ -4665,7 +4779,7 @@
                 <w:noProof/>
                 <w:webHidden/>
               </w:rPr>
-              <w:instrText>PAGEREF _Toc194008300 \h</w:instrText>
+              <w:instrText>PAGEREF _Toc194019609 \h</w:instrText>
             </w:r>
             <w:r>
               <w:rPr>
@@ -4720,7 +4834,7 @@
               <w14:ligatures w14:val="standardContextual"/>
             </w:rPr>
           </w:pPr>
-          <w:hyperlink w:anchor="_Toc194008301" w:history="1">
+          <w:hyperlink w:anchor="_Toc194019610" w:history="1">
             <w:r>
               <w:rPr>
                 <w:rStyle w:val="af0"/>
@@ -4766,7 +4880,7 @@
                 <w:noProof/>
                 <w:webHidden/>
               </w:rPr>
-              <w:instrText>PAGEREF _Toc194008301 \h</w:instrText>
+              <w:instrText>PAGEREF _Toc194019610 \h</w:instrText>
             </w:r>
             <w:r>
               <w:rPr>
@@ -4821,7 +4935,7 @@
               <w14:ligatures w14:val="standardContextual"/>
             </w:rPr>
           </w:pPr>
-          <w:hyperlink w:anchor="_Toc194008302" w:history="1">
+          <w:hyperlink w:anchor="_Toc194019611" w:history="1">
             <w:r>
               <w:rPr>
                 <w:rStyle w:val="af0"/>
@@ -4867,7 +4981,7 @@
                 <w:noProof/>
                 <w:webHidden/>
               </w:rPr>
-              <w:instrText>PAGEREF _Toc194008302 \h</w:instrText>
+              <w:instrText>PAGEREF _Toc194019611 \h</w:instrText>
             </w:r>
             <w:r>
               <w:rPr>
@@ -4922,7 +5036,7 @@
               <w14:ligatures w14:val="standardContextual"/>
             </w:rPr>
           </w:pPr>
-          <w:hyperlink w:anchor="_Toc194008303" w:history="1">
+          <w:hyperlink w:anchor="_Toc194019612" w:history="1">
             <w:r>
               <w:rPr>
                 <w:rStyle w:val="af0"/>
@@ -4976,7 +5090,7 @@
                 <w:noProof/>
                 <w:webHidden/>
               </w:rPr>
-              <w:instrText>PAGEREF _Toc194008303 \h</w:instrText>
+              <w:instrText>PAGEREF _Toc194019612 \h</w:instrText>
             </w:r>
             <w:r>
               <w:rPr>
@@ -5006,6 +5120,107 @@
                 <w:webHidden/>
               </w:rPr>
               <w:t>36</w:t>
+            </w:r>
+            <w:r>
+              <w:rPr>
+                <w:rFonts w:hint="eastAsia"/>
+                <w:noProof/>
+                <w:webHidden/>
+              </w:rPr>
+              <w:fldChar w:fldCharType="end"/>
+            </w:r>
+          </w:hyperlink>
+        </w:p>
+        <w:p>
+          <w:pPr>
+            <w:pStyle w:val="TOC3"/>
+            <w:tabs>
+              <w:tab w:val="right" w:leader="dot" w:pos="8296"/>
+            </w:tabs>
+            <w:ind w:left="960" w:firstLine="480"/>
+            <w:rPr>
+              <w:rFonts w:asciiTheme="minorHAnsi" w:eastAsiaTheme="minorEastAsia" w:hAnsiTheme="minorHAnsi" w:cstheme="minorBidi" w:hint="eastAsia"/>
+              <w:noProof/>
+              <w:sz w:val="22"/>
+              <w14:ligatures w14:val="standardContextual"/>
+            </w:rPr>
+          </w:pPr>
+          <w:hyperlink w:anchor="_Toc194019613" w:history="1">
+            <w:r>
+              <w:rPr>
+                <w:rStyle w:val="af0"/>
+                <w:rFonts w:hint="eastAsia"/>
+                <w:noProof/>
+              </w:rPr>
+              <w:t xml:space="preserve">3.4.2  </w:t>
+            </w:r>
+            <w:r>
+              <w:rPr>
+                <w:rStyle w:val="af0"/>
+                <w:rFonts w:hint="eastAsia"/>
+                <w:noProof/>
+              </w:rPr>
+              <w:t>直接优化策略算法解析</w:t>
+            </w:r>
+            <w:r>
+              <w:rPr>
+                <w:rFonts w:hint="eastAsia"/>
+                <w:noProof/>
+                <w:webHidden/>
+              </w:rPr>
+              <w:tab/>
+            </w:r>
+            <w:r>
+              <w:rPr>
+                <w:rFonts w:hint="eastAsia"/>
+                <w:noProof/>
+                <w:webHidden/>
+              </w:rPr>
+              <w:fldChar w:fldCharType="begin"/>
+            </w:r>
+            <w:r>
+              <w:rPr>
+                <w:rFonts w:hint="eastAsia"/>
+                <w:noProof/>
+                <w:webHidden/>
+              </w:rPr>
+              <w:instrText xml:space="preserve"> </w:instrText>
+            </w:r>
+            <w:r>
+              <w:rPr>
+                <w:noProof/>
+                <w:webHidden/>
+              </w:rPr>
+              <w:instrText>PAGEREF _Toc194019613 \h</w:instrText>
+            </w:r>
+            <w:r>
+              <w:rPr>
+                <w:rFonts w:hint="eastAsia"/>
+                <w:noProof/>
+                <w:webHidden/>
+              </w:rPr>
+              <w:instrText xml:space="preserve"> </w:instrText>
+            </w:r>
+            <w:r>
+              <w:rPr>
+                <w:rFonts w:hint="eastAsia"/>
+                <w:noProof/>
+                <w:webHidden/>
+              </w:rPr>
+            </w:r>
+            <w:r>
+              <w:rPr>
+                <w:noProof/>
+                <w:webHidden/>
+              </w:rPr>
+              <w:fldChar w:fldCharType="separate"/>
+            </w:r>
+            <w:r>
+              <w:rPr>
+                <w:noProof/>
+                <w:webHidden/>
+              </w:rPr>
+              <w:t>43</w:t>
             </w:r>
             <w:r>
               <w:rPr>
@@ -5031,14 +5246,14 @@
               <w14:ligatures w14:val="standardContextual"/>
             </w:rPr>
           </w:pPr>
-          <w:hyperlink w:anchor="_Toc194008304" w:history="1">
+          <w:hyperlink w:anchor="_Toc194019614" w:history="1">
             <w:r>
               <w:rPr>
                 <w:rStyle w:val="af0"/>
                 <w:rFonts w:hint="eastAsia"/>
                 <w:noProof/>
               </w:rPr>
-              <w:t xml:space="preserve">3.5  </w:t>
+              <w:t xml:space="preserve">.3.5  Deepseek-R1 </w:t>
             </w:r>
             <w:r>
               <w:rPr>
@@ -5046,7 +5261,7 @@
                 <w:rFonts w:hint="eastAsia"/>
                 <w:noProof/>
               </w:rPr>
-              <w:t>直接优化策略算法解析</w:t>
+              <w:t>训练策略和关键算法解析</w:t>
             </w:r>
             <w:r>
               <w:rPr>
@@ -5077,7 +5292,7 @@
                 <w:noProof/>
                 <w:webHidden/>
               </w:rPr>
-              <w:instrText>PAGEREF _Toc194008304 \h</w:instrText>
+              <w:instrText>PAGEREF _Toc194019614 \h</w:instrText>
             </w:r>
             <w:r>
               <w:rPr>
@@ -5106,7 +5321,7 @@
                 <w:noProof/>
                 <w:webHidden/>
               </w:rPr>
-              <w:t>43</w:t>
+              <w:t>45</w:t>
             </w:r>
             <w:r>
               <w:rPr>
@@ -5132,14 +5347,14 @@
               <w14:ligatures w14:val="standardContextual"/>
             </w:rPr>
           </w:pPr>
-          <w:hyperlink w:anchor="_Toc194008305" w:history="1">
+          <w:hyperlink w:anchor="_Toc194019615" w:history="1">
             <w:r>
               <w:rPr>
                 <w:rStyle w:val="af0"/>
                 <w:rFonts w:hint="eastAsia"/>
                 <w:noProof/>
               </w:rPr>
-              <w:t xml:space="preserve">3.6  Deepseek-R1 </w:t>
+              <w:t xml:space="preserve">3.6  </w:t>
             </w:r>
             <w:r>
               <w:rPr>
@@ -5147,7 +5362,7 @@
                 <w:rFonts w:hint="eastAsia"/>
                 <w:noProof/>
               </w:rPr>
-              <w:t>训练策略解析</w:t>
+              <w:t>研究方案设计</w:t>
             </w:r>
             <w:r>
               <w:rPr>
@@ -5178,7 +5393,7 @@
                 <w:noProof/>
                 <w:webHidden/>
               </w:rPr>
-              <w:instrText>PAGEREF _Toc194008305 \h</w:instrText>
+              <w:instrText>PAGEREF _Toc194019615 \h</w:instrText>
             </w:r>
             <w:r>
               <w:rPr>
@@ -5207,108 +5422,7 @@
                 <w:noProof/>
                 <w:webHidden/>
               </w:rPr>
-              <w:t>43</w:t>
-            </w:r>
-            <w:r>
-              <w:rPr>
-                <w:rFonts w:hint="eastAsia"/>
-                <w:noProof/>
-                <w:webHidden/>
-              </w:rPr>
-              <w:fldChar w:fldCharType="end"/>
-            </w:r>
-          </w:hyperlink>
-        </w:p>
-        <w:p>
-          <w:pPr>
-            <w:pStyle w:val="TOC2"/>
-            <w:tabs>
-              <w:tab w:val="right" w:leader="dot" w:pos="8296"/>
-            </w:tabs>
-            <w:ind w:left="480" w:firstLine="480"/>
-            <w:rPr>
-              <w:rFonts w:asciiTheme="minorHAnsi" w:eastAsiaTheme="minorEastAsia" w:hAnsiTheme="minorHAnsi" w:cstheme="minorBidi" w:hint="eastAsia"/>
-              <w:noProof/>
-              <w:sz w:val="22"/>
-              <w14:ligatures w14:val="standardContextual"/>
-            </w:rPr>
-          </w:pPr>
-          <w:hyperlink w:anchor="_Toc194008306" w:history="1">
-            <w:r>
-              <w:rPr>
-                <w:rStyle w:val="af0"/>
-                <w:rFonts w:hint="eastAsia"/>
-                <w:noProof/>
-              </w:rPr>
-              <w:t xml:space="preserve">3.7  </w:t>
-            </w:r>
-            <w:r>
-              <w:rPr>
-                <w:rStyle w:val="af0"/>
-                <w:rFonts w:hint="eastAsia"/>
-                <w:noProof/>
-              </w:rPr>
-              <w:t>研究方案设计</w:t>
-            </w:r>
-            <w:r>
-              <w:rPr>
-                <w:rFonts w:hint="eastAsia"/>
-                <w:noProof/>
-                <w:webHidden/>
-              </w:rPr>
-              <w:tab/>
-            </w:r>
-            <w:r>
-              <w:rPr>
-                <w:rFonts w:hint="eastAsia"/>
-                <w:noProof/>
-                <w:webHidden/>
-              </w:rPr>
-              <w:fldChar w:fldCharType="begin"/>
-            </w:r>
-            <w:r>
-              <w:rPr>
-                <w:rFonts w:hint="eastAsia"/>
-                <w:noProof/>
-                <w:webHidden/>
-              </w:rPr>
-              <w:instrText xml:space="preserve"> </w:instrText>
-            </w:r>
-            <w:r>
-              <w:rPr>
-                <w:noProof/>
-                <w:webHidden/>
-              </w:rPr>
-              <w:instrText>PAGEREF _Toc194008306 \h</w:instrText>
-            </w:r>
-            <w:r>
-              <w:rPr>
-                <w:rFonts w:hint="eastAsia"/>
-                <w:noProof/>
-                <w:webHidden/>
-              </w:rPr>
-              <w:instrText xml:space="preserve"> </w:instrText>
-            </w:r>
-            <w:r>
-              <w:rPr>
-                <w:rFonts w:hint="eastAsia"/>
-                <w:noProof/>
-                <w:webHidden/>
-              </w:rPr>
-            </w:r>
-            <w:r>
-              <w:rPr>
-                <w:noProof/>
-                <w:webHidden/>
-              </w:rPr>
-              <w:fldChar w:fldCharType="separate"/>
-            </w:r>
-            <w:r>
-              <w:rPr>
-                <w:noProof/>
-                <w:webHidden/>
-              </w:rPr>
-              <w:t>44</w:t>
+              <w:t>45</w:t>
             </w:r>
             <w:r>
               <w:rPr>
@@ -5334,7 +5448,7 @@
               <w14:ligatures w14:val="standardContextual"/>
             </w:rPr>
           </w:pPr>
-          <w:hyperlink w:anchor="_Toc194008307" w:history="1">
+          <w:hyperlink w:anchor="_Toc194019616" w:history="1">
             <w:r>
               <w:rPr>
                 <w:rStyle w:val="af0"/>
@@ -5388,7 +5502,7 @@
                 <w:noProof/>
                 <w:webHidden/>
               </w:rPr>
-              <w:instrText>PAGEREF _Toc194008307 \h</w:instrText>
+              <w:instrText>PAGEREF _Toc194019616 \h</w:instrText>
             </w:r>
             <w:r>
               <w:rPr>
@@ -5417,7 +5531,7 @@
                 <w:noProof/>
                 <w:webHidden/>
               </w:rPr>
-              <w:t>44</w:t>
+              <w:t>45</w:t>
             </w:r>
             <w:r>
               <w:rPr>
@@ -5443,7 +5557,7 @@
               <w14:ligatures w14:val="standardContextual"/>
             </w:rPr>
           </w:pPr>
-          <w:hyperlink w:anchor="_Toc194008308" w:history="1">
+          <w:hyperlink w:anchor="_Toc194019617" w:history="1">
             <w:r>
               <w:rPr>
                 <w:rStyle w:val="af0"/>
@@ -5497,7 +5611,7 @@
                 <w:noProof/>
                 <w:webHidden/>
               </w:rPr>
-              <w:instrText>PAGEREF _Toc194008308 \h</w:instrText>
+              <w:instrText>PAGEREF _Toc194019617 \h</w:instrText>
             </w:r>
             <w:r>
               <w:rPr>
@@ -5526,7 +5640,7 @@
                 <w:noProof/>
                 <w:webHidden/>
               </w:rPr>
-              <w:t>44</w:t>
+              <w:t>45</w:t>
             </w:r>
             <w:r>
               <w:rPr>
@@ -5576,7 +5690,7 @@
         <w:spacing w:after="326"/>
         <w:ind w:firstLine="720"/>
       </w:pPr>
-      <w:bookmarkStart w:id="4" w:name="_Toc194008282"/>
+      <w:bookmarkStart w:id="4" w:name="_Toc194019591"/>
       <w:r>
         <w:rPr>
           <w:rFonts w:hint="eastAsia"/>
@@ -5599,7 +5713,7 @@
       <w:pPr>
         <w:pStyle w:val="2"/>
       </w:pPr>
-      <w:bookmarkStart w:id="5" w:name="_Toc194008283"/>
+      <w:bookmarkStart w:id="5" w:name="_Toc194019592"/>
       <w:r>
         <w:rPr>
           <w:rFonts w:hint="eastAsia"/>
@@ -5775,8 +5889,13 @@
         <w:t>的推理能力，近年来涌现出诸多方法，如思维链推理（</w:t>
       </w:r>
       <w:r>
-        <w:t>Chain of Thought, CoT</w:t>
-      </w:r>
+        <w:t xml:space="preserve">Chain of Thought, </w:t>
+      </w:r>
+      <w:proofErr w:type="spellStart"/>
+      <w:r>
+        <w:t>CoT</w:t>
+      </w:r>
+      <w:proofErr w:type="spellEnd"/>
       <w:r>
         <w:t>）、自回归推理增强、检索增强生成（</w:t>
       </w:r>
@@ -5913,14 +6032,27 @@
       <w:r>
         <w:t>等。其中，</w:t>
       </w:r>
-      <w:r>
-        <w:t xml:space="preserve">CoT </w:t>
+      <w:proofErr w:type="spellStart"/>
+      <w:r>
+        <w:t>CoT</w:t>
+      </w:r>
+      <w:proofErr w:type="spellEnd"/>
+      <w:r>
+        <w:t xml:space="preserve"> </w:t>
       </w:r>
       <w:r>
         <w:t>通过引导模型进行逐步推理，使其在多步骤推理任务中具备更好的逻辑一致性，已被广泛应用于数学推理、代码生成等任务。然而，当前主流的</w:t>
       </w:r>
       <w:r>
-        <w:t xml:space="preserve"> CoT </w:t>
+        <w:t xml:space="preserve"> </w:t>
+      </w:r>
+      <w:proofErr w:type="spellStart"/>
+      <w:r>
+        <w:t>CoT</w:t>
+      </w:r>
+      <w:proofErr w:type="spellEnd"/>
+      <w:r>
+        <w:t xml:space="preserve"> </w:t>
       </w:r>
       <w:r>
         <w:t>方法多依赖于大规模预训练和少量的指令微调，缺乏对推理能力的定向优化。此外，由于</w:t>
@@ -6061,9 +6193,11 @@
       <w:r>
         <w:t>的三级优化范式。通过构建多智能体协同优化体系，本研究探索了如何在不同参数量级的模型上增强推理能力，并采用混合专家模型（</w:t>
       </w:r>
+      <w:proofErr w:type="spellStart"/>
       <w:r>
         <w:t>MoE</w:t>
       </w:r>
+      <w:proofErr w:type="spellEnd"/>
       <w:r>
         <w:t>）架构</w:t>
       </w:r>
@@ -6090,8 +6224,13 @@
         <w:t>扩展模型容量，以进一步提升其在多任务环境下的泛化能力。此外，研究还基于</w:t>
       </w:r>
       <w:r>
-        <w:t xml:space="preserve"> Dify</w:t>
-      </w:r>
+        <w:t xml:space="preserve"> </w:t>
+      </w:r>
+      <w:proofErr w:type="spellStart"/>
+      <w:r>
+        <w:t>Dify</w:t>
+      </w:r>
+      <w:proofErr w:type="spellEnd"/>
       <w:r>
         <w:t xml:space="preserve"> </w:t>
       </w:r>
@@ -6336,7 +6475,7 @@
         <w:pStyle w:val="2"/>
         <w:spacing w:after="326"/>
       </w:pPr>
-      <w:bookmarkStart w:id="6" w:name="_Toc194008284"/>
+      <w:bookmarkStart w:id="6" w:name="_Toc194019593"/>
       <w:r>
         <w:rPr>
           <w:rFonts w:hint="eastAsia"/>
@@ -6362,7 +6501,7 @@
         <w:pStyle w:val="3"/>
         <w:spacing w:after="326"/>
       </w:pPr>
-      <w:bookmarkStart w:id="7" w:name="_Toc194008285"/>
+      <w:bookmarkStart w:id="7" w:name="_Toc194019594"/>
       <w:r>
         <w:rPr>
           <w:rFonts w:hint="eastAsia"/>
@@ -6505,9 +6644,11 @@
         </w:rPr>
         <w:t>高质量</w:t>
       </w:r>
+      <w:proofErr w:type="spellStart"/>
       <w:r>
         <w:t>CoT</w:t>
       </w:r>
+      <w:proofErr w:type="spellEnd"/>
       <w:r>
         <w:rPr>
           <w:rFonts w:hint="eastAsia"/>
@@ -6664,8 +6805,13 @@
         <w:t>对优化后的模型进行多维度评估，确保模型的推理能力在不同任务上的有效性。进一步地，为探索如何提升模型推理性能，研究引入了混合专家模型（</w:t>
       </w:r>
       <w:r>
-        <w:t>Mixture of Experts, MoE</w:t>
-      </w:r>
+        <w:t xml:space="preserve">Mixture of Experts, </w:t>
+      </w:r>
+      <w:proofErr w:type="spellStart"/>
+      <w:r>
+        <w:t>MoE</w:t>
+      </w:r>
+      <w:proofErr w:type="spellEnd"/>
       <w:r>
         <w:t>）架构，以扩展模型容量，并提升模型在多任务推理中的泛化能力。</w:t>
       </w:r>
@@ -6764,7 +6910,15 @@
         <w:t>二级优化体系。首先，研究通过</w:t>
       </w:r>
       <w:r>
-        <w:t xml:space="preserve"> DeepSeek R1</w:t>
+        <w:t xml:space="preserve"> </w:t>
+      </w:r>
+      <w:proofErr w:type="spellStart"/>
+      <w:r>
+        <w:t>DeepSeek</w:t>
+      </w:r>
+      <w:proofErr w:type="spellEnd"/>
+      <w:r>
+        <w:t xml:space="preserve"> R1</w:t>
       </w:r>
       <w:r>
         <w:fldChar w:fldCharType="begin"/>
@@ -6810,7 +6964,15 @@
         <w:t>基座模型和</w:t>
       </w:r>
       <w:r>
-        <w:t xml:space="preserve"> DeepSeek </w:t>
+        <w:t xml:space="preserve"> </w:t>
+      </w:r>
+      <w:proofErr w:type="spellStart"/>
+      <w:r>
+        <w:t>DeepSeek</w:t>
+      </w:r>
+      <w:proofErr w:type="spellEnd"/>
+      <w:r>
+        <w:t xml:space="preserve"> </w:t>
       </w:r>
       <w:r>
         <w:t>官方蒸馏模型，研究复现了</w:t>
@@ -6909,7 +7071,15 @@
         <w:t>模型进行整合，并基于</w:t>
       </w:r>
       <w:r>
-        <w:t xml:space="preserve"> Dify </w:t>
+        <w:t xml:space="preserve"> </w:t>
+      </w:r>
+      <w:proofErr w:type="spellStart"/>
+      <w:r>
+        <w:t>Dify</w:t>
+      </w:r>
+      <w:proofErr w:type="spellEnd"/>
+      <w:r>
+        <w:t xml:space="preserve"> </w:t>
       </w:r>
       <w:r>
         <w:t>开源框架开发了一个简单的演示框架。该框架用于封装推理能力模块，并实现数学推理任务的场景化验证。通过该验证系统，评估模型在实际应用中的表现，进一步证明了所提优化方法在真实场景中的可行性和有效性。</w:t>
@@ -6919,7 +7089,7 @@
       <w:pPr>
         <w:pStyle w:val="3"/>
       </w:pPr>
-      <w:bookmarkStart w:id="8" w:name="_Toc194008286"/>
+      <w:bookmarkStart w:id="8" w:name="_Toc194019595"/>
       <w:r>
         <w:rPr>
           <w:rFonts w:hint="eastAsia"/>
@@ -7055,7 +7225,15 @@
         <w:t>一分支专注于基础推理能力的提升，另一分支则专注于知识增强。通过对</w:t>
       </w:r>
       <w:r>
-        <w:t xml:space="preserve"> CoT </w:t>
+        <w:t xml:space="preserve"> </w:t>
+      </w:r>
+      <w:proofErr w:type="spellStart"/>
+      <w:r>
+        <w:t>CoT</w:t>
+      </w:r>
+      <w:proofErr w:type="spellEnd"/>
+      <w:r>
+        <w:t xml:space="preserve"> </w:t>
       </w:r>
       <w:r>
         <w:t>数据集的利用，双分支路径能在不同层次上强化模型的推理能力，为复杂任务提供更加精细的优化手段。</w:t>
@@ -7080,6 +7258,7 @@
         </w:rPr>
         <w:t>混合专家模型（</w:t>
       </w:r>
+      <w:proofErr w:type="spellStart"/>
       <w:r>
         <w:rPr>
           <w:b/>
@@ -7087,6 +7266,7 @@
         </w:rPr>
         <w:t>MoE</w:t>
       </w:r>
+      <w:proofErr w:type="spellEnd"/>
       <w:r>
         <w:rPr>
           <w:b/>
@@ -7104,8 +7284,13 @@
         <w:t>在推理能力提升的过程中，研究引入了混合专家模型（</w:t>
       </w:r>
       <w:r>
-        <w:t>Mixture of Experts, MoE</w:t>
-      </w:r>
+        <w:t xml:space="preserve">Mixture of Experts, </w:t>
+      </w:r>
+      <w:proofErr w:type="spellStart"/>
+      <w:r>
+        <w:t>MoE</w:t>
+      </w:r>
+      <w:proofErr w:type="spellEnd"/>
       <w:r>
         <w:t>）架构。这一架构能够在模型容量扩展的同时提高计算效率，进而优化大模型的推理</w:t>
       </w:r>
@@ -7366,7 +7551,7 @@
       <w:pPr>
         <w:pStyle w:val="2"/>
       </w:pPr>
-      <w:bookmarkStart w:id="9" w:name="_Toc194008287"/>
+      <w:bookmarkStart w:id="9" w:name="_Toc194019596"/>
       <w:r>
         <w:rPr>
           <w:rFonts w:hint="eastAsia"/>
@@ -7650,9 +7835,11 @@
         </w:rPr>
         <w:t>，</w:t>
       </w:r>
+      <w:proofErr w:type="spellStart"/>
       <w:r>
         <w:t>Dify</w:t>
       </w:r>
+      <w:proofErr w:type="spellEnd"/>
       <w:r>
         <w:t>应用模版的搭建与演示</w:t>
       </w:r>
@@ -7667,9 +7854,11 @@
       <w:r>
         <w:t>本章介绍了基于</w:t>
       </w:r>
+      <w:proofErr w:type="spellStart"/>
       <w:r>
         <w:t>Dify</w:t>
       </w:r>
+      <w:proofErr w:type="spellEnd"/>
       <w:r>
         <w:t>开源框架开发</w:t>
       </w:r>
@@ -7709,7 +7898,7 @@
         <w:spacing w:after="326"/>
         <w:ind w:firstLine="720"/>
       </w:pPr>
-      <w:bookmarkStart w:id="10" w:name="_Toc194008288"/>
+      <w:bookmarkStart w:id="10" w:name="_Toc194019597"/>
       <w:r>
         <w:rPr>
           <w:rFonts w:hint="eastAsia"/>
@@ -7734,7 +7923,7 @@
       <w:pPr>
         <w:pStyle w:val="2"/>
       </w:pPr>
-      <w:bookmarkStart w:id="11" w:name="_Toc194008289"/>
+      <w:bookmarkStart w:id="11" w:name="_Toc194019598"/>
       <w:r>
         <w:rPr>
           <w:rFonts w:hint="eastAsia"/>
@@ -8460,12 +8649,14 @@
       <w:pPr>
         <w:ind w:firstLine="480"/>
       </w:pPr>
+      <w:proofErr w:type="spellStart"/>
       <w:r>
         <w:rPr>
           <w:rFonts w:hint="eastAsia"/>
         </w:rPr>
         <w:t>LLaMA</w:t>
       </w:r>
+      <w:proofErr w:type="spellEnd"/>
       <w:r>
         <w:t>是</w:t>
       </w:r>
@@ -8503,12 +8694,14 @@
       <w:r>
         <w:t>，旨在通过较小的计算资源实现较大的性能突破。</w:t>
       </w:r>
+      <w:proofErr w:type="spellStart"/>
       <w:r>
         <w:rPr>
           <w:rFonts w:hint="eastAsia"/>
         </w:rPr>
         <w:t>LLaMA</w:t>
       </w:r>
+      <w:proofErr w:type="spellEnd"/>
       <w:r>
         <w:t>的核心创新之一是其对不同规模模型的训练进行了优化</w:t>
       </w:r>
@@ -8557,24 +8750,28 @@
         </w:rPr>
         <w:t>使用</w:t>
       </w:r>
+      <w:proofErr w:type="spellStart"/>
       <w:r>
         <w:rPr>
           <w:rFonts w:hint="eastAsia"/>
         </w:rPr>
         <w:t>SwiGLU</w:t>
       </w:r>
+      <w:proofErr w:type="spellEnd"/>
       <w:r>
         <w:rPr>
           <w:rFonts w:hint="eastAsia"/>
         </w:rPr>
         <w:t>替代了</w:t>
       </w:r>
+      <w:proofErr w:type="spellStart"/>
       <w:r>
         <w:rPr>
           <w:rFonts w:hint="eastAsia"/>
         </w:rPr>
         <w:t>ReLU</w:t>
       </w:r>
+      <w:proofErr w:type="spellEnd"/>
       <w:r>
         <w:rPr>
           <w:rFonts w:hint="eastAsia"/>
@@ -8627,6 +8824,7 @@
       <w:r>
         <w:t>采用了高效的参数量与计算资源的平衡，使得较小的</w:t>
       </w:r>
+      <w:proofErr w:type="spellStart"/>
       <w:r>
         <w:t>LL</w:t>
       </w:r>
@@ -8639,15 +8837,18 @@
       <w:r>
         <w:t>MA</w:t>
       </w:r>
+      <w:proofErr w:type="spellEnd"/>
       <w:r>
         <w:t>模型能够在处理复杂任务时仍保持较高的性能。</w:t>
       </w:r>
+      <w:proofErr w:type="spellStart"/>
       <w:r>
         <w:rPr>
           <w:rFonts w:hint="eastAsia"/>
         </w:rPr>
         <w:t>LLaMA</w:t>
       </w:r>
+      <w:proofErr w:type="spellEnd"/>
       <w:r>
         <w:t>系列在数据处理、模型训练和推理效率上做出了创新，其主要目标是通过在更少的计算资源上训练出更强的语言能力，进而为广泛的</w:t>
       </w:r>
@@ -8657,12 +8858,14 @@
       <w:r>
         <w:t>应用提供更高效的解决方案。</w:t>
       </w:r>
+      <w:proofErr w:type="spellStart"/>
       <w:r>
         <w:rPr>
           <w:rFonts w:hint="eastAsia"/>
         </w:rPr>
         <w:t>LLaMA</w:t>
       </w:r>
+      <w:proofErr w:type="spellEnd"/>
       <w:r>
         <w:t>在多个标准基准上展示了优异的性能，特别是在低资源设备上，能够有效进行推理任务。</w:t>
       </w:r>
@@ -8866,36 +9069,42 @@
         </w:rPr>
         <w:t>模型，如</w:t>
       </w:r>
+      <w:proofErr w:type="spellStart"/>
       <w:r>
         <w:rPr>
           <w:rFonts w:hint="eastAsia"/>
         </w:rPr>
         <w:t>Baichuan</w:t>
       </w:r>
+      <w:proofErr w:type="spellEnd"/>
       <w:r>
         <w:rPr>
           <w:rFonts w:hint="eastAsia"/>
         </w:rPr>
         <w:t>、</w:t>
       </w:r>
+      <w:proofErr w:type="spellStart"/>
       <w:r>
         <w:rPr>
           <w:rFonts w:hint="eastAsia"/>
         </w:rPr>
         <w:t>InternLM</w:t>
       </w:r>
+      <w:proofErr w:type="spellEnd"/>
       <w:r>
         <w:rPr>
           <w:rFonts w:hint="eastAsia"/>
         </w:rPr>
         <w:t>、</w:t>
       </w:r>
+      <w:proofErr w:type="spellStart"/>
       <w:r>
         <w:rPr>
           <w:rFonts w:hint="eastAsia"/>
         </w:rPr>
         <w:t>Minicpm</w:t>
       </w:r>
+      <w:proofErr w:type="spellEnd"/>
       <w:r>
         <w:fldChar w:fldCharType="begin">
           <w:fldData xml:space="preserve">PEVuZE5vdGU+PENpdGU+PEF1dGhvcj5ZYW5nPC9BdXRob3I+PFllYXI+MjAyMzwvWWVhcj48UmVj
@@ -9187,7 +9396,7 @@
       <w:pPr>
         <w:pStyle w:val="2"/>
       </w:pPr>
-      <w:bookmarkStart w:id="12" w:name="_Toc194008290"/>
+      <w:bookmarkStart w:id="12" w:name="_Toc194019599"/>
       <w:r>
         <w:rPr>
           <w:rFonts w:hint="eastAsia"/>
@@ -9287,6 +9496,7 @@
         </w:rPr>
         <w:t>等技术日益成为提升模型表现的重要方法。这些技术通过细化问题的理解过程，再通过部分示例样本促使模型能够更系统性地分步推理，从而显著提升其在复杂任务中的表现。</w:t>
       </w:r>
+      <w:proofErr w:type="spellStart"/>
       <w:r>
         <w:rPr>
           <w:rFonts w:hint="eastAsia"/>
@@ -9305,21 +9515,26 @@
         </w:rPr>
         <w:t>T</w:t>
       </w:r>
+      <w:proofErr w:type="spellEnd"/>
       <w:r>
         <w:rPr>
           <w:rFonts w:hint="eastAsia"/>
         </w:rPr>
         <w:t>推理通过内嵌推理链条，引导模型逐步分解任务，以实现更连贯的推理路径，尤其适用于多步骤逻辑推理与数学问题。</w:t>
       </w:r>
+      <w:proofErr w:type="spellStart"/>
       <w:r>
         <w:t>CoT</w:t>
       </w:r>
+      <w:proofErr w:type="spellEnd"/>
       <w:r>
         <w:t>的核心思想是，在推理过程中，模型通过模拟思考链的方式逐步展开推理，而不是直接给出答案。这种方法可以显著提升模型在复杂推理任务中的表现。</w:t>
       </w:r>
+      <w:proofErr w:type="spellStart"/>
       <w:r>
         <w:t>CoT</w:t>
       </w:r>
+      <w:proofErr w:type="spellEnd"/>
       <w:r>
         <w:t>机制通过将推理过程显式化，允许模型逐步推导出结论。这种逐步推理的方法不仅提高了模型在复杂推理任务中的准确性，也增</w:t>
       </w:r>
@@ -9327,9 +9542,11 @@
         <w:lastRenderedPageBreak/>
         <w:t>强了模型的解释性和可控性。例如，在数学问题求解时，</w:t>
       </w:r>
+      <w:proofErr w:type="spellStart"/>
       <w:r>
         <w:t>CoT</w:t>
       </w:r>
+      <w:proofErr w:type="spellEnd"/>
       <w:r>
         <w:t>使得模型能够分步骤推理，展示出推理过程而不仅仅是输出最终答案，从而大大提升了推理的准确性和可靠性</w:t>
       </w:r>
@@ -9430,9 +9647,11 @@
       <w:r>
         <w:t>提出的</w:t>
       </w:r>
+      <w:proofErr w:type="spellStart"/>
       <w:r>
         <w:t>AlphaCode</w:t>
       </w:r>
+      <w:proofErr w:type="spellEnd"/>
       <w:r>
         <w:t>模型</w:t>
       </w:r>
@@ -9458,9 +9677,11 @@
       <w:r>
         <w:t>，通过在编程和推理任务中的强化学习微调，取得了显著的成功。</w:t>
       </w:r>
+      <w:proofErr w:type="spellStart"/>
       <w:r>
         <w:t>AlphaCode</w:t>
       </w:r>
+      <w:proofErr w:type="spellEnd"/>
       <w:r>
         <w:t>能够通过学习大量编程题目中的输入输出模式，逐步推理并生成符合题意的代码，标志着推理大模型在代码理解和生成上的一大突破。</w:t>
       </w:r>
@@ -9677,12 +9898,14 @@
         </w:rPr>
         <w:t>程序及其输出。其遵循微软的</w:t>
       </w:r>
+      <w:proofErr w:type="spellStart"/>
       <w:r>
         <w:rPr>
           <w:rFonts w:hint="eastAsia"/>
         </w:rPr>
         <w:t>ToRA</w:t>
       </w:r>
+      <w:proofErr w:type="spellEnd"/>
       <w:r>
         <w:t xml:space="preserve"> </w:t>
       </w:r>
@@ -9723,12 +9946,14 @@
         </w:rPr>
         <w:t>以</w:t>
       </w:r>
+      <w:proofErr w:type="spellStart"/>
       <w:r>
         <w:rPr>
           <w:rFonts w:hint="eastAsia"/>
         </w:rPr>
         <w:t>ToRA</w:t>
       </w:r>
+      <w:proofErr w:type="spellEnd"/>
       <w:r>
         <w:rPr>
           <w:rFonts w:hint="eastAsia"/>
@@ -9777,12 +10002,14 @@
         </w:rPr>
         <w:t>即</w:t>
       </w:r>
+      <w:proofErr w:type="spellStart"/>
       <w:r>
         <w:rPr>
           <w:rFonts w:hint="eastAsia"/>
         </w:rPr>
         <w:t>CoT+TIR</w:t>
       </w:r>
+      <w:proofErr w:type="spellEnd"/>
       <w:r>
         <w:rPr>
           <w:rFonts w:hint="eastAsia"/>
@@ -9952,8 +10179,13 @@
         <w:t>强化了思维链推理（</w:t>
       </w:r>
       <w:r>
-        <w:t>Chain of Thought, CoT</w:t>
-      </w:r>
+        <w:t xml:space="preserve">Chain of Thought, </w:t>
+      </w:r>
+      <w:proofErr w:type="spellStart"/>
+      <w:r>
+        <w:t>CoT</w:t>
+      </w:r>
+      <w:proofErr w:type="spellEnd"/>
       <w:r>
         <w:t>）能力，优化了模型在多步骤推理中的表现。</w:t>
       </w:r>
@@ -10052,11 +10284,19 @@
         </w:rPr>
         <w:t>国内</w:t>
       </w:r>
-      <w:r>
-        <w:rPr>
-          <w:rFonts w:hint="eastAsia"/>
-        </w:rPr>
-        <w:t>Deepseek-AI</w:t>
+      <w:proofErr w:type="spellStart"/>
+      <w:r>
+        <w:rPr>
+          <w:rFonts w:hint="eastAsia"/>
+        </w:rPr>
+        <w:t>Deepseek</w:t>
+      </w:r>
+      <w:proofErr w:type="spellEnd"/>
+      <w:r>
+        <w:rPr>
+          <w:rFonts w:hint="eastAsia"/>
+        </w:rPr>
+        <w:t>-AI</w:t>
       </w:r>
       <w:r>
         <w:rPr>
@@ -10070,11 +10310,19 @@
         </w:rPr>
         <w:t>在推理模型的领域发光发热，从</w:t>
       </w:r>
-      <w:r>
-        <w:rPr>
-          <w:rFonts w:hint="eastAsia"/>
-        </w:rPr>
-        <w:t>Deepseek-Math</w:t>
+      <w:proofErr w:type="spellStart"/>
+      <w:r>
+        <w:rPr>
+          <w:rFonts w:hint="eastAsia"/>
+        </w:rPr>
+        <w:t>Deepseek</w:t>
+      </w:r>
+      <w:proofErr w:type="spellEnd"/>
+      <w:r>
+        <w:rPr>
+          <w:rFonts w:hint="eastAsia"/>
+        </w:rPr>
+        <w:t>-Math</w:t>
       </w:r>
       <w:r>
         <w:rPr>
@@ -10082,11 +10330,19 @@
         </w:rPr>
         <w:t>到</w:t>
       </w:r>
-      <w:r>
-        <w:rPr>
-          <w:rFonts w:hint="eastAsia"/>
-        </w:rPr>
-        <w:t>Deepseek-Coder</w:t>
+      <w:proofErr w:type="spellStart"/>
+      <w:r>
+        <w:rPr>
+          <w:rFonts w:hint="eastAsia"/>
+        </w:rPr>
+        <w:t>Deepseek</w:t>
+      </w:r>
+      <w:proofErr w:type="spellEnd"/>
+      <w:r>
+        <w:rPr>
+          <w:rFonts w:hint="eastAsia"/>
+        </w:rPr>
+        <w:t>-Coder</w:t>
       </w:r>
       <w:r>
         <w:t xml:space="preserve"> </w:t>
@@ -10355,12 +10611,14 @@
         </w:rPr>
         <w:t>利用</w:t>
       </w:r>
+      <w:proofErr w:type="spellStart"/>
       <w:r>
         <w:rPr>
           <w:rFonts w:hint="eastAsia"/>
         </w:rPr>
         <w:t>MoE</w:t>
       </w:r>
+      <w:proofErr w:type="spellEnd"/>
       <w:r>
         <w:rPr>
           <w:rFonts w:hint="eastAsia"/>
@@ -10554,7 +10812,7 @@
       <w:pPr>
         <w:pStyle w:val="2"/>
       </w:pPr>
-      <w:bookmarkStart w:id="13" w:name="_Toc194008291"/>
+      <w:bookmarkStart w:id="13" w:name="_Toc194019600"/>
       <w:r>
         <w:rPr>
           <w:rFonts w:hint="eastAsia"/>
@@ -10631,12 +10889,14 @@
         </w:rPr>
         <w:t>、</w:t>
       </w:r>
+      <w:proofErr w:type="spellStart"/>
       <w:r>
         <w:rPr>
           <w:rFonts w:hint="eastAsia"/>
         </w:rPr>
         <w:t>LLaMA</w:t>
       </w:r>
+      <w:proofErr w:type="spellEnd"/>
       <w:r>
         <w:t>等）的不断发展和复杂度</w:t>
       </w:r>
@@ -10991,9 +11251,11 @@
       <w:r>
         <w:t>）中。通过蒸馏，大模型的知识可以转移到更小的模型中，从而提升小模型的性能。尤其在大规模模型无法直接应用的场景中，知识蒸馏成为了一种有效的微调方法。许多现代的推理大模型（如</w:t>
       </w:r>
+      <w:proofErr w:type="spellStart"/>
       <w:r>
         <w:t>Deepseek</w:t>
       </w:r>
+      <w:proofErr w:type="spellEnd"/>
       <w:r>
         <w:t>、</w:t>
       </w:r>
@@ -11241,29 +11503,26 @@
         <w:rPr>
           <w:rFonts w:hint="eastAsia"/>
         </w:rPr>
-        <w:t>后的大模</w:t>
-      </w:r>
-      <w:r>
-        <w:rPr>
-          <w:rFonts w:hint="eastAsia"/>
-        </w:rPr>
+        <w:t>后的大模型，</w:t>
+      </w:r>
+      <w:r>
+        <w:rPr>
+          <w:rFonts w:hint="eastAsia"/>
+        </w:rPr>
+        <w:t>从而提升大模型的任务适应性和响应能力。</w:t>
+      </w:r>
+      <w:r>
+        <w:t>GRPO</w:t>
+      </w:r>
+      <w:r>
+        <w:t>（</w:t>
+      </w:r>
+      <w:r>
+        <w:t>Group Relative Policy O</w:t>
+      </w:r>
+      <w:r>
         <w:lastRenderedPageBreak/>
-        <w:t>型，</w:t>
-      </w:r>
-      <w:r>
-        <w:rPr>
-          <w:rFonts w:hint="eastAsia"/>
-        </w:rPr>
-        <w:t>从而提升大模型的任务适应性和响应能力。</w:t>
-      </w:r>
-      <w:r>
-        <w:t>GRPO</w:t>
-      </w:r>
-      <w:r>
-        <w:t>（</w:t>
-      </w:r>
-      <w:r>
-        <w:t>Group Relative Policy Optimization</w:t>
+        <w:t>ptimization</w:t>
       </w:r>
       <w:r>
         <w:t>）是近期提出的一种强化学习算法，旨在优化多个模型之间的协作策略，尤其适用于多智能体系统和集体决策的场景。在大模型训练中，</w:t>
@@ -11292,7 +11551,7 @@
         </w:rPr>
         <w:t xml:space="preserve"> </w:t>
       </w:r>
-      <w:bookmarkStart w:id="14" w:name="_Toc194008292"/>
+      <w:bookmarkStart w:id="14" w:name="_Toc194019601"/>
       <w:r>
         <w:rPr>
           <w:rFonts w:hint="eastAsia"/>
@@ -11489,8 +11748,13 @@
       <w:r>
         <w:t>混合专家模型</w:t>
       </w:r>
-      <w:r>
-        <w:t>MoE (Mixture of Experts)</w:t>
+      <w:proofErr w:type="spellStart"/>
+      <w:r>
+        <w:t>MoE</w:t>
+      </w:r>
+      <w:proofErr w:type="spellEnd"/>
+      <w:r>
+        <w:t xml:space="preserve"> (Mixture of Experts)</w:t>
       </w:r>
       <w:r>
         <w:rPr>
@@ -11511,12 +11775,14 @@
         <w:lastRenderedPageBreak/>
         <w:t>源有效分配的推理优化方法。</w:t>
       </w:r>
+      <w:proofErr w:type="spellStart"/>
       <w:r>
         <w:rPr>
           <w:rFonts w:hint="eastAsia"/>
         </w:rPr>
         <w:t>MoE</w:t>
       </w:r>
+      <w:proofErr w:type="spellEnd"/>
       <w:r>
         <w:rPr>
           <w:rFonts w:hint="eastAsia"/>
@@ -11553,36 +11819,42 @@
         </w:rPr>
         <w:t>，</w:t>
       </w:r>
+      <w:proofErr w:type="spellStart"/>
       <w:r>
         <w:rPr>
           <w:rFonts w:hint="eastAsia"/>
         </w:rPr>
         <w:t>MoE</w:t>
       </w:r>
+      <w:proofErr w:type="spellEnd"/>
       <w:r>
         <w:rPr>
           <w:rFonts w:hint="eastAsia"/>
         </w:rPr>
         <w:t>使得模型可以在不同的任务中充分利用计算资源，同时避免在不需要全部专家时浪费计算能力。</w:t>
       </w:r>
+      <w:proofErr w:type="spellStart"/>
       <w:r>
         <w:rPr>
           <w:rFonts w:hint="eastAsia"/>
         </w:rPr>
         <w:t>MoE</w:t>
       </w:r>
+      <w:proofErr w:type="spellEnd"/>
       <w:r>
         <w:rPr>
           <w:rFonts w:hint="eastAsia"/>
         </w:rPr>
         <w:t>的应用让大规模模型能够在推理过程中进行更高效的计算资源调度，尤其在大规模任务中，</w:t>
       </w:r>
+      <w:proofErr w:type="spellStart"/>
       <w:r>
         <w:rPr>
           <w:rFonts w:hint="eastAsia"/>
         </w:rPr>
         <w:t>MoE</w:t>
       </w:r>
+      <w:proofErr w:type="spellEnd"/>
       <w:r>
         <w:rPr>
           <w:rFonts w:hint="eastAsia"/>
@@ -11619,8 +11891,16 @@
         <w:rPr>
           <w:rFonts w:hint="eastAsia"/>
         </w:rPr>
-        <w:t>Page-Attentin</w:t>
-      </w:r>
+        <w:t>Page-</w:t>
+      </w:r>
+      <w:proofErr w:type="spellStart"/>
+      <w:r>
+        <w:rPr>
+          <w:rFonts w:hint="eastAsia"/>
+        </w:rPr>
+        <w:t>Attentin</w:t>
+      </w:r>
+      <w:proofErr w:type="spellEnd"/>
       <w:r>
         <w:rPr>
           <w:rFonts w:hint="eastAsia"/>
@@ -11655,18 +11935,22 @@
         </w:rPr>
         <w:t>除此之外，</w:t>
       </w:r>
+      <w:proofErr w:type="spellStart"/>
       <w:r>
         <w:t>SGLang</w:t>
       </w:r>
+      <w:proofErr w:type="spellEnd"/>
       <w:r>
         <w:rPr>
           <w:rFonts w:hint="eastAsia"/>
         </w:rPr>
         <w:t>、</w:t>
       </w:r>
+      <w:proofErr w:type="spellStart"/>
       <w:r>
         <w:t>LMDeploy</w:t>
       </w:r>
+      <w:proofErr w:type="spellEnd"/>
       <w:r>
         <w:fldChar w:fldCharType="begin"/>
       </w:r>
@@ -11737,7 +12021,7 @@
         <w:spacing w:after="326"/>
         <w:ind w:firstLine="720"/>
       </w:pPr>
-      <w:bookmarkStart w:id="15" w:name="_Toc194008293"/>
+      <w:bookmarkStart w:id="15" w:name="_Toc194019602"/>
       <w:r>
         <w:t>第三章</w:t>
       </w:r>
@@ -11857,7 +12141,7 @@
       <w:pPr>
         <w:pStyle w:val="2"/>
       </w:pPr>
-      <w:bookmarkStart w:id="16" w:name="_Toc194008294"/>
+      <w:bookmarkStart w:id="16" w:name="_Toc194019603"/>
       <w:r>
         <w:rPr>
           <w:rFonts w:hint="eastAsia"/>
@@ -12141,8 +12425,16 @@
         <w:rPr>
           <w:rFonts w:hint="eastAsia"/>
         </w:rPr>
-        <w:t>, LayerNorm</w:t>
-      </w:r>
+        <w:t xml:space="preserve">, </w:t>
+      </w:r>
+      <w:proofErr w:type="spellStart"/>
+      <w:r>
+        <w:rPr>
+          <w:rFonts w:hint="eastAsia"/>
+        </w:rPr>
+        <w:t>LayerNorm</w:t>
+      </w:r>
+      <w:proofErr w:type="spellEnd"/>
       <w:r>
         <w:rPr>
           <w:rFonts w:hint="eastAsia"/>
@@ -12779,6 +13071,7 @@
       <w:pPr>
         <w:pStyle w:val="af6"/>
       </w:pPr>
+      <w:proofErr w:type="spellStart"/>
       <m:oMath>
         <m:r>
           <m:rPr>
@@ -12786,6 +13079,7 @@
           </m:rPr>
           <m:t>MultiHead</m:t>
         </m:r>
+        <w:proofErr w:type="spellEnd"/>
         <m:d>
           <m:dPr>
             <m:ctrlPr>
@@ -12826,12 +13120,14 @@
             </m:ctrlPr>
           </m:dPr>
           <m:e>
+            <w:proofErr w:type="spellStart"/>
             <m:r>
               <m:rPr>
                 <m:nor/>
               </m:rPr>
               <m:t>hea</m:t>
             </m:r>
+            <w:proofErr w:type="spellEnd"/>
             <m:sSub>
               <m:sSubPr>
                 <m:ctrlPr>
@@ -13137,6 +13433,7 @@
       <w:r>
         <w:t>进行变换，得到不同头的注意力结果</w:t>
       </w:r>
+      <w:proofErr w:type="spellStart"/>
       <m:oMath>
         <m:r>
           <m:rPr>
@@ -13144,6 +13441,7 @@
           </m:rPr>
           <m:t>hea</m:t>
         </m:r>
+        <w:proofErr w:type="spellEnd"/>
         <m:sSub>
           <m:sSubPr>
             <m:ctrlPr>
@@ -13161,12 +13459,14 @@
             </m:r>
           </m:e>
           <m:sub>
+            <w:proofErr w:type="spellStart"/>
             <m:r>
               <m:rPr>
                 <m:nor/>
               </m:rPr>
               <m:t>i</m:t>
             </m:r>
+            <w:proofErr w:type="spellEnd"/>
           </m:sub>
         </m:sSub>
       </m:oMath>
@@ -14549,7 +14849,7 @@
       <w:pPr>
         <w:pStyle w:val="2"/>
       </w:pPr>
-      <w:bookmarkStart w:id="19" w:name="_Toc194008295"/>
+      <w:bookmarkStart w:id="19" w:name="_Toc194019604"/>
       <w:r>
         <w:rPr>
           <w:rFonts w:hint="eastAsia"/>
@@ -14657,7 +14957,7 @@
       <w:pPr>
         <w:pStyle w:val="3"/>
       </w:pPr>
-      <w:bookmarkStart w:id="20" w:name="_Toc194008296"/>
+      <w:bookmarkStart w:id="20" w:name="_Toc194019605"/>
       <w:r>
         <w:rPr>
           <w:rFonts w:hint="eastAsia"/>
@@ -14994,12 +15294,14 @@
         </w:rPr>
         <w:t>，包括规范化后的精确匹配重复数据删除方法以及使用</w:t>
       </w:r>
+      <w:proofErr w:type="spellStart"/>
       <w:r>
         <w:rPr>
           <w:rFonts w:hint="eastAsia"/>
         </w:rPr>
         <w:t>MinHash</w:t>
       </w:r>
+      <w:proofErr w:type="spellEnd"/>
       <w:r>
         <w:rPr>
           <w:rFonts w:hint="eastAsia"/>
@@ -15217,12 +15519,14 @@
         </w:rPr>
         <w:t>对于模型嵌入层和</w:t>
       </w:r>
+      <w:proofErr w:type="spellStart"/>
       <w:r>
         <w:rPr>
           <w:rFonts w:hint="eastAsia"/>
         </w:rPr>
         <w:t>lm_head</w:t>
       </w:r>
+      <w:proofErr w:type="spellEnd"/>
       <w:r>
         <w:rPr>
           <w:rFonts w:hint="eastAsia"/>
@@ -15245,12 +15549,14 @@
         </w:rPr>
         <w:t>采用</w:t>
       </w:r>
+      <w:proofErr w:type="spellStart"/>
       <w:r>
         <w:rPr>
           <w:rFonts w:hint="eastAsia"/>
         </w:rPr>
         <w:t>RoPE</w:t>
       </w:r>
+      <w:proofErr w:type="spellEnd"/>
       <w:r>
         <w:rPr>
           <w:rFonts w:hint="eastAsia"/>
@@ -15313,12 +15619,14 @@
         </w:rPr>
         <w:t>采用预归一化来提高训练稳定性，并将传统的归一化方法替换为</w:t>
       </w:r>
+      <w:proofErr w:type="spellStart"/>
       <w:r>
         <w:rPr>
           <w:rFonts w:hint="eastAsia"/>
         </w:rPr>
         <w:t>RMSNorm</w:t>
       </w:r>
+      <w:proofErr w:type="spellEnd"/>
       <w:r>
         <w:rPr>
           <w:rFonts w:hint="eastAsia"/>
@@ -15341,12 +15649,14 @@
         </w:rPr>
         <w:t>采用</w:t>
       </w:r>
+      <w:proofErr w:type="spellStart"/>
       <w:r>
         <w:rPr>
           <w:rFonts w:hint="eastAsia"/>
         </w:rPr>
         <w:t>SwiGLU</w:t>
       </w:r>
+      <w:proofErr w:type="spellEnd"/>
       <w:r>
         <w:rPr>
           <w:rFonts w:hint="eastAsia"/>
@@ -15442,8 +15752,16 @@
         <w:rPr>
           <w:rFonts w:hint="eastAsia"/>
         </w:rPr>
-        <w:t xml:space="preserve"> FlashAttention</w:t>
-      </w:r>
+        <w:t xml:space="preserve"> </w:t>
+      </w:r>
+      <w:proofErr w:type="spellStart"/>
+      <w:r>
+        <w:rPr>
+          <w:rFonts w:hint="eastAsia"/>
+        </w:rPr>
+        <w:t>FlashAttention</w:t>
+      </w:r>
+      <w:proofErr w:type="spellEnd"/>
       <w:r>
         <w:rPr>
           <w:rFonts w:hint="eastAsia"/>
@@ -15462,12 +15780,14 @@
         </w:rPr>
         <w:t>）的读写操作。具体而言，</w:t>
       </w:r>
+      <w:proofErr w:type="spellStart"/>
       <w:r>
         <w:rPr>
           <w:rFonts w:hint="eastAsia"/>
         </w:rPr>
         <w:t>FlashAttention</w:t>
       </w:r>
+      <w:proofErr w:type="spellEnd"/>
       <w:r>
         <w:rPr>
           <w:rFonts w:hint="eastAsia"/>
@@ -15522,12 +15842,14 @@
         </w:rPr>
         <w:t>。</w:t>
       </w:r>
+      <w:proofErr w:type="spellStart"/>
       <w:r>
         <w:rPr>
           <w:rFonts w:hint="eastAsia"/>
         </w:rPr>
         <w:t>FlashAttention</w:t>
       </w:r>
+      <w:proofErr w:type="spellEnd"/>
       <w:r>
         <w:rPr>
           <w:rFonts w:hint="eastAsia"/>
@@ -15776,7 +16098,7 @@
       <w:pPr>
         <w:pStyle w:val="3"/>
       </w:pPr>
-      <w:bookmarkStart w:id="21" w:name="_Toc194008297"/>
+      <w:bookmarkStart w:id="21" w:name="_Toc194019606"/>
       <w:r>
         <w:rPr>
           <w:rFonts w:hint="eastAsia"/>
@@ -16330,9 +16652,11 @@
         <w:lastRenderedPageBreak/>
         <w:t>其</w:t>
       </w:r>
+      <w:proofErr w:type="spellStart"/>
       <w:r>
         <w:t>MoE</w:t>
       </w:r>
+      <w:proofErr w:type="spellEnd"/>
       <w:r>
         <w:t>模型也遵循了增益再利用原则，额外使用了</w:t>
       </w:r>
@@ -19144,8 +19468,13 @@
         <w:t>将</w:t>
       </w:r>
       <w:r>
-        <w:t xml:space="preserve"> RoPE</w:t>
-      </w:r>
+        <w:t xml:space="preserve"> </w:t>
+      </w:r>
+      <w:proofErr w:type="spellStart"/>
+      <w:r>
+        <w:t>RoPE</w:t>
+      </w:r>
+      <w:proofErr w:type="spellEnd"/>
       <w:r>
         <w:t>的频率从</w:t>
       </w:r>
@@ -19996,7 +20325,7 @@
       <w:pPr>
         <w:pStyle w:val="3"/>
       </w:pPr>
-      <w:bookmarkStart w:id="24" w:name="_Toc194008298"/>
+      <w:bookmarkStart w:id="24" w:name="_Toc194019607"/>
       <w:r>
         <w:rPr>
           <w:rFonts w:hint="eastAsia"/>
@@ -20856,12 +21185,14 @@
         </w:rPr>
         <w:t>过程中</w:t>
       </w:r>
+      <w:proofErr w:type="spellStart"/>
       <w:r>
         <w:rPr>
           <w:rFonts w:hint="eastAsia"/>
         </w:rPr>
         <w:t>CoT</w:t>
       </w:r>
+      <w:proofErr w:type="spellEnd"/>
       <w:r>
         <w:rPr>
           <w:rFonts w:hint="eastAsia"/>
@@ -20897,7 +21228,7 @@
       <w:pPr>
         <w:pStyle w:val="2"/>
       </w:pPr>
-      <w:bookmarkStart w:id="25" w:name="_Toc194008299"/>
+      <w:bookmarkStart w:id="25" w:name="_Toc194019608"/>
       <w:r>
         <w:rPr>
           <w:rFonts w:hint="eastAsia"/>
@@ -20925,7 +21256,7 @@
       <w:pPr>
         <w:pStyle w:val="3"/>
       </w:pPr>
-      <w:bookmarkStart w:id="26" w:name="_Toc194008300"/>
+      <w:bookmarkStart w:id="26" w:name="_Toc194019609"/>
       <w:r>
         <w:rPr>
           <w:rFonts w:hint="eastAsia"/>
@@ -21182,12 +21513,14 @@
       <w:r>
         <w:t>、</w:t>
       </w:r>
+      <w:proofErr w:type="spellStart"/>
       <w:r>
         <w:rPr>
           <w:rFonts w:hint="eastAsia"/>
         </w:rPr>
         <w:t>LLaMA</w:t>
       </w:r>
+      <w:proofErr w:type="spellEnd"/>
       <w:r>
         <w:t>系列等）</w:t>
       </w:r>
@@ -21360,7 +21693,7 @@
       <w:pPr>
         <w:pStyle w:val="3"/>
       </w:pPr>
-      <w:bookmarkStart w:id="27" w:name="_Toc194008301"/>
+      <w:bookmarkStart w:id="27" w:name="_Toc194019610"/>
       <w:r>
         <w:rPr>
           <w:rFonts w:hint="eastAsia"/>
@@ -23721,7 +24054,7 @@
       <w:pPr>
         <w:pStyle w:val="2"/>
       </w:pPr>
-      <w:bookmarkStart w:id="29" w:name="_Toc194008302"/>
+      <w:bookmarkStart w:id="29" w:name="_Toc194019611"/>
       <w:r>
         <w:rPr>
           <w:rFonts w:hint="eastAsia"/>
@@ -23746,7 +24079,7 @@
       <w:pPr>
         <w:pStyle w:val="3"/>
       </w:pPr>
-      <w:bookmarkStart w:id="30" w:name="_Toc194008303"/>
+      <w:bookmarkStart w:id="30" w:name="_Toc194019612"/>
       <w:r>
         <w:rPr>
           <w:rFonts w:hint="eastAsia"/>
@@ -24577,12 +24910,14 @@
       <w:r>
         <w:t>，记为</w:t>
       </w:r>
+      <w:proofErr w:type="spellStart"/>
       <w:r>
         <w:rPr>
           <w:rFonts w:hint="eastAsia"/>
         </w:rPr>
         <w:t>old_log_prob</w:t>
       </w:r>
+      <w:proofErr w:type="spellEnd"/>
       <w:r>
         <w:t>，是一个张量，长度就是</w:t>
       </w:r>
@@ -25087,12 +25422,14 @@
         </w:rPr>
         <w:t>的对数概率</w:t>
       </w:r>
+      <w:proofErr w:type="spellStart"/>
       <w:r>
         <w:rPr>
           <w:rFonts w:hint="eastAsia"/>
         </w:rPr>
         <w:t>old_log_prob</w:t>
       </w:r>
+      <w:proofErr w:type="spellEnd"/>
       <w:r>
         <w:rPr>
           <w:rFonts w:hint="eastAsia"/>
@@ -25135,12 +25472,14 @@
         </w:rPr>
         <w:t>时预估的收益</w:t>
       </w:r>
+      <w:proofErr w:type="spellStart"/>
       <w:r>
         <w:rPr>
           <w:rFonts w:hint="eastAsia"/>
         </w:rPr>
         <w:t>critic_score</w:t>
       </w:r>
+      <w:proofErr w:type="spellEnd"/>
       <w:r>
         <w:rPr>
           <w:rFonts w:hint="eastAsia"/>
@@ -25489,12 +25828,14 @@
       <w:r>
         <w:t>，记为</w:t>
       </w:r>
+      <w:proofErr w:type="spellStart"/>
       <w:r>
         <w:rPr>
           <w:rFonts w:hint="eastAsia"/>
         </w:rPr>
         <w:t>ref_log_prob</w:t>
       </w:r>
+      <w:proofErr w:type="spellEnd"/>
       <w:r>
         <w:t>，</w:t>
       </w:r>
@@ -25964,6 +26305,7 @@
         </w:rPr>
         <w:t>计算对数概率，得到一个二维张量</w:t>
       </w:r>
+      <w:proofErr w:type="spellStart"/>
       <w:r>
         <w:rPr>
           <w:rFonts w:hint="eastAsia"/>
@@ -25976,6 +26318,7 @@
         </w:rPr>
         <w:t>b</w:t>
       </w:r>
+      <w:proofErr w:type="spellEnd"/>
       <w:r>
         <w:rPr>
           <w:rFonts w:hint="eastAsia"/>
@@ -26000,6 +26343,7 @@
         </w:rPr>
         <w:t>来看</w:t>
       </w:r>
+      <w:proofErr w:type="spellStart"/>
       <w:r>
         <w:rPr>
           <w:rFonts w:hint="eastAsia"/>
@@ -26012,6 +26356,7 @@
         </w:rPr>
         <w:t>Actor_Model</w:t>
       </w:r>
+      <w:proofErr w:type="spellEnd"/>
       <w:r>
         <w:rPr>
           <w:rFonts w:hint="eastAsia"/>
@@ -26344,11 +26689,33 @@
         </w:rPr>
         <w:t>可以这样理解</w:t>
       </w:r>
-      <w:r>
-        <w:rPr>
-          <w:rFonts w:hint="eastAsia"/>
-        </w:rPr>
-        <w:t>ref_log_prob[i, j]</w:t>
+      <w:proofErr w:type="spellStart"/>
+      <w:r>
+        <w:rPr>
+          <w:rFonts w:hint="eastAsia"/>
+        </w:rPr>
+        <w:t>ref_log_prob</w:t>
+      </w:r>
+      <w:proofErr w:type="spellEnd"/>
+      <w:r>
+        <w:rPr>
+          <w:rFonts w:hint="eastAsia"/>
+        </w:rPr>
+        <w:t>[</w:t>
+      </w:r>
+      <w:proofErr w:type="spellStart"/>
+      <w:r>
+        <w:rPr>
+          <w:rFonts w:hint="eastAsia"/>
+        </w:rPr>
+        <w:t>i</w:t>
+      </w:r>
+      <w:proofErr w:type="spellEnd"/>
+      <w:r>
+        <w:rPr>
+          <w:rFonts w:hint="eastAsia"/>
+        </w:rPr>
+        <w:t>, j]</w:t>
       </w:r>
       <w:r>
         <w:rPr>
@@ -26368,6 +26735,7 @@
         </w:rPr>
         <w:t>越认可</w:t>
       </w:r>
+      <w:proofErr w:type="spellStart"/>
       <w:r>
         <w:rPr>
           <w:rFonts w:hint="eastAsia"/>
@@ -26380,6 +26748,7 @@
         </w:rPr>
         <w:t>Actor_Model</w:t>
       </w:r>
+      <w:proofErr w:type="spellEnd"/>
       <w:r>
         <w:rPr>
           <w:rFonts w:hint="eastAsia"/>
@@ -26440,11 +26809,33 @@
         </w:rPr>
         <w:t>值，</w:t>
       </w:r>
-      <w:r>
-        <w:rPr>
-          <w:rFonts w:hint="eastAsia"/>
-        </w:rPr>
-        <w:t>old_log_prob[i, j]</w:t>
+      <w:proofErr w:type="spellStart"/>
+      <w:r>
+        <w:rPr>
+          <w:rFonts w:hint="eastAsia"/>
+        </w:rPr>
+        <w:t>old_log_prob</w:t>
+      </w:r>
+      <w:proofErr w:type="spellEnd"/>
+      <w:r>
+        <w:rPr>
+          <w:rFonts w:hint="eastAsia"/>
+        </w:rPr>
+        <w:t>[</w:t>
+      </w:r>
+      <w:proofErr w:type="spellStart"/>
+      <w:r>
+        <w:rPr>
+          <w:rFonts w:hint="eastAsia"/>
+        </w:rPr>
+        <w:t>i</w:t>
+      </w:r>
+      <w:proofErr w:type="spellEnd"/>
+      <w:r>
+        <w:rPr>
+          <w:rFonts w:hint="eastAsia"/>
+        </w:rPr>
+        <w:t>, j]</w:t>
       </w:r>
       <w:r>
         <w:rPr>
@@ -26452,23 +26843,47 @@
         </w:rPr>
         <w:t>越高，</w:t>
       </w:r>
+      <w:proofErr w:type="spellStart"/>
       <w:r>
         <w:rPr>
           <w:rFonts w:hint="eastAsia"/>
         </w:rPr>
         <w:t>old_policy</w:t>
       </w:r>
+      <w:proofErr w:type="spellEnd"/>
       <w:r>
         <w:rPr>
           <w:rFonts w:hint="eastAsia"/>
         </w:rPr>
         <w:t>获得的奖励反而越低。</w:t>
       </w:r>
-      <w:r>
-        <w:rPr>
-          <w:rFonts w:hint="eastAsia"/>
-        </w:rPr>
-        <w:t>old_log_prob[i, j]</w:t>
+      <w:proofErr w:type="spellStart"/>
+      <w:r>
+        <w:rPr>
+          <w:rFonts w:hint="eastAsia"/>
+        </w:rPr>
+        <w:t>old_log_prob</w:t>
+      </w:r>
+      <w:proofErr w:type="spellEnd"/>
+      <w:r>
+        <w:rPr>
+          <w:rFonts w:hint="eastAsia"/>
+        </w:rPr>
+        <w:t>[</w:t>
+      </w:r>
+      <w:proofErr w:type="spellStart"/>
+      <w:r>
+        <w:rPr>
+          <w:rFonts w:hint="eastAsia"/>
+        </w:rPr>
+        <w:t>i</w:t>
+      </w:r>
+      <w:proofErr w:type="spellEnd"/>
+      <w:r>
+        <w:rPr>
+          <w:rFonts w:hint="eastAsia"/>
+        </w:rPr>
+        <w:t>, j]</w:t>
       </w:r>
       <w:r>
         <w:rPr>
@@ -30318,8 +30733,13 @@
         <w:t>信任区域策略优化</w:t>
       </w:r>
       <w:r>
-        <w:t>(Trust Region Policy Opimization</w:t>
-      </w:r>
+        <w:t xml:space="preserve">(Trust Region Policy </w:t>
+      </w:r>
+      <w:proofErr w:type="spellStart"/>
+      <w:r>
+        <w:t>Opimization</w:t>
+      </w:r>
+      <w:proofErr w:type="spellEnd"/>
       <w:r>
         <w:t>，</w:t>
       </w:r>
@@ -33294,7 +33714,21 @@
         <w:rPr>
           <w:rFonts w:hint="eastAsia"/>
         </w:rPr>
-        <w:t xml:space="preserve">    (3-18)</w:t>
+        <w:t xml:space="preserve"> </w:t>
+      </w:r>
+      <w:proofErr w:type="gramStart"/>
+      <w:r>
+        <w:rPr>
+          <w:rFonts w:hint="eastAsia"/>
+        </w:rPr>
+        <w:t xml:space="preserve">   (</w:t>
+      </w:r>
+      <w:proofErr w:type="gramEnd"/>
+      <w:r>
+        <w:rPr>
+          <w:rFonts w:hint="eastAsia"/>
+        </w:rPr>
+        <w:t>3-18)</w:t>
       </w:r>
     </w:p>
     <w:p>
@@ -34485,7 +34919,7 @@
       <w:pPr>
         <w:pStyle w:val="3"/>
       </w:pPr>
-      <w:bookmarkStart w:id="33" w:name="_Toc194008304"/>
+      <w:bookmarkStart w:id="33" w:name="_Toc194019613"/>
       <w:r>
         <w:rPr>
           <w:rFonts w:hint="eastAsia"/>
@@ -34542,12 +34976,28 @@
         </w:rPr>
         <w:t>是大模型训练的标准范式，本质上可以理解为</w:t>
       </w:r>
-      <w:r>
-        <w:rPr>
-          <w:rFonts w:hint="eastAsia"/>
-        </w:rPr>
-        <w:t>SFT+Reward Model Training+PPO</w:t>
-      </w:r>
+      <w:proofErr w:type="spellStart"/>
+      <w:r>
+        <w:rPr>
+          <w:rFonts w:hint="eastAsia"/>
+        </w:rPr>
+        <w:t>SFT+Reward</w:t>
+      </w:r>
+      <w:proofErr w:type="spellEnd"/>
+      <w:r>
+        <w:rPr>
+          <w:rFonts w:hint="eastAsia"/>
+        </w:rPr>
+        <w:t xml:space="preserve"> Model </w:t>
+      </w:r>
+      <w:proofErr w:type="spellStart"/>
+      <w:r>
+        <w:rPr>
+          <w:rFonts w:hint="eastAsia"/>
+        </w:rPr>
+        <w:t>Training+PPO</w:t>
+      </w:r>
+      <w:proofErr w:type="spellEnd"/>
       <w:r>
         <w:rPr>
           <w:rFonts w:hint="eastAsia"/>
@@ -36516,7 +36966,21 @@
         <w:rPr>
           <w:rFonts w:hint="eastAsia"/>
         </w:rPr>
-        <w:t>本质上会强制性的更新参数，从而导致如果数据质量不佳很容易导致模型</w:t>
+        <w:t>本质上会强制性的更新参数，从而导致如果数据质量</w:t>
+      </w:r>
+      <w:proofErr w:type="gramStart"/>
+      <w:r>
+        <w:rPr>
+          <w:rFonts w:hint="eastAsia"/>
+        </w:rPr>
+        <w:t>不佳很</w:t>
+      </w:r>
+      <w:proofErr w:type="gramEnd"/>
+      <w:r>
+        <w:rPr>
+          <w:rFonts w:hint="eastAsia"/>
+        </w:rPr>
+        <w:t>容易导致模型</w:t>
       </w:r>
       <w:r>
         <w:rPr>
@@ -36584,7 +37048,7 @@
       <w:pPr>
         <w:pStyle w:val="2"/>
       </w:pPr>
-      <w:bookmarkStart w:id="34" w:name="_Toc194008305"/>
+      <w:bookmarkStart w:id="34" w:name="_Toc194019614"/>
       <w:r>
         <w:rPr>
           <w:rFonts w:hint="eastAsia"/>
@@ -37577,7 +38041,7 @@
       <w:pPr>
         <w:pStyle w:val="2"/>
       </w:pPr>
-      <w:bookmarkStart w:id="35" w:name="_Toc194008306"/>
+      <w:bookmarkStart w:id="35" w:name="_Toc194019615"/>
       <w:r>
         <w:rPr>
           <w:rFonts w:hint="eastAsia"/>
@@ -37610,7 +38074,7 @@
         <w:spacing w:after="326"/>
         <w:ind w:firstLine="720"/>
       </w:pPr>
-      <w:bookmarkStart w:id="36" w:name="_Toc194008307"/>
+      <w:bookmarkStart w:id="36" w:name="_Toc194019616"/>
       <w:r>
         <w:rPr>
           <w:rFonts w:hint="eastAsia"/>
@@ -37637,7 +38101,7 @@
         <w:spacing w:after="326"/>
         <w:ind w:firstLine="720"/>
       </w:pPr>
-      <w:bookmarkStart w:id="37" w:name="_Toc194008308"/>
+      <w:bookmarkStart w:id="37" w:name="_Toc194019617"/>
       <w:bookmarkEnd w:id="22"/>
       <w:r>
         <w:rPr>

</xml_diff>

<commit_message>
final update in 2025/03/30
</commit_message>
<xml_diff>
--- a/毕设初稿.docx
+++ b/毕设初稿.docx
@@ -1535,7 +1535,7 @@
           <w:szCs w:val="36"/>
         </w:rPr>
       </w:pPr>
-      <w:bookmarkStart w:id="2" w:name="_Toc194249766"/>
+      <w:bookmarkStart w:id="2" w:name="_Toc194275951"/>
       <w:r>
         <w:rPr>
           <w:rFonts w:ascii="黑体" w:eastAsia="黑体" w:hAnsi="黑体" w:hint="eastAsia"/>
@@ -2295,7 +2295,7 @@
           <w:szCs w:val="36"/>
         </w:rPr>
       </w:pPr>
-      <w:bookmarkStart w:id="3" w:name="_Toc194249767"/>
+      <w:bookmarkStart w:id="3" w:name="_Toc194275952"/>
       <w:r>
         <w:rPr>
           <w:rFonts w:eastAsia="黑体"/>
@@ -2713,7 +2713,7 @@
           <w:r>
             <w:fldChar w:fldCharType="separate"/>
           </w:r>
-          <w:hyperlink w:anchor="_Toc194249766" w:history="1">
+          <w:hyperlink w:anchor="_Toc194275951" w:history="1">
             <w:r>
               <w:rPr>
                 <w:rStyle w:val="af0"/>
@@ -2743,7 +2743,7 @@
                 <w:noProof/>
                 <w:webHidden/>
               </w:rPr>
-              <w:instrText xml:space="preserve"> PAGEREF _Toc194249766 \h </w:instrText>
+              <w:instrText xml:space="preserve"> PAGEREF _Toc194275951 \h </w:instrText>
             </w:r>
             <w:r>
               <w:rPr>
@@ -2788,7 +2788,7 @@
               <w14:ligatures w14:val="standardContextual"/>
             </w:rPr>
           </w:pPr>
-          <w:hyperlink w:anchor="_Toc194249767" w:history="1">
+          <w:hyperlink w:anchor="_Toc194275952" w:history="1">
             <w:r>
               <w:rPr>
                 <w:rStyle w:val="af0"/>
@@ -2818,7 +2818,7 @@
                 <w:noProof/>
                 <w:webHidden/>
               </w:rPr>
-              <w:instrText xml:space="preserve"> PAGEREF _Toc194249767 \h </w:instrText>
+              <w:instrText xml:space="preserve"> PAGEREF _Toc194275952 \h </w:instrText>
             </w:r>
             <w:r>
               <w:rPr>
@@ -2863,7 +2863,7 @@
               <w14:ligatures w14:val="standardContextual"/>
             </w:rPr>
           </w:pPr>
-          <w:hyperlink w:anchor="_Toc194249768" w:history="1">
+          <w:hyperlink w:anchor="_Toc194275953" w:history="1">
             <w:r>
               <w:rPr>
                 <w:rStyle w:val="af0"/>
@@ -2904,7 +2904,7 @@
                 <w:noProof/>
                 <w:webHidden/>
               </w:rPr>
-              <w:instrText xml:space="preserve"> PAGEREF _Toc194249768 \h </w:instrText>
+              <w:instrText xml:space="preserve"> PAGEREF _Toc194275953 \h </w:instrText>
             </w:r>
             <w:r>
               <w:rPr>
@@ -2949,7 +2949,7 @@
               <w14:ligatures w14:val="standardContextual"/>
             </w:rPr>
           </w:pPr>
-          <w:hyperlink w:anchor="_Toc194249769" w:history="1">
+          <w:hyperlink w:anchor="_Toc194275954" w:history="1">
             <w:r>
               <w:rPr>
                 <w:rStyle w:val="af0"/>
@@ -2983,7 +2983,7 @@
                 <w:noProof/>
                 <w:webHidden/>
               </w:rPr>
-              <w:instrText xml:space="preserve"> PAGEREF _Toc194249769 \h </w:instrText>
+              <w:instrText xml:space="preserve"> PAGEREF _Toc194275954 \h </w:instrText>
             </w:r>
             <w:r>
               <w:rPr>
@@ -3028,7 +3028,7 @@
               <w14:ligatures w14:val="standardContextual"/>
             </w:rPr>
           </w:pPr>
-          <w:hyperlink w:anchor="_Toc194249770" w:history="1">
+          <w:hyperlink w:anchor="_Toc194275955" w:history="1">
             <w:r>
               <w:rPr>
                 <w:rStyle w:val="af0"/>
@@ -3062,7 +3062,7 @@
                 <w:noProof/>
                 <w:webHidden/>
               </w:rPr>
-              <w:instrText xml:space="preserve"> PAGEREF _Toc194249770 \h </w:instrText>
+              <w:instrText xml:space="preserve"> PAGEREF _Toc194275955 \h </w:instrText>
             </w:r>
             <w:r>
               <w:rPr>
@@ -3107,7 +3107,7 @@
               <w14:ligatures w14:val="standardContextual"/>
             </w:rPr>
           </w:pPr>
-          <w:hyperlink w:anchor="_Toc194249771" w:history="1">
+          <w:hyperlink w:anchor="_Toc194275956" w:history="1">
             <w:r>
               <w:rPr>
                 <w:rStyle w:val="af0"/>
@@ -3141,7 +3141,7 @@
                 <w:noProof/>
                 <w:webHidden/>
               </w:rPr>
-              <w:instrText xml:space="preserve"> PAGEREF _Toc194249771 \h </w:instrText>
+              <w:instrText xml:space="preserve"> PAGEREF _Toc194275956 \h </w:instrText>
             </w:r>
             <w:r>
               <w:rPr>
@@ -3186,7 +3186,7 @@
               <w14:ligatures w14:val="standardContextual"/>
             </w:rPr>
           </w:pPr>
-          <w:hyperlink w:anchor="_Toc194249772" w:history="1">
+          <w:hyperlink w:anchor="_Toc194275957" w:history="1">
             <w:r>
               <w:rPr>
                 <w:rStyle w:val="af0"/>
@@ -3220,7 +3220,7 @@
                 <w:noProof/>
                 <w:webHidden/>
               </w:rPr>
-              <w:instrText xml:space="preserve"> PAGEREF _Toc194249772 \h </w:instrText>
+              <w:instrText xml:space="preserve"> PAGEREF _Toc194275957 \h </w:instrText>
             </w:r>
             <w:r>
               <w:rPr>
@@ -3265,7 +3265,7 @@
               <w14:ligatures w14:val="standardContextual"/>
             </w:rPr>
           </w:pPr>
-          <w:hyperlink w:anchor="_Toc194249773" w:history="1">
+          <w:hyperlink w:anchor="_Toc194275958" w:history="1">
             <w:r>
               <w:rPr>
                 <w:rStyle w:val="af0"/>
@@ -3299,7 +3299,7 @@
                 <w:noProof/>
                 <w:webHidden/>
               </w:rPr>
-              <w:instrText xml:space="preserve"> PAGEREF _Toc194249773 \h </w:instrText>
+              <w:instrText xml:space="preserve"> PAGEREF _Toc194275958 \h </w:instrText>
             </w:r>
             <w:r>
               <w:rPr>
@@ -3344,7 +3344,7 @@
               <w14:ligatures w14:val="standardContextual"/>
             </w:rPr>
           </w:pPr>
-          <w:hyperlink w:anchor="_Toc194249774" w:history="1">
+          <w:hyperlink w:anchor="_Toc194275959" w:history="1">
             <w:r>
               <w:rPr>
                 <w:rStyle w:val="af0"/>
@@ -3385,7 +3385,7 @@
                 <w:noProof/>
                 <w:webHidden/>
               </w:rPr>
-              <w:instrText xml:space="preserve"> PAGEREF _Toc194249774 \h </w:instrText>
+              <w:instrText xml:space="preserve"> PAGEREF _Toc194275959 \h </w:instrText>
             </w:r>
             <w:r>
               <w:rPr>
@@ -3430,7 +3430,7 @@
               <w14:ligatures w14:val="standardContextual"/>
             </w:rPr>
           </w:pPr>
-          <w:hyperlink w:anchor="_Toc194249775" w:history="1">
+          <w:hyperlink w:anchor="_Toc194275960" w:history="1">
             <w:r>
               <w:rPr>
                 <w:rStyle w:val="af0"/>
@@ -3464,7 +3464,7 @@
                 <w:noProof/>
                 <w:webHidden/>
               </w:rPr>
-              <w:instrText xml:space="preserve"> PAGEREF _Toc194249775 \h </w:instrText>
+              <w:instrText xml:space="preserve"> PAGEREF _Toc194275960 \h </w:instrText>
             </w:r>
             <w:r>
               <w:rPr>
@@ -3509,7 +3509,7 @@
               <w14:ligatures w14:val="standardContextual"/>
             </w:rPr>
           </w:pPr>
-          <w:hyperlink w:anchor="_Toc194249776" w:history="1">
+          <w:hyperlink w:anchor="_Toc194275961" w:history="1">
             <w:r>
               <w:rPr>
                 <w:rStyle w:val="af0"/>
@@ -3543,7 +3543,7 @@
                 <w:noProof/>
                 <w:webHidden/>
               </w:rPr>
-              <w:instrText xml:space="preserve"> PAGEREF _Toc194249776 \h </w:instrText>
+              <w:instrText xml:space="preserve"> PAGEREF _Toc194275961 \h </w:instrText>
             </w:r>
             <w:r>
               <w:rPr>
@@ -3588,7 +3588,7 @@
               <w14:ligatures w14:val="standardContextual"/>
             </w:rPr>
           </w:pPr>
-          <w:hyperlink w:anchor="_Toc194249777" w:history="1">
+          <w:hyperlink w:anchor="_Toc194275962" w:history="1">
             <w:r>
               <w:rPr>
                 <w:rStyle w:val="af0"/>
@@ -3622,7 +3622,7 @@
                 <w:noProof/>
                 <w:webHidden/>
               </w:rPr>
-              <w:instrText xml:space="preserve"> PAGEREF _Toc194249777 \h </w:instrText>
+              <w:instrText xml:space="preserve"> PAGEREF _Toc194275962 \h </w:instrText>
             </w:r>
             <w:r>
               <w:rPr>
@@ -3667,7 +3667,7 @@
               <w14:ligatures w14:val="standardContextual"/>
             </w:rPr>
           </w:pPr>
-          <w:hyperlink w:anchor="_Toc194249778" w:history="1">
+          <w:hyperlink w:anchor="_Toc194275963" w:history="1">
             <w:r>
               <w:rPr>
                 <w:rStyle w:val="af0"/>
@@ -3701,7 +3701,7 @@
                 <w:noProof/>
                 <w:webHidden/>
               </w:rPr>
-              <w:instrText xml:space="preserve"> PAGEREF _Toc194249778 \h </w:instrText>
+              <w:instrText xml:space="preserve"> PAGEREF _Toc194275963 \h </w:instrText>
             </w:r>
             <w:r>
               <w:rPr>
@@ -3746,7 +3746,7 @@
               <w14:ligatures w14:val="standardContextual"/>
             </w:rPr>
           </w:pPr>
-          <w:hyperlink w:anchor="_Toc194249779" w:history="1">
+          <w:hyperlink w:anchor="_Toc194275964" w:history="1">
             <w:r>
               <w:rPr>
                 <w:rStyle w:val="af0"/>
@@ -3787,7 +3787,7 @@
                 <w:noProof/>
                 <w:webHidden/>
               </w:rPr>
-              <w:instrText xml:space="preserve"> PAGEREF _Toc194249779 \h </w:instrText>
+              <w:instrText xml:space="preserve"> PAGEREF _Toc194275964 \h </w:instrText>
             </w:r>
             <w:r>
               <w:rPr>
@@ -3832,7 +3832,7 @@
               <w14:ligatures w14:val="standardContextual"/>
             </w:rPr>
           </w:pPr>
-          <w:hyperlink w:anchor="_Toc194249780" w:history="1">
+          <w:hyperlink w:anchor="_Toc194275965" w:history="1">
             <w:r>
               <w:rPr>
                 <w:rStyle w:val="af0"/>
@@ -3866,7 +3866,7 @@
                 <w:noProof/>
                 <w:webHidden/>
               </w:rPr>
-              <w:instrText xml:space="preserve"> PAGEREF _Toc194249780 \h </w:instrText>
+              <w:instrText xml:space="preserve"> PAGEREF _Toc194275965 \h </w:instrText>
             </w:r>
             <w:r>
               <w:rPr>
@@ -3911,7 +3911,7 @@
               <w14:ligatures w14:val="standardContextual"/>
             </w:rPr>
           </w:pPr>
-          <w:hyperlink w:anchor="_Toc194249781" w:history="1">
+          <w:hyperlink w:anchor="_Toc194275966" w:history="1">
             <w:r>
               <w:rPr>
                 <w:rStyle w:val="af0"/>
@@ -3945,7 +3945,7 @@
                 <w:noProof/>
                 <w:webHidden/>
               </w:rPr>
-              <w:instrText xml:space="preserve"> PAGEREF _Toc194249781 \h </w:instrText>
+              <w:instrText xml:space="preserve"> PAGEREF _Toc194275966 \h </w:instrText>
             </w:r>
             <w:r>
               <w:rPr>
@@ -3990,7 +3990,7 @@
               <w14:ligatures w14:val="standardContextual"/>
             </w:rPr>
           </w:pPr>
-          <w:hyperlink w:anchor="_Toc194249782" w:history="1">
+          <w:hyperlink w:anchor="_Toc194275967" w:history="1">
             <w:r>
               <w:rPr>
                 <w:rStyle w:val="af0"/>
@@ -4024,7 +4024,7 @@
                 <w:noProof/>
                 <w:webHidden/>
               </w:rPr>
-              <w:instrText xml:space="preserve"> PAGEREF _Toc194249782 \h </w:instrText>
+              <w:instrText xml:space="preserve"> PAGEREF _Toc194275967 \h </w:instrText>
             </w:r>
             <w:r>
               <w:rPr>
@@ -4069,7 +4069,7 @@
               <w14:ligatures w14:val="standardContextual"/>
             </w:rPr>
           </w:pPr>
-          <w:hyperlink w:anchor="_Toc194249783" w:history="1">
+          <w:hyperlink w:anchor="_Toc194275968" w:history="1">
             <w:r>
               <w:rPr>
                 <w:rStyle w:val="af0"/>
@@ -4103,7 +4103,7 @@
                 <w:noProof/>
                 <w:webHidden/>
               </w:rPr>
-              <w:instrText xml:space="preserve"> PAGEREF _Toc194249783 \h </w:instrText>
+              <w:instrText xml:space="preserve"> PAGEREF _Toc194275968 \h </w:instrText>
             </w:r>
             <w:r>
               <w:rPr>
@@ -4148,7 +4148,7 @@
               <w14:ligatures w14:val="standardContextual"/>
             </w:rPr>
           </w:pPr>
-          <w:hyperlink w:anchor="_Toc194249784" w:history="1">
+          <w:hyperlink w:anchor="_Toc194275969" w:history="1">
             <w:r>
               <w:rPr>
                 <w:rStyle w:val="af0"/>
@@ -4182,7 +4182,7 @@
                 <w:noProof/>
                 <w:webHidden/>
               </w:rPr>
-              <w:instrText xml:space="preserve"> PAGEREF _Toc194249784 \h </w:instrText>
+              <w:instrText xml:space="preserve"> PAGEREF _Toc194275969 \h </w:instrText>
             </w:r>
             <w:r>
               <w:rPr>
@@ -4227,7 +4227,7 @@
               <w14:ligatures w14:val="standardContextual"/>
             </w:rPr>
           </w:pPr>
-          <w:hyperlink w:anchor="_Toc194249785" w:history="1">
+          <w:hyperlink w:anchor="_Toc194275970" w:history="1">
             <w:r>
               <w:rPr>
                 <w:rStyle w:val="af0"/>
@@ -4261,7 +4261,7 @@
                 <w:noProof/>
                 <w:webHidden/>
               </w:rPr>
-              <w:instrText xml:space="preserve"> PAGEREF _Toc194249785 \h </w:instrText>
+              <w:instrText xml:space="preserve"> PAGEREF _Toc194275970 \h </w:instrText>
             </w:r>
             <w:r>
               <w:rPr>
@@ -4306,7 +4306,7 @@
               <w14:ligatures w14:val="standardContextual"/>
             </w:rPr>
           </w:pPr>
-          <w:hyperlink w:anchor="_Toc194249786" w:history="1">
+          <w:hyperlink w:anchor="_Toc194275971" w:history="1">
             <w:r>
               <w:rPr>
                 <w:rStyle w:val="af0"/>
@@ -4340,7 +4340,7 @@
                 <w:noProof/>
                 <w:webHidden/>
               </w:rPr>
-              <w:instrText xml:space="preserve"> PAGEREF _Toc194249786 \h </w:instrText>
+              <w:instrText xml:space="preserve"> PAGEREF _Toc194275971 \h </w:instrText>
             </w:r>
             <w:r>
               <w:rPr>
@@ -4385,7 +4385,7 @@
               <w14:ligatures w14:val="standardContextual"/>
             </w:rPr>
           </w:pPr>
-          <w:hyperlink w:anchor="_Toc194249787" w:history="1">
+          <w:hyperlink w:anchor="_Toc194275972" w:history="1">
             <w:r>
               <w:rPr>
                 <w:rStyle w:val="af0"/>
@@ -4419,7 +4419,7 @@
                 <w:noProof/>
                 <w:webHidden/>
               </w:rPr>
-              <w:instrText xml:space="preserve"> PAGEREF _Toc194249787 \h </w:instrText>
+              <w:instrText xml:space="preserve"> PAGEREF _Toc194275972 \h </w:instrText>
             </w:r>
             <w:r>
               <w:rPr>
@@ -4464,7 +4464,7 @@
               <w14:ligatures w14:val="standardContextual"/>
             </w:rPr>
           </w:pPr>
-          <w:hyperlink w:anchor="_Toc194249788" w:history="1">
+          <w:hyperlink w:anchor="_Toc194275973" w:history="1">
             <w:r>
               <w:rPr>
                 <w:rStyle w:val="af0"/>
@@ -4498,7 +4498,7 @@
                 <w:noProof/>
                 <w:webHidden/>
               </w:rPr>
-              <w:instrText xml:space="preserve"> PAGEREF _Toc194249788 \h </w:instrText>
+              <w:instrText xml:space="preserve"> PAGEREF _Toc194275973 \h </w:instrText>
             </w:r>
             <w:r>
               <w:rPr>
@@ -4543,7 +4543,7 @@
               <w14:ligatures w14:val="standardContextual"/>
             </w:rPr>
           </w:pPr>
-          <w:hyperlink w:anchor="_Toc194249789" w:history="1">
+          <w:hyperlink w:anchor="_Toc194275974" w:history="1">
             <w:r>
               <w:rPr>
                 <w:rStyle w:val="af0"/>
@@ -4585,7 +4585,7 @@
                 <w:noProof/>
                 <w:webHidden/>
               </w:rPr>
-              <w:instrText xml:space="preserve"> PAGEREF _Toc194249789 \h </w:instrText>
+              <w:instrText xml:space="preserve"> PAGEREF _Toc194275974 \h </w:instrText>
             </w:r>
             <w:r>
               <w:rPr>
@@ -4630,7 +4630,7 @@
               <w14:ligatures w14:val="standardContextual"/>
             </w:rPr>
           </w:pPr>
-          <w:hyperlink w:anchor="_Toc194249790" w:history="1">
+          <w:hyperlink w:anchor="_Toc194275975" w:history="1">
             <w:r>
               <w:rPr>
                 <w:rStyle w:val="af0"/>
@@ -4664,7 +4664,7 @@
                 <w:noProof/>
                 <w:webHidden/>
               </w:rPr>
-              <w:instrText xml:space="preserve"> PAGEREF _Toc194249790 \h </w:instrText>
+              <w:instrText xml:space="preserve"> PAGEREF _Toc194275975 \h </w:instrText>
             </w:r>
             <w:r>
               <w:rPr>
@@ -4709,7 +4709,7 @@
               <w14:ligatures w14:val="standardContextual"/>
             </w:rPr>
           </w:pPr>
-          <w:hyperlink w:anchor="_Toc194249791" w:history="1">
+          <w:hyperlink w:anchor="_Toc194275976" w:history="1">
             <w:r>
               <w:rPr>
                 <w:rStyle w:val="af0"/>
@@ -4743,7 +4743,7 @@
                 <w:noProof/>
                 <w:webHidden/>
               </w:rPr>
-              <w:instrText xml:space="preserve"> PAGEREF _Toc194249791 \h </w:instrText>
+              <w:instrText xml:space="preserve"> PAGEREF _Toc194275976 \h </w:instrText>
             </w:r>
             <w:r>
               <w:rPr>
@@ -4788,7 +4788,7 @@
               <w14:ligatures w14:val="standardContextual"/>
             </w:rPr>
           </w:pPr>
-          <w:hyperlink w:anchor="_Toc194249792" w:history="1">
+          <w:hyperlink w:anchor="_Toc194275977" w:history="1">
             <w:r>
               <w:rPr>
                 <w:rStyle w:val="af0"/>
@@ -4829,7 +4829,7 @@
                 <w:noProof/>
                 <w:webHidden/>
               </w:rPr>
-              <w:instrText xml:space="preserve"> PAGEREF _Toc194249792 \h </w:instrText>
+              <w:instrText xml:space="preserve"> PAGEREF _Toc194275977 \h </w:instrText>
             </w:r>
             <w:r>
               <w:rPr>
@@ -4849,7 +4849,7 @@
                 <w:noProof/>
                 <w:webHidden/>
               </w:rPr>
-              <w:t>50</w:t>
+              <w:t>51</w:t>
             </w:r>
             <w:r>
               <w:rPr>
@@ -4874,7 +4874,7 @@
               <w14:ligatures w14:val="standardContextual"/>
             </w:rPr>
           </w:pPr>
-          <w:hyperlink w:anchor="_Toc194249793" w:history="1">
+          <w:hyperlink w:anchor="_Toc194275978" w:history="1">
             <w:r>
               <w:rPr>
                 <w:rStyle w:val="af0"/>
@@ -4908,7 +4908,7 @@
                 <w:noProof/>
                 <w:webHidden/>
               </w:rPr>
-              <w:instrText xml:space="preserve"> PAGEREF _Toc194249793 \h </w:instrText>
+              <w:instrText xml:space="preserve"> PAGEREF _Toc194275978 \h </w:instrText>
             </w:r>
             <w:r>
               <w:rPr>
@@ -4953,7 +4953,7 @@
               <w14:ligatures w14:val="standardContextual"/>
             </w:rPr>
           </w:pPr>
-          <w:hyperlink w:anchor="_Toc194249794" w:history="1">
+          <w:hyperlink w:anchor="_Toc194275979" w:history="1">
             <w:r>
               <w:rPr>
                 <w:rStyle w:val="af0"/>
@@ -4987,7 +4987,7 @@
                 <w:noProof/>
                 <w:webHidden/>
               </w:rPr>
-              <w:instrText xml:space="preserve"> PAGEREF _Toc194249794 \h </w:instrText>
+              <w:instrText xml:space="preserve"> PAGEREF _Toc194275979 \h </w:instrText>
             </w:r>
             <w:r>
               <w:rPr>
@@ -5032,7 +5032,7 @@
               <w14:ligatures w14:val="standardContextual"/>
             </w:rPr>
           </w:pPr>
-          <w:hyperlink w:anchor="_Toc194249795" w:history="1">
+          <w:hyperlink w:anchor="_Toc194275980" w:history="1">
             <w:r>
               <w:rPr>
                 <w:rStyle w:val="af0"/>
@@ -5066,7 +5066,7 @@
                 <w:noProof/>
                 <w:webHidden/>
               </w:rPr>
-              <w:instrText xml:space="preserve"> PAGEREF _Toc194249795 \h </w:instrText>
+              <w:instrText xml:space="preserve"> PAGEREF _Toc194275980 \h </w:instrText>
             </w:r>
             <w:r>
               <w:rPr>
@@ -5111,7 +5111,7 @@
               <w14:ligatures w14:val="standardContextual"/>
             </w:rPr>
           </w:pPr>
-          <w:hyperlink w:anchor="_Toc194249796" w:history="1">
+          <w:hyperlink w:anchor="_Toc194275981" w:history="1">
             <w:r>
               <w:rPr>
                 <w:rStyle w:val="af0"/>
@@ -5159,7 +5159,7 @@
                 <w:noProof/>
                 <w:webHidden/>
               </w:rPr>
-              <w:instrText xml:space="preserve"> PAGEREF _Toc194249796 \h </w:instrText>
+              <w:instrText xml:space="preserve"> PAGEREF _Toc194275981 \h </w:instrText>
             </w:r>
             <w:r>
               <w:rPr>
@@ -5204,7 +5204,7 @@
               <w14:ligatures w14:val="standardContextual"/>
             </w:rPr>
           </w:pPr>
-          <w:hyperlink w:anchor="_Toc194249797" w:history="1">
+          <w:hyperlink w:anchor="_Toc194275982" w:history="1">
             <w:r>
               <w:rPr>
                 <w:rStyle w:val="af0"/>
@@ -5238,7 +5238,7 @@
                 <w:noProof/>
                 <w:webHidden/>
               </w:rPr>
-              <w:instrText xml:space="preserve"> PAGEREF _Toc194249797 \h </w:instrText>
+              <w:instrText xml:space="preserve"> PAGEREF _Toc194275982 \h </w:instrText>
             </w:r>
             <w:r>
               <w:rPr>
@@ -5258,7 +5258,7 @@
                 <w:noProof/>
                 <w:webHidden/>
               </w:rPr>
-              <w:t>52</w:t>
+              <w:t>53</w:t>
             </w:r>
             <w:r>
               <w:rPr>
@@ -5283,7 +5283,7 @@
               <w14:ligatures w14:val="standardContextual"/>
             </w:rPr>
           </w:pPr>
-          <w:hyperlink w:anchor="_Toc194249798" w:history="1">
+          <w:hyperlink w:anchor="_Toc194275983" w:history="1">
             <w:r>
               <w:rPr>
                 <w:rStyle w:val="af0"/>
@@ -5317,7 +5317,7 @@
                 <w:noProof/>
                 <w:webHidden/>
               </w:rPr>
-              <w:instrText xml:space="preserve"> PAGEREF _Toc194249798 \h </w:instrText>
+              <w:instrText xml:space="preserve"> PAGEREF _Toc194275983 \h </w:instrText>
             </w:r>
             <w:r>
               <w:rPr>
@@ -5337,7 +5337,7 @@
                 <w:noProof/>
                 <w:webHidden/>
               </w:rPr>
-              <w:t>52</w:t>
+              <w:t>53</w:t>
             </w:r>
             <w:r>
               <w:rPr>
@@ -5362,7 +5362,7 @@
               <w14:ligatures w14:val="standardContextual"/>
             </w:rPr>
           </w:pPr>
-          <w:hyperlink w:anchor="_Toc194249799" w:history="1">
+          <w:hyperlink w:anchor="_Toc194275984" w:history="1">
             <w:r>
               <w:rPr>
                 <w:rStyle w:val="af0"/>
@@ -5396,7 +5396,7 @@
                 <w:noProof/>
                 <w:webHidden/>
               </w:rPr>
-              <w:instrText xml:space="preserve"> PAGEREF _Toc194249799 \h </w:instrText>
+              <w:instrText xml:space="preserve"> PAGEREF _Toc194275984 \h </w:instrText>
             </w:r>
             <w:r>
               <w:rPr>
@@ -5416,7 +5416,7 @@
                 <w:noProof/>
                 <w:webHidden/>
               </w:rPr>
-              <w:t>53</w:t>
+              <w:t>54</w:t>
             </w:r>
             <w:r>
               <w:rPr>
@@ -5441,7 +5441,7 @@
               <w14:ligatures w14:val="standardContextual"/>
             </w:rPr>
           </w:pPr>
-          <w:hyperlink w:anchor="_Toc194249800" w:history="1">
+          <w:hyperlink w:anchor="_Toc194275985" w:history="1">
             <w:r>
               <w:rPr>
                 <w:rStyle w:val="af0"/>
@@ -5475,7 +5475,7 @@
                 <w:noProof/>
                 <w:webHidden/>
               </w:rPr>
-              <w:instrText xml:space="preserve"> PAGEREF _Toc194249800 \h </w:instrText>
+              <w:instrText xml:space="preserve"> PAGEREF _Toc194275985 \h </w:instrText>
             </w:r>
             <w:r>
               <w:rPr>
@@ -5495,7 +5495,165 @@
                 <w:noProof/>
                 <w:webHidden/>
               </w:rPr>
-              <w:t>53</w:t>
+              <w:t>56</w:t>
+            </w:r>
+            <w:r>
+              <w:rPr>
+                <w:noProof/>
+                <w:webHidden/>
+              </w:rPr>
+              <w:fldChar w:fldCharType="end"/>
+            </w:r>
+          </w:hyperlink>
+        </w:p>
+        <w:p>
+          <w:pPr>
+            <w:pStyle w:val="TOC3"/>
+            <w:tabs>
+              <w:tab w:val="right" w:leader="dot" w:pos="8296"/>
+            </w:tabs>
+            <w:ind w:left="960" w:firstLine="480"/>
+            <w:rPr>
+              <w:rFonts w:asciiTheme="minorHAnsi" w:eastAsiaTheme="minorEastAsia" w:hAnsiTheme="minorHAnsi" w:cstheme="minorBidi"/>
+              <w:noProof/>
+              <w:sz w:val="22"/>
+              <w14:ligatures w14:val="standardContextual"/>
+            </w:rPr>
+          </w:pPr>
+          <w:hyperlink w:anchor="_Toc194275986" w:history="1">
+            <w:r>
+              <w:rPr>
+                <w:rStyle w:val="af0"/>
+                <w:noProof/>
+              </w:rPr>
+              <w:t xml:space="preserve">4.3.1  </w:t>
+            </w:r>
+            <w:r>
+              <w:rPr>
+                <w:rStyle w:val="af0"/>
+                <w:noProof/>
+              </w:rPr>
+              <w:t>实验方案</w:t>
+            </w:r>
+            <w:r>
+              <w:rPr>
+                <w:noProof/>
+                <w:webHidden/>
+              </w:rPr>
+              <w:tab/>
+            </w:r>
+            <w:r>
+              <w:rPr>
+                <w:noProof/>
+                <w:webHidden/>
+              </w:rPr>
+              <w:fldChar w:fldCharType="begin"/>
+            </w:r>
+            <w:r>
+              <w:rPr>
+                <w:noProof/>
+                <w:webHidden/>
+              </w:rPr>
+              <w:instrText xml:space="preserve"> PAGEREF _Toc194275986 \h </w:instrText>
+            </w:r>
+            <w:r>
+              <w:rPr>
+                <w:noProof/>
+                <w:webHidden/>
+              </w:rPr>
+            </w:r>
+            <w:r>
+              <w:rPr>
+                <w:noProof/>
+                <w:webHidden/>
+              </w:rPr>
+              <w:fldChar w:fldCharType="separate"/>
+            </w:r>
+            <w:r>
+              <w:rPr>
+                <w:noProof/>
+                <w:webHidden/>
+              </w:rPr>
+              <w:t>56</w:t>
+            </w:r>
+            <w:r>
+              <w:rPr>
+                <w:noProof/>
+                <w:webHidden/>
+              </w:rPr>
+              <w:fldChar w:fldCharType="end"/>
+            </w:r>
+          </w:hyperlink>
+        </w:p>
+        <w:p>
+          <w:pPr>
+            <w:pStyle w:val="TOC3"/>
+            <w:tabs>
+              <w:tab w:val="right" w:leader="dot" w:pos="8296"/>
+            </w:tabs>
+            <w:ind w:left="960" w:firstLine="480"/>
+            <w:rPr>
+              <w:rFonts w:asciiTheme="minorHAnsi" w:eastAsiaTheme="minorEastAsia" w:hAnsiTheme="minorHAnsi" w:cstheme="minorBidi"/>
+              <w:noProof/>
+              <w:sz w:val="22"/>
+              <w14:ligatures w14:val="standardContextual"/>
+            </w:rPr>
+          </w:pPr>
+          <w:hyperlink w:anchor="_Toc194275987" w:history="1">
+            <w:r>
+              <w:rPr>
+                <w:rStyle w:val="af0"/>
+                <w:noProof/>
+              </w:rPr>
+              <w:t xml:space="preserve">4.3.2  </w:t>
+            </w:r>
+            <w:r>
+              <w:rPr>
+                <w:rStyle w:val="af0"/>
+                <w:noProof/>
+              </w:rPr>
+              <w:t>评估指标</w:t>
+            </w:r>
+            <w:r>
+              <w:rPr>
+                <w:noProof/>
+                <w:webHidden/>
+              </w:rPr>
+              <w:tab/>
+            </w:r>
+            <w:r>
+              <w:rPr>
+                <w:noProof/>
+                <w:webHidden/>
+              </w:rPr>
+              <w:fldChar w:fldCharType="begin"/>
+            </w:r>
+            <w:r>
+              <w:rPr>
+                <w:noProof/>
+                <w:webHidden/>
+              </w:rPr>
+              <w:instrText xml:space="preserve"> PAGEREF _Toc194275987 \h </w:instrText>
+            </w:r>
+            <w:r>
+              <w:rPr>
+                <w:noProof/>
+                <w:webHidden/>
+              </w:rPr>
+            </w:r>
+            <w:r>
+              <w:rPr>
+                <w:noProof/>
+                <w:webHidden/>
+              </w:rPr>
+              <w:fldChar w:fldCharType="separate"/>
+            </w:r>
+            <w:r>
+              <w:rPr>
+                <w:noProof/>
+                <w:webHidden/>
+              </w:rPr>
+              <w:t>57</w:t>
             </w:r>
             <w:r>
               <w:rPr>
@@ -5520,7 +5678,7 @@
               <w14:ligatures w14:val="standardContextual"/>
             </w:rPr>
           </w:pPr>
-          <w:hyperlink w:anchor="_Toc194249801" w:history="1">
+          <w:hyperlink w:anchor="_Toc194275988" w:history="1">
             <w:r>
               <w:rPr>
                 <w:rStyle w:val="af0"/>
@@ -5561,7 +5719,7 @@
                 <w:noProof/>
                 <w:webHidden/>
               </w:rPr>
-              <w:instrText xml:space="preserve"> PAGEREF _Toc194249801 \h </w:instrText>
+              <w:instrText xml:space="preserve"> PAGEREF _Toc194275988 \h </w:instrText>
             </w:r>
             <w:r>
               <w:rPr>
@@ -5581,7 +5739,7 @@
                 <w:noProof/>
                 <w:webHidden/>
               </w:rPr>
-              <w:t>53</w:t>
+              <w:t>57</w:t>
             </w:r>
             <w:r>
               <w:rPr>
@@ -5606,7 +5764,7 @@
               <w14:ligatures w14:val="standardContextual"/>
             </w:rPr>
           </w:pPr>
-          <w:hyperlink w:anchor="_Toc194249802" w:history="1">
+          <w:hyperlink w:anchor="_Toc194275989" w:history="1">
             <w:r>
               <w:rPr>
                 <w:rStyle w:val="af0"/>
@@ -5647,7 +5805,7 @@
                 <w:noProof/>
                 <w:webHidden/>
               </w:rPr>
-              <w:instrText xml:space="preserve"> PAGEREF _Toc194249802 \h </w:instrText>
+              <w:instrText xml:space="preserve"> PAGEREF _Toc194275989 \h </w:instrText>
             </w:r>
             <w:r>
               <w:rPr>
@@ -5667,7 +5825,7 @@
                 <w:noProof/>
                 <w:webHidden/>
               </w:rPr>
-              <w:t>53</w:t>
+              <w:t>57</w:t>
             </w:r>
             <w:r>
               <w:rPr>
@@ -5692,7 +5850,7 @@
               <w14:ligatures w14:val="standardContextual"/>
             </w:rPr>
           </w:pPr>
-          <w:hyperlink w:anchor="_Toc194249803" w:history="1">
+          <w:hyperlink w:anchor="_Toc194275990" w:history="1">
             <w:r>
               <w:rPr>
                 <w:rStyle w:val="af0"/>
@@ -5733,7 +5891,7 @@
                 <w:noProof/>
                 <w:webHidden/>
               </w:rPr>
-              <w:instrText xml:space="preserve"> PAGEREF _Toc194249803 \h </w:instrText>
+              <w:instrText xml:space="preserve"> PAGEREF _Toc194275990 \h </w:instrText>
             </w:r>
             <w:r>
               <w:rPr>
@@ -5753,7 +5911,7 @@
                 <w:noProof/>
                 <w:webHidden/>
               </w:rPr>
-              <w:t>53</w:t>
+              <w:t>57</w:t>
             </w:r>
             <w:r>
               <w:rPr>
@@ -5778,7 +5936,7 @@
               <w14:ligatures w14:val="standardContextual"/>
             </w:rPr>
           </w:pPr>
-          <w:hyperlink w:anchor="_Toc194249804" w:history="1">
+          <w:hyperlink w:anchor="_Toc194275991" w:history="1">
             <w:r>
               <w:rPr>
                 <w:rStyle w:val="af0"/>
@@ -5819,7 +5977,7 @@
                 <w:noProof/>
                 <w:webHidden/>
               </w:rPr>
-              <w:instrText xml:space="preserve"> PAGEREF _Toc194249804 \h </w:instrText>
+              <w:instrText xml:space="preserve"> PAGEREF _Toc194275991 \h </w:instrText>
             </w:r>
             <w:r>
               <w:rPr>
@@ -5839,7 +5997,7 @@
                 <w:noProof/>
                 <w:webHidden/>
               </w:rPr>
-              <w:t>53</w:t>
+              <w:t>57</w:t>
             </w:r>
             <w:r>
               <w:rPr>
@@ -5888,7 +6046,7 @@
         <w:spacing w:after="326"/>
         <w:ind w:firstLine="720"/>
       </w:pPr>
-      <w:bookmarkStart w:id="4" w:name="_Toc194249768"/>
+      <w:bookmarkStart w:id="4" w:name="_Toc194275953"/>
       <w:r>
         <w:rPr>
           <w:rFonts w:hint="eastAsia"/>
@@ -5914,7 +6072,7 @@
       <w:pPr>
         <w:pStyle w:val="2"/>
       </w:pPr>
-      <w:bookmarkStart w:id="5" w:name="_Toc194249769"/>
+      <w:bookmarkStart w:id="5" w:name="_Toc194275954"/>
       <w:r>
         <w:rPr>
           <w:rFonts w:hint="eastAsia"/>
@@ -6677,7 +6835,7 @@
         <w:pStyle w:val="2"/>
         <w:spacing w:after="326"/>
       </w:pPr>
-      <w:bookmarkStart w:id="6" w:name="_Toc194249770"/>
+      <w:bookmarkStart w:id="6" w:name="_Toc194275955"/>
       <w:r>
         <w:rPr>
           <w:rFonts w:hint="eastAsia"/>
@@ -6703,7 +6861,7 @@
         <w:pStyle w:val="3"/>
         <w:spacing w:after="326"/>
       </w:pPr>
-      <w:bookmarkStart w:id="7" w:name="_Toc194249771"/>
+      <w:bookmarkStart w:id="7" w:name="_Toc194275956"/>
       <w:r>
         <w:rPr>
           <w:rFonts w:hint="eastAsia"/>
@@ -7382,7 +7540,7 @@
       <w:pPr>
         <w:pStyle w:val="3"/>
       </w:pPr>
-      <w:bookmarkStart w:id="8" w:name="_Toc194249772"/>
+      <w:bookmarkStart w:id="8" w:name="_Toc194275957"/>
       <w:r>
         <w:rPr>
           <w:rFonts w:hint="eastAsia"/>
@@ -7844,7 +8002,7 @@
       <w:pPr>
         <w:pStyle w:val="2"/>
       </w:pPr>
-      <w:bookmarkStart w:id="9" w:name="_Toc194249773"/>
+      <w:bookmarkStart w:id="9" w:name="_Toc194275958"/>
       <w:r>
         <w:rPr>
           <w:rFonts w:hint="eastAsia"/>
@@ -8179,7 +8337,7 @@
         <w:spacing w:after="326"/>
         <w:ind w:firstLine="720"/>
       </w:pPr>
-      <w:bookmarkStart w:id="10" w:name="_Toc194249774"/>
+      <w:bookmarkStart w:id="10" w:name="_Toc194275959"/>
       <w:r>
         <w:rPr>
           <w:rFonts w:hint="eastAsia"/>
@@ -8204,7 +8362,7 @@
       <w:pPr>
         <w:pStyle w:val="2"/>
       </w:pPr>
-      <w:bookmarkStart w:id="11" w:name="_Toc194249775"/>
+      <w:bookmarkStart w:id="11" w:name="_Toc194275960"/>
       <w:r>
         <w:rPr>
           <w:rFonts w:hint="eastAsia"/>
@@ -9683,7 +9841,7 @@
       <w:pPr>
         <w:pStyle w:val="2"/>
       </w:pPr>
-      <w:bookmarkStart w:id="12" w:name="_Toc194249776"/>
+      <w:bookmarkStart w:id="12" w:name="_Toc194275961"/>
       <w:r>
         <w:rPr>
           <w:rFonts w:hint="eastAsia"/>
@@ -11113,7 +11271,7 @@
       <w:pPr>
         <w:pStyle w:val="2"/>
       </w:pPr>
-      <w:bookmarkStart w:id="13" w:name="_Toc194249777"/>
+      <w:bookmarkStart w:id="13" w:name="_Toc194275962"/>
       <w:r>
         <w:rPr>
           <w:rFonts w:hint="eastAsia"/>
@@ -11907,7 +12065,7 @@
         </w:rPr>
         <w:t xml:space="preserve"> </w:t>
       </w:r>
-      <w:bookmarkStart w:id="14" w:name="_Toc194249778"/>
+      <w:bookmarkStart w:id="14" w:name="_Toc194275963"/>
       <w:r>
         <w:rPr>
           <w:rFonts w:hint="eastAsia"/>
@@ -12344,6 +12502,9 @@
         <w:wordWrap w:val="0"/>
         <w:autoSpaceDE w:val="0"/>
         <w:ind w:firstLine="480"/>
+        <w:rPr>
+          <w:rFonts w:hint="eastAsia"/>
+        </w:rPr>
       </w:pPr>
       <w:r>
         <w:rPr>
@@ -12363,13 +12524,6 @@
       <w:r>
         <w:t>的持续增长，推理优化将成为未来研究和应用的核心方向，推动大模型技术在实际场景中的广泛部署和应用</w:t>
       </w:r>
-    </w:p>
-    <w:p>
-      <w:pPr>
-        <w:wordWrap w:val="0"/>
-        <w:autoSpaceDE w:val="0"/>
-        <w:ind w:firstLineChars="0" w:firstLine="0"/>
-      </w:pPr>
     </w:p>
     <w:p>
       <w:pPr>
@@ -12377,7 +12531,7 @@
         <w:spacing w:after="326"/>
         <w:ind w:firstLine="720"/>
       </w:pPr>
-      <w:bookmarkStart w:id="15" w:name="_Toc194249779"/>
+      <w:bookmarkStart w:id="15" w:name="_Toc194275964"/>
       <w:r>
         <w:t>第三章</w:t>
       </w:r>
@@ -12499,7 +12653,7 @@
       <w:pPr>
         <w:pStyle w:val="2"/>
       </w:pPr>
-      <w:bookmarkStart w:id="16" w:name="_Toc194249780"/>
+      <w:bookmarkStart w:id="16" w:name="_Toc194275965"/>
       <w:r>
         <w:rPr>
           <w:rFonts w:hint="eastAsia"/>
@@ -12655,50 +12809,56 @@
         <w:rPr>
           <w:rFonts w:hint="eastAsia"/>
         </w:rPr>
+        <w:t>(</w:t>
+      </w:r>
+      <w:r>
+        <w:t>Decoder</w:t>
+      </w:r>
+      <w:r>
+        <w:rPr>
+          <w:rFonts w:hint="eastAsia"/>
+        </w:rPr>
+        <w:t>)</w:t>
+      </w:r>
+      <w:r>
+        <w:t>。</w:t>
+      </w:r>
+      <w:r>
+        <w:rPr>
+          <w:rFonts w:hint="eastAsia"/>
+        </w:rPr>
+        <w:t>如图</w:t>
+      </w:r>
+      <w:r>
+        <w:rPr>
+          <w:rFonts w:hint="eastAsia"/>
+        </w:rPr>
+        <w:t>3-1</w:t>
+      </w:r>
+      <w:r>
+        <w:rPr>
+          <w:rFonts w:hint="eastAsia"/>
+        </w:rPr>
+        <w:t>所示，左边为编码器部分，右边为解码器部分</w:t>
+      </w:r>
+      <w:r>
+        <w:rPr>
+          <w:rFonts w:hint="eastAsia"/>
+        </w:rPr>
+        <w:t>。</w:t>
+      </w:r>
+      <w:r>
+        <w:rPr>
+          <w:rFonts w:hint="eastAsia"/>
+        </w:rPr>
+        <w:t>编码器部</w:t>
+      </w:r>
+      <w:r>
+        <w:rPr>
+          <w:rFonts w:hint="eastAsia"/>
+        </w:rPr>
         <w:lastRenderedPageBreak/>
-        <w:t>(</w:t>
-      </w:r>
-      <w:r>
-        <w:t>Decoder</w:t>
-      </w:r>
-      <w:r>
-        <w:rPr>
-          <w:rFonts w:hint="eastAsia"/>
-        </w:rPr>
-        <w:t>)</w:t>
-      </w:r>
-      <w:r>
-        <w:t>。</w:t>
-      </w:r>
-      <w:r>
-        <w:rPr>
-          <w:rFonts w:hint="eastAsia"/>
-        </w:rPr>
-        <w:t>如图</w:t>
-      </w:r>
-      <w:r>
-        <w:rPr>
-          <w:rFonts w:hint="eastAsia"/>
-        </w:rPr>
-        <w:t>3-1</w:t>
-      </w:r>
-      <w:r>
-        <w:rPr>
-          <w:rFonts w:hint="eastAsia"/>
-        </w:rPr>
-        <w:t>所示，左边为编码器部分，右边为解码器部分</w:t>
-      </w:r>
-      <w:r>
-        <w:rPr>
-          <w:rFonts w:hint="eastAsia"/>
-        </w:rPr>
-        <w:t>。</w:t>
-      </w:r>
-      <w:r>
-        <w:rPr>
-          <w:rFonts w:hint="eastAsia"/>
-        </w:rPr>
-        <w:t>编码器部分主要由</w:t>
+        <w:t>分主要由</w:t>
       </w:r>
       <w:bookmarkStart w:id="17" w:name="OLE_LINK2"/>
       <m:oMath>
@@ -12965,32 +13125,35 @@
         <w:t>Transformers</w:t>
       </w:r>
       <w:r>
-        <w:t>架构的核心，其目的是在输入序列中捕捉单词之间的依赖关系。在自注意力机制中，输入的每个词都会计算出一个加权和，</w:t>
-      </w:r>
-      <w:r>
+        <w:t>架构的核心，其目的是在输入序列中捕捉单词之间的依赖关系。在自注意力机制中，输入的每个词都会计算出一个加权和，这个加权和依赖于其他所有词的表示。</w:t>
+      </w:r>
+      <w:r>
+        <w:rPr>
+          <w:rFonts w:hint="eastAsia"/>
+        </w:rPr>
+        <w:t>一般可以看作将查询</w:t>
+      </w:r>
+      <w:r>
+        <w:t>（</w:t>
+      </w:r>
+      <w:r>
+        <w:t>Query</w:t>
+      </w:r>
+      <w:r>
+        <w:t>）</w:t>
+      </w:r>
+      <w:r>
+        <w:rPr>
+          <w:rFonts w:hint="eastAsia"/>
+        </w:rPr>
+        <w:t>和一组键</w:t>
+      </w:r>
+      <w:r>
+        <w:rPr>
+          <w:rFonts w:hint="eastAsia"/>
+        </w:rPr>
         <w:lastRenderedPageBreak/>
-        <w:t>这个加权和依赖于其他所有词的表示。</w:t>
-      </w:r>
-      <w:r>
-        <w:rPr>
-          <w:rFonts w:hint="eastAsia"/>
-        </w:rPr>
-        <w:t>一般可以看作将查询</w:t>
-      </w:r>
-      <w:r>
-        <w:t>（</w:t>
-      </w:r>
-      <w:r>
-        <w:t>Query</w:t>
-      </w:r>
-      <w:r>
-        <w:t>）</w:t>
-      </w:r>
-      <w:r>
-        <w:rPr>
-          <w:rFonts w:hint="eastAsia"/>
-        </w:rPr>
-        <w:t>和一组键值对（</w:t>
+        <w:t>值对（</w:t>
       </w:r>
       <w:r>
         <w:rPr>
@@ -13968,7 +14131,6 @@
             <w:rPr>
               <w:rFonts w:ascii="Cambria Math" w:hAnsi="Cambria Math"/>
             </w:rPr>
-            <w:lastRenderedPageBreak/>
             <m:t>P</m:t>
           </m:r>
           <m:sSub>
@@ -14170,6 +14332,7 @@
           <w:rFonts w:hint="eastAsia"/>
           <w:iCs/>
         </w:rPr>
+        <w:lastRenderedPageBreak/>
         <w:t xml:space="preserve">   </w:t>
       </w:r>
       <m:oMath>
@@ -15106,6 +15269,9 @@
     <w:p>
       <w:pPr>
         <w:ind w:firstLine="480"/>
+        <w:rPr>
+          <w:rFonts w:hint="eastAsia"/>
+        </w:rPr>
       </w:pPr>
       <w:r>
         <w:t>通过这些设计，</w:t>
@@ -15197,14 +15363,9 @@
     </w:p>
     <w:p>
       <w:pPr>
-        <w:ind w:firstLineChars="0" w:firstLine="0"/>
-      </w:pPr>
-    </w:p>
-    <w:p>
-      <w:pPr>
         <w:pStyle w:val="2"/>
       </w:pPr>
-      <w:bookmarkStart w:id="19" w:name="_Toc194249781"/>
+      <w:bookmarkStart w:id="19" w:name="_Toc194275966"/>
       <w:r>
         <w:rPr>
           <w:rFonts w:hint="eastAsia"/>
@@ -15320,7 +15481,7 @@
       <w:pPr>
         <w:pStyle w:val="3"/>
       </w:pPr>
-      <w:bookmarkStart w:id="20" w:name="_Toc194249782"/>
+      <w:bookmarkStart w:id="20" w:name="_Toc194275967"/>
       <w:r>
         <w:rPr>
           <w:rFonts w:hint="eastAsia"/>
@@ -15556,14 +15717,7 @@
         <w:rPr>
           <w:rFonts w:hint="eastAsia"/>
         </w:rPr>
-        <w:t>模型的预训练数据主要涉及公共网络文档、百科全书、</w:t>
-      </w:r>
-      <w:r>
-        <w:rPr>
-          <w:rFonts w:hint="eastAsia"/>
-        </w:rPr>
-        <w:lastRenderedPageBreak/>
-        <w:t>书籍、代码等，数据涉及多种语言但主要以中文和英文为主。为了保证预训练数据的质量，其制定了一套全面的预处理流程，最后仅仅保留了</w:t>
+        <w:t>模型的预训练数据主要涉及公共网络文档、百科全书、书籍、代码等，数据涉及多种语言但主要以中文和英文为主。为了保证预训练数据的质量，其制定了一套全面的预处理流程，最后仅仅保留了</w:t>
       </w:r>
       <w:r>
         <w:rPr>
@@ -15633,6 +15787,7 @@
         <w:rPr>
           <w:rFonts w:hint="eastAsia"/>
         </w:rPr>
+        <w:lastRenderedPageBreak/>
         <w:t>Web</w:t>
       </w:r>
       <w:r>
@@ -16118,72 +16273,72 @@
         <w:rPr>
           <w:rFonts w:hint="eastAsia"/>
         </w:rPr>
-        <w:t>旨在加速注意力计算并减少内存占用。其利用底层硬件的内</w:t>
+        <w:t>旨在加速注意力计算并减少内存占用。其利用底层硬件的内存层次知识，例如</w:t>
+      </w:r>
+      <w:r>
+        <w:rPr>
+          <w:rFonts w:hint="eastAsia"/>
+        </w:rPr>
+        <w:t>GPU</w:t>
+      </w:r>
+      <w:r>
+        <w:rPr>
+          <w:rFonts w:hint="eastAsia"/>
+        </w:rPr>
+        <w:t>的内存层次结构，来提高计算速度和减少内存访问开销。</w:t>
+      </w:r>
+      <w:r>
+        <w:rPr>
+          <w:rFonts w:hint="eastAsia"/>
+        </w:rPr>
+        <w:t xml:space="preserve"> </w:t>
+      </w:r>
+      <w:proofErr w:type="spellStart"/>
+      <w:r>
+        <w:rPr>
+          <w:rFonts w:hint="eastAsia"/>
+        </w:rPr>
+        <w:t>FlashAttention</w:t>
+      </w:r>
+      <w:proofErr w:type="spellEnd"/>
+      <w:r>
+        <w:rPr>
+          <w:rFonts w:hint="eastAsia"/>
+        </w:rPr>
+        <w:t>的核心原理是通过将输入分块并在每个块上执行注意力操作，从而减少对高带宽内存（</w:t>
+      </w:r>
+      <w:r>
+        <w:rPr>
+          <w:rFonts w:hint="eastAsia"/>
+        </w:rPr>
+        <w:t>HBM</w:t>
+      </w:r>
+      <w:r>
+        <w:rPr>
+          <w:rFonts w:hint="eastAsia"/>
+        </w:rPr>
+        <w:t>）的读写操作。具体而言，</w:t>
+      </w:r>
+      <w:proofErr w:type="spellStart"/>
+      <w:r>
+        <w:rPr>
+          <w:rFonts w:hint="eastAsia"/>
+        </w:rPr>
+        <w:t>FlashAttention</w:t>
+      </w:r>
+      <w:proofErr w:type="spellEnd"/>
+      <w:r>
+        <w:rPr>
+          <w:rFonts w:hint="eastAsia"/>
+        </w:rPr>
+        <w:t>使</w:t>
       </w:r>
       <w:r>
         <w:rPr>
           <w:rFonts w:hint="eastAsia"/>
         </w:rPr>
         <w:lastRenderedPageBreak/>
-        <w:t>存层次知识，例如</w:t>
-      </w:r>
-      <w:r>
-        <w:rPr>
-          <w:rFonts w:hint="eastAsia"/>
-        </w:rPr>
-        <w:t>GPU</w:t>
-      </w:r>
-      <w:r>
-        <w:rPr>
-          <w:rFonts w:hint="eastAsia"/>
-        </w:rPr>
-        <w:t>的内存层次结构，来提高计算速度和减少内存访问开销。</w:t>
-      </w:r>
-      <w:r>
-        <w:rPr>
-          <w:rFonts w:hint="eastAsia"/>
-        </w:rPr>
-        <w:t xml:space="preserve"> </w:t>
-      </w:r>
-      <w:proofErr w:type="spellStart"/>
-      <w:r>
-        <w:rPr>
-          <w:rFonts w:hint="eastAsia"/>
-        </w:rPr>
-        <w:t>FlashAttention</w:t>
-      </w:r>
-      <w:proofErr w:type="spellEnd"/>
-      <w:r>
-        <w:rPr>
-          <w:rFonts w:hint="eastAsia"/>
-        </w:rPr>
-        <w:t>的核心原理是通过将输入分块并在每个块上执行注意力操作，从而减少对高带宽内存（</w:t>
-      </w:r>
-      <w:r>
-        <w:rPr>
-          <w:rFonts w:hint="eastAsia"/>
-        </w:rPr>
-        <w:t>HBM</w:t>
-      </w:r>
-      <w:r>
-        <w:rPr>
-          <w:rFonts w:hint="eastAsia"/>
-        </w:rPr>
-        <w:t>）的读写操作。具体而言，</w:t>
-      </w:r>
-      <w:proofErr w:type="spellStart"/>
-      <w:r>
-        <w:rPr>
-          <w:rFonts w:hint="eastAsia"/>
-        </w:rPr>
-        <w:t>FlashAttention</w:t>
-      </w:r>
-      <w:proofErr w:type="spellEnd"/>
-      <w:r>
-        <w:rPr>
-          <w:rFonts w:hint="eastAsia"/>
-        </w:rPr>
-        <w:t>使用平铺和重计算等经典技术，将输入块从</w:t>
+        <w:t>用平铺和重计算等经典技术，将输入块从</w:t>
       </w:r>
       <w:r>
         <w:rPr>
@@ -16501,7 +16656,7 @@
       <w:pPr>
         <w:pStyle w:val="3"/>
       </w:pPr>
-      <w:bookmarkStart w:id="21" w:name="_Toc194249783"/>
+      <w:bookmarkStart w:id="21" w:name="_Toc194275968"/>
       <w:r>
         <w:rPr>
           <w:rFonts w:hint="eastAsia"/>
@@ -20738,7 +20893,7 @@
       <w:pPr>
         <w:pStyle w:val="3"/>
       </w:pPr>
-      <w:bookmarkStart w:id="24" w:name="_Toc194249784"/>
+      <w:bookmarkStart w:id="24" w:name="_Toc194275969"/>
       <w:r>
         <w:rPr>
           <w:rFonts w:hint="eastAsia"/>
@@ -21649,7 +21804,7 @@
       <w:pPr>
         <w:pStyle w:val="2"/>
       </w:pPr>
-      <w:bookmarkStart w:id="25" w:name="_Toc194249785"/>
+      <w:bookmarkStart w:id="25" w:name="_Toc194275970"/>
       <w:r>
         <w:rPr>
           <w:rFonts w:hint="eastAsia"/>
@@ -21677,7 +21832,7 @@
       <w:pPr>
         <w:pStyle w:val="3"/>
       </w:pPr>
-      <w:bookmarkStart w:id="26" w:name="_Toc194249786"/>
+      <w:bookmarkStart w:id="26" w:name="_Toc194275971"/>
       <w:r>
         <w:rPr>
           <w:rFonts w:hint="eastAsia"/>
@@ -22116,7 +22271,7 @@
       <w:pPr>
         <w:pStyle w:val="3"/>
       </w:pPr>
-      <w:bookmarkStart w:id="27" w:name="_Toc194249787"/>
+      <w:bookmarkStart w:id="27" w:name="_Toc194275972"/>
       <w:r>
         <w:rPr>
           <w:rFonts w:hint="eastAsia"/>
@@ -24470,14 +24625,9 @@
     </w:p>
     <w:p>
       <w:pPr>
-        <w:ind w:firstLine="480"/>
-      </w:pPr>
-    </w:p>
-    <w:p>
-      <w:pPr>
         <w:pStyle w:val="2"/>
       </w:pPr>
-      <w:bookmarkStart w:id="29" w:name="_Toc194249788"/>
+      <w:bookmarkStart w:id="29" w:name="_Toc194275973"/>
       <w:r>
         <w:rPr>
           <w:rFonts w:hint="eastAsia"/>
@@ -24502,7 +24652,7 @@
       <w:pPr>
         <w:pStyle w:val="3"/>
       </w:pPr>
-      <w:bookmarkStart w:id="30" w:name="_Toc194249789"/>
+      <w:bookmarkStart w:id="30" w:name="_Toc194275974"/>
       <w:r>
         <w:rPr>
           <w:rFonts w:hint="eastAsia"/>
@@ -24965,32 +25115,32 @@
         <w:rPr>
           <w:rFonts w:hint="eastAsia"/>
         </w:rPr>
-        <w:t>：参考模型，它的作用是给语言模型增加一些“约</w:t>
+        <w:t>：参考模型，它的作用是给语言模型增加一些“约束”，防止语言模型</w:t>
+      </w:r>
+      <w:r>
+        <w:rPr>
+          <w:rFonts w:hint="eastAsia"/>
+        </w:rPr>
+        <w:t>训练偏离预期或者训歪</w:t>
+      </w:r>
+      <w:r>
+        <w:rPr>
+          <w:rFonts w:hint="eastAsia"/>
+        </w:rPr>
+        <w:t>，使模型的回答结果</w:t>
+      </w:r>
+      <w:r>
+        <w:rPr>
+          <w:rFonts w:hint="eastAsia"/>
+        </w:rPr>
+        <w:t>与预</w:t>
       </w:r>
       <w:r>
         <w:rPr>
           <w:rFonts w:hint="eastAsia"/>
         </w:rPr>
         <w:lastRenderedPageBreak/>
-        <w:t>束”，防止语言模型</w:t>
-      </w:r>
-      <w:r>
-        <w:rPr>
-          <w:rFonts w:hint="eastAsia"/>
-        </w:rPr>
-        <w:t>训练偏离预期或者训歪</w:t>
-      </w:r>
-      <w:r>
-        <w:rPr>
-          <w:rFonts w:hint="eastAsia"/>
-        </w:rPr>
-        <w:t>，使模型的回答结果</w:t>
-      </w:r>
-      <w:r>
-        <w:rPr>
-          <w:rFonts w:hint="eastAsia"/>
-        </w:rPr>
-        <w:t>与预期</w:t>
+        <w:t>期</w:t>
       </w:r>
       <w:r>
         <w:rPr>
@@ -25333,47 +25483,50 @@
           <w:b/>
           <w:bCs/>
         </w:rPr>
+        <w:t>第一步</w:t>
+      </w:r>
+      <w:r>
+        <w:rPr>
+          <w:rFonts w:hint="eastAsia"/>
+        </w:rPr>
+        <w:t>，</w:t>
+      </w:r>
+      <w:r>
+        <w:t>给</w:t>
+      </w:r>
+      <w:r>
+        <w:rPr>
+          <w:rFonts w:hint="eastAsia"/>
+        </w:rPr>
+        <w:t>演员</w:t>
+      </w:r>
+      <w:r>
+        <w:t>模型</w:t>
+      </w:r>
+      <w:r>
+        <w:rPr>
+          <w:rFonts w:hint="eastAsia"/>
+        </w:rPr>
+        <w:t>(Actor Model)</w:t>
+      </w:r>
+      <w:r>
+        <w:t>输入问题</w:t>
+      </w:r>
+      <w:r>
+        <w:t>Prompt</w:t>
+      </w:r>
+      <w:r>
+        <w:t>，</w:t>
+      </w:r>
+      <w:r>
+        <w:t>Actor Model</w:t>
+      </w:r>
+      <w:r>
+        <w:t>会有两个</w:t>
+      </w:r>
+      <w:r>
         <w:lastRenderedPageBreak/>
-        <w:t>第一步</w:t>
-      </w:r>
-      <w:r>
-        <w:rPr>
-          <w:rFonts w:hint="eastAsia"/>
-        </w:rPr>
-        <w:t>，</w:t>
-      </w:r>
-      <w:r>
-        <w:t>给</w:t>
-      </w:r>
-      <w:r>
-        <w:rPr>
-          <w:rFonts w:hint="eastAsia"/>
-        </w:rPr>
-        <w:t>演员</w:t>
-      </w:r>
-      <w:r>
-        <w:t>模型</w:t>
-      </w:r>
-      <w:r>
-        <w:rPr>
-          <w:rFonts w:hint="eastAsia"/>
-        </w:rPr>
-        <w:t>(Actor Model)</w:t>
-      </w:r>
-      <w:r>
-        <w:t>输入问题</w:t>
-      </w:r>
-      <w:r>
-        <w:t>Prompt</w:t>
-      </w:r>
-      <w:r>
-        <w:t>，</w:t>
-      </w:r>
-      <w:r>
-        <w:t>Actor Model</w:t>
-      </w:r>
-      <w:r>
-        <w:t>会有两个输出：生成的回答</w:t>
+        <w:t>输出：生成的回答</w:t>
       </w:r>
       <w:r>
         <w:t>response</w:t>
@@ -26214,14 +26367,7 @@
         <w:rPr>
           <w:rFonts w:hint="eastAsia"/>
         </w:rPr>
-        <w:t>打分的过程，或者</w:t>
-      </w:r>
-      <w:r>
-        <w:rPr>
-          <w:rFonts w:hint="eastAsia"/>
-        </w:rPr>
-        <w:lastRenderedPageBreak/>
-        <w:t>说是奖励模型给训练数据</w:t>
+        <w:t>打分的过程，或者说是奖励模型给训练数据</w:t>
       </w:r>
       <m:oMath>
         <m:r>
@@ -26267,7 +26413,14 @@
         <w:rPr>
           <w:rFonts w:hint="eastAsia"/>
         </w:rPr>
-        <w:t>在这一个过程中，我们会将上一步</w:t>
+        <w:t>在这一个过程中，我们会</w:t>
+      </w:r>
+      <w:r>
+        <w:rPr>
+          <w:rFonts w:hint="eastAsia"/>
+        </w:rPr>
+        <w:lastRenderedPageBreak/>
+        <w:t>将上一步</w:t>
       </w:r>
       <w:r>
         <w:rPr>
@@ -27209,72 +27362,72 @@
         <w:rPr>
           <w:rFonts w:hint="eastAsia"/>
         </w:rPr>
+        <w:t>公式</w:t>
+      </w:r>
+      <w:r>
+        <w:rPr>
+          <w:rFonts w:hint="eastAsia"/>
+        </w:rPr>
+        <w:t>(3-9)</w:t>
+      </w:r>
+      <w:r>
+        <w:rPr>
+          <w:rFonts w:hint="eastAsia"/>
+        </w:rPr>
+        <w:t>可以这样理解</w:t>
+      </w:r>
+      <w:proofErr w:type="spellStart"/>
+      <w:r>
+        <w:rPr>
+          <w:rFonts w:hint="eastAsia"/>
+        </w:rPr>
+        <w:t>ref_log_prob</w:t>
+      </w:r>
+      <w:proofErr w:type="spellEnd"/>
+      <w:r>
+        <w:rPr>
+          <w:rFonts w:hint="eastAsia"/>
+        </w:rPr>
+        <w:t>[</w:t>
+      </w:r>
+      <w:proofErr w:type="spellStart"/>
+      <w:r>
+        <w:rPr>
+          <w:rFonts w:hint="eastAsia"/>
+        </w:rPr>
+        <w:t>i</w:t>
+      </w:r>
+      <w:proofErr w:type="spellEnd"/>
+      <w:r>
+        <w:rPr>
+          <w:rFonts w:hint="eastAsia"/>
+        </w:rPr>
+        <w:t>, j]</w:t>
+      </w:r>
+      <w:r>
+        <w:rPr>
+          <w:rFonts w:hint="eastAsia"/>
+        </w:rPr>
+        <w:t>越高，</w:t>
+      </w:r>
+      <w:r>
+        <w:rPr>
+          <w:rFonts w:hint="eastAsia"/>
+        </w:rPr>
+        <w:t>Reference Model</w:t>
+      </w:r>
+      <w:r>
+        <w:rPr>
+          <w:rFonts w:hint="eastAsia"/>
+        </w:rPr>
+        <w:t>越认可</w:t>
+      </w:r>
+      <w:proofErr w:type="spellStart"/>
+      <w:r>
+        <w:rPr>
+          <w:rFonts w:hint="eastAsia"/>
+        </w:rPr>
         <w:lastRenderedPageBreak/>
-        <w:t>公式</w:t>
-      </w:r>
-      <w:r>
-        <w:rPr>
-          <w:rFonts w:hint="eastAsia"/>
-        </w:rPr>
-        <w:t>(3-9)</w:t>
-      </w:r>
-      <w:r>
-        <w:rPr>
-          <w:rFonts w:hint="eastAsia"/>
-        </w:rPr>
-        <w:t>可以这样理解</w:t>
-      </w:r>
-      <w:proofErr w:type="spellStart"/>
-      <w:r>
-        <w:rPr>
-          <w:rFonts w:hint="eastAsia"/>
-        </w:rPr>
-        <w:t>ref_log_prob</w:t>
-      </w:r>
-      <w:proofErr w:type="spellEnd"/>
-      <w:r>
-        <w:rPr>
-          <w:rFonts w:hint="eastAsia"/>
-        </w:rPr>
-        <w:t>[</w:t>
-      </w:r>
-      <w:proofErr w:type="spellStart"/>
-      <w:r>
-        <w:rPr>
-          <w:rFonts w:hint="eastAsia"/>
-        </w:rPr>
-        <w:t>i</w:t>
-      </w:r>
-      <w:proofErr w:type="spellEnd"/>
-      <w:r>
-        <w:rPr>
-          <w:rFonts w:hint="eastAsia"/>
-        </w:rPr>
-        <w:t>, j]</w:t>
-      </w:r>
-      <w:r>
-        <w:rPr>
-          <w:rFonts w:hint="eastAsia"/>
-        </w:rPr>
-        <w:t>越高，</w:t>
-      </w:r>
-      <w:r>
-        <w:rPr>
-          <w:rFonts w:hint="eastAsia"/>
-        </w:rPr>
-        <w:t>Reference Model</w:t>
-      </w:r>
-      <w:r>
-        <w:rPr>
-          <w:rFonts w:hint="eastAsia"/>
-        </w:rPr>
-        <w:t>越认可</w:t>
-      </w:r>
-      <w:proofErr w:type="spellStart"/>
-      <w:r>
-        <w:rPr>
-          <w:rFonts w:hint="eastAsia"/>
-        </w:rPr>
         <w:t>old_</w:t>
       </w:r>
       <w:r>
@@ -29004,20 +29157,20 @@
         <w:rPr>
           <w:rFonts w:hint="eastAsia"/>
         </w:rPr>
-        <w:t>强化优势动</w:t>
+        <w:t>强化优势动作的过程</w:t>
+      </w:r>
+      <w:r>
+        <w:rPr>
+          <w:rFonts w:hint="eastAsia"/>
+        </w:rPr>
+        <w:t>，即开始进行权重的更新迭代，从而让自己的输出更加符合预期。在</w:t>
       </w:r>
       <w:r>
         <w:rPr>
           <w:rFonts w:hint="eastAsia"/>
         </w:rPr>
         <w:lastRenderedPageBreak/>
-        <w:t>作的过程</w:t>
-      </w:r>
-      <w:r>
-        <w:rPr>
-          <w:rFonts w:hint="eastAsia"/>
-        </w:rPr>
-        <w:t>，即开始进行权重的更新迭代，从而让自己的输出更加符合预期。在这里，优势本质上可以被定义为</w:t>
+        <w:t>这里，优势本质上可以被定义为</w:t>
       </w:r>
       <w:r>
         <w:rPr>
@@ -30063,6 +30216,7 @@
         <w:rPr>
           <w:rFonts w:hint="eastAsia"/>
         </w:rPr>
+        <w:lastRenderedPageBreak/>
         <w:t>其中，</w:t>
       </w:r>
       <m:oMath>
@@ -32065,14 +32219,7 @@
         <w:rPr>
           <w:iCs/>
         </w:rPr>
-        <w:t>在每一个迭代里面，我们用前一</w:t>
-      </w:r>
-      <w:r>
-        <w:rPr>
-          <w:iCs/>
-        </w:rPr>
-        <w:lastRenderedPageBreak/>
-        <w:t>个训练的迭代得到的</w:t>
+        <w:t>在每一个迭代里面，我们用前一个训练的迭代得到的</w:t>
       </w:r>
       <w:r>
         <w:rPr>
@@ -32119,7 +32266,14 @@
         <w:rPr>
           <w:iCs/>
         </w:rPr>
-        <w:t>与环境交互，采样到大量状态</w:t>
+        <w:t>与环境交互，采样到大量</w:t>
+      </w:r>
+      <w:r>
+        <w:rPr>
+          <w:iCs/>
+        </w:rPr>
+        <w:lastRenderedPageBreak/>
+        <w:t>状态</w:t>
       </w:r>
       <w:r>
         <w:rPr>
@@ -35441,7 +35595,7 @@
       <w:pPr>
         <w:pStyle w:val="3"/>
       </w:pPr>
-      <w:bookmarkStart w:id="33" w:name="_Toc194249790"/>
+      <w:bookmarkStart w:id="33" w:name="_Toc194275975"/>
       <w:r>
         <w:rPr>
           <w:rFonts w:hint="eastAsia"/>
@@ -35496,42 +35650,42 @@
         <w:rPr>
           <w:rFonts w:hint="eastAsia"/>
         </w:rPr>
-        <w:t>是大模型训练的标准范</w:t>
+        <w:t>是大模型训练的标准范式，本质上可以理解为</w:t>
+      </w:r>
+      <w:proofErr w:type="spellStart"/>
+      <w:r>
+        <w:rPr>
+          <w:rFonts w:hint="eastAsia"/>
+        </w:rPr>
+        <w:t>SFT+Reward</w:t>
+      </w:r>
+      <w:proofErr w:type="spellEnd"/>
+      <w:r>
+        <w:rPr>
+          <w:rFonts w:hint="eastAsia"/>
+        </w:rPr>
+        <w:t xml:space="preserve"> Model </w:t>
+      </w:r>
+      <w:proofErr w:type="spellStart"/>
+      <w:r>
+        <w:rPr>
+          <w:rFonts w:hint="eastAsia"/>
+        </w:rPr>
+        <w:t>Training+PPO</w:t>
+      </w:r>
+      <w:proofErr w:type="spellEnd"/>
+      <w:r>
+        <w:rPr>
+          <w:rFonts w:hint="eastAsia"/>
+        </w:rPr>
+        <w:t>，但从上文中的推导不</w:t>
       </w:r>
       <w:r>
         <w:rPr>
           <w:rFonts w:hint="eastAsia"/>
         </w:rPr>
         <w:lastRenderedPageBreak/>
-        <w:t>式，本质上可以理解为</w:t>
-      </w:r>
-      <w:proofErr w:type="spellStart"/>
-      <w:r>
-        <w:rPr>
-          <w:rFonts w:hint="eastAsia"/>
-        </w:rPr>
-        <w:t>SFT+Reward</w:t>
-      </w:r>
-      <w:proofErr w:type="spellEnd"/>
-      <w:r>
-        <w:rPr>
-          <w:rFonts w:hint="eastAsia"/>
-        </w:rPr>
-        <w:t xml:space="preserve"> Model </w:t>
-      </w:r>
-      <w:proofErr w:type="spellStart"/>
-      <w:r>
-        <w:rPr>
-          <w:rFonts w:hint="eastAsia"/>
-        </w:rPr>
-        <w:t>Training+PPO</w:t>
-      </w:r>
-      <w:proofErr w:type="spellEnd"/>
-      <w:r>
-        <w:rPr>
-          <w:rFonts w:hint="eastAsia"/>
-        </w:rPr>
-        <w:t>，但从上文中的推导不难发现，其</w:t>
+        <w:t>难发现，其</w:t>
       </w:r>
       <w:r>
         <w:t>缺点也很明显：训练流程繁琐、算法复杂、超参数多和计算量大</w:t>
@@ -37449,32 +37603,35 @@
         <w:t>PPO</w:t>
       </w:r>
       <w:r>
-        <w:t>损失函数考虑</w:t>
-      </w:r>
-      <w:r>
+        <w:t>损失函数考虑了结果整体的分值，因为</w:t>
+      </w:r>
+      <w:r>
+        <w:t>PPO</w:t>
+      </w:r>
+      <w:r>
+        <w:t>的要求是如果除非</w:t>
+      </w:r>
+      <w:r>
+        <w:rPr>
+          <w:rFonts w:hint="eastAsia"/>
+        </w:rPr>
+        <w:t>采样</w:t>
+      </w:r>
+      <w:r>
+        <w:t>能拿到好的结果</w:t>
+      </w:r>
+      <w:r>
+        <w:rPr>
+          <w:rFonts w:hint="eastAsia"/>
+        </w:rPr>
+        <w:t>，不然不</w:t>
+      </w:r>
+      <w:r>
+        <w:rPr>
+          <w:rFonts w:hint="eastAsia"/>
+        </w:rPr>
         <w:lastRenderedPageBreak/>
-        <w:t>了结果整体的分值，因为</w:t>
-      </w:r>
-      <w:r>
-        <w:t>PPO</w:t>
-      </w:r>
-      <w:r>
-        <w:t>的要求是如果除非</w:t>
-      </w:r>
-      <w:r>
-        <w:rPr>
-          <w:rFonts w:hint="eastAsia"/>
-        </w:rPr>
-        <w:t>采样</w:t>
-      </w:r>
-      <w:r>
-        <w:t>能拿到好的结果</w:t>
-      </w:r>
-      <w:r>
-        <w:rPr>
-          <w:rFonts w:hint="eastAsia"/>
-        </w:rPr>
-        <w:t>，不然不会更新参数，</w:t>
+        <w:t>会更新参数，</w:t>
       </w:r>
       <w:r>
         <w:rPr>
@@ -37553,7 +37710,7 @@
       <w:pPr>
         <w:pStyle w:val="2"/>
       </w:pPr>
-      <w:bookmarkStart w:id="34" w:name="_Toc194249791"/>
+      <w:bookmarkStart w:id="34" w:name="_Toc194275976"/>
       <w:r>
         <w:rPr>
           <w:rFonts w:hint="eastAsia"/>
@@ -38355,14 +38512,7 @@
         <w:rPr>
           <w:rFonts w:hint="eastAsia"/>
         </w:rPr>
-        <w:t>采用了一种基于规则的奖励系统，该</w:t>
-      </w:r>
-      <w:r>
-        <w:rPr>
-          <w:rFonts w:hint="eastAsia"/>
-        </w:rPr>
-        <w:lastRenderedPageBreak/>
-        <w:t>系统主要由两种奖励组成：</w:t>
+        <w:t>采用了一种基于规则的奖励系统，该系统主要由两种奖励组成：</w:t>
       </w:r>
     </w:p>
     <w:p>
@@ -38378,6 +38528,7 @@
         <w:rPr>
           <w:rFonts w:hint="eastAsia"/>
         </w:rPr>
+        <w:lastRenderedPageBreak/>
         <w:t>准确率奖励：准确率奖励模型评估响应是否正确。例如，在具有确定性结果的数学问题中，模型需要以指定的格式提供最终答案，从而能够通过基于规则的验证来可靠地确认正确性。同样，对于</w:t>
       </w:r>
       <w:r>
@@ -39101,14 +39252,7 @@
         <w:rPr>
           <w:rFonts w:hint="eastAsia"/>
         </w:rPr>
-        <w:t>，</w:t>
-      </w:r>
-      <w:r>
-        <w:rPr>
-          <w:rFonts w:hint="eastAsia"/>
-        </w:rPr>
-        <w:lastRenderedPageBreak/>
-        <w:t>从旧的策略模型中采样</w:t>
+        <w:t>，从旧的策略模型中采样</w:t>
       </w:r>
       <m:oMath>
         <m:r>
@@ -39144,6 +39288,7 @@
         <w:rPr>
           <w:rFonts w:hint="eastAsia"/>
         </w:rPr>
+        <w:lastRenderedPageBreak/>
         <w:t>针对于每个问题</w:t>
       </w:r>
       <m:oMath>
@@ -43026,7 +43171,6 @@
         <w:rPr>
           <w:kern w:val="0"/>
         </w:rPr>
-        <w:lastRenderedPageBreak/>
         <w:t>PPO</w:t>
       </w:r>
       <w:r>
@@ -43053,6 +43197,7 @@
         <w:rPr>
           <w:shd w:val="clear" w:color="auto" w:fill="FFFFFF"/>
         </w:rPr>
+        <w:lastRenderedPageBreak/>
         <w:t>PPO</w:t>
       </w:r>
       <w:r>
@@ -43341,14 +43486,14 @@
         <w:rPr>
           <w:rFonts w:hint="eastAsia"/>
         </w:rPr>
-        <w:t>”。本质上，这是强化学习算法为模型提供了足够的思考和试错空间，当模型自行发现更优思路时，就会出现类似人类</w:t>
+        <w:t>”。本质上，这是强化学习算法为模型提供了足够的思考和试错空间，当模型自行发现更优思路时，就会出现类似人类恍然大悟的瞬间。这也展示了强化学习这条道路的强大潜力，它可以让模型在</w:t>
       </w:r>
       <w:r>
         <w:rPr>
           <w:rFonts w:hint="eastAsia"/>
         </w:rPr>
         <w:lastRenderedPageBreak/>
-        <w:t>恍然大悟的瞬间。这也展示了强化学习这条道路的强大潜力，它可以让模型在没有明确指导的情况下，自主学习并改进自己的思考过程。</w:t>
+        <w:t>没有明确指导的情况下，自主学习并改进自己的思考过程。</w:t>
       </w:r>
     </w:p>
     <w:p>
@@ -43560,7 +43705,6 @@
         <w:rPr>
           <w:rFonts w:hint="eastAsia"/>
         </w:rPr>
-        <w:lastRenderedPageBreak/>
         <w:t>图</w:t>
       </w:r>
       <w:r>
@@ -43586,6 +43730,7 @@
         <w:ind w:firstLineChars="0"/>
       </w:pPr>
       <w:r>
+        <w:lastRenderedPageBreak/>
         <w:t>阶段</w:t>
       </w:r>
       <w:r>
@@ -43727,6 +43872,9 @@
     <w:p>
       <w:pPr>
         <w:ind w:firstLine="480"/>
+        <w:rPr>
+          <w:rFonts w:hint="eastAsia"/>
+        </w:rPr>
       </w:pPr>
       <w:r>
         <w:rPr>
@@ -43837,7 +43985,7 @@
         <w:rPr>
           <w:rFonts w:hint="eastAsia"/>
         </w:rPr>
-        <w:t>同时，</w:t>
+        <w:t>后续</w:t>
       </w:r>
       <w:proofErr w:type="spellStart"/>
       <w:r>
@@ -44037,7 +44185,114 @@
     <w:p>
       <w:pPr>
         <w:ind w:firstLineChars="0" w:firstLine="0"/>
-      </w:pPr>
+        <w:rPr>
+          <w:rFonts w:hint="eastAsia"/>
+        </w:rPr>
+      </w:pPr>
+      <w:r>
+        <w:tab/>
+      </w:r>
+      <w:r>
+        <w:rPr>
+          <w:rFonts w:hint="eastAsia"/>
+        </w:rPr>
+        <w:t>基于</w:t>
+      </w:r>
+      <w:proofErr w:type="spellStart"/>
+      <w:r>
+        <w:t>D</w:t>
+      </w:r>
+      <w:r>
+        <w:rPr>
+          <w:rFonts w:hint="eastAsia"/>
+        </w:rPr>
+        <w:t>eepseek</w:t>
+      </w:r>
+      <w:proofErr w:type="spellEnd"/>
+      <w:r>
+        <w:rPr>
+          <w:rFonts w:hint="eastAsia"/>
+        </w:rPr>
+        <w:t>的训练流程以及其结果的成果，可以印证一个观点，大模型的训练本身就是一个强化学习步骤，</w:t>
+      </w:r>
+      <w:r>
+        <w:t>SFT</w:t>
+      </w:r>
+      <w:r>
+        <w:rPr>
+          <w:rFonts w:hint="eastAsia"/>
+        </w:rPr>
+        <w:t>也只是一种特殊的强化学习模式，就是</w:t>
+      </w:r>
+      <w:r>
+        <w:rPr>
+          <w:rFonts w:hint="eastAsia"/>
+        </w:rPr>
+        <w:t>只保留策略模型，直接让策略模型学习参考模型的示例输出</w:t>
+      </w:r>
+      <w:r>
+        <w:rPr>
+          <w:rFonts w:hint="eastAsia"/>
+        </w:rPr>
+        <w:t>，或者是</w:t>
+      </w:r>
+      <w:r>
+        <w:t>RFT</w:t>
+      </w:r>
+      <w:r>
+        <w:rPr>
+          <w:rFonts w:hint="eastAsia"/>
+        </w:rPr>
+        <w:t>让模型学习不符合预期的输出来避免不好的输出</w:t>
+      </w:r>
+      <w:r>
+        <w:rPr>
+          <w:rFonts w:hint="eastAsia"/>
+        </w:rPr>
+        <w:t>。至于</w:t>
+      </w:r>
+      <w:r>
+        <w:t>DPO</w:t>
+      </w:r>
+      <w:r>
+        <w:rPr>
+          <w:rFonts w:hint="eastAsia"/>
+        </w:rPr>
+        <w:t>、</w:t>
+      </w:r>
+      <w:r>
+        <w:t>GRPO</w:t>
+      </w:r>
+      <w:r>
+        <w:rPr>
+          <w:rFonts w:hint="eastAsia"/>
+        </w:rPr>
+        <w:t>等，本质上都是</w:t>
+      </w:r>
+      <w:r>
+        <w:t>PPO</w:t>
+      </w:r>
+      <w:r>
+        <w:rPr>
+          <w:rFonts w:hint="eastAsia"/>
+        </w:rPr>
+        <w:t>的变体，所以本质上能把大模型的训练归类于模型进行强化学习的过程</w:t>
+      </w:r>
+      <w:r>
+        <w:rPr>
+          <w:rFonts w:hint="eastAsia"/>
+        </w:rPr>
+        <w:t>，这也就意味着，针对部分情景，是能够抛弃</w:t>
+      </w:r>
+      <w:r>
+        <w:t>SFT+RL</w:t>
+      </w:r>
+      <w:r>
+        <w:rPr>
+          <w:rFonts w:hint="eastAsia"/>
+        </w:rPr>
+        <w:t>的训练范式直接通过大规模强化学习就可以得到预期的效果。</w:t>
+      </w:r>
     </w:p>
     <w:p>
       <w:pPr>
@@ -44045,11 +44300,12 @@
         <w:spacing w:after="326"/>
         <w:ind w:firstLine="720"/>
       </w:pPr>
-      <w:bookmarkStart w:id="35" w:name="_Toc194249792"/>
-      <w:r>
-        <w:rPr>
-          <w:rFonts w:hint="eastAsia"/>
-        </w:rPr>
+      <w:bookmarkStart w:id="35" w:name="_Toc194275977"/>
+      <w:r>
+        <w:rPr>
+          <w:rFonts w:hint="eastAsia"/>
+        </w:rPr>
+        <w:lastRenderedPageBreak/>
         <w:t>第四章</w:t>
       </w:r>
       <w:r>
@@ -44129,12 +44385,11 @@
       <w:pPr>
         <w:pStyle w:val="2"/>
       </w:pPr>
-      <w:bookmarkStart w:id="36" w:name="_Toc194249793"/>
-      <w:r>
-        <w:rPr>
-          <w:rFonts w:hint="eastAsia"/>
-        </w:rPr>
-        <w:lastRenderedPageBreak/>
+      <w:bookmarkStart w:id="36" w:name="_Toc194275978"/>
+      <w:r>
+        <w:rPr>
+          <w:rFonts w:hint="eastAsia"/>
+        </w:rPr>
         <w:t xml:space="preserve">4.1  </w:t>
       </w:r>
       <w:r>
@@ -44155,7 +44410,7 @@
       <w:pPr>
         <w:pStyle w:val="3"/>
       </w:pPr>
-      <w:bookmarkStart w:id="37" w:name="_Toc194249794"/>
+      <w:bookmarkStart w:id="37" w:name="_Toc194275979"/>
       <w:r>
         <w:rPr>
           <w:rFonts w:hint="eastAsia"/>
@@ -44395,7 +44650,54 @@
         <w:rPr>
           <w:rFonts w:hint="eastAsia"/>
         </w:rPr>
-        <w:t>微调数据。</w:t>
+        <w:t>微调数据</w:t>
+      </w:r>
+      <w:r>
+        <w:rPr>
+          <w:rFonts w:hint="eastAsia"/>
+        </w:rPr>
+        <w:t>，其中</w:t>
+      </w:r>
+      <w:r>
+        <w:rPr>
+          <w:rFonts w:hint="eastAsia"/>
+        </w:rPr>
+        <w:t>20</w:t>
+      </w:r>
+      <w:r>
+        <w:t>K</w:t>
+      </w:r>
+      <w:r>
+        <w:rPr>
+          <w:rFonts w:hint="eastAsia"/>
+        </w:rPr>
+        <w:t>数据被随机抽样出来用于</w:t>
+      </w:r>
+      <w:proofErr w:type="spellStart"/>
+      <w:r>
+        <w:t>M</w:t>
+      </w:r>
+      <w:r>
+        <w:rPr>
+          <w:rFonts w:hint="eastAsia"/>
+        </w:rPr>
+        <w:t>o</w:t>
+      </w:r>
+      <w:r>
+        <w:t>E</w:t>
+      </w:r>
+      <w:proofErr w:type="spellEnd"/>
+      <w:r>
+        <w:rPr>
+          <w:rFonts w:hint="eastAsia"/>
+        </w:rPr>
+        <w:t>架构训练，保证模型的稳定性</w:t>
+      </w:r>
+      <w:r>
+        <w:rPr>
+          <w:rFonts w:hint="eastAsia"/>
+        </w:rPr>
+        <w:t>。</w:t>
       </w:r>
     </w:p>
     <w:p>
@@ -44774,7 +45076,7 @@
       <w:pPr>
         <w:pStyle w:val="3"/>
       </w:pPr>
-      <w:bookmarkStart w:id="38" w:name="_Toc194249795"/>
+      <w:bookmarkStart w:id="38" w:name="_Toc194275980"/>
       <w:r>
         <w:rPr>
           <w:rFonts w:hint="eastAsia"/>
@@ -44797,21 +45099,10 @@
         <w:rPr>
           <w:rFonts w:hint="eastAsia"/>
         </w:rPr>
-        <w:t>本节介绍用于知识蒸馏的</w:t>
-      </w:r>
-      <w:r>
-        <w:rPr>
-          <w:rFonts w:hint="eastAsia"/>
-        </w:rPr>
-        <w:t>带思考过程的</w:t>
-      </w:r>
-      <w:r>
-        <w:rPr>
-          <w:rFonts w:hint="eastAsia"/>
-        </w:rPr>
-        <w:t>数据准备，主要的蒸馏方式是基于</w:t>
-      </w:r>
-      <w:r>
+        <w:t>本节介绍用于知识蒸馏的带思考过程的数据准备，主要的蒸馏方式是基于</w:t>
+      </w:r>
+      <w:r>
+        <w:lastRenderedPageBreak/>
         <w:t>D</w:t>
       </w:r>
       <w:r>
@@ -44836,13 +45127,7 @@
         <w:rPr>
           <w:rFonts w:hint="eastAsia"/>
         </w:rPr>
-        <w:t>接口</w:t>
-      </w:r>
-      <w:r>
-        <w:rPr>
-          <w:rFonts w:hint="eastAsia"/>
-        </w:rPr>
-        <w:t>对数学推理数据进行强化再生成，由于是为了构建</w:t>
+        <w:t>接口对数学推理数据进行强化再生成，由于是为了构建</w:t>
       </w:r>
       <w:r>
         <w:t>SFT</w:t>
@@ -44857,9 +45142,6 @@
     <w:p>
       <w:pPr>
         <w:ind w:firstLine="480"/>
-        <w:rPr>
-          <w:rFonts w:hint="eastAsia"/>
-        </w:rPr>
       </w:pPr>
       <w:r>
         <w:rPr>
@@ -45092,14 +45374,7 @@
         <w:rPr>
           <w:rFonts w:hint="eastAsia"/>
         </w:rPr>
-        <w:t xml:space="preserve">American </w:t>
-      </w:r>
-      <w:r>
-        <w:rPr>
-          <w:rFonts w:hint="eastAsia"/>
-        </w:rPr>
-        <w:lastRenderedPageBreak/>
-        <w:t>Invitational Mathematics Examination</w:t>
+        <w:t>American Invitational Mathematics Examination</w:t>
       </w:r>
       <w:r>
         <w:rPr>
@@ -45313,7 +45588,7 @@
       <w:pPr>
         <w:pStyle w:val="3"/>
       </w:pPr>
-      <w:bookmarkStart w:id="39" w:name="_Toc194249796"/>
+      <w:bookmarkStart w:id="39" w:name="_Toc194275981"/>
       <w:r>
         <w:rPr>
           <w:rFonts w:hint="eastAsia"/>
@@ -45399,10 +45674,7 @@
         <w:t>条数据，将问题的答案提取出来构成新字段，最后再通过随机抽样划分出了三个数据集：</w:t>
       </w:r>
       <w:r>
-        <w:t xml:space="preserve"> </w:t>
-      </w:r>
-      <w:r>
-        <w:t>R1-Zero-GRPO-750</w:t>
+        <w:t xml:space="preserve"> R1-Zero-GRPO-750</w:t>
       </w:r>
       <w:r>
         <w:rPr>
@@ -45518,7 +45790,11 @@
         <w:t>、</w:t>
       </w:r>
       <w:r>
-        <w:t>AMC problems (before 2023)</w:t>
+        <w:t xml:space="preserve">AMC problems </w:t>
+      </w:r>
+      <w:r>
+        <w:lastRenderedPageBreak/>
+        <w:t>(before 2023)</w:t>
       </w:r>
       <w:r>
         <w:rPr>
@@ -45527,13 +45803,7 @@
         <w:t>、</w:t>
       </w:r>
       <w:r>
-        <w:t xml:space="preserve">Omni-MATH </w:t>
-      </w:r>
-      <w:r>
-        <w:t>D</w:t>
-      </w:r>
-      <w:r>
-        <w:t>ataset</w:t>
+        <w:t>Omni-MATH Dataset</w:t>
       </w:r>
       <w:r>
         <w:rPr>
@@ -45542,40 +45812,20 @@
         <w:t>、</w:t>
       </w:r>
       <w:r>
-        <w:t xml:space="preserve">Still </w:t>
-      </w:r>
-      <w:r>
-        <w:t>D</w:t>
-      </w:r>
-      <w:r>
-        <w:t>ataset</w:t>
-      </w:r>
-      <w:r>
-        <w:rPr>
-          <w:rFonts w:hint="eastAsia"/>
-        </w:rPr>
-        <w:t>。</w:t>
+        <w:t>Still Dataset</w:t>
+      </w:r>
+      <w:r>
+        <w:rPr>
+          <w:rFonts w:hint="eastAsia"/>
+        </w:rPr>
+        <w:t>。至此，数据准备工作完成。</w:t>
       </w:r>
     </w:p>
     <w:p>
       <w:pPr>
-        <w:ind w:firstLine="480"/>
-        <w:rPr>
-          <w:rFonts w:hint="eastAsia"/>
-        </w:rPr>
-      </w:pPr>
-      <w:r>
-        <w:rPr>
-          <w:rFonts w:hint="eastAsia"/>
-        </w:rPr>
-        <w:t>至此，数据准备工作完成。</w:t>
-      </w:r>
-    </w:p>
-    <w:p>
-      <w:pPr>
         <w:pStyle w:val="2"/>
       </w:pPr>
-      <w:bookmarkStart w:id="40" w:name="_Toc194249797"/>
+      <w:bookmarkStart w:id="40" w:name="_Toc194275982"/>
       <w:r>
         <w:rPr>
           <w:rFonts w:hint="eastAsia"/>
@@ -45594,7 +45844,7 @@
       <w:pPr>
         <w:pStyle w:val="3"/>
       </w:pPr>
-      <w:bookmarkStart w:id="41" w:name="_Toc194249798"/>
+      <w:bookmarkStart w:id="41" w:name="_Toc194275983"/>
       <w:r>
         <w:rPr>
           <w:rFonts w:hint="eastAsia"/>
@@ -45663,12 +45913,8 @@
           <w:numId w:val="35"/>
         </w:numPr>
         <w:ind w:firstLineChars="0"/>
-        <w:rPr>
-          <w:rFonts w:hint="eastAsia"/>
-        </w:rPr>
-      </w:pPr>
-      <w:r>
-        <w:lastRenderedPageBreak/>
+      </w:pPr>
+      <w:r>
         <w:t>CPU</w:t>
       </w:r>
       <w:r>
@@ -45698,9 +45944,6 @@
           <w:numId w:val="35"/>
         </w:numPr>
         <w:ind w:firstLineChars="0"/>
-        <w:rPr>
-          <w:rFonts w:hint="eastAsia"/>
-        </w:rPr>
       </w:pPr>
       <w:r>
         <w:rPr>
@@ -45726,9 +45969,6 @@
           <w:numId w:val="35"/>
         </w:numPr>
         <w:ind w:firstLineChars="0"/>
-        <w:rPr>
-          <w:rFonts w:hint="eastAsia"/>
-        </w:rPr>
       </w:pPr>
       <w:r>
         <w:rPr>
@@ -45754,9 +45994,6 @@
           <w:numId w:val="35"/>
         </w:numPr>
         <w:ind w:firstLineChars="0"/>
-        <w:rPr>
-          <w:rFonts w:hint="eastAsia"/>
-        </w:rPr>
       </w:pPr>
       <w:r>
         <w:t>GPU</w:t>
@@ -45804,9 +46041,6 @@
           <w:numId w:val="35"/>
         </w:numPr>
         <w:ind w:firstLineChars="0"/>
-        <w:rPr>
-          <w:rFonts w:hint="eastAsia"/>
-        </w:rPr>
       </w:pPr>
       <w:r>
         <w:rPr>
@@ -45816,6 +46050,87 @@
       </w:r>
       <w:r>
         <w:t>GNU/Linux</w:t>
+      </w:r>
+    </w:p>
+    <w:p>
+      <w:pPr>
+        <w:ind w:left="480" w:firstLineChars="0" w:firstLine="0"/>
+      </w:pPr>
+      <w:r>
+        <w:rPr>
+          <w:noProof/>
+        </w:rPr>
+        <w:drawing>
+          <wp:inline distT="0" distB="0" distL="0" distR="0" wp14:anchorId="21442A62" wp14:editId="334FF285">
+            <wp:extent cx="5000344" cy="2082373"/>
+            <wp:effectExtent l="0" t="0" r="3810" b="635"/>
+            <wp:docPr id="2093168593" name="图片 1" descr="表格&#10;&#10;描述已自动生成"/>
+            <wp:cNvGraphicFramePr>
+              <a:graphicFrameLocks xmlns:a="http://schemas.openxmlformats.org/drawingml/2006/main" noChangeAspect="1"/>
+            </wp:cNvGraphicFramePr>
+            <a:graphic xmlns:a="http://schemas.openxmlformats.org/drawingml/2006/main">
+              <a:graphicData uri="http://schemas.openxmlformats.org/drawingml/2006/picture">
+                <pic:pic xmlns:pic="http://schemas.openxmlformats.org/drawingml/2006/picture">
+                  <pic:nvPicPr>
+                    <pic:cNvPr id="2093168593" name="图片 1" descr="表格&#10;&#10;描述已自动生成"/>
+                    <pic:cNvPicPr/>
+                  </pic:nvPicPr>
+                  <pic:blipFill>
+                    <a:blip r:embed="rId19"/>
+                    <a:stretch>
+                      <a:fillRect/>
+                    </a:stretch>
+                  </pic:blipFill>
+                  <pic:spPr>
+                    <a:xfrm>
+                      <a:off x="0" y="0"/>
+                      <a:ext cx="5022712" cy="2091688"/>
+                    </a:xfrm>
+                    <a:prstGeom prst="rect">
+                      <a:avLst/>
+                    </a:prstGeom>
+                  </pic:spPr>
+                </pic:pic>
+              </a:graphicData>
+            </a:graphic>
+          </wp:inline>
+        </w:drawing>
+      </w:r>
+    </w:p>
+    <w:p>
+      <w:pPr>
+        <w:pStyle w:val="af1"/>
+        <w:ind w:firstLine="400"/>
+        <w:rPr>
+          <w:rFonts w:hint="eastAsia"/>
+        </w:rPr>
+      </w:pPr>
+      <w:r>
+        <w:rPr>
+          <w:rFonts w:hint="eastAsia"/>
+        </w:rPr>
+        <w:t>图</w:t>
+      </w:r>
+      <w:r>
+        <w:rPr>
+          <w:rFonts w:hint="eastAsia"/>
+        </w:rPr>
+        <w:t xml:space="preserve">4-1 </w:t>
+      </w:r>
+      <w:r>
+        <w:rPr>
+          <w:rFonts w:hint="eastAsia"/>
+        </w:rPr>
+        <w:t>单卡服务器</w:t>
+      </w:r>
+      <w:r>
+        <w:t>GPU</w:t>
+      </w:r>
+      <w:r>
+        <w:rPr>
+          <w:rFonts w:hint="eastAsia"/>
+        </w:rPr>
+        <w:t>信息图</w:t>
       </w:r>
     </w:p>
     <w:p>
@@ -45837,9 +46152,6 @@
           <w:numId w:val="36"/>
         </w:numPr>
         <w:ind w:firstLineChars="0"/>
-        <w:rPr>
-          <w:rFonts w:hint="eastAsia"/>
-        </w:rPr>
       </w:pPr>
       <w:r>
         <w:t>CPU</w:t>
@@ -45899,9 +46211,6 @@
           <w:numId w:val="36"/>
         </w:numPr>
         <w:ind w:firstLineChars="0"/>
-        <w:rPr>
-          <w:rFonts w:hint="eastAsia"/>
-        </w:rPr>
       </w:pPr>
       <w:r>
         <w:rPr>
@@ -45913,10 +46222,10 @@
         <w:rPr>
           <w:rFonts w:hint="eastAsia"/>
         </w:rPr>
-        <w:t>12</w:t>
-      </w:r>
-      <w:r>
-        <w:t>T</w:t>
+        <w:t>24</w:t>
+      </w:r>
+      <w:r>
+        <w:t>TB</w:t>
       </w:r>
     </w:p>
     <w:p>
@@ -45927,9 +46236,6 @@
           <w:numId w:val="36"/>
         </w:numPr>
         <w:ind w:firstLineChars="0"/>
-        <w:rPr>
-          <w:rFonts w:hint="eastAsia"/>
-        </w:rPr>
       </w:pPr>
       <w:r>
         <w:t>GPU</w:t>
@@ -45992,14 +46298,12 @@
           <w:numId w:val="36"/>
         </w:numPr>
         <w:ind w:firstLineChars="0"/>
-        <w:rPr>
-          <w:rFonts w:hint="eastAsia"/>
-        </w:rPr>
-      </w:pPr>
-      <w:r>
-        <w:rPr>
-          <w:rFonts w:hint="eastAsia"/>
-        </w:rPr>
+      </w:pPr>
+      <w:r>
+        <w:rPr>
+          <w:rFonts w:hint="eastAsia"/>
+        </w:rPr>
+        <w:lastRenderedPageBreak/>
         <w:t>系统内核：</w:t>
       </w:r>
       <w:r>
@@ -46009,46 +46313,129 @@
     <w:p>
       <w:pPr>
         <w:ind w:left="480" w:firstLineChars="0" w:firstLine="0"/>
-        <w:rPr>
-          <w:rFonts w:hint="eastAsia"/>
-        </w:rPr>
-      </w:pPr>
-      <w:r>
-        <w:rPr>
-          <w:rFonts w:hint="eastAsia"/>
-        </w:rPr>
-        <w:t>上述两台服务器都会以</w:t>
-      </w:r>
-      <w:r>
-        <w:t>P</w:t>
-      </w:r>
-      <w:r>
-        <w:rPr>
-          <w:rFonts w:hint="eastAsia"/>
-        </w:rPr>
-        <w:t>ython3.10</w:t>
-      </w:r>
-      <w:r>
-        <w:rPr>
-          <w:rFonts w:hint="eastAsia"/>
-        </w:rPr>
-        <w:t>作为进行实验的</w:t>
-      </w:r>
-      <w:r>
-        <w:t>Python</w:t>
-      </w:r>
-      <w:r>
-        <w:rPr>
-          <w:rFonts w:hint="eastAsia"/>
-        </w:rPr>
-        <w:t>版本。</w:t>
+        <w:jc w:val="center"/>
+      </w:pPr>
+      <w:r>
+        <w:rPr>
+          <w:rFonts w:hint="eastAsia"/>
+          <w:noProof/>
+        </w:rPr>
+        <w:drawing>
+          <wp:inline distT="0" distB="0" distL="0" distR="0" wp14:anchorId="6FC75AD0" wp14:editId="14B5E9A0">
+            <wp:extent cx="4641157" cy="4784760"/>
+            <wp:effectExtent l="0" t="0" r="0" b="3175"/>
+            <wp:docPr id="636663805" name="图片 2" descr="表格&#10;&#10;描述已自动生成"/>
+            <wp:cNvGraphicFramePr>
+              <a:graphicFrameLocks xmlns:a="http://schemas.openxmlformats.org/drawingml/2006/main" noChangeAspect="1"/>
+            </wp:cNvGraphicFramePr>
+            <a:graphic xmlns:a="http://schemas.openxmlformats.org/drawingml/2006/main">
+              <a:graphicData uri="http://schemas.openxmlformats.org/drawingml/2006/picture">
+                <pic:pic xmlns:pic="http://schemas.openxmlformats.org/drawingml/2006/picture">
+                  <pic:nvPicPr>
+                    <pic:cNvPr id="636663805" name="图片 2" descr="表格&#10;&#10;描述已自动生成"/>
+                    <pic:cNvPicPr/>
+                  </pic:nvPicPr>
+                  <pic:blipFill>
+                    <a:blip r:embed="rId20"/>
+                    <a:stretch>
+                      <a:fillRect/>
+                    </a:stretch>
+                  </pic:blipFill>
+                  <pic:spPr>
+                    <a:xfrm>
+                      <a:off x="0" y="0"/>
+                      <a:ext cx="4677953" cy="4822694"/>
+                    </a:xfrm>
+                    <a:prstGeom prst="rect">
+                      <a:avLst/>
+                    </a:prstGeom>
+                  </pic:spPr>
+                </pic:pic>
+              </a:graphicData>
+            </a:graphic>
+          </wp:inline>
+        </w:drawing>
       </w:r>
     </w:p>
     <w:p>
       <w:pPr>
+        <w:pStyle w:val="af1"/>
+        <w:ind w:firstLine="400"/>
+        <w:rPr>
+          <w:rFonts w:hint="eastAsia"/>
+        </w:rPr>
+      </w:pPr>
+      <w:r>
+        <w:rPr>
+          <w:rFonts w:hint="eastAsia"/>
+        </w:rPr>
+        <w:t>图</w:t>
+      </w:r>
+      <w:r>
+        <w:rPr>
+          <w:rFonts w:hint="eastAsia"/>
+        </w:rPr>
+        <w:t xml:space="preserve">4-2 </w:t>
+      </w:r>
+      <w:r>
+        <w:rPr>
+          <w:rFonts w:hint="eastAsia"/>
+        </w:rPr>
+        <w:t>八卡服务器</w:t>
+      </w:r>
+      <w:r>
+        <w:t>GPU</w:t>
+      </w:r>
+      <w:r>
+        <w:rPr>
+          <w:rFonts w:hint="eastAsia"/>
+        </w:rPr>
+        <w:t>信息图</w:t>
+      </w:r>
+    </w:p>
+    <w:p>
+      <w:pPr>
+        <w:ind w:left="480" w:firstLineChars="0" w:firstLine="0"/>
+        <w:rPr>
+          <w:rFonts w:hint="eastAsia"/>
+        </w:rPr>
+      </w:pPr>
+      <w:r>
+        <w:rPr>
+          <w:rFonts w:hint="eastAsia"/>
+        </w:rPr>
+        <w:t>上述两台服务器都会以</w:t>
+      </w:r>
+      <w:r>
+        <w:t>P</w:t>
+      </w:r>
+      <w:r>
+        <w:rPr>
+          <w:rFonts w:hint="eastAsia"/>
+        </w:rPr>
+        <w:t>ython3.10</w:t>
+      </w:r>
+      <w:r>
+        <w:rPr>
+          <w:rFonts w:hint="eastAsia"/>
+        </w:rPr>
+        <w:t>作为进行实验的</w:t>
+      </w:r>
+      <w:r>
+        <w:t>Python</w:t>
+      </w:r>
+      <w:r>
+        <w:rPr>
+          <w:rFonts w:hint="eastAsia"/>
+        </w:rPr>
+        <w:t>版本。</w:t>
+      </w:r>
+    </w:p>
+    <w:p>
+      <w:pPr>
         <w:pStyle w:val="3"/>
       </w:pPr>
-      <w:bookmarkStart w:id="42" w:name="_Toc194249799"/>
+      <w:bookmarkStart w:id="42" w:name="_Toc194275984"/>
       <w:r>
         <w:rPr>
           <w:rFonts w:hint="eastAsia"/>
@@ -46065,12 +46452,1360 @@
     </w:p>
     <w:p>
       <w:pPr>
+        <w:ind w:firstLine="480"/>
+      </w:pPr>
+      <w:r>
+        <w:rPr>
+          <w:rFonts w:hint="eastAsia"/>
+        </w:rPr>
+        <w:t>本小节中，会介绍本次实验使用的工具框架，用于模型的下载、存储、训练、推理。</w:t>
+      </w:r>
+    </w:p>
+    <w:p>
+      <w:pPr>
+        <w:ind w:firstLine="480"/>
+      </w:pPr>
+      <w:r>
+        <w:rPr>
+          <w:rFonts w:hint="eastAsia"/>
+        </w:rPr>
+        <w:t>首先是</w:t>
+      </w:r>
+      <w:r>
+        <w:rPr>
+          <w:rFonts w:hint="eastAsia"/>
+        </w:rPr>
+        <w:t>基座</w:t>
+      </w:r>
+      <w:r>
+        <w:rPr>
+          <w:rFonts w:hint="eastAsia"/>
+        </w:rPr>
+        <w:t>模型的下载和</w:t>
+      </w:r>
+      <w:r>
+        <w:rPr>
+          <w:rFonts w:hint="eastAsia"/>
+        </w:rPr>
+        <w:t>训练后模型的</w:t>
+      </w:r>
+      <w:r>
+        <w:rPr>
+          <w:rFonts w:hint="eastAsia"/>
+        </w:rPr>
+        <w:t>云存储框架</w:t>
+      </w:r>
+      <w:proofErr w:type="spellStart"/>
+      <w:r>
+        <w:t>H</w:t>
+      </w:r>
+      <w:r>
+        <w:rPr>
+          <w:rFonts w:hint="eastAsia"/>
+        </w:rPr>
+        <w:t>ugging</w:t>
+      </w:r>
+      <w:r>
+        <w:t>F</w:t>
+      </w:r>
+      <w:r>
+        <w:rPr>
+          <w:rFonts w:hint="eastAsia"/>
+        </w:rPr>
+        <w:t>ace</w:t>
+      </w:r>
+      <w:proofErr w:type="spellEnd"/>
+      <w:r>
+        <w:t xml:space="preserve"> </w:t>
+      </w:r>
+      <w:r>
+        <w:fldChar w:fldCharType="begin"/>
+      </w:r>
+      <w:r>
+        <w:instrText xml:space="preserve"> ADDIN EN.CITE &lt;EndNote&gt;&lt;Cite&gt;&lt;Author&gt;Jain&lt;/Author&gt;&lt;Year&gt;2022&lt;/Year&gt;&lt;RecNum&gt;116&lt;/RecNum&gt;&lt;DisplayText&gt;&lt;style face="superscript"&gt;[82]&lt;/style&gt;&lt;/DisplayText&gt;&lt;record&gt;&lt;rec-number&gt;116&lt;/rec-number&gt;&lt;foreign-keys&gt;&lt;key app="EN" db-id="aspt09dpufxavje0vdl5tddr90rpvzwwtrpa" timestamp="1743349773"&gt;116&lt;/key&gt;&lt;/foreign-keys&gt;&lt;ref-type name="Book Section"&gt;5&lt;/ref-type&gt;&lt;contributors&gt;&lt;authors&gt;&lt;author&gt;Jain, Shashank Mohan&lt;/author&gt;&lt;/authors&gt;&lt;/contributors&gt;&lt;titles&gt;&lt;title&gt;Hugging face&lt;/title&gt;&lt;secondary-title&gt;Introduction to transformers for NLP: With the hugging face library and models to solve problems&lt;/secondary-title&gt;&lt;/titles&gt;&lt;pages&gt;51-67&lt;/pages&gt;&lt;dates&gt;&lt;year&gt;2022&lt;/year&gt;&lt;/dates&gt;&lt;publisher&gt;Springer&lt;/publisher&gt;&lt;urls&gt;&lt;/urls&gt;&lt;/record&gt;&lt;/Cite&gt;&lt;/EndNote&gt;</w:instrText>
+      </w:r>
+      <w:r>
+        <w:fldChar w:fldCharType="separate"/>
+      </w:r>
+      <w:r>
+        <w:rPr>
+          <w:noProof/>
+          <w:vertAlign w:val="superscript"/>
+        </w:rPr>
+        <w:t>[82]</w:t>
+      </w:r>
+      <w:r>
+        <w:fldChar w:fldCharType="end"/>
+      </w:r>
+      <w:r>
+        <w:rPr>
+          <w:rFonts w:hint="eastAsia"/>
+        </w:rPr>
+        <w:t>，</w:t>
+      </w:r>
+      <w:proofErr w:type="spellStart"/>
+      <w:r>
+        <w:rPr>
+          <w:rFonts w:hint="eastAsia"/>
+        </w:rPr>
+        <w:t>HuggingFace</w:t>
+      </w:r>
+      <w:proofErr w:type="spellEnd"/>
+      <w:r>
+        <w:rPr>
+          <w:rFonts w:hint="eastAsia"/>
+        </w:rPr>
+        <w:t>是一个自然语言处理</w:t>
+      </w:r>
+      <w:r>
+        <w:rPr>
+          <w:rFonts w:hint="eastAsia"/>
+        </w:rPr>
+        <w:t>。</w:t>
+      </w:r>
+      <w:r>
+        <w:rPr>
+          <w:rFonts w:hint="eastAsia"/>
+        </w:rPr>
+        <w:t>工具集和平台，致力于为研究人员和工程师提供高效、易用且可重复的</w:t>
+      </w:r>
+      <w:r>
+        <w:rPr>
+          <w:rFonts w:hint="eastAsia"/>
+        </w:rPr>
+        <w:t>NLP</w:t>
+      </w:r>
+      <w:r>
+        <w:rPr>
+          <w:rFonts w:hint="eastAsia"/>
+        </w:rPr>
+        <w:t>解决方案。它成立于</w:t>
+      </w:r>
+      <w:r>
+        <w:rPr>
+          <w:rFonts w:hint="eastAsia"/>
+        </w:rPr>
+        <w:t>2016</w:t>
+      </w:r>
+      <w:r>
+        <w:rPr>
+          <w:rFonts w:hint="eastAsia"/>
+        </w:rPr>
+        <w:t>年，总部位于美国纽约市，并在加拿大蒙特利尔、巴黎和旧金山等地设有办事处。</w:t>
+      </w:r>
+      <w:r>
+        <w:rPr>
+          <w:rFonts w:hint="eastAsia"/>
+        </w:rPr>
+        <w:t>其</w:t>
+      </w:r>
+      <w:r>
+        <w:rPr>
+          <w:rFonts w:hint="eastAsia"/>
+        </w:rPr>
+        <w:t>提供各种</w:t>
+      </w:r>
+      <w:r>
+        <w:rPr>
+          <w:rFonts w:hint="eastAsia"/>
+        </w:rPr>
+        <w:t>NLP</w:t>
+      </w:r>
+      <w:r>
+        <w:rPr>
+          <w:rFonts w:hint="eastAsia"/>
+        </w:rPr>
+        <w:t>解决方案，如</w:t>
+      </w:r>
+      <w:r>
+        <w:rPr>
+          <w:rFonts w:hint="eastAsia"/>
+        </w:rPr>
+        <w:t>提供</w:t>
+      </w:r>
+      <w:r>
+        <w:rPr>
+          <w:rFonts w:hint="eastAsia"/>
+        </w:rPr>
+        <w:t>预训练模型、</w:t>
+      </w:r>
+      <w:r>
+        <w:rPr>
+          <w:rFonts w:hint="eastAsia"/>
+        </w:rPr>
+        <w:t>提供开源</w:t>
+      </w:r>
+      <w:r>
+        <w:t>NLP</w:t>
+      </w:r>
+      <w:r>
+        <w:rPr>
+          <w:rFonts w:hint="eastAsia"/>
+        </w:rPr>
+        <w:t>库</w:t>
+      </w:r>
+      <w:r>
+        <w:t>T</w:t>
+      </w:r>
+      <w:r>
+        <w:rPr>
+          <w:rFonts w:hint="eastAsia"/>
+        </w:rPr>
+        <w:t>ransformers</w:t>
+      </w:r>
+      <w:r>
+        <w:rPr>
+          <w:rFonts w:hint="eastAsia"/>
+        </w:rPr>
+        <w:t>库</w:t>
+      </w:r>
+      <w:r>
+        <w:rPr>
+          <w:rFonts w:hint="eastAsia"/>
+        </w:rPr>
+        <w:t>用于</w:t>
+      </w:r>
+      <w:r>
+        <w:rPr>
+          <w:rFonts w:hint="eastAsia"/>
+        </w:rPr>
+        <w:t>任务化的</w:t>
+      </w:r>
+      <w:r>
+        <w:rPr>
+          <w:rFonts w:hint="eastAsia"/>
+        </w:rPr>
+        <w:lastRenderedPageBreak/>
+        <w:t>微调</w:t>
+      </w:r>
+      <w:r>
+        <w:rPr>
+          <w:rFonts w:hint="eastAsia"/>
+        </w:rPr>
+        <w:t>测试优化等。同时其支持多种</w:t>
+      </w:r>
+      <w:r>
+        <w:rPr>
+          <w:rFonts w:hint="eastAsia"/>
+        </w:rPr>
+        <w:t>流行的</w:t>
+      </w:r>
+      <w:r>
+        <w:rPr>
+          <w:rFonts w:hint="eastAsia"/>
+        </w:rPr>
+        <w:t>深度学习</w:t>
+      </w:r>
+      <w:r>
+        <w:rPr>
+          <w:rFonts w:hint="eastAsia"/>
+        </w:rPr>
+        <w:t>框架如</w:t>
+      </w:r>
+      <w:proofErr w:type="spellStart"/>
+      <w:r>
+        <w:rPr>
+          <w:rFonts w:hint="eastAsia"/>
+        </w:rPr>
+        <w:t>PyTorch</w:t>
+      </w:r>
+      <w:proofErr w:type="spellEnd"/>
+      <w:r>
+        <w:rPr>
+          <w:rFonts w:hint="eastAsia"/>
+        </w:rPr>
+        <w:t>和</w:t>
+      </w:r>
+      <w:r>
+        <w:rPr>
+          <w:rFonts w:hint="eastAsia"/>
+        </w:rPr>
+        <w:t>TensorFlow</w:t>
+      </w:r>
+      <w:r>
+        <w:rPr>
+          <w:rFonts w:hint="eastAsia"/>
+        </w:rPr>
+        <w:t>进行实现</w:t>
+      </w:r>
+      <w:r>
+        <w:rPr>
+          <w:rFonts w:hint="eastAsia"/>
+        </w:rPr>
+        <w:t>的</w:t>
+      </w:r>
+      <w:r>
+        <w:rPr>
+          <w:rFonts w:hint="eastAsia"/>
+        </w:rPr>
+        <w:t>。此外，</w:t>
+      </w:r>
+      <w:proofErr w:type="spellStart"/>
+      <w:r>
+        <w:rPr>
+          <w:rFonts w:hint="eastAsia"/>
+        </w:rPr>
+        <w:t>HuggingFace</w:t>
+      </w:r>
+      <w:proofErr w:type="spellEnd"/>
+      <w:r>
+        <w:rPr>
+          <w:rFonts w:hint="eastAsia"/>
+        </w:rPr>
+        <w:t>还提供了各种预训练模型的</w:t>
+      </w:r>
+      <w:r>
+        <w:rPr>
+          <w:rFonts w:hint="eastAsia"/>
+        </w:rPr>
+        <w:t>API</w:t>
+      </w:r>
+      <w:r>
+        <w:rPr>
+          <w:rFonts w:hint="eastAsia"/>
+        </w:rPr>
+        <w:t>和文档，使得用户可以方便地使用它们来完成自己的</w:t>
+      </w:r>
+      <w:r>
+        <w:rPr>
+          <w:rFonts w:hint="eastAsia"/>
+        </w:rPr>
+        <w:t>NLP</w:t>
+      </w:r>
+      <w:r>
+        <w:rPr>
+          <w:rFonts w:hint="eastAsia"/>
+        </w:rPr>
+        <w:t>任务。</w:t>
+      </w:r>
+      <w:r>
+        <w:rPr>
+          <w:rFonts w:hint="eastAsia"/>
+        </w:rPr>
+        <w:t>同时用户也可以自由地在自己的账号空间内上传</w:t>
+      </w:r>
+      <w:r>
+        <w:rPr>
+          <w:rFonts w:hint="eastAsia"/>
+        </w:rPr>
+        <w:t>自己的模型和数据集进行存储，</w:t>
+      </w:r>
+      <w:r>
+        <w:rPr>
+          <w:rFonts w:hint="eastAsia"/>
+        </w:rPr>
+        <w:t xml:space="preserve">NLP </w:t>
+      </w:r>
+      <w:r>
+        <w:rPr>
+          <w:rFonts w:hint="eastAsia"/>
+        </w:rPr>
+        <w:t>开发人员</w:t>
+      </w:r>
+      <w:r>
+        <w:rPr>
+          <w:rFonts w:hint="eastAsia"/>
+        </w:rPr>
+        <w:t>或者爱好人士</w:t>
+      </w:r>
+      <w:r>
+        <w:rPr>
+          <w:rFonts w:hint="eastAsia"/>
+        </w:rPr>
+        <w:t>可以分享和发现代码、模型和数据集</w:t>
+      </w:r>
+      <w:r>
+        <w:rPr>
+          <w:rFonts w:hint="eastAsia"/>
+        </w:rPr>
+        <w:t>。</w:t>
+      </w:r>
+      <w:proofErr w:type="spellStart"/>
+      <w:r>
+        <w:rPr>
+          <w:rFonts w:hint="eastAsia"/>
+        </w:rPr>
+        <w:t>HuggingFace</w:t>
+      </w:r>
+      <w:proofErr w:type="spellEnd"/>
+      <w:r>
+        <w:rPr>
+          <w:rFonts w:hint="eastAsia"/>
+        </w:rPr>
+        <w:t xml:space="preserve"> </w:t>
+      </w:r>
+      <w:r>
+        <w:rPr>
+          <w:rFonts w:hint="eastAsia"/>
+        </w:rPr>
+        <w:t>的</w:t>
+      </w:r>
+      <w:r>
+        <w:rPr>
+          <w:rFonts w:hint="eastAsia"/>
+        </w:rPr>
+        <w:t xml:space="preserve"> Transformer </w:t>
+      </w:r>
+      <w:r>
+        <w:rPr>
+          <w:rFonts w:hint="eastAsia"/>
+        </w:rPr>
+        <w:t>库</w:t>
+      </w:r>
+      <w:r>
+        <w:rPr>
+          <w:rFonts w:hint="eastAsia"/>
+        </w:rPr>
+        <w:t>已经成为了自然语言处理领域的标杆，被应用于各种文本生成和理解任务</w:t>
+      </w:r>
+      <w:r>
+        <w:rPr>
+          <w:rFonts w:hint="eastAsia"/>
+        </w:rPr>
+        <w:t>，其平台和工具也成为了每一个</w:t>
+      </w:r>
+      <w:r>
+        <w:t>NLP</w:t>
+      </w:r>
+      <w:r>
+        <w:rPr>
+          <w:rFonts w:hint="eastAsia"/>
+        </w:rPr>
+        <w:t>开发人员的必备工具和框架。</w:t>
+      </w:r>
+    </w:p>
+    <w:p>
+      <w:pPr>
+        <w:ind w:firstLine="480"/>
+      </w:pPr>
+      <w:r>
+        <w:rPr>
+          <w:rFonts w:hint="eastAsia"/>
+        </w:rPr>
+        <w:t>其次就是实验所需的训练框架，这里主要分为</w:t>
+      </w:r>
+      <w:r>
+        <w:rPr>
+          <w:rFonts w:hint="eastAsia"/>
+        </w:rPr>
+        <w:t>四</w:t>
+      </w:r>
+      <w:r>
+        <w:rPr>
+          <w:rFonts w:hint="eastAsia"/>
+        </w:rPr>
+        <w:t>个部分：</w:t>
+      </w:r>
+      <w:r>
+        <w:t>SFT</w:t>
+      </w:r>
+      <w:r>
+        <w:rPr>
+          <w:rFonts w:hint="eastAsia"/>
+        </w:rPr>
+        <w:t>训练框架、</w:t>
+      </w:r>
+      <w:proofErr w:type="spellStart"/>
+      <w:r>
+        <w:t>M</w:t>
+      </w:r>
+      <w:r>
+        <w:rPr>
+          <w:rFonts w:hint="eastAsia"/>
+        </w:rPr>
+        <w:t>o</w:t>
+      </w:r>
+      <w:r>
+        <w:t>E</w:t>
+      </w:r>
+      <w:proofErr w:type="spellEnd"/>
+      <w:r>
+        <w:rPr>
+          <w:rFonts w:hint="eastAsia"/>
+        </w:rPr>
+        <w:t>的模型合并框架、</w:t>
+      </w:r>
+      <w:r>
+        <w:rPr>
+          <w:rFonts w:hint="eastAsia"/>
+        </w:rPr>
+        <w:t>自行开发</w:t>
+      </w:r>
+      <w:r>
+        <w:rPr>
+          <w:rFonts w:hint="eastAsia"/>
+        </w:rPr>
+        <w:t>的</w:t>
+      </w:r>
+      <w:r>
+        <w:t>GRPO</w:t>
+      </w:r>
+      <w:r>
+        <w:rPr>
+          <w:rFonts w:hint="eastAsia"/>
+        </w:rPr>
+        <w:t>初步探索简单工具、成熟的</w:t>
+      </w:r>
+      <w:r>
+        <w:t>GRPO</w:t>
+      </w:r>
+      <w:r>
+        <w:rPr>
+          <w:rFonts w:hint="eastAsia"/>
+        </w:rPr>
+        <w:t>工程化训练框架。</w:t>
+      </w:r>
+    </w:p>
+    <w:p>
+      <w:pPr>
+        <w:ind w:firstLine="480"/>
+      </w:pPr>
+      <w:r>
+        <w:rPr>
+          <w:rFonts w:hint="eastAsia"/>
+        </w:rPr>
+        <w:t>在</w:t>
+      </w:r>
+      <w:r>
+        <w:t>SFT</w:t>
+      </w:r>
+      <w:r>
+        <w:rPr>
+          <w:rFonts w:hint="eastAsia"/>
+        </w:rPr>
+        <w:t>和知识蒸馏阶段，本人采用了业内广受好评的</w:t>
+      </w:r>
+      <w:proofErr w:type="spellStart"/>
+      <w:r>
+        <w:t>LLaMA</w:t>
+      </w:r>
+      <w:proofErr w:type="spellEnd"/>
+      <w:r>
+        <w:t>-Factory</w:t>
+      </w:r>
+      <w:r>
+        <w:fldChar w:fldCharType="begin"/>
+      </w:r>
+      <w:r>
+        <w:instrText xml:space="preserve"> ADDIN EN.CITE &lt;EndNote&gt;&lt;Cite&gt;&lt;Author&gt;Zheng&lt;/Author&gt;&lt;Year&gt;2024&lt;/Year&gt;&lt;RecNum&gt;32&lt;/RecNum&gt;&lt;DisplayText&gt;&lt;style face="superscript"&gt;[83]&lt;/style&gt;&lt;/DisplayText&gt;&lt;record&gt;&lt;rec-number&gt;32&lt;/rec-number&gt;&lt;foreign-keys&gt;&lt;key app="EN" db-id="aspt09dpufxavje0vdl5tddr90rpvzwwtrpa" timestamp="0"&gt;32&lt;/key&gt;&lt;/foreign-keys&gt;&lt;ref-type name="Journal Article"&gt;17&lt;/ref-type&gt;&lt;contributors&gt;&lt;authors&gt;&lt;author&gt;Zheng, Yaowei&lt;/author&gt;&lt;author&gt;Zhang, Richong&lt;/author&gt;&lt;author&gt;Zhang, Junhao&lt;/author&gt;&lt;author&gt;Ye, Yanhan&lt;/author&gt;&lt;author&gt;Luo, Zheyan&lt;/author&gt;&lt;author&gt;Feng, Zhangchi&lt;/author&gt;&lt;author&gt;Ma, Yongqiang %J arXiv preprint arXiv:.13372&lt;/author&gt;&lt;/authors&gt;&lt;/contributors&gt;&lt;titles&gt;&lt;title&gt;Llamafactory: Unified efficient fine-tuning of 100+ language models&lt;/title&gt;&lt;/titles&gt;&lt;dates&gt;&lt;year&gt;2024&lt;/year&gt;&lt;/dates&gt;&lt;urls&gt;&lt;/urls&gt;&lt;/record&gt;&lt;/Cite&gt;&lt;/EndNote&gt;</w:instrText>
+      </w:r>
+      <w:r>
+        <w:fldChar w:fldCharType="separate"/>
+      </w:r>
+      <w:r>
+        <w:rPr>
+          <w:noProof/>
+          <w:vertAlign w:val="superscript"/>
+        </w:rPr>
+        <w:t>[83]</w:t>
+      </w:r>
+      <w:r>
+        <w:fldChar w:fldCharType="end"/>
+      </w:r>
+      <w:r>
+        <w:rPr>
+          <w:rFonts w:hint="eastAsia"/>
+        </w:rPr>
+        <w:t>工具框架，</w:t>
+      </w:r>
+      <w:proofErr w:type="spellStart"/>
+      <w:r>
+        <w:rPr>
+          <w:rFonts w:hint="eastAsia"/>
+        </w:rPr>
+        <w:t>LLaMA</w:t>
+      </w:r>
+      <w:proofErr w:type="spellEnd"/>
+      <w:r>
+        <w:rPr>
+          <w:rFonts w:hint="eastAsia"/>
+        </w:rPr>
+        <w:t xml:space="preserve">-Factory </w:t>
+      </w:r>
+      <w:r>
+        <w:rPr>
+          <w:rFonts w:hint="eastAsia"/>
+        </w:rPr>
+        <w:t>是一个易于使用的大规模语言模型（</w:t>
+      </w:r>
+      <w:r>
+        <w:rPr>
+          <w:rFonts w:hint="eastAsia"/>
+        </w:rPr>
+        <w:t>Large Language Model, LLM</w:t>
+      </w:r>
+      <w:r>
+        <w:rPr>
+          <w:rFonts w:hint="eastAsia"/>
+        </w:rPr>
+        <w:t>）微调框架，它支持多种模型，包括</w:t>
+      </w:r>
+      <w:r>
+        <w:rPr>
+          <w:rFonts w:hint="eastAsia"/>
+        </w:rPr>
+        <w:t xml:space="preserve"> </w:t>
+      </w:r>
+      <w:proofErr w:type="spellStart"/>
+      <w:r>
+        <w:rPr>
+          <w:rFonts w:hint="eastAsia"/>
+        </w:rPr>
+        <w:t>LLaMA</w:t>
+      </w:r>
+      <w:proofErr w:type="spellEnd"/>
+      <w:r>
+        <w:rPr>
+          <w:rFonts w:hint="eastAsia"/>
+        </w:rPr>
+        <w:t>、</w:t>
+      </w:r>
+      <w:r>
+        <w:rPr>
+          <w:rFonts w:hint="eastAsia"/>
+        </w:rPr>
+        <w:t>BLOOM</w:t>
+      </w:r>
+      <w:r>
+        <w:rPr>
+          <w:rFonts w:hint="eastAsia"/>
+        </w:rPr>
+        <w:t>、</w:t>
+      </w:r>
+      <w:r>
+        <w:rPr>
+          <w:rFonts w:hint="eastAsia"/>
+        </w:rPr>
+        <w:t>Mistral</w:t>
+      </w:r>
+      <w:r>
+        <w:rPr>
+          <w:rFonts w:hint="eastAsia"/>
+        </w:rPr>
+        <w:t>、</w:t>
+      </w:r>
+      <w:proofErr w:type="spellStart"/>
+      <w:r>
+        <w:rPr>
+          <w:rFonts w:hint="eastAsia"/>
+        </w:rPr>
+        <w:t>Baichuan</w:t>
+      </w:r>
+      <w:proofErr w:type="spellEnd"/>
+      <w:r>
+        <w:rPr>
+          <w:rFonts w:hint="eastAsia"/>
+        </w:rPr>
+        <w:t>、</w:t>
+      </w:r>
+      <w:proofErr w:type="spellStart"/>
+      <w:r>
+        <w:rPr>
+          <w:rFonts w:hint="eastAsia"/>
+        </w:rPr>
+        <w:t>Qwen</w:t>
+      </w:r>
+      <w:proofErr w:type="spellEnd"/>
+      <w:r>
+        <w:rPr>
+          <w:rFonts w:hint="eastAsia"/>
+        </w:rPr>
+        <w:t xml:space="preserve"> </w:t>
+      </w:r>
+      <w:r>
+        <w:rPr>
+          <w:rFonts w:hint="eastAsia"/>
+        </w:rPr>
+        <w:t>和</w:t>
+      </w:r>
+      <w:r>
+        <w:rPr>
+          <w:rFonts w:hint="eastAsia"/>
+        </w:rPr>
+        <w:t xml:space="preserve"> </w:t>
+      </w:r>
+      <w:proofErr w:type="spellStart"/>
+      <w:r>
+        <w:rPr>
+          <w:rFonts w:hint="eastAsia"/>
+        </w:rPr>
+        <w:t>ChatGLM</w:t>
+      </w:r>
+      <w:proofErr w:type="spellEnd"/>
+      <w:r>
+        <w:rPr>
+          <w:rFonts w:hint="eastAsia"/>
+        </w:rPr>
+        <w:t xml:space="preserve"> </w:t>
+      </w:r>
+      <w:r>
+        <w:rPr>
+          <w:rFonts w:hint="eastAsia"/>
+        </w:rPr>
+        <w:t>等</w:t>
+      </w:r>
+      <w:r>
+        <w:rPr>
+          <w:rFonts w:hint="eastAsia"/>
+        </w:rPr>
+        <w:t>，而且会基于开源模型架构不断进行更新</w:t>
+      </w:r>
+      <w:r>
+        <w:rPr>
+          <w:rFonts w:hint="eastAsia"/>
+        </w:rPr>
+        <w:t>。该框架旨在简化大型语言模型的微调过程，</w:t>
+      </w:r>
+      <w:r>
+        <w:rPr>
+          <w:rFonts w:hint="eastAsia"/>
+        </w:rPr>
+        <w:t>封装并</w:t>
+      </w:r>
+      <w:r>
+        <w:rPr>
+          <w:rFonts w:hint="eastAsia"/>
+        </w:rPr>
+        <w:t>提供了一套完整的工具和接口，使得用户能够轻松地对预训练的模型进行定制化的训练和调整，以适应特定的应用场景。</w:t>
+      </w:r>
+      <w:r>
+        <w:rPr>
+          <w:rFonts w:hint="eastAsia"/>
+        </w:rPr>
+        <w:t>同时可以使用多种微调算法，包括</w:t>
+      </w:r>
+      <w:r>
+        <w:t>SFT</w:t>
+      </w:r>
+      <w:r>
+        <w:rPr>
+          <w:rFonts w:hint="eastAsia"/>
+        </w:rPr>
+        <w:t>、</w:t>
+      </w:r>
+      <w:r>
+        <w:t>RFT</w:t>
+      </w:r>
+      <w:r>
+        <w:rPr>
+          <w:rFonts w:hint="eastAsia"/>
+        </w:rPr>
+        <w:t>、</w:t>
+      </w:r>
+      <w:r>
+        <w:t>PPO</w:t>
+      </w:r>
+      <w:r>
+        <w:rPr>
+          <w:rFonts w:hint="eastAsia"/>
+        </w:rPr>
+        <w:t>、</w:t>
+      </w:r>
+      <w:r>
+        <w:t>DPO</w:t>
+      </w:r>
+      <w:r>
+        <w:rPr>
+          <w:rFonts w:hint="eastAsia"/>
+        </w:rPr>
+        <w:t>等，基本上只需要做好基本的数据处理即可使用工具微调自己的大模型。此外，本人为了探索</w:t>
+      </w:r>
+      <w:proofErr w:type="spellStart"/>
+      <w:r>
+        <w:t>M</w:t>
+      </w:r>
+      <w:r>
+        <w:rPr>
+          <w:rFonts w:hint="eastAsia"/>
+        </w:rPr>
+        <w:t>o</w:t>
+      </w:r>
+      <w:r>
+        <w:t>E</w:t>
+      </w:r>
+      <w:proofErr w:type="spellEnd"/>
+      <w:r>
+        <w:rPr>
+          <w:rFonts w:hint="eastAsia"/>
+        </w:rPr>
+        <w:t>的能力和过程，采用了</w:t>
+      </w:r>
+      <w:proofErr w:type="spellStart"/>
+      <w:r>
+        <w:t>M</w:t>
+      </w:r>
+      <w:r>
+        <w:rPr>
+          <w:rFonts w:hint="eastAsia"/>
+        </w:rPr>
+        <w:t>erge</w:t>
+      </w:r>
+      <w:r>
+        <w:t>K</w:t>
+      </w:r>
+      <w:r>
+        <w:rPr>
+          <w:rFonts w:hint="eastAsia"/>
+        </w:rPr>
+        <w:t>it</w:t>
+      </w:r>
+      <w:proofErr w:type="spellEnd"/>
+      <w:r>
+        <w:fldChar w:fldCharType="begin"/>
+      </w:r>
+      <w:r>
+        <w:instrText xml:space="preserve"> ADDIN EN.CITE &lt;EndNote&gt;&lt;Cite&gt;&lt;Author&gt;Goddard&lt;/Author&gt;&lt;Year&gt;2024&lt;/Year&gt;&lt;RecNum&gt;117&lt;/RecNum&gt;&lt;DisplayText&gt;&lt;style face="superscript"&gt;[84]&lt;/style&gt;&lt;/DisplayText&gt;&lt;record&gt;&lt;rec-number&gt;117&lt;/rec-number&gt;&lt;foreign-keys&gt;&lt;key app="EN" db-id="aspt09dpufxavje0vdl5tddr90rpvzwwtrpa" timestamp="1743353503"&gt;117&lt;/key&gt;&lt;/foreign-keys&gt;&lt;ref-type name="Conference Proceedings"&gt;10&lt;/ref-type&gt;&lt;contributors&gt;&lt;authors&gt;&lt;author&gt;Goddard, Charles&lt;/author&gt;&lt;author&gt;Siriwardhana, Shamane&lt;/author&gt;&lt;author&gt;Ehghaghi, Malikeh&lt;/author&gt;&lt;author&gt;Meyers, Luke&lt;/author&gt;&lt;author&gt;Karpukhin, Vladimir&lt;/author&gt;&lt;author&gt;Benedict, Brian&lt;/author&gt;&lt;author&gt;McQuade, Mark&lt;/author&gt;&lt;author&gt;Solawetz, Jacob&lt;/author&gt;&lt;/authors&gt;&lt;/contributors&gt;&lt;titles&gt;&lt;title&gt;Arcee’s mergekit: A toolkit for merging large language models&lt;/title&gt;&lt;secondary-title&gt;Proceedings of the 2024 Conference on Empirical Methods in Natural Language Processing: Industry Track&lt;/secondary-title&gt;&lt;/titles&gt;&lt;pages&gt;477-485&lt;/pages&gt;&lt;dates&gt;&lt;year&gt;2024&lt;/year&gt;&lt;/dates&gt;&lt;urls&gt;&lt;/urls&gt;&lt;/record&gt;&lt;/Cite&gt;&lt;/EndNote&gt;</w:instrText>
+      </w:r>
+      <w:r>
+        <w:fldChar w:fldCharType="separate"/>
+      </w:r>
+      <w:r>
+        <w:rPr>
+          <w:noProof/>
+          <w:vertAlign w:val="superscript"/>
+        </w:rPr>
+        <w:t>[84]</w:t>
+      </w:r>
+      <w:r>
+        <w:fldChar w:fldCharType="end"/>
+      </w:r>
+      <w:r>
+        <w:rPr>
+          <w:rFonts w:hint="eastAsia"/>
+        </w:rPr>
+        <w:t>工具框架，</w:t>
+      </w:r>
+      <w:r>
+        <w:rPr>
+          <w:rFonts w:hint="eastAsia"/>
+        </w:rPr>
+        <w:t>该工具专门设计用于无缝整合大语言模型。通过模型合并技术，我们可以有效整合多个模型的参数，从而在不重新训练的情况下创建出更强有力的多任务模型。</w:t>
+      </w:r>
+      <w:r>
+        <w:rPr>
+          <w:rFonts w:hint="eastAsia"/>
+        </w:rPr>
+        <w:t>该工具框架</w:t>
+      </w:r>
+      <w:r>
+        <w:rPr>
+          <w:rFonts w:hint="eastAsia"/>
+        </w:rPr>
+        <w:t>通过</w:t>
+      </w:r>
+      <w:r>
+        <w:rPr>
+          <w:rFonts w:hint="eastAsia"/>
+        </w:rPr>
+        <w:t>YAML</w:t>
+      </w:r>
+      <w:r>
+        <w:rPr>
+          <w:rFonts w:hint="eastAsia"/>
+        </w:rPr>
+        <w:t>配置文件来定义合并操作。这种方式使得用户可以灵活地指定合并方法、模型切片、参数设置等细节</w:t>
+      </w:r>
+      <w:r>
+        <w:rPr>
+          <w:rFonts w:hint="eastAsia"/>
+        </w:rPr>
+        <w:t>，而且</w:t>
+      </w:r>
+      <w:r>
+        <w:rPr>
+          <w:rFonts w:hint="eastAsia"/>
+        </w:rPr>
+        <w:t>通过采用懒加载张量的技术，可以在内存受限的情况下处理大型模型的合并</w:t>
+      </w:r>
+      <w:r>
+        <w:rPr>
+          <w:rFonts w:hint="eastAsia"/>
+        </w:rPr>
+        <w:t>。</w:t>
+      </w:r>
+    </w:p>
+    <w:p>
+      <w:pPr>
+        <w:ind w:firstLine="480"/>
+      </w:pPr>
+      <w:r>
+        <w:rPr>
+          <w:rFonts w:hint="eastAsia"/>
+        </w:rPr>
+        <w:t>然后是用于</w:t>
+      </w:r>
+      <w:r>
+        <w:t>GRPO</w:t>
+      </w:r>
+      <w:r>
+        <w:rPr>
+          <w:rFonts w:hint="eastAsia"/>
+        </w:rPr>
+        <w:t>初步探索由本人自己开发的简单框架，更应该称为简单的调用</w:t>
+      </w:r>
+      <w:r>
+        <w:t>GRPO</w:t>
+      </w:r>
+      <w:r>
+        <w:rPr>
+          <w:rFonts w:hint="eastAsia"/>
+        </w:rPr>
+        <w:t>进行训练的相关代码，在这个过程中，使用较为简单的方法进行</w:t>
+      </w:r>
+      <w:r>
+        <w:t>GRPO</w:t>
+      </w:r>
+      <w:r>
+        <w:rPr>
+          <w:rFonts w:hint="eastAsia"/>
+        </w:rPr>
+        <w:t>的算法调用执行，以及适配性一般的数据集处理和读取，主要是为了探</w:t>
+      </w:r>
+      <w:r>
+        <w:rPr>
+          <w:rFonts w:hint="eastAsia"/>
+        </w:rPr>
+        <w:lastRenderedPageBreak/>
+        <w:t>索</w:t>
+      </w:r>
+      <w:r>
+        <w:t>GRPO</w:t>
+      </w:r>
+      <w:r>
+        <w:rPr>
+          <w:rFonts w:hint="eastAsia"/>
+        </w:rPr>
+        <w:t>的一个具体流程是如何创建的。其中的奖励函数设置也较为简单，</w:t>
+      </w:r>
+      <w:r>
+        <w:rPr>
+          <w:rFonts w:hint="eastAsia"/>
+        </w:rPr>
+        <w:t>分为格式奖励和答案奖励，格式奖励是让模型将思考过程放到</w:t>
+      </w:r>
+      <w:r>
+        <w:t>&lt;think&gt;&lt;\think&gt;</w:t>
+      </w:r>
+      <w:r>
+        <w:rPr>
+          <w:rFonts w:hint="eastAsia"/>
+        </w:rPr>
+        <w:t>标签中根据模型格式是否符合要求给予奖励，答案奖励是将放置于特殊标记的答案提取出来和正确答案进行对比后，根据正确与否进行奖励。不过这样训练出来的模型还是略显稚嫩和粗糙。</w:t>
+      </w:r>
+    </w:p>
+    <w:p>
+      <w:pPr>
+        <w:ind w:firstLine="480"/>
+      </w:pPr>
+      <w:r>
+        <w:rPr>
+          <w:rFonts w:hint="eastAsia"/>
+        </w:rPr>
+        <w:t>之后为了得到较好效果和性能表现的模型，采取了工程化的较为成熟的强化学习大模型训练工具框架</w:t>
+      </w:r>
+      <w:r>
+        <w:t>VERL</w:t>
+      </w:r>
+      <w:r>
+        <w:fldChar w:fldCharType="begin"/>
+      </w:r>
+      <w:r>
+        <w:instrText xml:space="preserve"> ADDIN EN.CITE &lt;EndNote&gt;&lt;Cite&gt;&lt;Author&gt;Sheng&lt;/Author&gt;&lt;Year&gt;2024&lt;/Year&gt;&lt;RecNum&gt;118&lt;/RecNum&gt;&lt;DisplayText&gt;&lt;style face="superscript"&gt;[85]&lt;/style&gt;&lt;/DisplayText&gt;&lt;record&gt;&lt;rec-number&gt;118&lt;/rec-number&gt;&lt;foreign-keys&gt;&lt;key app="EN" db-id="aspt09dpufxavje0vdl5tddr90rpvzwwtrpa" timestamp="1743354135"&gt;118&lt;/key&gt;&lt;/foreign-keys&gt;&lt;ref-type name="Journal Article"&gt;17&lt;/ref-type&gt;&lt;contributors&gt;&lt;authors&gt;&lt;author&gt;Sheng, Guangming&lt;/author&gt;&lt;author&gt;Zhang, Chi&lt;/author&gt;&lt;author&gt;Ye, Zilingfeng&lt;/author&gt;&lt;author&gt;Wu, Xibin&lt;/author&gt;&lt;author&gt;Zhang, Wang&lt;/author&gt;&lt;author&gt;Zhang, Ru&lt;/author&gt;&lt;author&gt;Peng, Yanghua&lt;/author&gt;&lt;author&gt;Lin, Haibin&lt;/author&gt;&lt;author&gt;Wu, Chuan&lt;/author&gt;&lt;/authors&gt;&lt;/contributors&gt;&lt;titles&gt;&lt;title&gt;Hybridflow: A flexible and efficient rlhf framework&lt;/title&gt;&lt;secondary-title&gt;arXiv preprint arXiv:2409.19256&lt;/secondary-title&gt;&lt;/titles&gt;&lt;periodical&gt;&lt;full-title&gt;arXiv preprint arXiv:2409.19256&lt;/full-title&gt;&lt;/periodical&gt;&lt;dates&gt;&lt;year&gt;2024&lt;/year&gt;&lt;/dates&gt;&lt;urls&gt;&lt;/urls&gt;&lt;/record&gt;&lt;/Cite&gt;&lt;/EndNote&gt;</w:instrText>
+      </w:r>
+      <w:r>
+        <w:fldChar w:fldCharType="separate"/>
+      </w:r>
+      <w:r>
+        <w:rPr>
+          <w:noProof/>
+          <w:vertAlign w:val="superscript"/>
+        </w:rPr>
+        <w:t>[85]</w:t>
+      </w:r>
+      <w:r>
+        <w:fldChar w:fldCharType="end"/>
+      </w:r>
+      <w:r>
+        <w:rPr>
+          <w:rFonts w:hint="eastAsia"/>
+        </w:rPr>
+        <w:t>，</w:t>
+      </w:r>
+      <w:r>
+        <w:rPr>
+          <w:rFonts w:hint="eastAsia"/>
+        </w:rPr>
+        <w:t>该框架不仅兼容多种训练和推理框架，还支持模型的灵活部署以及多种</w:t>
+      </w:r>
+      <w:r>
+        <w:rPr>
+          <w:rFonts w:hint="eastAsia"/>
+        </w:rPr>
+        <w:t>RL</w:t>
+      </w:r>
+      <w:r>
+        <w:rPr>
+          <w:rFonts w:hint="eastAsia"/>
+        </w:rPr>
+        <w:t>算法的实现</w:t>
+      </w:r>
+      <w:r>
+        <w:rPr>
+          <w:rFonts w:hint="eastAsia"/>
+        </w:rPr>
+        <w:t>，同时其</w:t>
+      </w:r>
+      <w:r>
+        <w:rPr>
+          <w:rFonts w:hint="eastAsia"/>
+        </w:rPr>
+        <w:t>采用了混合编程模型，该模型融合了单控制器的灵活性和多控制器的高效性。这种设计能够更好地实现和执行多种</w:t>
+      </w:r>
+      <w:r>
+        <w:rPr>
+          <w:rFonts w:hint="eastAsia"/>
+        </w:rPr>
+        <w:t>RL</w:t>
+      </w:r>
+      <w:r>
+        <w:rPr>
+          <w:rFonts w:hint="eastAsia"/>
+        </w:rPr>
+        <w:t>算法，从而显著提升训练吞吐量，并降低开发和维护的复杂度</w:t>
+      </w:r>
+      <w:r>
+        <w:rPr>
+          <w:rFonts w:hint="eastAsia"/>
+        </w:rPr>
+        <w:t>，其相关实验结果也显示，</w:t>
+      </w:r>
+      <w:r>
+        <w:rPr>
+          <w:rFonts w:hint="eastAsia"/>
+        </w:rPr>
+        <w:t>在各种模型规模和</w:t>
+      </w:r>
+      <w:r>
+        <w:rPr>
+          <w:rFonts w:hint="eastAsia"/>
+        </w:rPr>
+        <w:t>RL</w:t>
+      </w:r>
+      <w:r>
+        <w:rPr>
+          <w:rFonts w:hint="eastAsia"/>
+        </w:rPr>
+        <w:t>算法下的训练吞吐量提升了</w:t>
+      </w:r>
+      <w:r>
+        <w:rPr>
+          <w:rFonts w:hint="eastAsia"/>
+        </w:rPr>
+        <w:t>1.5</w:t>
+      </w:r>
+      <w:r>
+        <w:rPr>
+          <w:rFonts w:hint="eastAsia"/>
+        </w:rPr>
+        <w:t>倍至</w:t>
+      </w:r>
+      <w:r>
+        <w:rPr>
+          <w:rFonts w:hint="eastAsia"/>
+        </w:rPr>
+        <w:t>20</w:t>
+      </w:r>
+      <w:r>
+        <w:rPr>
+          <w:rFonts w:hint="eastAsia"/>
+        </w:rPr>
+        <w:t>倍</w:t>
+      </w:r>
+      <w:r>
+        <w:rPr>
+          <w:rFonts w:hint="eastAsia"/>
+        </w:rPr>
+        <w:t>。在</w:t>
+      </w:r>
+      <w:r>
+        <w:t>D</w:t>
+      </w:r>
+      <w:r>
+        <w:rPr>
+          <w:rFonts w:hint="eastAsia"/>
+        </w:rPr>
+        <w:t>eepseek-</w:t>
+      </w:r>
+      <w:r>
+        <w:t>R1</w:t>
+      </w:r>
+      <w:r>
+        <w:rPr>
+          <w:rFonts w:hint="eastAsia"/>
+        </w:rPr>
+        <w:t>发布后，该工具也是很快地进行了更新，适配了</w:t>
+      </w:r>
+      <w:r>
+        <w:t>GRPO</w:t>
+      </w:r>
+      <w:r>
+        <w:rPr>
+          <w:rFonts w:hint="eastAsia"/>
+        </w:rPr>
+        <w:t>算法的训练。</w:t>
+      </w:r>
+    </w:p>
+    <w:p>
+      <w:pPr>
+        <w:ind w:firstLine="480"/>
+        <w:rPr>
+          <w:rFonts w:hint="eastAsia"/>
+        </w:rPr>
+      </w:pPr>
+      <w:r>
+        <w:rPr>
+          <w:rFonts w:hint="eastAsia"/>
+        </w:rPr>
+        <w:t>最后在强化学习过程中以及后续测试的过程中，需要用到的推理框架</w:t>
+      </w:r>
+      <w:proofErr w:type="spellStart"/>
+      <w:r>
+        <w:t>vLLM</w:t>
+      </w:r>
+      <w:proofErr w:type="spellEnd"/>
+      <w:r>
+        <w:fldChar w:fldCharType="begin"/>
+      </w:r>
+      <w:r>
+        <w:instrText xml:space="preserve"> ADDIN EN.CITE &lt;EndNote&gt;&lt;Cite&gt;&lt;Author&gt;Kwon&lt;/Author&gt;&lt;Year&gt;2023&lt;/Year&gt;&lt;RecNum&gt;34&lt;/RecNum&gt;&lt;DisplayText&gt;&lt;style face="superscript"&gt;[59]&lt;/style&gt;&lt;/DisplayText&gt;&lt;record&gt;&lt;rec-number&gt;34&lt;/rec-number&gt;&lt;foreign-keys&gt;&lt;key app="EN" db-id="aspt09dpufxavje0vdl5tddr90rpvzwwtrpa" timestamp="0"&gt;34&lt;/key&gt;&lt;/foreign-keys&gt;&lt;ref-type name="Conference Proceedings"&gt;10&lt;/ref-type&gt;&lt;contributors&gt;&lt;authors&gt;&lt;author&gt;Kwon, Woosuk&lt;/author&gt;&lt;author&gt;Li, Zhuohan&lt;/author&gt;&lt;author&gt;Zhuang, Siyuan&lt;/author&gt;&lt;author&gt;Sheng, Ying&lt;/author&gt;&lt;author&gt;Zheng, Lianmin&lt;/author&gt;&lt;author&gt;Yu, Cody Hao&lt;/author&gt;&lt;author&gt;Gonzalez, Joseph&lt;/author&gt;&lt;author&gt;Zhang, Hao&lt;/author&gt;&lt;author&gt;Stoica, Ion&lt;/author&gt;&lt;/authors&gt;&lt;/contributors&gt;&lt;titles&gt;&lt;title&gt;Efficient memory management for large language model serving with pagedattention&lt;/title&gt;&lt;secondary-title&gt;Proceedings of the 29th Symposium on Operating Systems Principles&lt;/secondary-title&gt;&lt;/titles&gt;&lt;pages&gt;611-626&lt;/pages&gt;&lt;dates&gt;&lt;year&gt;2023&lt;/year&gt;&lt;/dates&gt;&lt;urls&gt;&lt;/urls&gt;&lt;/record&gt;&lt;/Cite&gt;&lt;/EndNote&gt;</w:instrText>
+      </w:r>
+      <w:r>
+        <w:fldChar w:fldCharType="separate"/>
+      </w:r>
+      <w:r>
+        <w:rPr>
+          <w:noProof/>
+          <w:vertAlign w:val="superscript"/>
+        </w:rPr>
+        <w:t>[59]</w:t>
+      </w:r>
+      <w:r>
+        <w:fldChar w:fldCharType="end"/>
+      </w:r>
+      <w:r>
+        <w:rPr>
+          <w:rFonts w:hint="eastAsia"/>
+        </w:rPr>
+        <w:t>，</w:t>
+      </w:r>
+      <w:r>
+        <w:rPr>
+          <w:rFonts w:hint="eastAsia"/>
+        </w:rPr>
+        <w:t>是伯克利大学</w:t>
+      </w:r>
+      <w:r>
+        <w:rPr>
+          <w:rFonts w:hint="eastAsia"/>
+        </w:rPr>
+        <w:t>LMSYS</w:t>
+      </w:r>
+      <w:r>
+        <w:rPr>
+          <w:rFonts w:hint="eastAsia"/>
+        </w:rPr>
+        <w:t>组织开源的大语言模型高速推理框架，旨在极大地提升实时场景下的语言模型服务的吞吐与内存使用效率。</w:t>
+      </w:r>
+      <w:proofErr w:type="spellStart"/>
+      <w:r>
+        <w:rPr>
+          <w:rFonts w:hint="eastAsia"/>
+        </w:rPr>
+        <w:t>vLLM</w:t>
+      </w:r>
+      <w:proofErr w:type="spellEnd"/>
+      <w:r>
+        <w:rPr>
+          <w:rFonts w:hint="eastAsia"/>
+        </w:rPr>
+        <w:t>是一个快速且易于使用的库，用于</w:t>
+      </w:r>
+      <w:r>
+        <w:rPr>
+          <w:rFonts w:hint="eastAsia"/>
+        </w:rPr>
+        <w:t xml:space="preserve"> LLM </w:t>
+      </w:r>
+      <w:r>
+        <w:rPr>
+          <w:rFonts w:hint="eastAsia"/>
+        </w:rPr>
+        <w:t>推理和服务，可以和</w:t>
+      </w:r>
+      <w:proofErr w:type="spellStart"/>
+      <w:r>
+        <w:rPr>
+          <w:rFonts w:hint="eastAsia"/>
+        </w:rPr>
+        <w:t>HuggingFace</w:t>
+      </w:r>
+      <w:proofErr w:type="spellEnd"/>
+      <w:r>
+        <w:rPr>
+          <w:rFonts w:hint="eastAsia"/>
+        </w:rPr>
+        <w:t xml:space="preserve"> </w:t>
+      </w:r>
+      <w:r>
+        <w:rPr>
+          <w:rFonts w:hint="eastAsia"/>
+        </w:rPr>
+        <w:t>无缝集成。</w:t>
+      </w:r>
+      <w:proofErr w:type="spellStart"/>
+      <w:r>
+        <w:rPr>
+          <w:rFonts w:hint="eastAsia"/>
+        </w:rPr>
+        <w:t>vLLM</w:t>
+      </w:r>
+      <w:proofErr w:type="spellEnd"/>
+      <w:r>
+        <w:rPr>
+          <w:rFonts w:hint="eastAsia"/>
+        </w:rPr>
+        <w:t>利用了全新的注意力算法</w:t>
+      </w:r>
+      <w:proofErr w:type="spellStart"/>
+      <w:r>
+        <w:rPr>
+          <w:rFonts w:hint="eastAsia"/>
+        </w:rPr>
+        <w:t>PagedAttention</w:t>
+      </w:r>
+      <w:proofErr w:type="spellEnd"/>
+      <w:r>
+        <w:rPr>
+          <w:rFonts w:hint="eastAsia"/>
+        </w:rPr>
+        <w:t>，有效地管理注意力键和值</w:t>
+      </w:r>
+      <w:r>
+        <w:rPr>
+          <w:rFonts w:hint="eastAsia"/>
+        </w:rPr>
+        <w:t>节省内存空间</w:t>
+      </w:r>
+      <w:r>
+        <w:rPr>
+          <w:rFonts w:hint="eastAsia"/>
+        </w:rPr>
+        <w:t>。</w:t>
+      </w:r>
+      <w:r>
+        <w:rPr>
+          <w:rFonts w:hint="eastAsia"/>
+        </w:rPr>
+        <w:t>同时其</w:t>
+      </w:r>
+      <w:r>
+        <w:rPr>
+          <w:rFonts w:hint="eastAsia"/>
+        </w:rPr>
+        <w:t>吞吐量最多可以达到</w:t>
+      </w:r>
+      <w:r>
+        <w:rPr>
+          <w:rFonts w:hint="eastAsia"/>
+        </w:rPr>
+        <w:t xml:space="preserve"> </w:t>
+      </w:r>
+      <w:proofErr w:type="spellStart"/>
+      <w:r>
+        <w:t>H</w:t>
+      </w:r>
+      <w:r>
+        <w:rPr>
+          <w:rFonts w:hint="eastAsia"/>
+        </w:rPr>
+        <w:t>ugging</w:t>
+      </w:r>
+      <w:r>
+        <w:t>F</w:t>
+      </w:r>
+      <w:r>
+        <w:rPr>
+          <w:rFonts w:hint="eastAsia"/>
+        </w:rPr>
+        <w:t>ace</w:t>
+      </w:r>
+      <w:proofErr w:type="spellEnd"/>
+      <w:r>
+        <w:rPr>
+          <w:rFonts w:hint="eastAsia"/>
+        </w:rPr>
+        <w:t xml:space="preserve"> </w:t>
+      </w:r>
+      <w:r>
+        <w:rPr>
+          <w:rFonts w:hint="eastAsia"/>
+        </w:rPr>
+        <w:t>实现的</w:t>
+      </w:r>
+      <w:r>
+        <w:rPr>
+          <w:rFonts w:hint="eastAsia"/>
+        </w:rPr>
+        <w:t>24</w:t>
+      </w:r>
+      <w:r>
+        <w:rPr>
+          <w:rFonts w:hint="eastAsia"/>
+        </w:rPr>
+        <w:t>倍，文本生成推理（</w:t>
+      </w:r>
+      <w:r>
+        <w:rPr>
+          <w:rFonts w:hint="eastAsia"/>
+        </w:rPr>
+        <w:t>TGI</w:t>
+      </w:r>
+      <w:r>
+        <w:rPr>
+          <w:rFonts w:hint="eastAsia"/>
+        </w:rPr>
+        <w:t>）高出</w:t>
+      </w:r>
+      <w:r>
+        <w:rPr>
+          <w:rFonts w:hint="eastAsia"/>
+        </w:rPr>
+        <w:t>3.5</w:t>
+      </w:r>
+      <w:r>
+        <w:rPr>
+          <w:rFonts w:hint="eastAsia"/>
+        </w:rPr>
+        <w:t>倍，并且不需要对模型结构进行任何的改变</w:t>
+      </w:r>
+      <w:r>
+        <w:rPr>
+          <w:rFonts w:hint="eastAsia"/>
+        </w:rPr>
+        <w:t>。为了提高强化学习训练过程中采样过程以及后续模型测试时的回答效率和资源消耗，</w:t>
+      </w:r>
+      <w:r>
+        <w:rPr>
+          <w:rFonts w:hint="eastAsia"/>
+        </w:rPr>
+        <w:t>故选择了该工具作为本次实验的核心推理工具框架。</w:t>
+      </w:r>
+    </w:p>
+    <w:p>
+      <w:pPr>
         <w:pStyle w:val="2"/>
-        <w:rPr>
-          <w:rFonts w:hint="eastAsia"/>
-        </w:rPr>
-      </w:pPr>
-      <w:bookmarkStart w:id="43" w:name="_Toc194249800"/>
+      </w:pPr>
+      <w:bookmarkStart w:id="43" w:name="_Toc194275985"/>
       <w:r>
         <w:rPr>
           <w:rFonts w:hint="eastAsia"/>
@@ -46087,11 +47822,69 @@
     </w:p>
     <w:p>
       <w:pPr>
+        <w:pStyle w:val="3"/>
+      </w:pPr>
+      <w:bookmarkStart w:id="44" w:name="_Toc194275986"/>
+      <w:r>
+        <w:rPr>
+          <w:rFonts w:hint="eastAsia"/>
+        </w:rPr>
+        <w:t xml:space="preserve">4.3.1  </w:t>
+      </w:r>
+      <w:r>
+        <w:rPr>
+          <w:rFonts w:hint="eastAsia"/>
+        </w:rPr>
+        <w:t>实验方案</w:t>
+      </w:r>
+      <w:bookmarkEnd w:id="44"/>
+    </w:p>
+    <w:p>
+      <w:pPr>
+        <w:ind w:firstLine="480"/>
+      </w:pPr>
+    </w:p>
+    <w:p>
+      <w:pPr>
+        <w:pStyle w:val="3"/>
+      </w:pPr>
+      <w:bookmarkStart w:id="45" w:name="_Toc194275987"/>
+      <w:r>
+        <w:rPr>
+          <w:rFonts w:hint="eastAsia"/>
+        </w:rPr>
+        <w:lastRenderedPageBreak/>
+        <w:t>4.3.</w:t>
+      </w:r>
+      <w:r>
+        <w:rPr>
+          <w:rFonts w:hint="eastAsia"/>
+        </w:rPr>
+        <w:t xml:space="preserve">2  </w:t>
+      </w:r>
+      <w:r>
+        <w:rPr>
+          <w:rFonts w:hint="eastAsia"/>
+        </w:rPr>
+        <w:t>评估指标</w:t>
+      </w:r>
+      <w:bookmarkEnd w:id="45"/>
+    </w:p>
+    <w:p>
+      <w:pPr>
+        <w:ind w:firstLine="480"/>
+        <w:rPr>
+          <w:rFonts w:hint="eastAsia"/>
+        </w:rPr>
+      </w:pPr>
+    </w:p>
+    <w:p>
+      <w:pPr>
         <w:pStyle w:val="1"/>
         <w:spacing w:after="326"/>
         <w:ind w:firstLine="720"/>
       </w:pPr>
-      <w:bookmarkStart w:id="44" w:name="_Toc194249801"/>
+      <w:bookmarkStart w:id="46" w:name="_Toc194275988"/>
       <w:r>
         <w:rPr>
           <w:rFonts w:hint="eastAsia"/>
@@ -46110,7 +47903,7 @@
         </w:rPr>
         <w:t>实验结果分析</w:t>
       </w:r>
-      <w:bookmarkEnd w:id="44"/>
+      <w:bookmarkEnd w:id="46"/>
     </w:p>
     <w:p>
       <w:pPr>
@@ -46118,7 +47911,7 @@
         <w:spacing w:after="326"/>
         <w:ind w:firstLine="720"/>
       </w:pPr>
-      <w:bookmarkStart w:id="45" w:name="_Toc194249802"/>
+      <w:bookmarkStart w:id="47" w:name="_Toc194275989"/>
       <w:r>
         <w:rPr>
           <w:rFonts w:hint="eastAsia"/>
@@ -46137,7 +47930,7 @@
         </w:rPr>
         <w:t>简单应用模版的搭建演示</w:t>
       </w:r>
-      <w:bookmarkEnd w:id="45"/>
+      <w:bookmarkEnd w:id="47"/>
     </w:p>
     <w:p>
       <w:pPr>
@@ -46145,7 +47938,7 @@
         <w:spacing w:after="326"/>
         <w:ind w:firstLine="720"/>
       </w:pPr>
-      <w:bookmarkStart w:id="46" w:name="_Toc194249803"/>
+      <w:bookmarkStart w:id="48" w:name="_Toc194275990"/>
       <w:r>
         <w:rPr>
           <w:rFonts w:hint="eastAsia"/>
@@ -46164,7 +47957,7 @@
         </w:rPr>
         <w:t>研究总结与未来展望</w:t>
       </w:r>
-      <w:bookmarkEnd w:id="46"/>
+      <w:bookmarkEnd w:id="48"/>
     </w:p>
     <w:p>
       <w:pPr>
@@ -46172,7 +47965,7 @@
         <w:spacing w:after="326"/>
         <w:ind w:firstLine="720"/>
       </w:pPr>
-      <w:bookmarkStart w:id="47" w:name="_Toc194249804"/>
+      <w:bookmarkStart w:id="49" w:name="_Toc194275991"/>
       <w:bookmarkEnd w:id="22"/>
       <w:r>
         <w:rPr>
@@ -46204,13 +47997,14 @@
         </w:rPr>
         <w:t>参考文献</w:t>
       </w:r>
-      <w:bookmarkEnd w:id="47"/>
+      <w:bookmarkEnd w:id="49"/>
     </w:p>
     <w:p>
       <w:pPr>
         <w:pStyle w:val="EndNoteBibliography"/>
         <w:ind w:firstLine="420"/>
         <w:rPr>
+          <w:rFonts w:hint="eastAsia"/>
           <w:noProof/>
         </w:rPr>
       </w:pPr>
@@ -46325,14 +48119,7 @@
           <w:noProof/>
         </w:rPr>
         <w:tab/>
-        <w:t xml:space="preserve">LEWIS P, PEREZ E, PIKTUS A, et al. Retrieval-augmented generation for </w:t>
-      </w:r>
-      <w:r>
-        <w:rPr>
-          <w:noProof/>
-        </w:rPr>
-        <w:lastRenderedPageBreak/>
-        <w:t>knowledge-intensive nlp tasks [J]. 2020, 33(9459-74.</w:t>
+        <w:t>LEWIS P, PEREZ E, PIKTUS A, et al. Retrieval-augmented generation for knowledge-intensive nlp tasks [J]. 2020, 33(9459-74.</w:t>
       </w:r>
     </w:p>
     <w:p>
@@ -46567,6 +48354,7 @@
         <w:rPr>
           <w:noProof/>
         </w:rPr>
+        <w:lastRenderedPageBreak/>
         <w:t>[13]</w:t>
       </w:r>
       <w:r>
@@ -46728,14 +48516,7 @@
           <w:noProof/>
         </w:rPr>
         <w:tab/>
-        <w:t xml:space="preserve">SHAO Z, WANG P, ZHU Q, et al. Deepseekmath: Pushing the limits of </w:t>
-      </w:r>
-      <w:r>
-        <w:rPr>
-          <w:noProof/>
-        </w:rPr>
-        <w:lastRenderedPageBreak/>
-        <w:t xml:space="preserve">mathematical reasoning in open language models [J]. 2024, </w:t>
+        <w:t xml:space="preserve">SHAO Z, WANG P, ZHU Q, et al. Deepseekmath: Pushing the limits of mathematical reasoning in open language models [J]. 2024, </w:t>
       </w:r>
     </w:p>
     <w:p>
@@ -46955,7 +48736,14 @@
           <w:noProof/>
         </w:rPr>
         <w:tab/>
-        <w:t xml:space="preserve">LI Y, LI Z, ZHANG K, et al. Chatdoctor: A medical chat model fine-tuned on a large language model meta-ai (llama) using medical domain knowledge [J]. 2023, 15(6): </w:t>
+        <w:t xml:space="preserve">LI Y, LI Z, ZHANG K, et al. Chatdoctor: A medical chat model fine-tuned on a large language model meta-ai (llama) using medical domain knowledge [J]. 2023, </w:t>
+      </w:r>
+      <w:r>
+        <w:rPr>
+          <w:noProof/>
+        </w:rPr>
+        <w:lastRenderedPageBreak/>
+        <w:t xml:space="preserve">15(6): </w:t>
       </w:r>
     </w:p>
     <w:p>
@@ -47153,14 +48941,7 @@
           <w:noProof/>
         </w:rPr>
         <w:tab/>
-        <w:t xml:space="preserve">WANG Y, YAO Q, KWOK J T, et al. Generalizing from a few examples: </w:t>
-      </w:r>
-      <w:r>
-        <w:rPr>
-          <w:noProof/>
-        </w:rPr>
-        <w:lastRenderedPageBreak/>
-        <w:t>A survey on few-shot learning [J]. 2020, 53(3): 1-34.</w:t>
+        <w:t>WANG Y, YAO Q, KWOK J T, et al. Generalizing from a few examples: A survey on few-shot learning [J]. 2020, 53(3): 1-34.</w:t>
       </w:r>
     </w:p>
     <w:p>
@@ -47402,7 +49183,14 @@
           <w:noProof/>
         </w:rPr>
         <w:tab/>
-        <w:t xml:space="preserve">ZHENG C, ZHANG Z, ZHANG B, et al. Processbench: Identifying process errors in mathematical reasoning [J]. 2024, </w:t>
+        <w:t xml:space="preserve">ZHENG C, ZHANG Z, ZHANG B, et al. Processbench: Identifying </w:t>
+      </w:r>
+      <w:r>
+        <w:rPr>
+          <w:noProof/>
+        </w:rPr>
+        <w:lastRenderedPageBreak/>
+        <w:t xml:space="preserve">process errors in mathematical reasoning [J]. 2024, </w:t>
       </w:r>
     </w:p>
     <w:p>
@@ -47571,7 +49359,6 @@
         <w:rPr>
           <w:noProof/>
         </w:rPr>
-        <w:lastRenderedPageBreak/>
         <w:t>[58]</w:t>
       </w:r>
       <w:r>
@@ -47792,6 +49579,7 @@
         <w:rPr>
           <w:noProof/>
         </w:rPr>
+        <w:lastRenderedPageBreak/>
         <w:t>[68]</w:t>
       </w:r>
       <w:r>
@@ -47997,14 +49785,7 @@
           <w:noProof/>
         </w:rPr>
         <w:tab/>
-        <w:t xml:space="preserve">SCHULMAN J, LEVINE S, ABBEEL P, et al. Trust region policy optimization; proceedings of the International conference on machine learning, F, 2015 </w:t>
-      </w:r>
-      <w:r>
-        <w:rPr>
-          <w:noProof/>
-        </w:rPr>
-        <w:lastRenderedPageBreak/>
-        <w:t>[C]. PMLR.</w:t>
+        <w:t>SCHULMAN J, LEVINE S, ABBEEL P, et al. Trust region policy optimization; proceedings of the International conference on machine learning, F, 2015 [C]. PMLR.</w:t>
       </w:r>
     </w:p>
     <w:p>
@@ -48093,6 +49874,94 @@
         </w:rPr>
         <w:tab/>
         <w:t>LI J, BEECHING E, TUNSTALL L, et al. Numinamath: The largest public dataset in ai4maths with 860k pairs of competition math problems and solutions [J]. Hugging Face repository, 2024, 13(9.</w:t>
+      </w:r>
+    </w:p>
+    <w:p>
+      <w:pPr>
+        <w:pStyle w:val="EndNoteBibliography"/>
+        <w:ind w:firstLine="480"/>
+        <w:rPr>
+          <w:noProof/>
+        </w:rPr>
+      </w:pPr>
+      <w:r>
+        <w:rPr>
+          <w:noProof/>
+        </w:rPr>
+        <w:t>[82]</w:t>
+      </w:r>
+      <w:r>
+        <w:rPr>
+          <w:noProof/>
+        </w:rPr>
+        <w:tab/>
+        <w:t>JAIN S M. Hugging face [M]. Introduction to transformers for NLP: With the hugging face library and models to solve problems. Springer. 2022: 51-67.</w:t>
+      </w:r>
+    </w:p>
+    <w:p>
+      <w:pPr>
+        <w:pStyle w:val="EndNoteBibliography"/>
+        <w:ind w:firstLine="480"/>
+        <w:rPr>
+          <w:noProof/>
+        </w:rPr>
+      </w:pPr>
+      <w:r>
+        <w:rPr>
+          <w:noProof/>
+        </w:rPr>
+        <w:t>[83]</w:t>
+      </w:r>
+      <w:r>
+        <w:rPr>
+          <w:noProof/>
+        </w:rPr>
+        <w:tab/>
+        <w:t xml:space="preserve">ZHENG Y, ZHANG R, ZHANG J, et al. Llamafactory: Unified efficient fine-tuning of 100+ language models [J]. 2024, </w:t>
+      </w:r>
+    </w:p>
+    <w:p>
+      <w:pPr>
+        <w:pStyle w:val="EndNoteBibliography"/>
+        <w:ind w:firstLine="480"/>
+        <w:rPr>
+          <w:noProof/>
+        </w:rPr>
+      </w:pPr>
+      <w:r>
+        <w:rPr>
+          <w:noProof/>
+        </w:rPr>
+        <w:t>[84]</w:t>
+      </w:r>
+      <w:r>
+        <w:rPr>
+          <w:noProof/>
+        </w:rPr>
+        <w:tab/>
+        <w:t>GODDARD C, SIRIWARDHANA S, EHGHAGHI M, et al. Arcee’s mergekit: A toolkit for merging large language models; proceedings of the Proceedings of the 2024 Conference on Empirical Methods in Natural Language Processing: Industry Track, F, 2024 [C].</w:t>
+      </w:r>
+    </w:p>
+    <w:p>
+      <w:pPr>
+        <w:pStyle w:val="EndNoteBibliography"/>
+        <w:ind w:firstLine="480"/>
+        <w:rPr>
+          <w:noProof/>
+        </w:rPr>
+      </w:pPr>
+      <w:r>
+        <w:rPr>
+          <w:noProof/>
+        </w:rPr>
+        <w:t>[85]</w:t>
+      </w:r>
+      <w:r>
+        <w:rPr>
+          <w:noProof/>
+        </w:rPr>
+        <w:tab/>
+        <w:t xml:space="preserve">SHENG G, ZHANG C, YE Z, et al. Hybridflow: A flexible and efficient rlhf framework [J]. arXiv preprint arXiv:240919256, 2024, </w:t>
       </w:r>
     </w:p>
     <w:p>
@@ -48114,12 +49983,12 @@
       </w:r>
     </w:p>
     <w:sectPr>
-      <w:headerReference w:type="even" r:id="rId19"/>
-      <w:headerReference w:type="default" r:id="rId20"/>
-      <w:footerReference w:type="even" r:id="rId21"/>
-      <w:footerReference w:type="default" r:id="rId22"/>
-      <w:headerReference w:type="first" r:id="rId23"/>
-      <w:footerReference w:type="first" r:id="rId24"/>
+      <w:headerReference w:type="even" r:id="rId21"/>
+      <w:headerReference w:type="default" r:id="rId22"/>
+      <w:footerReference w:type="even" r:id="rId23"/>
+      <w:footerReference w:type="default" r:id="rId24"/>
+      <w:headerReference w:type="first" r:id="rId25"/>
+      <w:footerReference w:type="first" r:id="rId26"/>
       <w:pgSz w:w="11906" w:h="16838" w:code="9"/>
       <w:pgMar w:top="1440" w:right="1800" w:bottom="1440" w:left="1800" w:header="851" w:footer="992" w:gutter="0"/>
       <w:pgNumType w:start="1"/>

</xml_diff>